<commit_message>
Setting up scaffolding for D211 project
</commit_message>
<xml_diff>
--- a/Classes/D211 - Advanced Data Acquisition/D211-advanced-data-aquisition-task1-slm1-data-analysis.docx
+++ b/Classes/D211 - Advanced Data Acquisition/D211-advanced-data-aquisition-task1-slm1-data-analysis.docx
@@ -7,13 +7,7 @@
         <w:pStyle w:val="Title"/>
       </w:pPr>
       <w:r>
-        <w:t>D2</w:t>
-      </w:r>
-      <w:r>
-        <w:t>11</w:t>
-      </w:r>
-      <w:r>
-        <w:t xml:space="preserve"> Performance Assessment </w:t>
+        <w:t xml:space="preserve">D211 Performance Assessment </w:t>
       </w:r>
     </w:p>
     <w:p>
@@ -21,16 +15,7 @@
         <w:pStyle w:val="Subtitle"/>
       </w:pPr>
       <w:r>
-        <w:t>SLM1–</w:t>
-      </w:r>
-      <w:r>
-        <w:t xml:space="preserve"> </w:t>
-      </w:r>
-      <w:r>
-        <w:t>SLM1</w:t>
-      </w:r>
-      <w:r>
-        <w:t xml:space="preserve"> Task 1:  Data Analysis </w:t>
+        <w:t xml:space="preserve">SLM1– SLM1 Task 1:  Data Analysis </w:t>
       </w:r>
     </w:p>
     <w:p>
@@ -230,6 +215,14 @@
     </w:p>
     <w:sdt>
       <w:sdtPr>
+        <w:rPr>
+          <w:rFonts w:asciiTheme="minorHAnsi" w:eastAsiaTheme="minorHAnsi" w:hAnsiTheme="minorHAnsi" w:cstheme="minorBidi"/>
+          <w:color w:val="auto"/>
+          <w:kern w:val="2"/>
+          <w:sz w:val="22"/>
+          <w:szCs w:val="22"/>
+          <w14:ligatures w14:val="standardContextual"/>
+        </w:rPr>
         <w:id w:val="-403760625"/>
         <w:docPartObj>
           <w:docPartGallery w:val="Table of Contents"/>
@@ -238,15 +231,9 @@
       </w:sdtPr>
       <w:sdtEndPr>
         <w:rPr>
-          <w:rFonts w:asciiTheme="minorHAnsi" w:eastAsiaTheme="minorHAnsi" w:hAnsiTheme="minorHAnsi" w:cstheme="minorBidi"/>
           <w:b/>
           <w:bCs/>
           <w:noProof/>
-          <w:color w:val="auto"/>
-          <w:kern w:val="2"/>
-          <w:sz w:val="22"/>
-          <w:szCs w:val="22"/>
-          <w14:ligatures w14:val="standardContextual"/>
         </w:rPr>
       </w:sdtEndPr>
       <w:sdtContent>
@@ -1862,13 +1849,14 @@
       <w:bookmarkEnd w:id="0"/>
     </w:p>
     <w:p>
-      <w:r>
-        <w:rPr>
-          <w:rFonts w:ascii="Lato" w:hAnsi="Lato"/>
-          <w:color w:val="999999"/>
-          <w:sz w:val="21"/>
-          <w:szCs w:val="21"/>
-          <w:shd w:val="clear" w:color="auto" w:fill="FFFFFF"/>
+      <w:pPr>
+        <w:rPr>
+          <w:rStyle w:val="Emphasis"/>
+        </w:rPr>
+      </w:pPr>
+      <w:r>
+        <w:rPr>
+          <w:rStyle w:val="Emphasis"/>
         </w:rPr>
         <w:t>The data dashboards support executive decision-making.</w:t>
       </w:r>
@@ -1908,27 +1896,15 @@
     <w:p>
       <w:pPr>
         <w:ind w:left="720"/>
-      </w:pPr>
-      <w:r>
-        <w:rPr>
-          <w:rStyle w:val="Emphasis"/>
-          <w:rFonts w:ascii="Lato" w:hAnsi="Lato"/>
-          <w:color w:val="999999"/>
-          <w:sz w:val="21"/>
-          <w:szCs w:val="21"/>
-          <w:shd w:val="clear" w:color="auto" w:fill="FFFFFF"/>
-        </w:rPr>
-        <w:t>Both</w:t>
-      </w:r>
-      <w:r>
-        <w:rPr>
-          <w:rFonts w:ascii="Lato" w:hAnsi="Lato"/>
-          <w:color w:val="999999"/>
-          <w:sz w:val="21"/>
-          <w:szCs w:val="21"/>
-          <w:shd w:val="clear" w:color="auto" w:fill="FFFFFF"/>
-        </w:rPr>
-        <w:t> data sets are accurate and complete and support the creation of dashboards for executive decision-making.</w:t>
+        <w:rPr>
+          <w:rStyle w:val="Emphasis"/>
+        </w:rPr>
+      </w:pPr>
+      <w:r>
+        <w:rPr>
+          <w:rStyle w:val="Emphasis"/>
+        </w:rPr>
+        <w:t>Both data sets are accurate and complete and support the creation of dashboards for executive decision-making.</w:t>
       </w:r>
     </w:p>
     <w:p>
@@ -1971,59 +1947,29 @@
     <w:p>
       <w:pPr>
         <w:ind w:left="720"/>
-      </w:pPr>
-      <w:r>
-        <w:rPr>
-          <w:rFonts w:ascii="Lato" w:hAnsi="Lato"/>
-          <w:color w:val="999999"/>
-          <w:sz w:val="21"/>
-          <w:szCs w:val="21"/>
-          <w:shd w:val="clear" w:color="auto" w:fill="FFFFFF"/>
+        <w:rPr>
+          <w:rStyle w:val="Emphasis"/>
+        </w:rPr>
+      </w:pPr>
+      <w:r>
+        <w:rPr>
+          <w:rStyle w:val="Emphasis"/>
         </w:rPr>
         <w:t xml:space="preserve">The step-by-step instructions to guide users through the dashboard installation process </w:t>
       </w:r>
       <w:proofErr w:type="gramStart"/>
       <w:r>
         <w:rPr>
-          <w:rFonts w:ascii="Lato" w:hAnsi="Lato"/>
-          <w:color w:val="999999"/>
-          <w:sz w:val="21"/>
-          <w:szCs w:val="21"/>
-          <w:shd w:val="clear" w:color="auto" w:fill="FFFFFF"/>
+          <w:rStyle w:val="Emphasis"/>
         </w:rPr>
         <w:t>is</w:t>
       </w:r>
       <w:proofErr w:type="gramEnd"/>
       <w:r>
         <w:rPr>
-          <w:rFonts w:ascii="Lato" w:hAnsi="Lato"/>
-          <w:color w:val="999999"/>
-          <w:sz w:val="21"/>
-          <w:szCs w:val="21"/>
-          <w:shd w:val="clear" w:color="auto" w:fill="FFFFFF"/>
-        </w:rPr>
-        <w:t xml:space="preserve"> logical and accurate, and the instructions include </w:t>
-      </w:r>
-      <w:r>
-        <w:rPr>
-          <w:rStyle w:val="Emphasis"/>
-          <w:rFonts w:ascii="Lato" w:hAnsi="Lato"/>
-          <w:color w:val="999999"/>
-          <w:sz w:val="21"/>
-          <w:szCs w:val="21"/>
-          <w:shd w:val="clear" w:color="auto" w:fill="FFFFFF"/>
-        </w:rPr>
-        <w:t>all</w:t>
-      </w:r>
-      <w:r>
-        <w:rPr>
-          <w:rFonts w:ascii="Lato" w:hAnsi="Lato"/>
-          <w:color w:val="999999"/>
-          <w:sz w:val="21"/>
-          <w:szCs w:val="21"/>
-          <w:shd w:val="clear" w:color="auto" w:fill="FFFFFF"/>
-        </w:rPr>
-        <w:t> steps in the dashboard installation process.</w:t>
+          <w:rStyle w:val="Emphasis"/>
+        </w:rPr>
+        <w:t xml:space="preserve"> logical and accurate, and the instructions include all steps in the dashboard installation process.</w:t>
       </w:r>
     </w:p>
     <w:p>
@@ -2061,14 +2007,13 @@
     <w:p>
       <w:pPr>
         <w:ind w:left="720"/>
-      </w:pPr>
-      <w:r>
-        <w:rPr>
-          <w:rFonts w:ascii="Lato" w:hAnsi="Lato"/>
-          <w:color w:val="999999"/>
-          <w:sz w:val="21"/>
-          <w:szCs w:val="21"/>
-          <w:shd w:val="clear" w:color="auto" w:fill="FFFFFF"/>
+        <w:rPr>
+          <w:rStyle w:val="Emphasis"/>
+        </w:rPr>
+      </w:pPr>
+      <w:r>
+        <w:rPr>
+          <w:rStyle w:val="Emphasis"/>
         </w:rPr>
         <w:t>The instructions to help users navigate the dashboards are clear and complete.</w:t>
       </w:r>
@@ -2109,43 +2054,14 @@
       <w:pPr>
         <w:ind w:left="720"/>
         <w:rPr>
-          <w:rFonts w:ascii="Lato" w:hAnsi="Lato"/>
-          <w:color w:val="999999"/>
-          <w:sz w:val="21"/>
-          <w:szCs w:val="21"/>
-          <w:shd w:val="clear" w:color="auto" w:fill="FFFFFF"/>
-        </w:rPr>
-      </w:pPr>
-      <w:r>
-        <w:rPr>
-          <w:rFonts w:ascii="Lato" w:hAnsi="Lato"/>
-          <w:color w:val="999999"/>
-          <w:sz w:val="21"/>
-          <w:szCs w:val="21"/>
-          <w:shd w:val="clear" w:color="auto" w:fill="FFFFFF"/>
-        </w:rPr>
-        <w:t>A copy of </w:t>
-      </w:r>
-      <w:r>
-        <w:rPr>
-          <w:rStyle w:val="Emphasis"/>
-          <w:rFonts w:ascii="Lato" w:hAnsi="Lato"/>
-          <w:color w:val="999999"/>
-          <w:sz w:val="21"/>
-          <w:szCs w:val="21"/>
-          <w:shd w:val="clear" w:color="auto" w:fill="FFFFFF"/>
-        </w:rPr>
-        <w:t>all</w:t>
-      </w:r>
-      <w:r>
-        <w:rPr>
-          <w:rFonts w:ascii="Lato" w:hAnsi="Lato"/>
-          <w:color w:val="999999"/>
-          <w:sz w:val="21"/>
-          <w:szCs w:val="21"/>
-          <w:shd w:val="clear" w:color="auto" w:fill="FFFFFF"/>
-        </w:rPr>
-        <w:t> SQL code and other code supporting the dashboards is accurate, complete, and correct.</w:t>
+          <w:rStyle w:val="Emphasis"/>
+        </w:rPr>
+      </w:pPr>
+      <w:r>
+        <w:rPr>
+          <w:rStyle w:val="Emphasis"/>
+        </w:rPr>
+        <w:t>A copy of all SQL code and other code supporting the dashboards is accurate, complete, and correct.</w:t>
       </w:r>
     </w:p>
     <w:p>
@@ -2192,13 +2108,14 @@
       <w:bookmarkEnd w:id="5"/>
     </w:p>
     <w:p>
-      <w:r>
-        <w:rPr>
-          <w:rFonts w:ascii="Lato" w:hAnsi="Lato"/>
-          <w:color w:val="999999"/>
-          <w:sz w:val="21"/>
-          <w:szCs w:val="21"/>
-          <w:shd w:val="clear" w:color="auto" w:fill="FFFFFF"/>
+      <w:pPr>
+        <w:rPr>
+          <w:rStyle w:val="Emphasis"/>
+        </w:rPr>
+      </w:pPr>
+      <w:r>
+        <w:rPr>
+          <w:rStyle w:val="Emphasis"/>
         </w:rPr>
         <w:t>The link connects to the Panopto multimedia presentation.</w:t>
       </w:r>
@@ -2240,37 +2157,15 @@
     <w:p>
       <w:pPr>
         <w:ind w:left="720"/>
-      </w:pPr>
-      <w:r>
-        <w:rPr>
-          <w:rFonts w:ascii="Lato" w:hAnsi="Lato"/>
-          <w:color w:val="999999"/>
-          <w:sz w:val="21"/>
-          <w:szCs w:val="21"/>
-          <w:shd w:val="clear" w:color="auto" w:fill="FFFFFF"/>
-        </w:rPr>
-        <w:t>The description of the technical environment used to create the dashboards is </w:t>
-      </w:r>
-      <w:r>
-        <w:rPr>
-          <w:rStyle w:val="Emphasis"/>
-          <w:rFonts w:ascii="Lato" w:hAnsi="Lato"/>
-          <w:color w:val="999999"/>
-          <w:sz w:val="21"/>
-          <w:szCs w:val="21"/>
-          <w:shd w:val="clear" w:color="auto" w:fill="FFFFFF"/>
-        </w:rPr>
-        <w:t>both</w:t>
-      </w:r>
-      <w:r>
-        <w:rPr>
-          <w:rFonts w:ascii="Lato" w:hAnsi="Lato"/>
-          <w:color w:val="999999"/>
-          <w:sz w:val="21"/>
-          <w:szCs w:val="21"/>
-          <w:shd w:val="clear" w:color="auto" w:fill="FFFFFF"/>
-        </w:rPr>
-        <w:t> complete and accurate.</w:t>
+        <w:rPr>
+          <w:rStyle w:val="Emphasis"/>
+        </w:rPr>
+      </w:pPr>
+      <w:r>
+        <w:rPr>
+          <w:rStyle w:val="Emphasis"/>
+        </w:rPr>
+        <w:t>The description of the technical environment used to create the dashboards is both complete and accurate.</w:t>
       </w:r>
     </w:p>
     <w:p>
@@ -2316,37 +2211,15 @@
     <w:p>
       <w:pPr>
         <w:ind w:left="720"/>
-      </w:pPr>
-      <w:r>
-        <w:rPr>
-          <w:rFonts w:ascii="Lato" w:hAnsi="Lato"/>
-          <w:color w:val="999999"/>
-          <w:sz w:val="21"/>
-          <w:szCs w:val="21"/>
-          <w:shd w:val="clear" w:color="auto" w:fill="FFFFFF"/>
-        </w:rPr>
-        <w:t>The submission fully demonstrates the functionality of </w:t>
-      </w:r>
-      <w:r>
-        <w:rPr>
-          <w:rStyle w:val="Emphasis"/>
-          <w:rFonts w:ascii="Lato" w:hAnsi="Lato"/>
-          <w:color w:val="999999"/>
-          <w:sz w:val="21"/>
-          <w:szCs w:val="21"/>
-          <w:shd w:val="clear" w:color="auto" w:fill="FFFFFF"/>
-        </w:rPr>
-        <w:t>each</w:t>
-      </w:r>
-      <w:r>
-        <w:rPr>
-          <w:rFonts w:ascii="Lato" w:hAnsi="Lato"/>
-          <w:color w:val="999999"/>
-          <w:sz w:val="21"/>
-          <w:szCs w:val="21"/>
-          <w:shd w:val="clear" w:color="auto" w:fill="FFFFFF"/>
-        </w:rPr>
-        <w:t> dashboard.</w:t>
+        <w:rPr>
+          <w:rStyle w:val="Emphasis"/>
+        </w:rPr>
+      </w:pPr>
+      <w:r>
+        <w:rPr>
+          <w:rStyle w:val="Emphasis"/>
+        </w:rPr>
+        <w:t>The submission fully demonstrates the functionality of each dashboard.</w:t>
       </w:r>
     </w:p>
     <w:p>
@@ -2384,14 +2257,13 @@
     <w:p>
       <w:pPr>
         <w:ind w:left="720"/>
-      </w:pPr>
-      <w:r>
-        <w:rPr>
-          <w:rFonts w:ascii="Lato" w:hAnsi="Lato"/>
-          <w:color w:val="999999"/>
-          <w:sz w:val="21"/>
-          <w:szCs w:val="21"/>
-          <w:shd w:val="clear" w:color="auto" w:fill="FFFFFF"/>
+        <w:rPr>
+          <w:rStyle w:val="Emphasis"/>
+        </w:rPr>
+      </w:pPr>
+      <w:r>
+        <w:rPr>
+          <w:rStyle w:val="Emphasis"/>
         </w:rPr>
         <w:t>The explanation of the SQL scripts used to support the creation of the dashboards is accurate and complete.</w:t>
       </w:r>
@@ -2431,14 +2303,13 @@
     <w:p>
       <w:pPr>
         <w:ind w:left="720"/>
-      </w:pPr>
-      <w:r>
-        <w:rPr>
-          <w:rFonts w:ascii="Lato" w:hAnsi="Lato"/>
-          <w:color w:val="999999"/>
-          <w:sz w:val="21"/>
-          <w:szCs w:val="21"/>
-          <w:shd w:val="clear" w:color="auto" w:fill="FFFFFF"/>
+        <w:rPr>
+          <w:rStyle w:val="Emphasis"/>
+        </w:rPr>
+      </w:pPr>
+      <w:r>
+        <w:rPr>
+          <w:rStyle w:val="Emphasis"/>
         </w:rPr>
         <w:t>The explanation of how the data streams were prepared to support the analysis is accurate, complete, and logical.</w:t>
       </w:r>
@@ -2478,14 +2349,13 @@
     <w:p>
       <w:pPr>
         <w:ind w:left="720"/>
-      </w:pPr>
-      <w:r>
-        <w:rPr>
-          <w:rFonts w:ascii="Lato" w:hAnsi="Lato"/>
-          <w:color w:val="999999"/>
-          <w:sz w:val="21"/>
-          <w:szCs w:val="21"/>
-          <w:shd w:val="clear" w:color="auto" w:fill="FFFFFF"/>
+        <w:rPr>
+          <w:rStyle w:val="Emphasis"/>
+        </w:rPr>
+      </w:pPr>
+      <w:r>
+        <w:rPr>
+          <w:rStyle w:val="Emphasis"/>
         </w:rPr>
         <w:t>The description of how data were aligned with other data points is accurate, logical, and complete.</w:t>
       </w:r>
@@ -2525,37 +2395,15 @@
     <w:p>
       <w:pPr>
         <w:ind w:left="720"/>
-      </w:pPr>
-      <w:r>
-        <w:rPr>
-          <w:rFonts w:ascii="Lato" w:hAnsi="Lato"/>
-          <w:color w:val="999999"/>
-          <w:sz w:val="21"/>
-          <w:szCs w:val="21"/>
-          <w:shd w:val="clear" w:color="auto" w:fill="FFFFFF"/>
-        </w:rPr>
-        <w:t>The demonstration of how the databases were created is </w:t>
-      </w:r>
-      <w:r>
-        <w:rPr>
-          <w:rStyle w:val="Emphasis"/>
-          <w:rFonts w:ascii="Lato" w:hAnsi="Lato"/>
-          <w:color w:val="999999"/>
-          <w:sz w:val="21"/>
-          <w:szCs w:val="21"/>
-          <w:shd w:val="clear" w:color="auto" w:fill="FFFFFF"/>
-        </w:rPr>
-        <w:t>both </w:t>
-      </w:r>
-      <w:r>
-        <w:rPr>
-          <w:rFonts w:ascii="Lato" w:hAnsi="Lato"/>
-          <w:color w:val="999999"/>
-          <w:sz w:val="21"/>
-          <w:szCs w:val="21"/>
-          <w:shd w:val="clear" w:color="auto" w:fill="FFFFFF"/>
-        </w:rPr>
-        <w:t>accurate and complete.</w:t>
+        <w:rPr>
+          <w:rStyle w:val="Emphasis"/>
+        </w:rPr>
+      </w:pPr>
+      <w:r>
+        <w:rPr>
+          <w:rStyle w:val="Emphasis"/>
+        </w:rPr>
+        <w:t>The demonstration of how the databases were created is both accurate and complete.</w:t>
       </w:r>
     </w:p>
     <w:p>
@@ -2593,14 +2441,13 @@
     <w:p>
       <w:pPr>
         <w:ind w:left="720"/>
-      </w:pPr>
-      <w:r>
-        <w:rPr>
-          <w:rFonts w:ascii="Lato" w:hAnsi="Lato"/>
-          <w:color w:val="999999"/>
-          <w:sz w:val="21"/>
-          <w:szCs w:val="21"/>
-          <w:shd w:val="clear" w:color="auto" w:fill="FFFFFF"/>
+        <w:rPr>
+          <w:rStyle w:val="Emphasis"/>
+        </w:rPr>
+      </w:pPr>
+      <w:r>
+        <w:rPr>
+          <w:rStyle w:val="Emphasis"/>
         </w:rPr>
         <w:t>The explanation of how referential integrity was enforced in the database is accurate and complete.</w:t>
       </w:r>
@@ -2637,35 +2484,28 @@
       <w:bookmarkEnd w:id="13"/>
     </w:p>
     <w:p>
-      <w:r>
-        <w:rPr>
-          <w:rFonts w:ascii="Lato" w:hAnsi="Lato"/>
-          <w:color w:val="999999"/>
-          <w:sz w:val="21"/>
-          <w:szCs w:val="21"/>
-          <w:shd w:val="clear" w:color="auto" w:fill="FFFFFF"/>
+      <w:pPr>
+        <w:rPr>
+          <w:rStyle w:val="Emphasis"/>
+        </w:rPr>
+      </w:pPr>
+      <w:r>
+        <w:rPr>
+          <w:rStyle w:val="Emphasis"/>
         </w:rPr>
         <w:t xml:space="preserve">The </w:t>
       </w:r>
       <w:proofErr w:type="gramStart"/>
       <w:r>
         <w:rPr>
-          <w:rFonts w:ascii="Lato" w:hAnsi="Lato"/>
-          <w:color w:val="999999"/>
-          <w:sz w:val="21"/>
-          <w:szCs w:val="21"/>
-          <w:shd w:val="clear" w:color="auto" w:fill="FFFFFF"/>
+          <w:rStyle w:val="Emphasis"/>
         </w:rPr>
         <w:t>written</w:t>
       </w:r>
       <w:proofErr w:type="gramEnd"/>
       <w:r>
         <w:rPr>
-          <w:rFonts w:ascii="Lato" w:hAnsi="Lato"/>
-          <w:color w:val="999999"/>
-          <w:sz w:val="21"/>
-          <w:szCs w:val="21"/>
-          <w:shd w:val="clear" w:color="auto" w:fill="FFFFFF"/>
+          <w:rStyle w:val="Emphasis"/>
         </w:rPr>
         <w:t xml:space="preserve"> accurately outlines the data exploration, the use of advanced SQL operations, and the analysis of the data.</w:t>
       </w:r>
@@ -2705,14 +2545,13 @@
     <w:p>
       <w:pPr>
         <w:ind w:left="720"/>
-      </w:pPr>
-      <w:r>
-        <w:rPr>
-          <w:rFonts w:ascii="Lato" w:hAnsi="Lato"/>
-          <w:color w:val="999999"/>
-          <w:sz w:val="21"/>
-          <w:szCs w:val="21"/>
-          <w:shd w:val="clear" w:color="auto" w:fill="FFFFFF"/>
+        <w:rPr>
+          <w:rStyle w:val="Emphasis"/>
+        </w:rPr>
+      </w:pPr>
+      <w:r>
+        <w:rPr>
+          <w:rStyle w:val="Emphasis"/>
         </w:rPr>
         <w:t>The explanation is accurate, logical, and complete.</w:t>
       </w:r>
@@ -2752,14 +2591,13 @@
     <w:p>
       <w:pPr>
         <w:ind w:left="720"/>
-      </w:pPr>
-      <w:r>
-        <w:rPr>
-          <w:rFonts w:ascii="Lato" w:hAnsi="Lato"/>
-          <w:color w:val="999999"/>
-          <w:sz w:val="21"/>
-          <w:szCs w:val="21"/>
-          <w:shd w:val="clear" w:color="auto" w:fill="FFFFFF"/>
+        <w:rPr>
+          <w:rStyle w:val="Emphasis"/>
+        </w:rPr>
+      </w:pPr>
+      <w:r>
+        <w:rPr>
+          <w:rStyle w:val="Emphasis"/>
         </w:rPr>
         <w:t>The justification of the selection of the business intelligence tool used is accurate, logical, and complete.</w:t>
       </w:r>
@@ -2799,14 +2637,13 @@
     <w:p>
       <w:pPr>
         <w:ind w:left="720"/>
-      </w:pPr>
-      <w:r>
-        <w:rPr>
-          <w:rFonts w:ascii="Lato" w:hAnsi="Lato"/>
-          <w:color w:val="999999"/>
-          <w:sz w:val="21"/>
-          <w:szCs w:val="21"/>
-          <w:shd w:val="clear" w:color="auto" w:fill="FFFFFF"/>
+        <w:rPr>
+          <w:rStyle w:val="Emphasis"/>
+        </w:rPr>
+      </w:pPr>
+      <w:r>
+        <w:rPr>
+          <w:rStyle w:val="Emphasis"/>
         </w:rPr>
         <w:t>The explanation of the steps used to clean and prepare the data for the analysis is accurate, logical, and complete.</w:t>
       </w:r>
@@ -2846,14 +2683,13 @@
     <w:p>
       <w:pPr>
         <w:ind w:left="720"/>
-      </w:pPr>
-      <w:r>
-        <w:rPr>
-          <w:rFonts w:ascii="Lato" w:hAnsi="Lato"/>
-          <w:color w:val="999999"/>
-          <w:sz w:val="21"/>
-          <w:szCs w:val="21"/>
-          <w:shd w:val="clear" w:color="auto" w:fill="FFFFFF"/>
+        <w:rPr>
+          <w:rStyle w:val="Emphasis"/>
+        </w:rPr>
+      </w:pPr>
+      <w:r>
+        <w:rPr>
+          <w:rStyle w:val="Emphasis"/>
         </w:rPr>
         <w:t>The summary of the steps used to create the dashboards is accurate, logical, and complete.</w:t>
       </w:r>
@@ -2894,14 +2730,13 @@
     <w:p>
       <w:pPr>
         <w:ind w:left="720"/>
-      </w:pPr>
-      <w:r>
-        <w:rPr>
-          <w:rFonts w:ascii="Lato" w:hAnsi="Lato"/>
-          <w:color w:val="999999"/>
-          <w:sz w:val="21"/>
-          <w:szCs w:val="21"/>
-          <w:shd w:val="clear" w:color="auto" w:fill="FFFFFF"/>
+        <w:rPr>
+          <w:rStyle w:val="Emphasis"/>
+        </w:rPr>
+      </w:pPr>
+      <w:r>
+        <w:rPr>
+          <w:rStyle w:val="Emphasis"/>
         </w:rPr>
         <w:t>The submission is accurate, logical, and complete, and it discusses how the results of the data analysis support executive decision-making.</w:t>
       </w:r>
@@ -2939,16 +2774,17 @@
       <w:bookmarkEnd w:id="19"/>
     </w:p>
     <w:p>
+      <w:pPr>
+        <w:rPr>
+          <w:rStyle w:val="Emphasis"/>
+        </w:rPr>
+      </w:pPr>
       <w:r>
         <w:tab/>
       </w:r>
       <w:r>
         <w:rPr>
-          <w:rFonts w:ascii="Lato" w:hAnsi="Lato"/>
-          <w:color w:val="999999"/>
-          <w:sz w:val="21"/>
-          <w:szCs w:val="21"/>
-          <w:shd w:val="clear" w:color="auto" w:fill="FFFFFF"/>
+          <w:rStyle w:val="Emphasis"/>
         </w:rPr>
         <w:t>The discussion of the limitation(s) of the data analysis is accurate and complete.</w:t>
       </w:r>
@@ -2985,13 +2821,14 @@
       <w:bookmarkEnd w:id="20"/>
     </w:p>
     <w:p>
-      <w:r>
-        <w:rPr>
-          <w:rFonts w:ascii="Lato" w:hAnsi="Lato"/>
-          <w:color w:val="999999"/>
-          <w:sz w:val="21"/>
-          <w:szCs w:val="21"/>
-          <w:shd w:val="clear" w:color="auto" w:fill="FFFFFF"/>
+      <w:pPr>
+        <w:rPr>
+          <w:rStyle w:val="Emphasis"/>
+        </w:rPr>
+      </w:pPr>
+      <w:r>
+        <w:rPr>
+          <w:rStyle w:val="Emphasis"/>
         </w:rPr>
         <w:t>The record of the web sources used to acquire data or segments of third-party code to support the application is both complete and accurate, and the web sources cited are reliable. Or no web sources are used to acquire data or segments of third-party code, and the submission states this.</w:t>
       </w:r>
@@ -3029,13 +2866,14 @@
       </w:hyperlink>
     </w:p>
     <w:p>
-      <w:r>
-        <w:rPr>
-          <w:rFonts w:ascii="Lato" w:hAnsi="Lato"/>
-          <w:color w:val="999999"/>
-          <w:sz w:val="21"/>
-          <w:szCs w:val="21"/>
-          <w:shd w:val="clear" w:color="auto" w:fill="FFFFFF"/>
+      <w:pPr>
+        <w:rPr>
+          <w:rStyle w:val="Emphasis"/>
+        </w:rPr>
+      </w:pPr>
+      <w:r>
+        <w:rPr>
+          <w:rStyle w:val="Emphasis"/>
         </w:rPr>
         <w:t>The submission includes in-text citations for sources that are properly quoted, paraphrased, or summarized and a reference list that accurately identifies the author, date, title, and source location as available.</w:t>
       </w:r>
@@ -3074,13 +2912,14 @@
       </w:hyperlink>
     </w:p>
     <w:p>
-      <w:r>
-        <w:rPr>
-          <w:rFonts w:ascii="Lato" w:hAnsi="Lato"/>
-          <w:color w:val="999999"/>
-          <w:sz w:val="21"/>
-          <w:szCs w:val="21"/>
-          <w:shd w:val="clear" w:color="auto" w:fill="FFFFFF"/>
+      <w:pPr>
+        <w:rPr>
+          <w:rStyle w:val="Emphasis"/>
+        </w:rPr>
+      </w:pPr>
+      <w:r>
+        <w:rPr>
+          <w:rStyle w:val="Emphasis"/>
         </w:rPr>
         <w:t>Content reflects attention to detail, is organized, and focuses on the main ideas as prescribed in the task or chosen by the candidate. Terminology is pertinent, is used correctly, and effectively conveys the intended meaning. Mechanics, usage, and grammar promote accurate interpretation and understanding.</w:t>
       </w:r>

</xml_diff>

<commit_message>
Creating scripts to populate PostgreSQL
</commit_message>
<xml_diff>
--- a/Classes/D211 - Advanced Data Acquisition/D211-advanced-data-aquisition-task1-slm1-data-analysis.docx
+++ b/Classes/D211 - Advanced Data Acquisition/D211-advanced-data-aquisition-task1-slm1-data-analysis.docx
@@ -135,21 +135,7 @@
           <w:rStyle w:val="SubtleEmphasis"/>
         </w:rPr>
         <w:br/>
-        <w:t>4033.2.</w:t>
-      </w:r>
-      <w:proofErr w:type="gramStart"/>
-      <w:r>
-        <w:rPr>
-          <w:rStyle w:val="SubtleEmphasis"/>
-        </w:rPr>
-        <w:t>1 :</w:t>
-      </w:r>
-      <w:proofErr w:type="gramEnd"/>
-      <w:r>
-        <w:rPr>
-          <w:rStyle w:val="SubtleEmphasis"/>
-        </w:rPr>
-        <w:t xml:space="preserve"> Storytelling with Data</w:t>
+        <w:t>4033.2.1 : Storytelling with Data</w:t>
       </w:r>
       <w:r>
         <w:rPr>
@@ -166,19 +152,11 @@
           <w:rStyle w:val="SubtleEmphasis"/>
         </w:rPr>
       </w:pPr>
-      <w:proofErr w:type="gramStart"/>
       <w:r>
         <w:rPr>
           <w:rStyle w:val="SubtleEmphasis"/>
         </w:rPr>
-        <w:t>4033.2.2 :</w:t>
-      </w:r>
-      <w:proofErr w:type="gramEnd"/>
-      <w:r>
-        <w:rPr>
-          <w:rStyle w:val="SubtleEmphasis"/>
-        </w:rPr>
-        <w:t xml:space="preserve"> Data Visualizations and Representations</w:t>
+        <w:t>4033.2.2 : Data Visualizations and Representations</w:t>
       </w:r>
       <w:r>
         <w:rPr>
@@ -195,19 +173,11 @@
           <w:rStyle w:val="SubtleEmphasis"/>
         </w:rPr>
       </w:pPr>
-      <w:proofErr w:type="gramStart"/>
       <w:r>
         <w:rPr>
           <w:rStyle w:val="SubtleEmphasis"/>
         </w:rPr>
-        <w:t>4033.2.3 :</w:t>
-      </w:r>
-      <w:proofErr w:type="gramEnd"/>
-      <w:r>
-        <w:rPr>
-          <w:rStyle w:val="SubtleEmphasis"/>
-        </w:rPr>
-        <w:t xml:space="preserve"> Dashboards</w:t>
+        <w:t>4033.2.3 : Dashboards</w:t>
       </w:r>
       <w:r>
         <w:rPr>
@@ -1959,21 +1929,7 @@
         <w:rPr>
           <w:rStyle w:val="Emphasis"/>
         </w:rPr>
-        <w:t xml:space="preserve">The step-by-step instructions to guide users through the dashboard installation process </w:t>
-      </w:r>
-      <w:proofErr w:type="gramStart"/>
-      <w:r>
-        <w:rPr>
-          <w:rStyle w:val="Emphasis"/>
-        </w:rPr>
-        <w:t>is</w:t>
-      </w:r>
-      <w:proofErr w:type="gramEnd"/>
-      <w:r>
-        <w:rPr>
-          <w:rStyle w:val="Emphasis"/>
-        </w:rPr>
-        <w:t xml:space="preserve"> logical and accurate, and the instructions include all steps in the dashboard installation process.</w:t>
+        <w:t>The step-by-step instructions to guide users through the dashboard installation process is logical and accurate, and the instructions include all steps in the dashboard installation process.</w:t>
       </w:r>
     </w:p>
     <w:p>
@@ -2497,21 +2453,7 @@
         <w:rPr>
           <w:rStyle w:val="Emphasis"/>
         </w:rPr>
-        <w:t xml:space="preserve">The </w:t>
-      </w:r>
-      <w:proofErr w:type="gramStart"/>
-      <w:r>
-        <w:rPr>
-          <w:rStyle w:val="Emphasis"/>
-        </w:rPr>
-        <w:t>written</w:t>
-      </w:r>
-      <w:proofErr w:type="gramEnd"/>
-      <w:r>
-        <w:rPr>
-          <w:rStyle w:val="Emphasis"/>
-        </w:rPr>
-        <w:t xml:space="preserve"> accurately outlines the data exploration, the use of advanced SQL operations, and the analysis of the data.</w:t>
+        <w:t>The written accurately outlines the data exploration, the use of advanced SQL operations, and the analysis of the data.</w:t>
       </w:r>
     </w:p>
     <w:p>
@@ -2880,6 +2822,22 @@
           <w:rStyle w:val="Emphasis"/>
         </w:rPr>
         <w:t>The submission includes in-text citations for sources that are properly quoted, paraphrased, or summarized and a reference list that accurately identifies the author, date, title, and source location as available.</w:t>
+      </w:r>
+    </w:p>
+    <w:p>
+      <w:pPr>
+        <w:pStyle w:val="NormalWeb"/>
+        <w:ind w:left="567" w:hanging="567"/>
+      </w:pPr>
+      <w:r>
+        <w:rPr>
+          <w:i/>
+          <w:iCs/>
+        </w:rPr>
+        <w:t>PSQL</w:t>
+      </w:r>
+      <w:r>
+        <w:t xml:space="preserve">. PostgreSQL Documentation. (2023, May 11). https://www.postgresql.org/docs/current/app-psql.html </w:t>
       </w:r>
     </w:p>
     <w:p/>

</xml_diff>

<commit_message>
Creating empty Tableau Professional File
1. Starting the installation instructions for the Tableau Dashboard
2. Created empty file as I needed some screen shots that included the file name in it. Will make the dashboard later.
</commit_message>
<xml_diff>
--- a/Classes/D211 - Advanced Data Acquisition/D211-advanced-data-aquisition-task1-slm1-data-analysis.docx
+++ b/Classes/D211 - Advanced Data Acquisition/D211-advanced-data-aquisition-task1-slm1-data-analysis.docx
@@ -135,7 +135,21 @@
           <w:rStyle w:val="SubtleEmphasis"/>
         </w:rPr>
         <w:br/>
-        <w:t>4033.2.1 : Storytelling with Data</w:t>
+        <w:t>4033.2.</w:t>
+      </w:r>
+      <w:proofErr w:type="gramStart"/>
+      <w:r>
+        <w:rPr>
+          <w:rStyle w:val="SubtleEmphasis"/>
+        </w:rPr>
+        <w:t>1 :</w:t>
+      </w:r>
+      <w:proofErr w:type="gramEnd"/>
+      <w:r>
+        <w:rPr>
+          <w:rStyle w:val="SubtleEmphasis"/>
+        </w:rPr>
+        <w:t xml:space="preserve"> Storytelling with Data</w:t>
       </w:r>
       <w:r>
         <w:rPr>
@@ -152,11 +166,19 @@
           <w:rStyle w:val="SubtleEmphasis"/>
         </w:rPr>
       </w:pPr>
+      <w:proofErr w:type="gramStart"/>
       <w:r>
         <w:rPr>
           <w:rStyle w:val="SubtleEmphasis"/>
         </w:rPr>
-        <w:t>4033.2.2 : Data Visualizations and Representations</w:t>
+        <w:t>4033.2.2 :</w:t>
+      </w:r>
+      <w:proofErr w:type="gramEnd"/>
+      <w:r>
+        <w:rPr>
+          <w:rStyle w:val="SubtleEmphasis"/>
+        </w:rPr>
+        <w:t xml:space="preserve"> Data Visualizations and Representations</w:t>
       </w:r>
       <w:r>
         <w:rPr>
@@ -173,11 +195,19 @@
           <w:rStyle w:val="SubtleEmphasis"/>
         </w:rPr>
       </w:pPr>
+      <w:proofErr w:type="gramStart"/>
       <w:r>
         <w:rPr>
           <w:rStyle w:val="SubtleEmphasis"/>
         </w:rPr>
-        <w:t>4033.2.3 : Dashboards</w:t>
+        <w:t>4033.2.3 :</w:t>
+      </w:r>
+      <w:proofErr w:type="gramEnd"/>
+      <w:r>
+        <w:rPr>
+          <w:rStyle w:val="SubtleEmphasis"/>
+        </w:rPr>
+        <w:t xml:space="preserve"> Dashboards</w:t>
       </w:r>
       <w:r>
         <w:rPr>
@@ -226,6 +256,7 @@
               <w:tab w:val="right" w:leader="dot" w:pos="9350"/>
             </w:tabs>
             <w:rPr>
+              <w:rFonts w:eastAsiaTheme="minorEastAsia"/>
               <w:noProof/>
             </w:rPr>
           </w:pPr>
@@ -238,13 +269,13 @@
           <w:r>
             <w:fldChar w:fldCharType="separate"/>
           </w:r>
-          <w:hyperlink w:anchor="_Toc138321947" w:history="1">
+          <w:hyperlink w:anchor="_Toc138802288" w:history="1">
             <w:r>
               <w:rPr>
                 <w:rStyle w:val="Hyperlink"/>
                 <w:noProof/>
               </w:rPr>
-              <w:t>A:DATA DASHBOARDS</w:t>
+              <w:t>A: DATA DASHBOARDS</w:t>
             </w:r>
             <w:r>
               <w:rPr>
@@ -265,7 +296,7 @@
                 <w:noProof/>
                 <w:webHidden/>
               </w:rPr>
-              <w:instrText xml:space="preserve"> PAGEREF _Toc138321947 \h </w:instrText>
+              <w:instrText xml:space="preserve"> PAGEREF _Toc138802288 \h </w:instrText>
             </w:r>
             <w:r>
               <w:rPr>
@@ -303,16 +334,17 @@
               <w:tab w:val="right" w:leader="dot" w:pos="9350"/>
             </w:tabs>
             <w:rPr>
+              <w:rFonts w:eastAsiaTheme="minorEastAsia"/>
               <w:noProof/>
             </w:rPr>
           </w:pPr>
-          <w:hyperlink w:anchor="_Toc138321948" w:history="1">
+          <w:hyperlink w:anchor="_Toc138802289" w:history="1">
             <w:r>
               <w:rPr>
                 <w:rStyle w:val="Hyperlink"/>
                 <w:noProof/>
               </w:rPr>
-              <w:t>A1:BOTH DATA SETS</w:t>
+              <w:t>A1: BOTH DATA SETS</w:t>
             </w:r>
             <w:r>
               <w:rPr>
@@ -333,7 +365,7 @@
                 <w:noProof/>
                 <w:webHidden/>
               </w:rPr>
-              <w:instrText xml:space="preserve"> PAGEREF _Toc138321948 \h </w:instrText>
+              <w:instrText xml:space="preserve"> PAGEREF _Toc138802289 \h </w:instrText>
             </w:r>
             <w:r>
               <w:rPr>
@@ -371,16 +403,17 @@
               <w:tab w:val="right" w:leader="dot" w:pos="9350"/>
             </w:tabs>
             <w:rPr>
+              <w:rFonts w:eastAsiaTheme="minorEastAsia"/>
               <w:noProof/>
             </w:rPr>
           </w:pPr>
-          <w:hyperlink w:anchor="_Toc138321949" w:history="1">
+          <w:hyperlink w:anchor="_Toc138802290" w:history="1">
             <w:r>
               <w:rPr>
                 <w:rStyle w:val="Hyperlink"/>
                 <w:noProof/>
               </w:rPr>
-              <w:t>A2:DASHBOARD INSTALLATION</w:t>
+              <w:t>A2: DASHBOARD INSTALLATION</w:t>
             </w:r>
             <w:r>
               <w:rPr>
@@ -401,7 +434,75 @@
                 <w:noProof/>
                 <w:webHidden/>
               </w:rPr>
-              <w:instrText xml:space="preserve"> PAGEREF _Toc138321949 \h </w:instrText>
+              <w:instrText xml:space="preserve"> PAGEREF _Toc138802290 \h </w:instrText>
+            </w:r>
+            <w:r>
+              <w:rPr>
+                <w:noProof/>
+                <w:webHidden/>
+              </w:rPr>
+            </w:r>
+            <w:r>
+              <w:rPr>
+                <w:noProof/>
+                <w:webHidden/>
+              </w:rPr>
+              <w:fldChar w:fldCharType="separate"/>
+            </w:r>
+            <w:r>
+              <w:rPr>
+                <w:noProof/>
+                <w:webHidden/>
+              </w:rPr>
+              <w:t>2</w:t>
+            </w:r>
+            <w:r>
+              <w:rPr>
+                <w:noProof/>
+                <w:webHidden/>
+              </w:rPr>
+              <w:fldChar w:fldCharType="end"/>
+            </w:r>
+          </w:hyperlink>
+        </w:p>
+        <w:p>
+          <w:pPr>
+            <w:pStyle w:val="TOC3"/>
+            <w:tabs>
+              <w:tab w:val="right" w:leader="dot" w:pos="9350"/>
+            </w:tabs>
+            <w:rPr>
+              <w:noProof/>
+            </w:rPr>
+          </w:pPr>
+          <w:hyperlink w:anchor="_Toc138802291" w:history="1">
+            <w:r>
+              <w:rPr>
+                <w:rStyle w:val="Hyperlink"/>
+                <w:noProof/>
+              </w:rPr>
+              <w:t>Prep Performance Assessment Files for WGU OnDemand Lab</w:t>
+            </w:r>
+            <w:r>
+              <w:rPr>
+                <w:noProof/>
+                <w:webHidden/>
+              </w:rPr>
+              <w:tab/>
+            </w:r>
+            <w:r>
+              <w:rPr>
+                <w:noProof/>
+                <w:webHidden/>
+              </w:rPr>
+              <w:fldChar w:fldCharType="begin"/>
+            </w:r>
+            <w:r>
+              <w:rPr>
+                <w:noProof/>
+                <w:webHidden/>
+              </w:rPr>
+              <w:instrText xml:space="preserve"> PAGEREF _Toc138802291 \h </w:instrText>
             </w:r>
             <w:r>
               <w:rPr>
@@ -439,16 +540,17 @@
               <w:tab w:val="right" w:leader="dot" w:pos="9350"/>
             </w:tabs>
             <w:rPr>
+              <w:rFonts w:eastAsiaTheme="minorEastAsia"/>
               <w:noProof/>
             </w:rPr>
           </w:pPr>
-          <w:hyperlink w:anchor="_Toc138321950" w:history="1">
+          <w:hyperlink w:anchor="_Toc138802292" w:history="1">
             <w:r>
               <w:rPr>
                 <w:rStyle w:val="Hyperlink"/>
                 <w:noProof/>
               </w:rPr>
-              <w:t>A3:DASHBOARD NAVIGATION</w:t>
+              <w:t>A3: DASHBOARD NAVIGATION</w:t>
             </w:r>
             <w:r>
               <w:rPr>
@@ -469,7 +571,7 @@
                 <w:noProof/>
                 <w:webHidden/>
               </w:rPr>
-              <w:instrText xml:space="preserve"> PAGEREF _Toc138321950 \h </w:instrText>
+              <w:instrText xml:space="preserve"> PAGEREF _Toc138802292 \h </w:instrText>
             </w:r>
             <w:r>
               <w:rPr>
@@ -507,16 +609,17 @@
               <w:tab w:val="right" w:leader="dot" w:pos="9350"/>
             </w:tabs>
             <w:rPr>
+              <w:rFonts w:eastAsiaTheme="minorEastAsia"/>
               <w:noProof/>
             </w:rPr>
           </w:pPr>
-          <w:hyperlink w:anchor="_Toc138321951" w:history="1">
+          <w:hyperlink w:anchor="_Toc138802293" w:history="1">
             <w:r>
               <w:rPr>
                 <w:rStyle w:val="Hyperlink"/>
                 <w:noProof/>
               </w:rPr>
-              <w:t>A4:SQL CODE</w:t>
+              <w:t>A4: SQL CODE</w:t>
             </w:r>
             <w:r>
               <w:rPr>
@@ -537,7 +640,7 @@
                 <w:noProof/>
                 <w:webHidden/>
               </w:rPr>
-              <w:instrText xml:space="preserve"> PAGEREF _Toc138321951 \h </w:instrText>
+              <w:instrText xml:space="preserve"> PAGEREF _Toc138802293 \h </w:instrText>
             </w:r>
             <w:r>
               <w:rPr>
@@ -575,17 +678,18 @@
               <w:tab w:val="right" w:leader="dot" w:pos="9350"/>
             </w:tabs>
             <w:rPr>
+              <w:rFonts w:eastAsiaTheme="minorEastAsia"/>
               <w:noProof/>
             </w:rPr>
           </w:pPr>
-          <w:hyperlink w:anchor="_Toc138321952" w:history="1">
+          <w:hyperlink w:anchor="_Toc138802294" w:history="1">
             <w:r>
               <w:rPr>
                 <w:rStyle w:val="Hyperlink"/>
                 <w:rFonts w:eastAsia="Times New Roman"/>
                 <w:noProof/>
               </w:rPr>
-              <w:t>B:PANOPTO PRESENTATION</w:t>
+              <w:t>B: PANOPTO PRESENTATION</w:t>
             </w:r>
             <w:r>
               <w:rPr>
@@ -606,7 +710,7 @@
                 <w:noProof/>
                 <w:webHidden/>
               </w:rPr>
-              <w:instrText xml:space="preserve"> PAGEREF _Toc138321952 \h </w:instrText>
+              <w:instrText xml:space="preserve"> PAGEREF _Toc138802294 \h </w:instrText>
             </w:r>
             <w:r>
               <w:rPr>
@@ -644,16 +748,17 @@
               <w:tab w:val="right" w:leader="dot" w:pos="9350"/>
             </w:tabs>
             <w:rPr>
+              <w:rFonts w:eastAsiaTheme="minorEastAsia"/>
               <w:noProof/>
             </w:rPr>
           </w:pPr>
-          <w:hyperlink w:anchor="_Toc138321953" w:history="1">
+          <w:hyperlink w:anchor="_Toc138802295" w:history="1">
             <w:r>
               <w:rPr>
                 <w:rStyle w:val="Hyperlink"/>
                 <w:noProof/>
               </w:rPr>
-              <w:t>B1:TECHNICAL ENVIRONMENT</w:t>
+              <w:t>B1: TECHNICAL ENVIRONMENT</w:t>
             </w:r>
             <w:r>
               <w:rPr>
@@ -674,7 +779,7 @@
                 <w:noProof/>
                 <w:webHidden/>
               </w:rPr>
-              <w:instrText xml:space="preserve"> PAGEREF _Toc138321953 \h </w:instrText>
+              <w:instrText xml:space="preserve"> PAGEREF _Toc138802295 \h </w:instrText>
             </w:r>
             <w:r>
               <w:rPr>
@@ -712,16 +817,17 @@
               <w:tab w:val="right" w:leader="dot" w:pos="9350"/>
             </w:tabs>
             <w:rPr>
+              <w:rFonts w:eastAsiaTheme="minorEastAsia"/>
               <w:noProof/>
             </w:rPr>
           </w:pPr>
-          <w:hyperlink w:anchor="_Toc138321954" w:history="1">
+          <w:hyperlink w:anchor="_Toc138802296" w:history="1">
             <w:r>
               <w:rPr>
                 <w:rStyle w:val="Hyperlink"/>
                 <w:noProof/>
               </w:rPr>
-              <w:t>B2:DEMONSTRATE DASHBOARD FUNCTIONALITY</w:t>
+              <w:t>B2: DEMONSTRATE DASHBOARD FUNCTIONALITY</w:t>
             </w:r>
             <w:r>
               <w:rPr>
@@ -742,7 +848,7 @@
                 <w:noProof/>
                 <w:webHidden/>
               </w:rPr>
-              <w:instrText xml:space="preserve"> PAGEREF _Toc138321954 \h </w:instrText>
+              <w:instrText xml:space="preserve"> PAGEREF _Toc138802296 \h </w:instrText>
             </w:r>
             <w:r>
               <w:rPr>
@@ -780,16 +886,17 @@
               <w:tab w:val="right" w:leader="dot" w:pos="9350"/>
             </w:tabs>
             <w:rPr>
+              <w:rFonts w:eastAsiaTheme="minorEastAsia"/>
               <w:noProof/>
             </w:rPr>
           </w:pPr>
-          <w:hyperlink w:anchor="_Toc138321955" w:history="1">
+          <w:hyperlink w:anchor="_Toc138802297" w:history="1">
             <w:r>
               <w:rPr>
                 <w:rStyle w:val="Hyperlink"/>
                 <w:noProof/>
               </w:rPr>
-              <w:t>B3:SQL SCRIPTS</w:t>
+              <w:t>B3: SQL SCRIPTS</w:t>
             </w:r>
             <w:r>
               <w:rPr>
@@ -810,7 +917,7 @@
                 <w:noProof/>
                 <w:webHidden/>
               </w:rPr>
-              <w:instrText xml:space="preserve"> PAGEREF _Toc138321955 \h </w:instrText>
+              <w:instrText xml:space="preserve"> PAGEREF _Toc138802297 \h </w:instrText>
             </w:r>
             <w:r>
               <w:rPr>
@@ -848,16 +955,17 @@
               <w:tab w:val="right" w:leader="dot" w:pos="9350"/>
             </w:tabs>
             <w:rPr>
+              <w:rFonts w:eastAsiaTheme="minorEastAsia"/>
               <w:noProof/>
             </w:rPr>
           </w:pPr>
-          <w:hyperlink w:anchor="_Toc138321956" w:history="1">
+          <w:hyperlink w:anchor="_Toc138802298" w:history="1">
             <w:r>
               <w:rPr>
                 <w:rStyle w:val="Hyperlink"/>
                 <w:noProof/>
               </w:rPr>
-              <w:t>B4:DATA STREAMS</w:t>
+              <w:t>B4: DATA STREAMS</w:t>
             </w:r>
             <w:r>
               <w:rPr>
@@ -878,7 +986,7 @@
                 <w:noProof/>
                 <w:webHidden/>
               </w:rPr>
-              <w:instrText xml:space="preserve"> PAGEREF _Toc138321956 \h </w:instrText>
+              <w:instrText xml:space="preserve"> PAGEREF _Toc138802298 \h </w:instrText>
             </w:r>
             <w:r>
               <w:rPr>
@@ -916,16 +1024,17 @@
               <w:tab w:val="right" w:leader="dot" w:pos="9350"/>
             </w:tabs>
             <w:rPr>
+              <w:rFonts w:eastAsiaTheme="minorEastAsia"/>
               <w:noProof/>
             </w:rPr>
           </w:pPr>
-          <w:hyperlink w:anchor="_Toc138321957" w:history="1">
+          <w:hyperlink w:anchor="_Toc138802299" w:history="1">
             <w:r>
               <w:rPr>
                 <w:rStyle w:val="Hyperlink"/>
                 <w:noProof/>
               </w:rPr>
-              <w:t>B5:DATA POINTS</w:t>
+              <w:t>B5: DATA POINTS</w:t>
             </w:r>
             <w:r>
               <w:rPr>
@@ -946,7 +1055,7 @@
                 <w:noProof/>
                 <w:webHidden/>
               </w:rPr>
-              <w:instrText xml:space="preserve"> PAGEREF _Toc138321957 \h </w:instrText>
+              <w:instrText xml:space="preserve"> PAGEREF _Toc138802299 \h </w:instrText>
             </w:r>
             <w:r>
               <w:rPr>
@@ -984,16 +1093,17 @@
               <w:tab w:val="right" w:leader="dot" w:pos="9350"/>
             </w:tabs>
             <w:rPr>
+              <w:rFonts w:eastAsiaTheme="minorEastAsia"/>
               <w:noProof/>
             </w:rPr>
           </w:pPr>
-          <w:hyperlink w:anchor="_Toc138321958" w:history="1">
+          <w:hyperlink w:anchor="_Toc138802300" w:history="1">
             <w:r>
               <w:rPr>
                 <w:rStyle w:val="Hyperlink"/>
                 <w:noProof/>
               </w:rPr>
-              <w:t>B6:DATABASE CREATION</w:t>
+              <w:t>B6: DATABASE CREATION</w:t>
             </w:r>
             <w:r>
               <w:rPr>
@@ -1014,7 +1124,7 @@
                 <w:noProof/>
                 <w:webHidden/>
               </w:rPr>
-              <w:instrText xml:space="preserve"> PAGEREF _Toc138321958 \h </w:instrText>
+              <w:instrText xml:space="preserve"> PAGEREF _Toc138802300 \h </w:instrText>
             </w:r>
             <w:r>
               <w:rPr>
@@ -1052,16 +1162,17 @@
               <w:tab w:val="right" w:leader="dot" w:pos="9350"/>
             </w:tabs>
             <w:rPr>
+              <w:rFonts w:eastAsiaTheme="minorEastAsia"/>
               <w:noProof/>
             </w:rPr>
           </w:pPr>
-          <w:hyperlink w:anchor="_Toc138321959" w:history="1">
+          <w:hyperlink w:anchor="_Toc138802301" w:history="1">
             <w:r>
               <w:rPr>
                 <w:rStyle w:val="Hyperlink"/>
                 <w:noProof/>
               </w:rPr>
-              <w:t>B7:REFERENTIAL INTEGRITY</w:t>
+              <w:t>B7: REFERENTIAL INTEGRITY</w:t>
             </w:r>
             <w:r>
               <w:rPr>
@@ -1082,7 +1193,7 @@
                 <w:noProof/>
                 <w:webHidden/>
               </w:rPr>
-              <w:instrText xml:space="preserve"> PAGEREF _Toc138321959 \h </w:instrText>
+              <w:instrText xml:space="preserve"> PAGEREF _Toc138802301 \h </w:instrText>
             </w:r>
             <w:r>
               <w:rPr>
@@ -1120,16 +1231,17 @@
               <w:tab w:val="right" w:leader="dot" w:pos="9350"/>
             </w:tabs>
             <w:rPr>
+              <w:rFonts w:eastAsiaTheme="minorEastAsia"/>
               <w:noProof/>
             </w:rPr>
           </w:pPr>
-          <w:hyperlink w:anchor="_Toc138321960" w:history="1">
+          <w:hyperlink w:anchor="_Toc138802302" w:history="1">
             <w:r>
               <w:rPr>
                 <w:rStyle w:val="Hyperlink"/>
                 <w:noProof/>
               </w:rPr>
-              <w:t>C:WRITTEN REPORT</w:t>
+              <w:t>C: WRITTEN REPORT</w:t>
             </w:r>
             <w:r>
               <w:rPr>
@@ -1150,7 +1262,7 @@
                 <w:noProof/>
                 <w:webHidden/>
               </w:rPr>
-              <w:instrText xml:space="preserve"> PAGEREF _Toc138321960 \h </w:instrText>
+              <w:instrText xml:space="preserve"> PAGEREF _Toc138802302 \h </w:instrText>
             </w:r>
             <w:r>
               <w:rPr>
@@ -1188,16 +1300,17 @@
               <w:tab w:val="right" w:leader="dot" w:pos="9350"/>
             </w:tabs>
             <w:rPr>
+              <w:rFonts w:eastAsiaTheme="minorEastAsia"/>
               <w:noProof/>
             </w:rPr>
           </w:pPr>
-          <w:hyperlink w:anchor="_Toc138321961" w:history="1">
+          <w:hyperlink w:anchor="_Toc138802303" w:history="1">
             <w:r>
               <w:rPr>
                 <w:rStyle w:val="Hyperlink"/>
                 <w:noProof/>
               </w:rPr>
-              <w:t>C1:DASHBOARD ALIGNMENT</w:t>
+              <w:t>C1: DASHBOARD ALIGNMENT</w:t>
             </w:r>
             <w:r>
               <w:rPr>
@@ -1218,7 +1331,7 @@
                 <w:noProof/>
                 <w:webHidden/>
               </w:rPr>
-              <w:instrText xml:space="preserve"> PAGEREF _Toc138321961 \h </w:instrText>
+              <w:instrText xml:space="preserve"> PAGEREF _Toc138802303 \h </w:instrText>
             </w:r>
             <w:r>
               <w:rPr>
@@ -1256,16 +1369,17 @@
               <w:tab w:val="right" w:leader="dot" w:pos="9350"/>
             </w:tabs>
             <w:rPr>
+              <w:rFonts w:eastAsiaTheme="minorEastAsia"/>
               <w:noProof/>
             </w:rPr>
           </w:pPr>
-          <w:hyperlink w:anchor="_Toc138321962" w:history="1">
+          <w:hyperlink w:anchor="_Toc138802304" w:history="1">
             <w:r>
               <w:rPr>
                 <w:rStyle w:val="Hyperlink"/>
                 <w:noProof/>
               </w:rPr>
-              <w:t>C2:BUSINESS INTELLIGENCE TOOL</w:t>
+              <w:t>C2: BUSINESS INTELLIGENCE TOOL</w:t>
             </w:r>
             <w:r>
               <w:rPr>
@@ -1286,7 +1400,7 @@
                 <w:noProof/>
                 <w:webHidden/>
               </w:rPr>
-              <w:instrText xml:space="preserve"> PAGEREF _Toc138321962 \h </w:instrText>
+              <w:instrText xml:space="preserve"> PAGEREF _Toc138802304 \h </w:instrText>
             </w:r>
             <w:r>
               <w:rPr>
@@ -1324,16 +1438,17 @@
               <w:tab w:val="right" w:leader="dot" w:pos="9350"/>
             </w:tabs>
             <w:rPr>
+              <w:rFonts w:eastAsiaTheme="minorEastAsia"/>
               <w:noProof/>
             </w:rPr>
           </w:pPr>
-          <w:hyperlink w:anchor="_Toc138321963" w:history="1">
+          <w:hyperlink w:anchor="_Toc138802305" w:history="1">
             <w:r>
               <w:rPr>
                 <w:rStyle w:val="Hyperlink"/>
                 <w:noProof/>
               </w:rPr>
-              <w:t>C3:DATA CLEANING</w:t>
+              <w:t>C3: DATA CLEANING</w:t>
             </w:r>
             <w:r>
               <w:rPr>
@@ -1354,7 +1469,7 @@
                 <w:noProof/>
                 <w:webHidden/>
               </w:rPr>
-              <w:instrText xml:space="preserve"> PAGEREF _Toc138321963 \h </w:instrText>
+              <w:instrText xml:space="preserve"> PAGEREF _Toc138802305 \h </w:instrText>
             </w:r>
             <w:r>
               <w:rPr>
@@ -1392,16 +1507,17 @@
               <w:tab w:val="right" w:leader="dot" w:pos="9350"/>
             </w:tabs>
             <w:rPr>
+              <w:rFonts w:eastAsiaTheme="minorEastAsia"/>
               <w:noProof/>
             </w:rPr>
           </w:pPr>
-          <w:hyperlink w:anchor="_Toc138321964" w:history="1">
+          <w:hyperlink w:anchor="_Toc138802306" w:history="1">
             <w:r>
               <w:rPr>
                 <w:rStyle w:val="Hyperlink"/>
                 <w:noProof/>
               </w:rPr>
-              <w:t>C4:DASHBOARD CREATION</w:t>
+              <w:t>C4: DASHBOARD CREATION</w:t>
             </w:r>
             <w:r>
               <w:rPr>
@@ -1422,7 +1538,7 @@
                 <w:noProof/>
                 <w:webHidden/>
               </w:rPr>
-              <w:instrText xml:space="preserve"> PAGEREF _Toc138321964 \h </w:instrText>
+              <w:instrText xml:space="preserve"> PAGEREF _Toc138802306 \h </w:instrText>
             </w:r>
             <w:r>
               <w:rPr>
@@ -1460,16 +1576,17 @@
               <w:tab w:val="right" w:leader="dot" w:pos="9350"/>
             </w:tabs>
             <w:rPr>
+              <w:rFonts w:eastAsiaTheme="minorEastAsia"/>
               <w:noProof/>
             </w:rPr>
           </w:pPr>
-          <w:hyperlink w:anchor="_Toc138321965" w:history="1">
+          <w:hyperlink w:anchor="_Toc138802307" w:history="1">
             <w:r>
               <w:rPr>
                 <w:rStyle w:val="Hyperlink"/>
                 <w:noProof/>
               </w:rPr>
-              <w:t>C5:DATA ANALYSIS RESULTS</w:t>
+              <w:t>C5: DATA ANALYSIS RESULTS</w:t>
             </w:r>
             <w:r>
               <w:rPr>
@@ -1490,7 +1607,7 @@
                 <w:noProof/>
                 <w:webHidden/>
               </w:rPr>
-              <w:instrText xml:space="preserve"> PAGEREF _Toc138321965 \h </w:instrText>
+              <w:instrText xml:space="preserve"> PAGEREF _Toc138802307 \h </w:instrText>
             </w:r>
             <w:r>
               <w:rPr>
@@ -1528,16 +1645,17 @@
               <w:tab w:val="right" w:leader="dot" w:pos="9350"/>
             </w:tabs>
             <w:rPr>
+              <w:rFonts w:eastAsiaTheme="minorEastAsia"/>
               <w:noProof/>
             </w:rPr>
           </w:pPr>
-          <w:hyperlink w:anchor="_Toc138321966" w:history="1">
+          <w:hyperlink w:anchor="_Toc138802308" w:history="1">
             <w:r>
               <w:rPr>
                 <w:rStyle w:val="Hyperlink"/>
                 <w:noProof/>
               </w:rPr>
-              <w:t>C6:ANALYSIS LIMITATIONS</w:t>
+              <w:t>C6: ANALYSIS LIMITATIONS</w:t>
             </w:r>
             <w:r>
               <w:rPr>
@@ -1558,7 +1676,7 @@
                 <w:noProof/>
                 <w:webHidden/>
               </w:rPr>
-              <w:instrText xml:space="preserve"> PAGEREF _Toc138321966 \h </w:instrText>
+              <w:instrText xml:space="preserve"> PAGEREF _Toc138802308 \h </w:instrText>
             </w:r>
             <w:r>
               <w:rPr>
@@ -1596,16 +1714,17 @@
               <w:tab w:val="right" w:leader="dot" w:pos="9350"/>
             </w:tabs>
             <w:rPr>
+              <w:rFonts w:eastAsiaTheme="minorEastAsia"/>
               <w:noProof/>
             </w:rPr>
           </w:pPr>
-          <w:hyperlink w:anchor="_Toc138321967" w:history="1">
+          <w:hyperlink w:anchor="_Toc138802309" w:history="1">
             <w:r>
               <w:rPr>
                 <w:rStyle w:val="Hyperlink"/>
                 <w:noProof/>
               </w:rPr>
-              <w:t>D:WEB SOURCES</w:t>
+              <w:t>D: WEB SOURCES</w:t>
             </w:r>
             <w:r>
               <w:rPr>
@@ -1626,7 +1745,7 @@
                 <w:noProof/>
                 <w:webHidden/>
               </w:rPr>
-              <w:instrText xml:space="preserve"> PAGEREF _Toc138321967 \h </w:instrText>
+              <w:instrText xml:space="preserve"> PAGEREF _Toc138802309 \h </w:instrText>
             </w:r>
             <w:r>
               <w:rPr>
@@ -1664,16 +1783,17 @@
               <w:tab w:val="right" w:leader="dot" w:pos="9350"/>
             </w:tabs>
             <w:rPr>
+              <w:rFonts w:eastAsiaTheme="minorEastAsia"/>
               <w:noProof/>
             </w:rPr>
           </w:pPr>
-          <w:hyperlink w:anchor="_Toc138321968" w:history="1">
+          <w:hyperlink w:anchor="_Toc138802310" w:history="1">
             <w:r>
               <w:rPr>
                 <w:rStyle w:val="Hyperlink"/>
                 <w:noProof/>
               </w:rPr>
-              <w:t>E:SOURCES</w:t>
+              <w:t>E: SOURCES</w:t>
             </w:r>
             <w:r>
               <w:rPr>
@@ -1694,7 +1814,7 @@
                 <w:noProof/>
                 <w:webHidden/>
               </w:rPr>
-              <w:instrText xml:space="preserve"> PAGEREF _Toc138321968 \h </w:instrText>
+              <w:instrText xml:space="preserve"> PAGEREF _Toc138802310 \h </w:instrText>
             </w:r>
             <w:r>
               <w:rPr>
@@ -1732,16 +1852,17 @@
               <w:tab w:val="right" w:leader="dot" w:pos="9350"/>
             </w:tabs>
             <w:rPr>
+              <w:rFonts w:eastAsiaTheme="minorEastAsia"/>
               <w:noProof/>
             </w:rPr>
           </w:pPr>
-          <w:hyperlink w:anchor="_Toc138321969" w:history="1">
+          <w:hyperlink w:anchor="_Toc138802311" w:history="1">
             <w:r>
               <w:rPr>
                 <w:rStyle w:val="Hyperlink"/>
                 <w:noProof/>
               </w:rPr>
-              <w:t>F:PROFESSIONAL COMMUNICATION</w:t>
+              <w:t>F: PROFESSIONAL COMMUNICATION</w:t>
             </w:r>
             <w:r>
               <w:rPr>
@@ -1762,7 +1883,7 @@
                 <w:noProof/>
                 <w:webHidden/>
               </w:rPr>
-              <w:instrText xml:space="preserve"> PAGEREF _Toc138321969 \h </w:instrText>
+              <w:instrText xml:space="preserve"> PAGEREF _Toc138802311 \h </w:instrText>
             </w:r>
             <w:r>
               <w:rPr>
@@ -1810,7 +1931,7 @@
       <w:pPr>
         <w:pStyle w:val="Heading1"/>
       </w:pPr>
-      <w:bookmarkStart w:id="0" w:name="_Toc138321947"/>
+      <w:bookmarkStart w:id="0" w:name="_Toc138802288"/>
       <w:r>
         <w:t>A:</w:t>
       </w:r>
@@ -1843,7 +1964,7 @@
           <w:rStyle w:val="ng-star-inserted"/>
         </w:rPr>
       </w:pPr>
-      <w:bookmarkStart w:id="1" w:name="_Toc138321948"/>
+      <w:bookmarkStart w:id="1" w:name="_Toc138802289"/>
       <w:r>
         <w:t>A1</w:t>
       </w:r>
@@ -1880,11 +2001,6 @@
         </w:rPr>
         <w:t>Both data sets are accurate and complete and support the creation of dashboards for executive decision-making.</w:t>
       </w:r>
-    </w:p>
-    <w:p>
-      <w:pPr>
-        <w:ind w:left="720"/>
-      </w:pPr>
     </w:p>
     <w:p>
       <w:pPr>
@@ -1894,7 +2010,7 @@
           <w:rStyle w:val="ng-star-inserted"/>
         </w:rPr>
       </w:pPr>
-      <w:bookmarkStart w:id="2" w:name="_Toc138321949"/>
+      <w:bookmarkStart w:id="2" w:name="_Toc138802290"/>
       <w:r>
         <w:t>A2</w:t>
       </w:r>
@@ -1929,9 +2045,80 @@
         <w:rPr>
           <w:rStyle w:val="Emphasis"/>
         </w:rPr>
-        <w:t>The step-by-step instructions to guide users through the dashboard installation process is logical and accurate, and the instructions include all steps in the dashboard installation process.</w:t>
-      </w:r>
-    </w:p>
+        <w:t xml:space="preserve">The step-by-step instructions to guide users through the dashboard installation process </w:t>
+      </w:r>
+      <w:proofErr w:type="gramStart"/>
+      <w:r>
+        <w:rPr>
+          <w:rStyle w:val="Emphasis"/>
+        </w:rPr>
+        <w:t>is</w:t>
+      </w:r>
+      <w:proofErr w:type="gramEnd"/>
+      <w:r>
+        <w:rPr>
+          <w:rStyle w:val="Emphasis"/>
+        </w:rPr>
+        <w:t xml:space="preserve"> logical and accurate, and the instructions include all steps in the dashboard installation process.</w:t>
+      </w:r>
+    </w:p>
+    <w:p>
+      <w:pPr>
+        <w:pStyle w:val="Heading3"/>
+        <w:ind w:firstLine="720"/>
+        <w:rPr>
+          <w:rStyle w:val="Emphasis"/>
+          <w:i w:val="0"/>
+          <w:iCs w:val="0"/>
+        </w:rPr>
+      </w:pPr>
+      <w:bookmarkStart w:id="3" w:name="_Toc138802291"/>
+      <w:r>
+        <w:rPr>
+          <w:rStyle w:val="Emphasis"/>
+          <w:i w:val="0"/>
+          <w:iCs w:val="0"/>
+        </w:rPr>
+        <w:t>Prep</w:t>
+      </w:r>
+      <w:r>
+        <w:rPr>
+          <w:rStyle w:val="Emphasis"/>
+          <w:i w:val="0"/>
+          <w:iCs w:val="0"/>
+        </w:rPr>
+        <w:t>are</w:t>
+      </w:r>
+      <w:r>
+        <w:rPr>
+          <w:rStyle w:val="Emphasis"/>
+          <w:i w:val="0"/>
+          <w:iCs w:val="0"/>
+        </w:rPr>
+        <w:t xml:space="preserve"> Performance Assessment Files for WGU OnDemand Lab</w:t>
+      </w:r>
+      <w:bookmarkEnd w:id="3"/>
+    </w:p>
+    <w:p>
+      <w:pPr>
+        <w:ind w:left="720"/>
+      </w:pPr>
+      <w:r>
+        <w:br/>
+        <w:t xml:space="preserve">  </w:t>
+      </w:r>
+      <w:r>
+        <w:t>As a Performance Assessor at WGU, it is essential to retrieve the submitted files and transfer them to a cloud-based service, such as your WGU Email Google Drive. This process involves organizing the files within a designated folder accessible through the WGU OnDemand Lab. Once the files are stored in the appropriate location, they can be easily accessed and downloaded when necessary.</w:t>
+      </w:r>
+      <w:r>
+        <w:br/>
+      </w:r>
+      <w:r>
+        <w:br/>
+      </w:r>
+    </w:p>
+    <w:p/>
+    <w:p/>
     <w:p>
       <w:pPr>
         <w:pStyle w:val="Heading2"/>
@@ -1940,7 +2127,7 @@
           <w:rStyle w:val="ng-star-inserted"/>
         </w:rPr>
       </w:pPr>
-      <w:bookmarkStart w:id="3" w:name="_Toc138321950"/>
+      <w:bookmarkStart w:id="4" w:name="_Toc138802292"/>
       <w:r>
         <w:t>A3</w:t>
       </w:r>
@@ -1962,7 +2149,7 @@
         </w:rPr>
         <w:t>DASHBOARD NAVIGATION</w:t>
       </w:r>
-      <w:bookmarkEnd w:id="3"/>
+      <w:bookmarkEnd w:id="4"/>
     </w:p>
     <w:p>
       <w:pPr>
@@ -1986,8 +2173,9 @@
           <w:rStyle w:val="ng-star-inserted"/>
         </w:rPr>
       </w:pPr>
-      <w:bookmarkStart w:id="4" w:name="_Toc138321951"/>
-      <w:r>
+      <w:bookmarkStart w:id="5" w:name="_Toc138802293"/>
+      <w:r>
+        <w:lastRenderedPageBreak/>
         <w:t>A4</w:t>
       </w:r>
       <w:r>
@@ -2008,7 +2196,7 @@
         </w:rPr>
         <w:t>SQL CODE</w:t>
       </w:r>
-      <w:bookmarkEnd w:id="4"/>
+      <w:bookmarkEnd w:id="5"/>
     </w:p>
     <w:p>
       <w:pPr>
@@ -2046,7 +2234,7 @@
           <w:rFonts w:eastAsia="Times New Roman"/>
         </w:rPr>
       </w:pPr>
-      <w:bookmarkStart w:id="5" w:name="_Toc138321952"/>
+      <w:bookmarkStart w:id="6" w:name="_Toc138802294"/>
       <w:r>
         <w:rPr>
           <w:rFonts w:eastAsia="Times New Roman"/>
@@ -2065,7 +2253,7 @@
         </w:rPr>
         <w:t>PANOPTO PRESENTATION</w:t>
       </w:r>
-      <w:bookmarkEnd w:id="5"/>
+      <w:bookmarkEnd w:id="6"/>
     </w:p>
     <w:p>
       <w:pPr>
@@ -2089,9 +2277,8 @@
           <w:rStyle w:val="ng-star-inserted"/>
         </w:rPr>
       </w:pPr>
-      <w:bookmarkStart w:id="6" w:name="_Toc138321953"/>
-      <w:r>
-        <w:lastRenderedPageBreak/>
+      <w:bookmarkStart w:id="7" w:name="_Toc138802295"/>
+      <w:r>
         <w:t>B1</w:t>
       </w:r>
       <w:r>
@@ -2112,7 +2299,7 @@
         </w:rPr>
         <w:t>TECHNICAL ENVIRONMENT</w:t>
       </w:r>
-      <w:bookmarkEnd w:id="6"/>
+      <w:bookmarkEnd w:id="7"/>
     </w:p>
     <w:p>
       <w:pPr>
@@ -2144,7 +2331,7 @@
           <w:rStyle w:val="ng-star-inserted"/>
         </w:rPr>
       </w:pPr>
-      <w:bookmarkStart w:id="7" w:name="_Toc138321954"/>
+      <w:bookmarkStart w:id="8" w:name="_Toc138802296"/>
       <w:r>
         <w:t>B2</w:t>
       </w:r>
@@ -2166,7 +2353,7 @@
         </w:rPr>
         <w:t>DEMONSTRATE DASHBOARD FUNCTIONALITY</w:t>
       </w:r>
-      <w:bookmarkEnd w:id="7"/>
+      <w:bookmarkEnd w:id="8"/>
     </w:p>
     <w:p>
       <w:pPr>
@@ -2190,7 +2377,7 @@
           <w:rStyle w:val="ng-star-inserted"/>
         </w:rPr>
       </w:pPr>
-      <w:bookmarkStart w:id="8" w:name="_Toc138321955"/>
+      <w:bookmarkStart w:id="9" w:name="_Toc138802297"/>
       <w:r>
         <w:t>B3</w:t>
       </w:r>
@@ -2212,7 +2399,7 @@
         </w:rPr>
         <w:t>SQL SCRIPTS</w:t>
       </w:r>
-      <w:bookmarkEnd w:id="8"/>
+      <w:bookmarkEnd w:id="9"/>
     </w:p>
     <w:p>
       <w:pPr>
@@ -2236,7 +2423,7 @@
           <w:rStyle w:val="ng-star-inserted"/>
         </w:rPr>
       </w:pPr>
-      <w:bookmarkStart w:id="9" w:name="_Toc138321956"/>
+      <w:bookmarkStart w:id="10" w:name="_Toc138802298"/>
       <w:r>
         <w:t>B4</w:t>
       </w:r>
@@ -2258,7 +2445,7 @@
         </w:rPr>
         <w:t>DATA STREAMS</w:t>
       </w:r>
-      <w:bookmarkEnd w:id="9"/>
+      <w:bookmarkEnd w:id="10"/>
     </w:p>
     <w:p>
       <w:pPr>
@@ -2282,7 +2469,7 @@
           <w:rStyle w:val="ng-star-inserted"/>
         </w:rPr>
       </w:pPr>
-      <w:bookmarkStart w:id="10" w:name="_Toc138321957"/>
+      <w:bookmarkStart w:id="11" w:name="_Toc138802299"/>
       <w:r>
         <w:t>B5</w:t>
       </w:r>
@@ -2304,7 +2491,7 @@
         </w:rPr>
         <w:t>DATA POINTS</w:t>
       </w:r>
-      <w:bookmarkEnd w:id="10"/>
+      <w:bookmarkEnd w:id="11"/>
     </w:p>
     <w:p>
       <w:pPr>
@@ -2328,7 +2515,7 @@
           <w:rStyle w:val="ng-star-inserted"/>
         </w:rPr>
       </w:pPr>
-      <w:bookmarkStart w:id="11" w:name="_Toc138321958"/>
+      <w:bookmarkStart w:id="12" w:name="_Toc138802300"/>
       <w:r>
         <w:t>B6</w:t>
       </w:r>
@@ -2350,7 +2537,7 @@
         </w:rPr>
         <w:t>DATABASE CREATION</w:t>
       </w:r>
-      <w:bookmarkEnd w:id="11"/>
+      <w:bookmarkEnd w:id="12"/>
     </w:p>
     <w:p>
       <w:pPr>
@@ -2374,7 +2561,7 @@
           <w:rStyle w:val="ng-star-inserted"/>
         </w:rPr>
       </w:pPr>
-      <w:bookmarkStart w:id="12" w:name="_Toc138321959"/>
+      <w:bookmarkStart w:id="13" w:name="_Toc138802301"/>
       <w:r>
         <w:t>B7</w:t>
       </w:r>
@@ -2396,7 +2583,7 @@
         </w:rPr>
         <w:t>REFERENTIAL INTEGRITY</w:t>
       </w:r>
-      <w:bookmarkEnd w:id="12"/>
+      <w:bookmarkEnd w:id="13"/>
     </w:p>
     <w:p>
       <w:pPr>
@@ -2419,7 +2606,7 @@
           <w:rStyle w:val="ng-star-inserted"/>
         </w:rPr>
       </w:pPr>
-      <w:bookmarkStart w:id="13" w:name="_Toc138321960"/>
+      <w:bookmarkStart w:id="14" w:name="_Toc138802302"/>
       <w:r>
         <w:t>C</w:t>
       </w:r>
@@ -2441,19 +2628,33 @@
         </w:rPr>
         <w:t>WRITTEN REPORT</w:t>
       </w:r>
-      <w:bookmarkEnd w:id="13"/>
-    </w:p>
-    <w:p>
-      <w:pPr>
-        <w:rPr>
-          <w:rStyle w:val="Emphasis"/>
-        </w:rPr>
-      </w:pPr>
-      <w:r>
-        <w:rPr>
-          <w:rStyle w:val="Emphasis"/>
-        </w:rPr>
-        <w:t>The written accurately outlines the data exploration, the use of advanced SQL operations, and the analysis of the data.</w:t>
+      <w:bookmarkEnd w:id="14"/>
+    </w:p>
+    <w:p>
+      <w:pPr>
+        <w:rPr>
+          <w:rStyle w:val="Emphasis"/>
+        </w:rPr>
+      </w:pPr>
+      <w:r>
+        <w:rPr>
+          <w:rStyle w:val="Emphasis"/>
+        </w:rPr>
+        <w:t xml:space="preserve">The </w:t>
+      </w:r>
+      <w:proofErr w:type="gramStart"/>
+      <w:r>
+        <w:rPr>
+          <w:rStyle w:val="Emphasis"/>
+        </w:rPr>
+        <w:t>written</w:t>
+      </w:r>
+      <w:proofErr w:type="gramEnd"/>
+      <w:r>
+        <w:rPr>
+          <w:rStyle w:val="Emphasis"/>
+        </w:rPr>
+        <w:t xml:space="preserve"> accurately outlines the data exploration, the use of advanced SQL operations, and the analysis of the data.</w:t>
       </w:r>
     </w:p>
     <w:p>
@@ -2464,8 +2665,9 @@
           <w:rStyle w:val="ng-star-inserted"/>
         </w:rPr>
       </w:pPr>
-      <w:bookmarkStart w:id="14" w:name="_Toc138321961"/>
-      <w:r>
+      <w:bookmarkStart w:id="15" w:name="_Toc138802303"/>
+      <w:r>
+        <w:lastRenderedPageBreak/>
         <w:t>C1</w:t>
       </w:r>
       <w:r>
@@ -2486,7 +2688,7 @@
         </w:rPr>
         <w:t>DASHBOARD ALIGNMENT</w:t>
       </w:r>
-      <w:bookmarkEnd w:id="14"/>
+      <w:bookmarkEnd w:id="15"/>
     </w:p>
     <w:p>
       <w:pPr>
@@ -2510,7 +2712,7 @@
           <w:rStyle w:val="ng-star-inserted"/>
         </w:rPr>
       </w:pPr>
-      <w:bookmarkStart w:id="15" w:name="_Toc138321962"/>
+      <w:bookmarkStart w:id="16" w:name="_Toc138802304"/>
       <w:r>
         <w:t>C2</w:t>
       </w:r>
@@ -2532,7 +2734,7 @@
         </w:rPr>
         <w:t>BUSINESS INTELLIGENCE TOOL</w:t>
       </w:r>
-      <w:bookmarkEnd w:id="15"/>
+      <w:bookmarkEnd w:id="16"/>
     </w:p>
     <w:p>
       <w:pPr>
@@ -2556,7 +2758,7 @@
           <w:rStyle w:val="ng-star-inserted"/>
         </w:rPr>
       </w:pPr>
-      <w:bookmarkStart w:id="16" w:name="_Toc138321963"/>
+      <w:bookmarkStart w:id="17" w:name="_Toc138802305"/>
       <w:r>
         <w:t>C3</w:t>
       </w:r>
@@ -2578,7 +2780,7 @@
         </w:rPr>
         <w:t>DATA CLEANING</w:t>
       </w:r>
-      <w:bookmarkEnd w:id="16"/>
+      <w:bookmarkEnd w:id="17"/>
     </w:p>
     <w:p>
       <w:pPr>
@@ -2602,7 +2804,7 @@
           <w:rStyle w:val="ng-star-inserted"/>
         </w:rPr>
       </w:pPr>
-      <w:bookmarkStart w:id="17" w:name="_Toc138321964"/>
+      <w:bookmarkStart w:id="18" w:name="_Toc138802306"/>
       <w:r>
         <w:t>C4</w:t>
       </w:r>
@@ -2624,7 +2826,7 @@
         </w:rPr>
         <w:t>DASHBOARD CREATION</w:t>
       </w:r>
-      <w:bookmarkEnd w:id="17"/>
+      <w:bookmarkEnd w:id="18"/>
     </w:p>
     <w:p>
       <w:pPr>
@@ -2648,9 +2850,8 @@
           <w:rStyle w:val="ng-star-inserted"/>
         </w:rPr>
       </w:pPr>
-      <w:bookmarkStart w:id="18" w:name="_Toc138321965"/>
-      <w:r>
-        <w:lastRenderedPageBreak/>
+      <w:bookmarkStart w:id="19" w:name="_Toc138802307"/>
+      <w:r>
         <w:t>C5</w:t>
       </w:r>
       <w:r>
@@ -2671,7 +2872,7 @@
         </w:rPr>
         <w:t>DATA ANALYSIS RESULTS</w:t>
       </w:r>
-      <w:bookmarkEnd w:id="18"/>
+      <w:bookmarkEnd w:id="19"/>
     </w:p>
     <w:p>
       <w:pPr>
@@ -2695,7 +2896,7 @@
           <w:rStyle w:val="ng-star-inserted"/>
         </w:rPr>
       </w:pPr>
-      <w:bookmarkStart w:id="19" w:name="_Toc138321966"/>
+      <w:bookmarkStart w:id="20" w:name="_Toc138802308"/>
       <w:r>
         <w:t>C6</w:t>
       </w:r>
@@ -2717,7 +2918,7 @@
         </w:rPr>
         <w:t>ANALYSIS LIMITATIONS</w:t>
       </w:r>
-      <w:bookmarkEnd w:id="19"/>
+      <w:bookmarkEnd w:id="20"/>
     </w:p>
     <w:p>
       <w:pPr>
@@ -2742,7 +2943,7 @@
           <w:rStyle w:val="ng-star-inserted"/>
         </w:rPr>
       </w:pPr>
-      <w:bookmarkStart w:id="20" w:name="_Toc138321967"/>
+      <w:bookmarkStart w:id="21" w:name="_Toc138802309"/>
       <w:r>
         <w:t>D</w:t>
       </w:r>
@@ -2764,7 +2965,7 @@
         </w:rPr>
         <w:t>WEB SOURCES</w:t>
       </w:r>
-      <w:bookmarkEnd w:id="20"/>
+      <w:bookmarkEnd w:id="21"/>
     </w:p>
     <w:p>
       <w:pPr>
@@ -2783,7 +2984,7 @@
       <w:pPr>
         <w:pStyle w:val="Heading1"/>
       </w:pPr>
-      <w:bookmarkStart w:id="21" w:name="_Toc138321968"/>
+      <w:bookmarkStart w:id="22" w:name="_Toc138802310"/>
       <w:r>
         <w:t>E</w:t>
       </w:r>
@@ -2808,7 +3009,7 @@
           </w:rPr>
           <w:t>SOURCES</w:t>
         </w:r>
-        <w:bookmarkEnd w:id="21"/>
+        <w:bookmarkEnd w:id="22"/>
       </w:hyperlink>
     </w:p>
     <w:p>
@@ -2845,7 +3046,7 @@
       <w:pPr>
         <w:pStyle w:val="Heading1"/>
       </w:pPr>
-      <w:bookmarkStart w:id="22" w:name="_Toc138321969"/>
+      <w:bookmarkStart w:id="23" w:name="_Toc138802311"/>
       <w:r>
         <w:t>F</w:t>
       </w:r>
@@ -2870,7 +3071,7 @@
           </w:rPr>
           <w:t>PROFESSIONAL COMMUNICATION</w:t>
         </w:r>
-        <w:bookmarkEnd w:id="22"/>
+        <w:bookmarkEnd w:id="23"/>
       </w:hyperlink>
     </w:p>
     <w:p>
@@ -3562,6 +3763,28 @@
       <w:szCs w:val="26"/>
     </w:rPr>
   </w:style>
+  <w:style w:type="paragraph" w:styleId="Heading3">
+    <w:name w:val="heading 3"/>
+    <w:basedOn w:val="Normal"/>
+    <w:next w:val="Normal"/>
+    <w:link w:val="Heading3Char"/>
+    <w:uiPriority w:val="9"/>
+    <w:unhideWhenUsed/>
+    <w:qFormat/>
+    <w:rsid w:val="004D59CE"/>
+    <w:pPr>
+      <w:keepNext/>
+      <w:keepLines/>
+      <w:spacing w:before="40" w:after="0"/>
+      <w:outlineLvl w:val="2"/>
+    </w:pPr>
+    <w:rPr>
+      <w:rFonts w:asciiTheme="majorHAnsi" w:eastAsiaTheme="majorEastAsia" w:hAnsiTheme="majorHAnsi" w:cstheme="majorBidi"/>
+      <w:color w:val="1F3763" w:themeColor="accent1" w:themeShade="7F"/>
+      <w:sz w:val="24"/>
+      <w:szCs w:val="24"/>
+    </w:rPr>
+  </w:style>
   <w:style w:type="character" w:default="1" w:styleId="DefaultParagraphFont">
     <w:name w:val="Default Paragraph Font"/>
     <w:uiPriority w:val="1"/>
@@ -3826,6 +4049,32 @@
       <w:i/>
       <w:iCs/>
     </w:rPr>
+  </w:style>
+  <w:style w:type="character" w:customStyle="1" w:styleId="Heading3Char">
+    <w:name w:val="Heading 3 Char"/>
+    <w:basedOn w:val="DefaultParagraphFont"/>
+    <w:link w:val="Heading3"/>
+    <w:uiPriority w:val="9"/>
+    <w:rsid w:val="004D59CE"/>
+    <w:rPr>
+      <w:rFonts w:asciiTheme="majorHAnsi" w:eastAsiaTheme="majorEastAsia" w:hAnsiTheme="majorHAnsi" w:cstheme="majorBidi"/>
+      <w:color w:val="1F3763" w:themeColor="accent1" w:themeShade="7F"/>
+      <w:sz w:val="24"/>
+      <w:szCs w:val="24"/>
+    </w:rPr>
+  </w:style>
+  <w:style w:type="paragraph" w:styleId="TOC3">
+    <w:name w:val="toc 3"/>
+    <w:basedOn w:val="Normal"/>
+    <w:next w:val="Normal"/>
+    <w:autoRedefine/>
+    <w:uiPriority w:val="39"/>
+    <w:unhideWhenUsed/>
+    <w:rsid w:val="003800A3"/>
+    <w:pPr>
+      <w:spacing w:after="100"/>
+      <w:ind w:left="440"/>
+    </w:pPr>
   </w:style>
 </w:styles>
 </file>

</xml_diff>

<commit_message>
Check in going back to work.
</commit_message>
<xml_diff>
--- a/Classes/D211 - Advanced Data Acquisition/D211-advanced-data-aquisition-task1-slm1-data-analysis.docx
+++ b/Classes/D211 - Advanced Data Acquisition/D211-advanced-data-aquisition-task1-slm1-data-analysis.docx
@@ -135,21 +135,7 @@
           <w:rStyle w:val="SubtleEmphasis"/>
         </w:rPr>
         <w:br/>
-        <w:t>4033.2.</w:t>
-      </w:r>
-      <w:proofErr w:type="gramStart"/>
-      <w:r>
-        <w:rPr>
-          <w:rStyle w:val="SubtleEmphasis"/>
-        </w:rPr>
-        <w:t>1 :</w:t>
-      </w:r>
-      <w:proofErr w:type="gramEnd"/>
-      <w:r>
-        <w:rPr>
-          <w:rStyle w:val="SubtleEmphasis"/>
-        </w:rPr>
-        <w:t xml:space="preserve"> Storytelling with Data</w:t>
+        <w:t>4033.2.1 : Storytelling with Data</w:t>
       </w:r>
       <w:r>
         <w:rPr>
@@ -166,19 +152,11 @@
           <w:rStyle w:val="SubtleEmphasis"/>
         </w:rPr>
       </w:pPr>
-      <w:proofErr w:type="gramStart"/>
       <w:r>
         <w:rPr>
           <w:rStyle w:val="SubtleEmphasis"/>
         </w:rPr>
-        <w:t>4033.2.2 :</w:t>
-      </w:r>
-      <w:proofErr w:type="gramEnd"/>
-      <w:r>
-        <w:rPr>
-          <w:rStyle w:val="SubtleEmphasis"/>
-        </w:rPr>
-        <w:t xml:space="preserve"> Data Visualizations and Representations</w:t>
+        <w:t>4033.2.2 : Data Visualizations and Representations</w:t>
       </w:r>
       <w:r>
         <w:rPr>
@@ -195,19 +173,11 @@
           <w:rStyle w:val="SubtleEmphasis"/>
         </w:rPr>
       </w:pPr>
-      <w:proofErr w:type="gramStart"/>
       <w:r>
         <w:rPr>
           <w:rStyle w:val="SubtleEmphasis"/>
         </w:rPr>
-        <w:t>4033.2.3 :</w:t>
-      </w:r>
-      <w:proofErr w:type="gramEnd"/>
-      <w:r>
-        <w:rPr>
-          <w:rStyle w:val="SubtleEmphasis"/>
-        </w:rPr>
-        <w:t xml:space="preserve"> Dashboards</w:t>
+        <w:t>4033.2.3 : Dashboards</w:t>
       </w:r>
       <w:r>
         <w:rPr>
@@ -2043,43 +2013,7 @@
           <w:i w:val="0"/>
           <w:iCs w:val="0"/>
         </w:rPr>
-        <w:t>1. Within the OnDemand Lab, WGU has provided two datasets, namely "churn" and "</w:t>
-      </w:r>
-      <w:proofErr w:type="spellStart"/>
-      <w:r>
-        <w:rPr>
-          <w:rStyle w:val="Emphasis"/>
-          <w:i w:val="0"/>
-          <w:iCs w:val="0"/>
-        </w:rPr>
-        <w:t>medical_data</w:t>
-      </w:r>
-      <w:proofErr w:type="spellEnd"/>
-      <w:r>
-        <w:rPr>
-          <w:rStyle w:val="Emphasis"/>
-          <w:i w:val="0"/>
-          <w:iCs w:val="0"/>
-        </w:rPr>
-        <w:t>," available within PostgreSQL pgAdmin. From these datasets, I have selected the "</w:t>
-      </w:r>
-      <w:proofErr w:type="spellStart"/>
-      <w:r>
-        <w:rPr>
-          <w:rStyle w:val="Emphasis"/>
-          <w:i w:val="0"/>
-          <w:iCs w:val="0"/>
-        </w:rPr>
-        <w:t>medical_data</w:t>
-      </w:r>
-      <w:proofErr w:type="spellEnd"/>
-      <w:r>
-        <w:rPr>
-          <w:rStyle w:val="Emphasis"/>
-          <w:i w:val="0"/>
-          <w:iCs w:val="0"/>
-        </w:rPr>
-        <w:t>" database to establish a data connection with Tableau Professional for the purpose of creating my dashboards.</w:t>
+        <w:t>1. Within the OnDemand Lab, WGU has provided two datasets, namely "churn" and "medical_data," available within PostgreSQL pgAdmin. From these datasets, I have selected the "medical_data" database to establish a data connection with Tableau Professional for the purpose of creating my dashboards.</w:t>
       </w:r>
       <w:r>
         <w:rPr>
@@ -2119,25 +2053,7 @@
           <w:i w:val="0"/>
           <w:iCs w:val="0"/>
         </w:rPr>
-        <w:t>' (</w:t>
-      </w:r>
-      <w:proofErr w:type="spellStart"/>
-      <w:r>
-        <w:rPr>
-          <w:rStyle w:val="Emphasis"/>
-          <w:i w:val="0"/>
-          <w:iCs w:val="0"/>
-        </w:rPr>
-        <w:t>ABeyer</w:t>
-      </w:r>
-      <w:proofErr w:type="spellEnd"/>
-      <w:r>
-        <w:rPr>
-          <w:rStyle w:val="Emphasis"/>
-          <w:i w:val="0"/>
-          <w:iCs w:val="0"/>
-        </w:rPr>
-        <w:t xml:space="preserve">, 2021), can be accessed on </w:t>
+        <w:t xml:space="preserve">' (ABeyer, 2021), can be accessed on </w:t>
       </w:r>
       <w:hyperlink r:id="rId9" w:history="1">
         <w:r>
@@ -2199,21 +2115,7 @@
         <w:rPr>
           <w:rStyle w:val="Emphasis"/>
         </w:rPr>
-        <w:t xml:space="preserve">The step-by-step instructions to guide users through the dashboard installation process </w:t>
-      </w:r>
-      <w:proofErr w:type="gramStart"/>
-      <w:r>
-        <w:rPr>
-          <w:rStyle w:val="Emphasis"/>
-        </w:rPr>
-        <w:t>is</w:t>
-      </w:r>
-      <w:proofErr w:type="gramEnd"/>
-      <w:r>
-        <w:rPr>
-          <w:rStyle w:val="Emphasis"/>
-        </w:rPr>
-        <w:t xml:space="preserve"> logical and accurate, and the instructions include all steps in the dashboard installation process.</w:t>
+        <w:t>The step-by-step instructions to guide users through the dashboard installation process is logical and accurate, and the instructions include all steps in the dashboard installation process.</w:t>
       </w:r>
     </w:p>
     <w:p>
@@ -2272,11 +2174,9 @@
         <w:br/>
         <w:t xml:space="preserve">Result should look </w:t>
       </w:r>
-      <w:proofErr w:type="gramStart"/>
-      <w:r>
-        <w:t>similar to</w:t>
-      </w:r>
-      <w:proofErr w:type="gramEnd"/>
+      <w:r>
+        <w:t>like</w:t>
+      </w:r>
       <w:r>
         <w:t>:</w:t>
       </w:r>
@@ -2284,6 +2184,9 @@
         <w:br/>
       </w:r>
       <w:r>
+        <w:rPr>
+          <w:noProof/>
+        </w:rPr>
         <w:drawing>
           <wp:inline distT="0" distB="0" distL="0" distR="0" wp14:anchorId="1A776639" wp14:editId="5A2A0855">
             <wp:extent cx="5943600" cy="1784985"/>
@@ -2847,21 +2750,7 @@
         <w:rPr>
           <w:rStyle w:val="Emphasis"/>
         </w:rPr>
-        <w:t xml:space="preserve">The </w:t>
-      </w:r>
-      <w:proofErr w:type="gramStart"/>
-      <w:r>
-        <w:rPr>
-          <w:rStyle w:val="Emphasis"/>
-        </w:rPr>
-        <w:t>written</w:t>
-      </w:r>
-      <w:proofErr w:type="gramEnd"/>
-      <w:r>
-        <w:rPr>
-          <w:rStyle w:val="Emphasis"/>
-        </w:rPr>
-        <w:t xml:space="preserve"> accurately outlines the data exploration, the use of advanced SQL operations, and the analysis of the data.</w:t>
+        <w:t>The written accurately outlines the data exploration, the use of advanced SQL operations, and the analysis of the data.</w:t>
       </w:r>
     </w:p>
     <w:p>
@@ -3261,13 +3150,8 @@
         <w:pStyle w:val="NormalWeb"/>
         <w:ind w:left="567" w:hanging="567"/>
       </w:pPr>
-      <w:proofErr w:type="spellStart"/>
-      <w:r>
-        <w:t>ABeyer</w:t>
-      </w:r>
-      <w:proofErr w:type="spellEnd"/>
-      <w:r>
-        <w:t xml:space="preserve">. (2021, May 26). </w:t>
+      <w:r>
+        <w:t xml:space="preserve">ABeyer. (2021, May 26). </w:t>
       </w:r>
       <w:r>
         <w:rPr>

</xml_diff>

<commit_message>
Updating Table of Contents
</commit_message>
<xml_diff>
--- a/Classes/D211 - Advanced Data Acquisition/D211-advanced-data-aquisition-task1-slm1-data-analysis.docx
+++ b/Classes/D211 - Advanced Data Acquisition/D211-advanced-data-aquisition-task1-slm1-data-analysis.docx
@@ -135,7 +135,21 @@
           <w:rStyle w:val="SubtleEmphasis"/>
         </w:rPr>
         <w:br/>
-        <w:t>4033.2.1 : Storytelling with Data</w:t>
+        <w:t>4033.2.</w:t>
+      </w:r>
+      <w:proofErr w:type="gramStart"/>
+      <w:r>
+        <w:rPr>
+          <w:rStyle w:val="SubtleEmphasis"/>
+        </w:rPr>
+        <w:t>1 :</w:t>
+      </w:r>
+      <w:proofErr w:type="gramEnd"/>
+      <w:r>
+        <w:rPr>
+          <w:rStyle w:val="SubtleEmphasis"/>
+        </w:rPr>
+        <w:t xml:space="preserve"> Storytelling with Data</w:t>
       </w:r>
       <w:r>
         <w:rPr>
@@ -152,11 +166,19 @@
           <w:rStyle w:val="SubtleEmphasis"/>
         </w:rPr>
       </w:pPr>
+      <w:proofErr w:type="gramStart"/>
       <w:r>
         <w:rPr>
           <w:rStyle w:val="SubtleEmphasis"/>
         </w:rPr>
-        <w:t>4033.2.2 : Data Visualizations and Representations</w:t>
+        <w:t>4033.2.2 :</w:t>
+      </w:r>
+      <w:proofErr w:type="gramEnd"/>
+      <w:r>
+        <w:rPr>
+          <w:rStyle w:val="SubtleEmphasis"/>
+        </w:rPr>
+        <w:t xml:space="preserve"> Data Visualizations and Representations</w:t>
       </w:r>
       <w:r>
         <w:rPr>
@@ -173,11 +195,19 @@
           <w:rStyle w:val="SubtleEmphasis"/>
         </w:rPr>
       </w:pPr>
+      <w:proofErr w:type="gramStart"/>
       <w:r>
         <w:rPr>
           <w:rStyle w:val="SubtleEmphasis"/>
         </w:rPr>
-        <w:t>4033.2.3 : Dashboards</w:t>
+        <w:t>4033.2.3 :</w:t>
+      </w:r>
+      <w:proofErr w:type="gramEnd"/>
+      <w:r>
+        <w:rPr>
+          <w:rStyle w:val="SubtleEmphasis"/>
+        </w:rPr>
+        <w:t xml:space="preserve"> Dashboards</w:t>
       </w:r>
       <w:r>
         <w:rPr>
@@ -239,7 +269,7 @@
           <w:r>
             <w:fldChar w:fldCharType="separate"/>
           </w:r>
-          <w:hyperlink w:anchor="_Toc138802288" w:history="1">
+          <w:hyperlink w:anchor="_Toc138916017" w:history="1">
             <w:r>
               <w:rPr>
                 <w:rStyle w:val="Hyperlink"/>
@@ -266,7 +296,7 @@
                 <w:noProof/>
                 <w:webHidden/>
               </w:rPr>
-              <w:instrText xml:space="preserve"> PAGEREF _Toc138802288 \h </w:instrText>
+              <w:instrText xml:space="preserve"> PAGEREF _Toc138916017 \h </w:instrText>
             </w:r>
             <w:r>
               <w:rPr>
@@ -286,7 +316,7 @@
                 <w:noProof/>
                 <w:webHidden/>
               </w:rPr>
-              <w:t>2</w:t>
+              <w:t>3</w:t>
             </w:r>
             <w:r>
               <w:rPr>
@@ -308,7 +338,7 @@
               <w:noProof/>
             </w:rPr>
           </w:pPr>
-          <w:hyperlink w:anchor="_Toc138802289" w:history="1">
+          <w:hyperlink w:anchor="_Toc138916018" w:history="1">
             <w:r>
               <w:rPr>
                 <w:rStyle w:val="Hyperlink"/>
@@ -335,7 +365,7 @@
                 <w:noProof/>
                 <w:webHidden/>
               </w:rPr>
-              <w:instrText xml:space="preserve"> PAGEREF _Toc138802289 \h </w:instrText>
+              <w:instrText xml:space="preserve"> PAGEREF _Toc138916018 \h </w:instrText>
             </w:r>
             <w:r>
               <w:rPr>
@@ -355,7 +385,7 @@
                 <w:noProof/>
                 <w:webHidden/>
               </w:rPr>
-              <w:t>2</w:t>
+              <w:t>3</w:t>
             </w:r>
             <w:r>
               <w:rPr>
@@ -377,7 +407,7 @@
               <w:noProof/>
             </w:rPr>
           </w:pPr>
-          <w:hyperlink w:anchor="_Toc138802290" w:history="1">
+          <w:hyperlink w:anchor="_Toc138916019" w:history="1">
             <w:r>
               <w:rPr>
                 <w:rStyle w:val="Hyperlink"/>
@@ -404,7 +434,7 @@
                 <w:noProof/>
                 <w:webHidden/>
               </w:rPr>
-              <w:instrText xml:space="preserve"> PAGEREF _Toc138802290 \h </w:instrText>
+              <w:instrText xml:space="preserve"> PAGEREF _Toc138916019 \h </w:instrText>
             </w:r>
             <w:r>
               <w:rPr>
@@ -424,7 +454,7 @@
                 <w:noProof/>
                 <w:webHidden/>
               </w:rPr>
-              <w:t>2</w:t>
+              <w:t>3</w:t>
             </w:r>
             <w:r>
               <w:rPr>
@@ -442,16 +472,17 @@
               <w:tab w:val="right" w:leader="dot" w:pos="9350"/>
             </w:tabs>
             <w:rPr>
+              <w:rFonts w:eastAsiaTheme="minorEastAsia"/>
               <w:noProof/>
             </w:rPr>
           </w:pPr>
-          <w:hyperlink w:anchor="_Toc138802291" w:history="1">
+          <w:hyperlink w:anchor="_Toc138916020" w:history="1">
             <w:r>
               <w:rPr>
                 <w:rStyle w:val="Hyperlink"/>
                 <w:noProof/>
               </w:rPr>
-              <w:t>Prep Performance Assessment Files for WGU OnDemand Lab</w:t>
+              <w:t>Prepare Performance Assessment Files for WGU OnDemand Lab</w:t>
             </w:r>
             <w:r>
               <w:rPr>
@@ -472,7 +503,7 @@
                 <w:noProof/>
                 <w:webHidden/>
               </w:rPr>
-              <w:instrText xml:space="preserve"> PAGEREF _Toc138802291 \h </w:instrText>
+              <w:instrText xml:space="preserve"> PAGEREF _Toc138916020 \h </w:instrText>
             </w:r>
             <w:r>
               <w:rPr>
@@ -492,7 +523,76 @@
                 <w:noProof/>
                 <w:webHidden/>
               </w:rPr>
-              <w:t>2</w:t>
+              <w:t>3</w:t>
+            </w:r>
+            <w:r>
+              <w:rPr>
+                <w:noProof/>
+                <w:webHidden/>
+              </w:rPr>
+              <w:fldChar w:fldCharType="end"/>
+            </w:r>
+          </w:hyperlink>
+        </w:p>
+        <w:p>
+          <w:pPr>
+            <w:pStyle w:val="TOC3"/>
+            <w:tabs>
+              <w:tab w:val="right" w:leader="dot" w:pos="9350"/>
+            </w:tabs>
+            <w:rPr>
+              <w:rFonts w:eastAsiaTheme="minorEastAsia"/>
+              <w:noProof/>
+            </w:rPr>
+          </w:pPr>
+          <w:hyperlink w:anchor="_Toc138916021" w:history="1">
+            <w:r>
+              <w:rPr>
+                <w:rStyle w:val="Hyperlink"/>
+                <w:noProof/>
+              </w:rPr>
+              <w:t>WGU OnDemand Lab</w:t>
+            </w:r>
+            <w:r>
+              <w:rPr>
+                <w:noProof/>
+                <w:webHidden/>
+              </w:rPr>
+              <w:tab/>
+            </w:r>
+            <w:r>
+              <w:rPr>
+                <w:noProof/>
+                <w:webHidden/>
+              </w:rPr>
+              <w:fldChar w:fldCharType="begin"/>
+            </w:r>
+            <w:r>
+              <w:rPr>
+                <w:noProof/>
+                <w:webHidden/>
+              </w:rPr>
+              <w:instrText xml:space="preserve"> PAGEREF _Toc138916021 \h </w:instrText>
+            </w:r>
+            <w:r>
+              <w:rPr>
+                <w:noProof/>
+                <w:webHidden/>
+              </w:rPr>
+            </w:r>
+            <w:r>
+              <w:rPr>
+                <w:noProof/>
+                <w:webHidden/>
+              </w:rPr>
+              <w:fldChar w:fldCharType="separate"/>
+            </w:r>
+            <w:r>
+              <w:rPr>
+                <w:noProof/>
+                <w:webHidden/>
+              </w:rPr>
+              <w:t>5</w:t>
             </w:r>
             <w:r>
               <w:rPr>
@@ -514,7 +614,7 @@
               <w:noProof/>
             </w:rPr>
           </w:pPr>
-          <w:hyperlink w:anchor="_Toc138802292" w:history="1">
+          <w:hyperlink w:anchor="_Toc138916045" w:history="1">
             <w:r>
               <w:rPr>
                 <w:rStyle w:val="Hyperlink"/>
@@ -541,7 +641,7 @@
                 <w:noProof/>
                 <w:webHidden/>
               </w:rPr>
-              <w:instrText xml:space="preserve"> PAGEREF _Toc138802292 \h </w:instrText>
+              <w:instrText xml:space="preserve"> PAGEREF _Toc138916045 \h </w:instrText>
             </w:r>
             <w:r>
               <w:rPr>
@@ -561,7 +661,7 @@
                 <w:noProof/>
                 <w:webHidden/>
               </w:rPr>
-              <w:t>2</w:t>
+              <w:t>9</w:t>
             </w:r>
             <w:r>
               <w:rPr>
@@ -583,7 +683,7 @@
               <w:noProof/>
             </w:rPr>
           </w:pPr>
-          <w:hyperlink w:anchor="_Toc138802293" w:history="1">
+          <w:hyperlink w:anchor="_Toc138916046" w:history="1">
             <w:r>
               <w:rPr>
                 <w:rStyle w:val="Hyperlink"/>
@@ -610,7 +710,7 @@
                 <w:noProof/>
                 <w:webHidden/>
               </w:rPr>
-              <w:instrText xml:space="preserve"> PAGEREF _Toc138802293 \h </w:instrText>
+              <w:instrText xml:space="preserve"> PAGEREF _Toc138916046 \h </w:instrText>
             </w:r>
             <w:r>
               <w:rPr>
@@ -630,7 +730,7 @@
                 <w:noProof/>
                 <w:webHidden/>
               </w:rPr>
-              <w:t>2</w:t>
+              <w:t>9</w:t>
             </w:r>
             <w:r>
               <w:rPr>
@@ -652,7 +752,7 @@
               <w:noProof/>
             </w:rPr>
           </w:pPr>
-          <w:hyperlink w:anchor="_Toc138802294" w:history="1">
+          <w:hyperlink w:anchor="_Toc138916047" w:history="1">
             <w:r>
               <w:rPr>
                 <w:rStyle w:val="Hyperlink"/>
@@ -680,7 +780,7 @@
                 <w:noProof/>
                 <w:webHidden/>
               </w:rPr>
-              <w:instrText xml:space="preserve"> PAGEREF _Toc138802294 \h </w:instrText>
+              <w:instrText xml:space="preserve"> PAGEREF _Toc138916047 \h </w:instrText>
             </w:r>
             <w:r>
               <w:rPr>
@@ -700,7 +800,7 @@
                 <w:noProof/>
                 <w:webHidden/>
               </w:rPr>
-              <w:t>2</w:t>
+              <w:t>9</w:t>
             </w:r>
             <w:r>
               <w:rPr>
@@ -722,7 +822,7 @@
               <w:noProof/>
             </w:rPr>
           </w:pPr>
-          <w:hyperlink w:anchor="_Toc138802295" w:history="1">
+          <w:hyperlink w:anchor="_Toc138916048" w:history="1">
             <w:r>
               <w:rPr>
                 <w:rStyle w:val="Hyperlink"/>
@@ -749,7 +849,7 @@
                 <w:noProof/>
                 <w:webHidden/>
               </w:rPr>
-              <w:instrText xml:space="preserve"> PAGEREF _Toc138802295 \h </w:instrText>
+              <w:instrText xml:space="preserve"> PAGEREF _Toc138916048 \h </w:instrText>
             </w:r>
             <w:r>
               <w:rPr>
@@ -769,7 +869,7 @@
                 <w:noProof/>
                 <w:webHidden/>
               </w:rPr>
-              <w:t>3</w:t>
+              <w:t>9</w:t>
             </w:r>
             <w:r>
               <w:rPr>
@@ -791,7 +891,7 @@
               <w:noProof/>
             </w:rPr>
           </w:pPr>
-          <w:hyperlink w:anchor="_Toc138802296" w:history="1">
+          <w:hyperlink w:anchor="_Toc138916049" w:history="1">
             <w:r>
               <w:rPr>
                 <w:rStyle w:val="Hyperlink"/>
@@ -818,7 +918,7 @@
                 <w:noProof/>
                 <w:webHidden/>
               </w:rPr>
-              <w:instrText xml:space="preserve"> PAGEREF _Toc138802296 \h </w:instrText>
+              <w:instrText xml:space="preserve"> PAGEREF _Toc138916049 \h </w:instrText>
             </w:r>
             <w:r>
               <w:rPr>
@@ -838,7 +938,7 @@
                 <w:noProof/>
                 <w:webHidden/>
               </w:rPr>
-              <w:t>3</w:t>
+              <w:t>9</w:t>
             </w:r>
             <w:r>
               <w:rPr>
@@ -860,7 +960,7 @@
               <w:noProof/>
             </w:rPr>
           </w:pPr>
-          <w:hyperlink w:anchor="_Toc138802297" w:history="1">
+          <w:hyperlink w:anchor="_Toc138916050" w:history="1">
             <w:r>
               <w:rPr>
                 <w:rStyle w:val="Hyperlink"/>
@@ -887,7 +987,7 @@
                 <w:noProof/>
                 <w:webHidden/>
               </w:rPr>
-              <w:instrText xml:space="preserve"> PAGEREF _Toc138802297 \h </w:instrText>
+              <w:instrText xml:space="preserve"> PAGEREF _Toc138916050 \h </w:instrText>
             </w:r>
             <w:r>
               <w:rPr>
@@ -907,7 +1007,7 @@
                 <w:noProof/>
                 <w:webHidden/>
               </w:rPr>
-              <w:t>3</w:t>
+              <w:t>9</w:t>
             </w:r>
             <w:r>
               <w:rPr>
@@ -929,7 +1029,7 @@
               <w:noProof/>
             </w:rPr>
           </w:pPr>
-          <w:hyperlink w:anchor="_Toc138802298" w:history="1">
+          <w:hyperlink w:anchor="_Toc138916051" w:history="1">
             <w:r>
               <w:rPr>
                 <w:rStyle w:val="Hyperlink"/>
@@ -956,7 +1056,7 @@
                 <w:noProof/>
                 <w:webHidden/>
               </w:rPr>
-              <w:instrText xml:space="preserve"> PAGEREF _Toc138802298 \h </w:instrText>
+              <w:instrText xml:space="preserve"> PAGEREF _Toc138916051 \h </w:instrText>
             </w:r>
             <w:r>
               <w:rPr>
@@ -976,7 +1076,7 @@
                 <w:noProof/>
                 <w:webHidden/>
               </w:rPr>
-              <w:t>3</w:t>
+              <w:t>9</w:t>
             </w:r>
             <w:r>
               <w:rPr>
@@ -998,7 +1098,7 @@
               <w:noProof/>
             </w:rPr>
           </w:pPr>
-          <w:hyperlink w:anchor="_Toc138802299" w:history="1">
+          <w:hyperlink w:anchor="_Toc138916052" w:history="1">
             <w:r>
               <w:rPr>
                 <w:rStyle w:val="Hyperlink"/>
@@ -1025,7 +1125,7 @@
                 <w:noProof/>
                 <w:webHidden/>
               </w:rPr>
-              <w:instrText xml:space="preserve"> PAGEREF _Toc138802299 \h </w:instrText>
+              <w:instrText xml:space="preserve"> PAGEREF _Toc138916052 \h </w:instrText>
             </w:r>
             <w:r>
               <w:rPr>
@@ -1045,7 +1145,7 @@
                 <w:noProof/>
                 <w:webHidden/>
               </w:rPr>
-              <w:t>3</w:t>
+              <w:t>9</w:t>
             </w:r>
             <w:r>
               <w:rPr>
@@ -1067,7 +1167,7 @@
               <w:noProof/>
             </w:rPr>
           </w:pPr>
-          <w:hyperlink w:anchor="_Toc138802300" w:history="1">
+          <w:hyperlink w:anchor="_Toc138916053" w:history="1">
             <w:r>
               <w:rPr>
                 <w:rStyle w:val="Hyperlink"/>
@@ -1094,7 +1194,7 @@
                 <w:noProof/>
                 <w:webHidden/>
               </w:rPr>
-              <w:instrText xml:space="preserve"> PAGEREF _Toc138802300 \h </w:instrText>
+              <w:instrText xml:space="preserve"> PAGEREF _Toc138916053 \h </w:instrText>
             </w:r>
             <w:r>
               <w:rPr>
@@ -1114,7 +1214,7 @@
                 <w:noProof/>
                 <w:webHidden/>
               </w:rPr>
-              <w:t>3</w:t>
+              <w:t>10</w:t>
             </w:r>
             <w:r>
               <w:rPr>
@@ -1136,7 +1236,7 @@
               <w:noProof/>
             </w:rPr>
           </w:pPr>
-          <w:hyperlink w:anchor="_Toc138802301" w:history="1">
+          <w:hyperlink w:anchor="_Toc138916054" w:history="1">
             <w:r>
               <w:rPr>
                 <w:rStyle w:val="Hyperlink"/>
@@ -1163,7 +1263,7 @@
                 <w:noProof/>
                 <w:webHidden/>
               </w:rPr>
-              <w:instrText xml:space="preserve"> PAGEREF _Toc138802301 \h </w:instrText>
+              <w:instrText xml:space="preserve"> PAGEREF _Toc138916054 \h </w:instrText>
             </w:r>
             <w:r>
               <w:rPr>
@@ -1183,7 +1283,7 @@
                 <w:noProof/>
                 <w:webHidden/>
               </w:rPr>
-              <w:t>3</w:t>
+              <w:t>10</w:t>
             </w:r>
             <w:r>
               <w:rPr>
@@ -1205,7 +1305,7 @@
               <w:noProof/>
             </w:rPr>
           </w:pPr>
-          <w:hyperlink w:anchor="_Toc138802302" w:history="1">
+          <w:hyperlink w:anchor="_Toc138916055" w:history="1">
             <w:r>
               <w:rPr>
                 <w:rStyle w:val="Hyperlink"/>
@@ -1232,7 +1332,7 @@
                 <w:noProof/>
                 <w:webHidden/>
               </w:rPr>
-              <w:instrText xml:space="preserve"> PAGEREF _Toc138802302 \h </w:instrText>
+              <w:instrText xml:space="preserve"> PAGEREF _Toc138916055 \h </w:instrText>
             </w:r>
             <w:r>
               <w:rPr>
@@ -1252,7 +1352,7 @@
                 <w:noProof/>
                 <w:webHidden/>
               </w:rPr>
-              <w:t>3</w:t>
+              <w:t>10</w:t>
             </w:r>
             <w:r>
               <w:rPr>
@@ -1274,7 +1374,7 @@
               <w:noProof/>
             </w:rPr>
           </w:pPr>
-          <w:hyperlink w:anchor="_Toc138802303" w:history="1">
+          <w:hyperlink w:anchor="_Toc138916056" w:history="1">
             <w:r>
               <w:rPr>
                 <w:rStyle w:val="Hyperlink"/>
@@ -1301,7 +1401,7 @@
                 <w:noProof/>
                 <w:webHidden/>
               </w:rPr>
-              <w:instrText xml:space="preserve"> PAGEREF _Toc138802303 \h </w:instrText>
+              <w:instrText xml:space="preserve"> PAGEREF _Toc138916056 \h </w:instrText>
             </w:r>
             <w:r>
               <w:rPr>
@@ -1321,7 +1421,7 @@
                 <w:noProof/>
                 <w:webHidden/>
               </w:rPr>
-              <w:t>3</w:t>
+              <w:t>10</w:t>
             </w:r>
             <w:r>
               <w:rPr>
@@ -1343,7 +1443,7 @@
               <w:noProof/>
             </w:rPr>
           </w:pPr>
-          <w:hyperlink w:anchor="_Toc138802304" w:history="1">
+          <w:hyperlink w:anchor="_Toc138916057" w:history="1">
             <w:r>
               <w:rPr>
                 <w:rStyle w:val="Hyperlink"/>
@@ -1370,7 +1470,7 @@
                 <w:noProof/>
                 <w:webHidden/>
               </w:rPr>
-              <w:instrText xml:space="preserve"> PAGEREF _Toc138802304 \h </w:instrText>
+              <w:instrText xml:space="preserve"> PAGEREF _Toc138916057 \h </w:instrText>
             </w:r>
             <w:r>
               <w:rPr>
@@ -1390,7 +1490,7 @@
                 <w:noProof/>
                 <w:webHidden/>
               </w:rPr>
-              <w:t>3</w:t>
+              <w:t>10</w:t>
             </w:r>
             <w:r>
               <w:rPr>
@@ -1412,7 +1512,7 @@
               <w:noProof/>
             </w:rPr>
           </w:pPr>
-          <w:hyperlink w:anchor="_Toc138802305" w:history="1">
+          <w:hyperlink w:anchor="_Toc138916058" w:history="1">
             <w:r>
               <w:rPr>
                 <w:rStyle w:val="Hyperlink"/>
@@ -1439,7 +1539,7 @@
                 <w:noProof/>
                 <w:webHidden/>
               </w:rPr>
-              <w:instrText xml:space="preserve"> PAGEREF _Toc138802305 \h </w:instrText>
+              <w:instrText xml:space="preserve"> PAGEREF _Toc138916058 \h </w:instrText>
             </w:r>
             <w:r>
               <w:rPr>
@@ -1459,7 +1559,7 @@
                 <w:noProof/>
                 <w:webHidden/>
               </w:rPr>
-              <w:t>3</w:t>
+              <w:t>10</w:t>
             </w:r>
             <w:r>
               <w:rPr>
@@ -1481,7 +1581,7 @@
               <w:noProof/>
             </w:rPr>
           </w:pPr>
-          <w:hyperlink w:anchor="_Toc138802306" w:history="1">
+          <w:hyperlink w:anchor="_Toc138916059" w:history="1">
             <w:r>
               <w:rPr>
                 <w:rStyle w:val="Hyperlink"/>
@@ -1508,7 +1608,7 @@
                 <w:noProof/>
                 <w:webHidden/>
               </w:rPr>
-              <w:instrText xml:space="preserve"> PAGEREF _Toc138802306 \h </w:instrText>
+              <w:instrText xml:space="preserve"> PAGEREF _Toc138916059 \h </w:instrText>
             </w:r>
             <w:r>
               <w:rPr>
@@ -1528,7 +1628,7 @@
                 <w:noProof/>
                 <w:webHidden/>
               </w:rPr>
-              <w:t>3</w:t>
+              <w:t>10</w:t>
             </w:r>
             <w:r>
               <w:rPr>
@@ -1550,7 +1650,7 @@
               <w:noProof/>
             </w:rPr>
           </w:pPr>
-          <w:hyperlink w:anchor="_Toc138802307" w:history="1">
+          <w:hyperlink w:anchor="_Toc138916060" w:history="1">
             <w:r>
               <w:rPr>
                 <w:rStyle w:val="Hyperlink"/>
@@ -1577,7 +1677,7 @@
                 <w:noProof/>
                 <w:webHidden/>
               </w:rPr>
-              <w:instrText xml:space="preserve"> PAGEREF _Toc138802307 \h </w:instrText>
+              <w:instrText xml:space="preserve"> PAGEREF _Toc138916060 \h </w:instrText>
             </w:r>
             <w:r>
               <w:rPr>
@@ -1597,7 +1697,7 @@
                 <w:noProof/>
                 <w:webHidden/>
               </w:rPr>
-              <w:t>4</w:t>
+              <w:t>10</w:t>
             </w:r>
             <w:r>
               <w:rPr>
@@ -1619,7 +1719,7 @@
               <w:noProof/>
             </w:rPr>
           </w:pPr>
-          <w:hyperlink w:anchor="_Toc138802308" w:history="1">
+          <w:hyperlink w:anchor="_Toc138916061" w:history="1">
             <w:r>
               <w:rPr>
                 <w:rStyle w:val="Hyperlink"/>
@@ -1646,7 +1746,7 @@
                 <w:noProof/>
                 <w:webHidden/>
               </w:rPr>
-              <w:instrText xml:space="preserve"> PAGEREF _Toc138802308 \h </w:instrText>
+              <w:instrText xml:space="preserve"> PAGEREF _Toc138916061 \h </w:instrText>
             </w:r>
             <w:r>
               <w:rPr>
@@ -1666,7 +1766,7 @@
                 <w:noProof/>
                 <w:webHidden/>
               </w:rPr>
-              <w:t>4</w:t>
+              <w:t>10</w:t>
             </w:r>
             <w:r>
               <w:rPr>
@@ -1688,7 +1788,7 @@
               <w:noProof/>
             </w:rPr>
           </w:pPr>
-          <w:hyperlink w:anchor="_Toc138802309" w:history="1">
+          <w:hyperlink w:anchor="_Toc138916062" w:history="1">
             <w:r>
               <w:rPr>
                 <w:rStyle w:val="Hyperlink"/>
@@ -1715,7 +1815,7 @@
                 <w:noProof/>
                 <w:webHidden/>
               </w:rPr>
-              <w:instrText xml:space="preserve"> PAGEREF _Toc138802309 \h </w:instrText>
+              <w:instrText xml:space="preserve"> PAGEREF _Toc138916062 \h </w:instrText>
             </w:r>
             <w:r>
               <w:rPr>
@@ -1735,7 +1835,7 @@
                 <w:noProof/>
                 <w:webHidden/>
               </w:rPr>
-              <w:t>4</w:t>
+              <w:t>10</w:t>
             </w:r>
             <w:r>
               <w:rPr>
@@ -1757,7 +1857,7 @@
               <w:noProof/>
             </w:rPr>
           </w:pPr>
-          <w:hyperlink w:anchor="_Toc138802310" w:history="1">
+          <w:hyperlink w:anchor="_Toc138916063" w:history="1">
             <w:r>
               <w:rPr>
                 <w:rStyle w:val="Hyperlink"/>
@@ -1784,7 +1884,7 @@
                 <w:noProof/>
                 <w:webHidden/>
               </w:rPr>
-              <w:instrText xml:space="preserve"> PAGEREF _Toc138802310 \h </w:instrText>
+              <w:instrText xml:space="preserve"> PAGEREF _Toc138916063 \h </w:instrText>
             </w:r>
             <w:r>
               <w:rPr>
@@ -1804,7 +1904,7 @@
                 <w:noProof/>
                 <w:webHidden/>
               </w:rPr>
-              <w:t>4</w:t>
+              <w:t>10</w:t>
             </w:r>
             <w:r>
               <w:rPr>
@@ -1826,7 +1926,7 @@
               <w:noProof/>
             </w:rPr>
           </w:pPr>
-          <w:hyperlink w:anchor="_Toc138802311" w:history="1">
+          <w:hyperlink w:anchor="_Toc138916064" w:history="1">
             <w:r>
               <w:rPr>
                 <w:rStyle w:val="Hyperlink"/>
@@ -1853,7 +1953,7 @@
                 <w:noProof/>
                 <w:webHidden/>
               </w:rPr>
-              <w:instrText xml:space="preserve"> PAGEREF _Toc138802311 \h </w:instrText>
+              <w:instrText xml:space="preserve"> PAGEREF _Toc138916064 \h </w:instrText>
             </w:r>
             <w:r>
               <w:rPr>
@@ -1873,7 +1973,7 @@
                 <w:noProof/>
                 <w:webHidden/>
               </w:rPr>
-              <w:t>4</w:t>
+              <w:t>11</w:t>
             </w:r>
             <w:r>
               <w:rPr>
@@ -1885,6 +1985,13 @@
           </w:hyperlink>
         </w:p>
         <w:p>
+          <w:pPr>
+            <w:rPr>
+              <w:b/>
+              <w:bCs/>
+              <w:noProof/>
+            </w:rPr>
+          </w:pPr>
           <w:r>
             <w:rPr>
               <w:b/>
@@ -1896,12 +2003,37 @@
         </w:p>
       </w:sdtContent>
     </w:sdt>
-    <w:p/>
+    <w:p>
+      <w:pPr>
+        <w:rPr>
+          <w:b/>
+          <w:bCs/>
+          <w:noProof/>
+        </w:rPr>
+      </w:pPr>
+      <w:r>
+        <w:rPr>
+          <w:b/>
+          <w:bCs/>
+          <w:noProof/>
+        </w:rPr>
+        <w:br w:type="page"/>
+      </w:r>
+    </w:p>
+    <w:p>
+      <w:pPr>
+        <w:rPr>
+          <w:b/>
+          <w:bCs/>
+          <w:noProof/>
+        </w:rPr>
+      </w:pPr>
+    </w:p>
     <w:p>
       <w:pPr>
         <w:pStyle w:val="Heading1"/>
       </w:pPr>
-      <w:bookmarkStart w:id="0" w:name="_Toc138802288"/>
+      <w:bookmarkStart w:id="0" w:name="_Toc138916017"/>
       <w:r>
         <w:t>A:</w:t>
       </w:r>
@@ -1934,7 +2066,7 @@
           <w:rStyle w:val="ng-star-inserted"/>
         </w:rPr>
       </w:pPr>
-      <w:bookmarkStart w:id="1" w:name="_Toc138802289"/>
+      <w:bookmarkStart w:id="1" w:name="_Toc138916018"/>
       <w:r>
         <w:t>A1</w:t>
       </w:r>
@@ -2013,7 +2145,43 @@
           <w:i w:val="0"/>
           <w:iCs w:val="0"/>
         </w:rPr>
-        <w:t>1. Within the OnDemand Lab, WGU has provided two datasets, namely "churn" and "medical_data," available within PostgreSQL pgAdmin. From these datasets, I have selected the "medical_data" database to establish a data connection with Tableau Professional for the purpose of creating my dashboards.</w:t>
+        <w:t>1. Within the OnDemand Lab, WGU has provided two datasets, namely "churn" and "</w:t>
+      </w:r>
+      <w:proofErr w:type="spellStart"/>
+      <w:r>
+        <w:rPr>
+          <w:rStyle w:val="Emphasis"/>
+          <w:i w:val="0"/>
+          <w:iCs w:val="0"/>
+        </w:rPr>
+        <w:t>medical_data</w:t>
+      </w:r>
+      <w:proofErr w:type="spellEnd"/>
+      <w:r>
+        <w:rPr>
+          <w:rStyle w:val="Emphasis"/>
+          <w:i w:val="0"/>
+          <w:iCs w:val="0"/>
+        </w:rPr>
+        <w:t>," available within PostgreSQL pgAdmin. From these datasets, I have selected the "</w:t>
+      </w:r>
+      <w:proofErr w:type="spellStart"/>
+      <w:r>
+        <w:rPr>
+          <w:rStyle w:val="Emphasis"/>
+          <w:i w:val="0"/>
+          <w:iCs w:val="0"/>
+        </w:rPr>
+        <w:t>medical_data</w:t>
+      </w:r>
+      <w:proofErr w:type="spellEnd"/>
+      <w:r>
+        <w:rPr>
+          <w:rStyle w:val="Emphasis"/>
+          <w:i w:val="0"/>
+          <w:iCs w:val="0"/>
+        </w:rPr>
+        <w:t>" database to establish a data connection with Tableau Professional for the purpose of creating my dashboards.</w:t>
       </w:r>
       <w:r>
         <w:rPr>
@@ -2053,7 +2221,25 @@
           <w:i w:val="0"/>
           <w:iCs w:val="0"/>
         </w:rPr>
-        <w:t xml:space="preserve">' (ABeyer, 2021), can be accessed on </w:t>
+        <w:t>' (</w:t>
+      </w:r>
+      <w:proofErr w:type="spellStart"/>
+      <w:r>
+        <w:rPr>
+          <w:rStyle w:val="Emphasis"/>
+          <w:i w:val="0"/>
+          <w:iCs w:val="0"/>
+        </w:rPr>
+        <w:t>ABeyer</w:t>
+      </w:r>
+      <w:proofErr w:type="spellEnd"/>
+      <w:r>
+        <w:rPr>
+          <w:rStyle w:val="Emphasis"/>
+          <w:i w:val="0"/>
+          <w:iCs w:val="0"/>
+        </w:rPr>
+        <w:t xml:space="preserve">, 2021), can be accessed on </w:t>
       </w:r>
       <w:hyperlink r:id="rId9" w:history="1">
         <w:r>
@@ -2080,7 +2266,7 @@
           <w:rStyle w:val="ng-star-inserted"/>
         </w:rPr>
       </w:pPr>
-      <w:bookmarkStart w:id="2" w:name="_Toc138802290"/>
+      <w:bookmarkStart w:id="2" w:name="_Toc138916019"/>
       <w:r>
         <w:t>A2</w:t>
       </w:r>
@@ -2115,7 +2301,21 @@
         <w:rPr>
           <w:rStyle w:val="Emphasis"/>
         </w:rPr>
-        <w:t>The step-by-step instructions to guide users through the dashboard installation process is logical and accurate, and the instructions include all steps in the dashboard installation process.</w:t>
+        <w:t xml:space="preserve">The step-by-step instructions to guide users through the dashboard installation process </w:t>
+      </w:r>
+      <w:proofErr w:type="gramStart"/>
+      <w:r>
+        <w:rPr>
+          <w:rStyle w:val="Emphasis"/>
+        </w:rPr>
+        <w:t>is</w:t>
+      </w:r>
+      <w:proofErr w:type="gramEnd"/>
+      <w:r>
+        <w:rPr>
+          <w:rStyle w:val="Emphasis"/>
+        </w:rPr>
+        <w:t xml:space="preserve"> logical and accurate, and the instructions include all steps in the dashboard installation process.</w:t>
       </w:r>
     </w:p>
     <w:p>
@@ -2128,14 +2328,13 @@
           <w:iCs w:val="0"/>
         </w:rPr>
       </w:pPr>
-      <w:bookmarkStart w:id="3" w:name="_Toc138802291"/>
+      <w:bookmarkStart w:id="3" w:name="_Toc138916020"/>
       <w:r>
         <w:rPr>
           <w:rStyle w:val="Emphasis"/>
           <w:i w:val="0"/>
           <w:iCs w:val="0"/>
         </w:rPr>
-        <w:lastRenderedPageBreak/>
         <w:t>Prep</w:t>
       </w:r>
       <w:r>
@@ -2175,6 +2374,9 @@
       </w:r>
       <w:r>
         <w:br/>
+      </w:r>
+      <w:r>
+        <w:lastRenderedPageBreak/>
         <w:t xml:space="preserve">Result should look </w:t>
       </w:r>
       <w:r>
@@ -2235,6 +2437,7 @@
           <w:noProof/>
         </w:rPr>
       </w:pPr>
+      <w:bookmarkStart w:id="4" w:name="_Toc138916021"/>
       <w:r>
         <w:rPr>
           <w:noProof/>
@@ -2242,6 +2445,7 @@
         <w:lastRenderedPageBreak/>
         <w:t>WGU OnDemand Lab</w:t>
       </w:r>
+      <w:bookmarkEnd w:id="4"/>
     </w:p>
     <w:p>
       <w:pPr>
@@ -2251,9 +2455,11 @@
           <w:numId w:val="2"/>
         </w:numPr>
       </w:pPr>
+      <w:bookmarkStart w:id="5" w:name="_Toc138916022"/>
       <w:r>
         <w:t>Log-in to the WGU OnDemand Lab Environment</w:t>
       </w:r>
+      <w:bookmarkEnd w:id="5"/>
     </w:p>
     <w:p>
       <w:pPr>
@@ -2263,6 +2469,7 @@
           <w:numId w:val="2"/>
         </w:numPr>
       </w:pPr>
+      <w:bookmarkStart w:id="6" w:name="_Toc138916023"/>
       <w:r>
         <w:t xml:space="preserve">Once logged </w:t>
       </w:r>
@@ -2272,6 +2479,7 @@
       <w:r>
         <w:t xml:space="preserve"> open Microsoft Edge and log-in to your cloud storage such as WGU Email Google Drive.</w:t>
       </w:r>
+      <w:bookmarkEnd w:id="6"/>
     </w:p>
     <w:p>
       <w:pPr>
@@ -2281,6 +2489,7 @@
           <w:numId w:val="2"/>
         </w:numPr>
       </w:pPr>
+      <w:bookmarkStart w:id="7" w:name="_Toc138916024"/>
       <w:r>
         <w:t>Download the folder in which the assessment files were uploaded to.</w:t>
       </w:r>
@@ -2288,6 +2497,9 @@
         <w:br/>
       </w:r>
       <w:r>
+        <w:rPr>
+          <w:noProof/>
+        </w:rPr>
         <w:drawing>
           <wp:inline distT="0" distB="0" distL="0" distR="0" wp14:anchorId="4D957631" wp14:editId="1B5A64CD">
             <wp:extent cx="4735663" cy="2190750"/>
@@ -2324,6 +2536,7 @@
           </wp:inline>
         </w:drawing>
       </w:r>
+      <w:bookmarkEnd w:id="7"/>
     </w:p>
     <w:p>
       <w:pPr>
@@ -2333,6 +2546,7 @@
           <w:numId w:val="2"/>
         </w:numPr>
       </w:pPr>
+      <w:bookmarkStart w:id="8" w:name="_Toc138916025"/>
       <w:r>
         <w:t>Extract the folder if download in zip format to a location such as the ‘Desktop’</w:t>
       </w:r>
@@ -2340,6 +2554,9 @@
         <w:br/>
       </w:r>
       <w:r>
+        <w:rPr>
+          <w:noProof/>
+        </w:rPr>
         <w:drawing>
           <wp:inline distT="0" distB="0" distL="0" distR="0" wp14:anchorId="1232C210" wp14:editId="2A10ECA9">
             <wp:extent cx="3030467" cy="2378075"/>
@@ -2376,6 +2593,7 @@
           </wp:inline>
         </w:drawing>
       </w:r>
+      <w:bookmarkEnd w:id="8"/>
     </w:p>
     <w:p>
       <w:pPr>
@@ -2385,9 +2603,11 @@
           <w:numId w:val="2"/>
         </w:numPr>
       </w:pPr>
+      <w:bookmarkStart w:id="9" w:name="_Toc138916026"/>
       <w:r>
         <w:t>Copy the folder location to clipboard:</w:t>
       </w:r>
+      <w:bookmarkEnd w:id="9"/>
     </w:p>
     <w:p>
       <w:pPr>
@@ -2397,6 +2617,7 @@
           <w:numId w:val="2"/>
         </w:numPr>
       </w:pPr>
+      <w:bookmarkStart w:id="10" w:name="_Toc138916027"/>
       <w:r>
         <w:t xml:space="preserve">Double-click and open the </w:t>
       </w:r>
@@ -2409,6 +2630,7 @@
       <w:r>
         <w:t>.</w:t>
       </w:r>
+      <w:bookmarkEnd w:id="10"/>
     </w:p>
     <w:p>
       <w:pPr>
@@ -2418,6 +2640,7 @@
           <w:numId w:val="2"/>
         </w:numPr>
       </w:pPr>
+      <w:bookmarkStart w:id="11" w:name="_Toc138916028"/>
       <w:r>
         <w:lastRenderedPageBreak/>
         <w:t>Use breadcrumb bar to copy</w:t>
@@ -2429,6 +2652,9 @@
         <w:br/>
       </w:r>
       <w:r>
+        <w:rPr>
+          <w:noProof/>
+        </w:rPr>
         <w:drawing>
           <wp:inline distT="0" distB="0" distL="0" distR="0" wp14:anchorId="06C699AA" wp14:editId="0C01C11D">
             <wp:extent cx="3048000" cy="2119923"/>
@@ -2465,6 +2691,7 @@
           </wp:inline>
         </w:drawing>
       </w:r>
+      <w:bookmarkEnd w:id="11"/>
     </w:p>
     <w:p>
       <w:pPr>
@@ -2474,6 +2701,7 @@
           <w:numId w:val="2"/>
         </w:numPr>
       </w:pPr>
+      <w:bookmarkStart w:id="12" w:name="_Toc138916029"/>
       <w:r>
         <w:t>Open Windows Power</w:t>
       </w:r>
@@ -2490,6 +2718,9 @@
         <w:br/>
       </w:r>
       <w:r>
+        <w:rPr>
+          <w:noProof/>
+        </w:rPr>
         <w:drawing>
           <wp:inline distT="0" distB="0" distL="0" distR="0" wp14:anchorId="2BE2F750" wp14:editId="019BBB93">
             <wp:extent cx="3675974" cy="3762375"/>
@@ -2526,6 +2757,7 @@
           </wp:inline>
         </w:drawing>
       </w:r>
+      <w:bookmarkEnd w:id="12"/>
     </w:p>
     <w:p>
       <w:pPr>
@@ -2535,18 +2767,22 @@
           <w:numId w:val="2"/>
         </w:numPr>
       </w:pPr>
+      <w:bookmarkStart w:id="13" w:name="_Toc138916030"/>
       <w:r>
         <w:t>Run the following commands, replacing</w:t>
       </w:r>
       <w:r>
-        <w:t xml:space="preserve"> </w:t>
-      </w:r>
-      <w:r>
-        <w:t>&lt;clipboard content from step C:ii&gt;:</w:t>
-      </w:r>
-      <w:r>
-        <w:t>:</w:t>
-      </w:r>
+        <w:t xml:space="preserve"> &lt;clipboard content from step </w:t>
+      </w:r>
+      <w:proofErr w:type="gramStart"/>
+      <w:r>
+        <w:t>C:ii</w:t>
+      </w:r>
+      <w:proofErr w:type="gramEnd"/>
+      <w:r>
+        <w:t>&gt;::</w:t>
+      </w:r>
+      <w:bookmarkEnd w:id="13"/>
       <w:r>
         <w:br/>
       </w:r>
@@ -2571,9 +2807,11 @@
             <w:pPr>
               <w:pStyle w:val="Heading3"/>
             </w:pPr>
+            <w:bookmarkStart w:id="14" w:name="_Toc138916031"/>
             <w:r>
               <w:t>Command 1</w:t>
             </w:r>
+            <w:bookmarkEnd w:id="14"/>
           </w:p>
         </w:tc>
         <w:tc>
@@ -2584,9 +2822,11 @@
             <w:pPr>
               <w:pStyle w:val="Heading3"/>
             </w:pPr>
+            <w:bookmarkStart w:id="15" w:name="_Toc138916032"/>
             <w:r>
               <w:t>Set-Location "&lt;paste downloaded directory here&gt;"</w:t>
             </w:r>
+            <w:bookmarkEnd w:id="15"/>
           </w:p>
         </w:tc>
       </w:tr>
@@ -2599,9 +2839,11 @@
             <w:pPr>
               <w:pStyle w:val="Heading3"/>
             </w:pPr>
+            <w:bookmarkStart w:id="16" w:name="_Toc138916033"/>
             <w:r>
               <w:t>Command 2</w:t>
             </w:r>
+            <w:bookmarkEnd w:id="16"/>
           </w:p>
         </w:tc>
         <w:tc>
@@ -2612,9 +2854,16 @@
             <w:pPr>
               <w:pStyle w:val="Heading3"/>
             </w:pPr>
-            <w:r>
-              <w:t>python.exe .\setup-additional-data-housing_ratings.py u:postgres p:Passw0rd!</w:t>
-            </w:r>
+            <w:bookmarkStart w:id="17" w:name="_Toc138916034"/>
+            <w:proofErr w:type="gramStart"/>
+            <w:r>
+              <w:t>python.exe .</w:t>
+            </w:r>
+            <w:proofErr w:type="gramEnd"/>
+            <w:r>
+              <w:t>\setup-additional-data-housing_ratings.py u:postgres p:Passw0rd!</w:t>
+            </w:r>
+            <w:bookmarkEnd w:id="17"/>
           </w:p>
         </w:tc>
       </w:tr>
@@ -2624,7 +2873,11 @@
         <w:pStyle w:val="Heading3"/>
         <w:ind w:left="1800"/>
       </w:pPr>
-      <w:r>
+      <w:bookmarkStart w:id="18" w:name="_Toc138916035"/>
+      <w:r>
+        <w:rPr>
+          <w:noProof/>
+        </w:rPr>
         <w:lastRenderedPageBreak/>
         <w:drawing>
           <wp:inline distT="0" distB="0" distL="0" distR="0" wp14:anchorId="75152196" wp14:editId="5AC0CB79">
@@ -2662,6 +2915,7 @@
           </wp:inline>
         </w:drawing>
       </w:r>
+      <w:bookmarkEnd w:id="18"/>
     </w:p>
     <w:p>
       <w:r>
@@ -2682,10 +2936,12 @@
           <w:numId w:val="2"/>
         </w:numPr>
       </w:pPr>
+      <w:bookmarkStart w:id="19" w:name="_Toc138916036"/>
       <w:r>
         <w:lastRenderedPageBreak/>
         <w:t>Confirm that the PostgreSQL database has been updated with a new database, table, and data.</w:t>
       </w:r>
+      <w:bookmarkEnd w:id="19"/>
     </w:p>
     <w:p>
       <w:pPr>
@@ -2695,9 +2951,11 @@
           <w:numId w:val="2"/>
         </w:numPr>
       </w:pPr>
+      <w:bookmarkStart w:id="20" w:name="_Toc138916037"/>
       <w:r>
         <w:t>Open pgAdmin4</w:t>
       </w:r>
+      <w:bookmarkEnd w:id="20"/>
     </w:p>
     <w:p>
       <w:pPr>
@@ -2707,13 +2965,33 @@
           <w:numId w:val="2"/>
         </w:numPr>
       </w:pPr>
-      <w:r>
-        <w:t>Navigate to hospital_ratings  -&gt; ratings and show all rows.</w:t>
+      <w:bookmarkStart w:id="21" w:name="_Toc138916038"/>
+      <w:r>
+        <w:t xml:space="preserve">Navigate to </w:t>
+      </w:r>
+      <w:proofErr w:type="spellStart"/>
+      <w:r>
+        <w:t>hospital_</w:t>
+      </w:r>
+      <w:proofErr w:type="gramStart"/>
+      <w:r>
+        <w:t>ratings</w:t>
+      </w:r>
+      <w:proofErr w:type="spellEnd"/>
+      <w:r>
+        <w:t xml:space="preserve">  -</w:t>
+      </w:r>
+      <w:proofErr w:type="gramEnd"/>
+      <w:r>
+        <w:t>&gt; ratings and show all rows.</w:t>
       </w:r>
       <w:r>
         <w:br/>
       </w:r>
       <w:r>
+        <w:rPr>
+          <w:noProof/>
+        </w:rPr>
         <w:drawing>
           <wp:inline distT="0" distB="0" distL="0" distR="0" wp14:anchorId="2744437E" wp14:editId="72869239">
             <wp:extent cx="4015109" cy="2466975"/>
@@ -2750,6 +3028,7 @@
           </wp:inline>
         </w:drawing>
       </w:r>
+      <w:bookmarkEnd w:id="21"/>
     </w:p>
     <w:p>
       <w:pPr>
@@ -2759,6 +3038,7 @@
           <w:numId w:val="2"/>
         </w:numPr>
       </w:pPr>
+      <w:bookmarkStart w:id="22" w:name="_Toc138916039"/>
       <w:r>
         <w:t>Confirm data has been imported from csv to PostgreSQL table:</w:t>
       </w:r>
@@ -2766,6 +3046,9 @@
         <w:br/>
       </w:r>
       <w:r>
+        <w:rPr>
+          <w:noProof/>
+        </w:rPr>
         <w:drawing>
           <wp:inline distT="0" distB="0" distL="0" distR="0" wp14:anchorId="686E9396" wp14:editId="234042F2">
             <wp:extent cx="4015105" cy="2513302"/>
@@ -2802,6 +3085,7 @@
           </wp:inline>
         </w:drawing>
       </w:r>
+      <w:bookmarkEnd w:id="22"/>
     </w:p>
     <w:p>
       <w:pPr>
@@ -2811,9 +3095,11 @@
           <w:numId w:val="2"/>
         </w:numPr>
       </w:pPr>
+      <w:bookmarkStart w:id="23" w:name="_Toc138916040"/>
       <w:r>
         <w:t>Load Performance Assessment Tableau file:</w:t>
       </w:r>
+      <w:bookmarkEnd w:id="23"/>
     </w:p>
     <w:p>
       <w:pPr>
@@ -2823,9 +3109,11 @@
           <w:numId w:val="2"/>
         </w:numPr>
       </w:pPr>
+      <w:bookmarkStart w:id="24" w:name="_Toc138916041"/>
       <w:r>
         <w:t>Navigate back to the File Explorer that contains student files on the desktop. Confirm these two files exist:</w:t>
       </w:r>
+      <w:bookmarkEnd w:id="24"/>
     </w:p>
     <w:p>
       <w:pPr>
@@ -2838,24 +3126,28 @@
           <w:rStyle w:val="Emphasis"/>
         </w:rPr>
       </w:pPr>
-      <w:r>
-        <w:rPr>
-          <w:rStyle w:val="Emphasis"/>
-        </w:rPr>
-        <w:t>‘</w:t>
-      </w:r>
-      <w:r>
-        <w:rPr>
-          <w:rStyle w:val="Emphasis"/>
-        </w:rPr>
-        <w:t>WGU Medical Data &amp; Hospital Ratings (2016 - 2020).hyper</w:t>
-      </w:r>
+      <w:bookmarkStart w:id="25" w:name="_Toc138916042"/>
+      <w:r>
+        <w:rPr>
+          <w:rStyle w:val="Emphasis"/>
+        </w:rPr>
+        <w:t>‘WGU Medical Data &amp; Hospital Ratings (2016 - 2020</w:t>
+      </w:r>
+      <w:proofErr w:type="gramStart"/>
+      <w:r>
+        <w:rPr>
+          <w:rStyle w:val="Emphasis"/>
+        </w:rPr>
+        <w:t>).hyper</w:t>
+      </w:r>
+      <w:proofErr w:type="gramEnd"/>
       <w:r>
         <w:rPr>
           <w:rStyle w:val="Emphasis"/>
         </w:rPr>
         <w:t>’</w:t>
       </w:r>
+      <w:bookmarkEnd w:id="25"/>
     </w:p>
     <w:p>
       <w:pPr>
@@ -2868,24 +3160,36 @@
           <w:rStyle w:val="Emphasis"/>
         </w:rPr>
       </w:pPr>
-      <w:r>
-        <w:rPr>
-          <w:rStyle w:val="Emphasis"/>
-        </w:rPr>
-        <w:t>‘</w:t>
-      </w:r>
-      <w:r>
-        <w:rPr>
-          <w:rStyle w:val="Emphasis"/>
-        </w:rPr>
-        <w:t>D211-PA-SLM1 -TASK 1- DATA ANALYSIS (André Davis).twb</w:t>
-      </w:r>
+      <w:bookmarkStart w:id="26" w:name="_Toc138916043"/>
+      <w:r>
+        <w:rPr>
+          <w:rStyle w:val="Emphasis"/>
+        </w:rPr>
+        <w:t>‘D211-PA-SLM1 -TASK 1- DATA ANALYSIS (André Davis</w:t>
+      </w:r>
+      <w:proofErr w:type="gramStart"/>
+      <w:r>
+        <w:rPr>
+          <w:rStyle w:val="Emphasis"/>
+        </w:rPr>
+        <w:t>).</w:t>
+      </w:r>
+      <w:proofErr w:type="spellStart"/>
+      <w:r>
+        <w:rPr>
+          <w:rStyle w:val="Emphasis"/>
+        </w:rPr>
+        <w:t>twb</w:t>
+      </w:r>
+      <w:proofErr w:type="spellEnd"/>
+      <w:proofErr w:type="gramEnd"/>
       <w:r>
         <w:rPr>
           <w:rStyle w:val="Emphasis"/>
         </w:rPr>
         <w:t>’</w:t>
       </w:r>
+      <w:bookmarkEnd w:id="26"/>
     </w:p>
     <w:p>
       <w:pPr>
@@ -2898,13 +3202,21 @@
           <w:rStyle w:val="Emphasis"/>
         </w:rPr>
       </w:pPr>
+      <w:bookmarkStart w:id="27" w:name="_Toc138916044"/>
       <w:r>
         <w:lastRenderedPageBreak/>
-        <w:t>Double-click ‘</w:t>
-      </w:r>
-      <w:r>
-        <w:t>D211-PA-SLM1 -TASK 1- DATA ANALYSIS (André Davis).twb</w:t>
-      </w:r>
+        <w:t>Double-click ‘D211-PA-SLM1 -TASK 1- DATA ANALYSIS (André Davis</w:t>
+      </w:r>
+      <w:proofErr w:type="gramStart"/>
+      <w:r>
+        <w:t>).</w:t>
+      </w:r>
+      <w:proofErr w:type="spellStart"/>
+      <w:r>
+        <w:t>twb</w:t>
+      </w:r>
+      <w:proofErr w:type="spellEnd"/>
+      <w:proofErr w:type="gramEnd"/>
       <w:r>
         <w:t>’ to launch</w:t>
       </w:r>
@@ -2916,6 +3228,7 @@
         </w:rPr>
         <w:t xml:space="preserve"> the Performance Assessment dashboards in the Tableau application.</w:t>
       </w:r>
+      <w:bookmarkEnd w:id="27"/>
       <w:r>
         <w:rPr>
           <w:rStyle w:val="Emphasis"/>
@@ -2933,7 +3246,7 @@
           <w:rStyle w:val="ng-star-inserted"/>
         </w:rPr>
       </w:pPr>
-      <w:bookmarkStart w:id="4" w:name="_Toc138802292"/>
+      <w:bookmarkStart w:id="28" w:name="_Toc138916045"/>
       <w:r>
         <w:t>A3</w:t>
       </w:r>
@@ -2955,7 +3268,7 @@
         </w:rPr>
         <w:t>DASHBOARD NAVIGATION</w:t>
       </w:r>
-      <w:bookmarkEnd w:id="4"/>
+      <w:bookmarkEnd w:id="28"/>
     </w:p>
     <w:p>
       <w:pPr>
@@ -2979,7 +3292,7 @@
           <w:rStyle w:val="ng-star-inserted"/>
         </w:rPr>
       </w:pPr>
-      <w:bookmarkStart w:id="5" w:name="_Toc138802293"/>
+      <w:bookmarkStart w:id="29" w:name="_Toc138916046"/>
       <w:r>
         <w:t>A4</w:t>
       </w:r>
@@ -3001,7 +3314,7 @@
         </w:rPr>
         <w:t>SQL CODE</w:t>
       </w:r>
-      <w:bookmarkEnd w:id="5"/>
+      <w:bookmarkEnd w:id="29"/>
     </w:p>
     <w:p>
       <w:pPr>
@@ -3039,7 +3352,7 @@
           <w:rFonts w:eastAsia="Times New Roman"/>
         </w:rPr>
       </w:pPr>
-      <w:bookmarkStart w:id="6" w:name="_Toc138802294"/>
+      <w:bookmarkStart w:id="30" w:name="_Toc138916047"/>
       <w:r>
         <w:rPr>
           <w:rFonts w:eastAsia="Times New Roman"/>
@@ -3058,7 +3371,7 @@
         </w:rPr>
         <w:t>PANOPTO PRESENTATION</w:t>
       </w:r>
-      <w:bookmarkEnd w:id="6"/>
+      <w:bookmarkEnd w:id="30"/>
     </w:p>
     <w:p>
       <w:pPr>
@@ -3082,7 +3395,7 @@
           <w:rStyle w:val="ng-star-inserted"/>
         </w:rPr>
       </w:pPr>
-      <w:bookmarkStart w:id="7" w:name="_Toc138802295"/>
+      <w:bookmarkStart w:id="31" w:name="_Toc138916048"/>
       <w:r>
         <w:t>B1</w:t>
       </w:r>
@@ -3104,7 +3417,7 @@
         </w:rPr>
         <w:t>TECHNICAL ENVIRONMENT</w:t>
       </w:r>
-      <w:bookmarkEnd w:id="7"/>
+      <w:bookmarkEnd w:id="31"/>
     </w:p>
     <w:p>
       <w:pPr>
@@ -3136,7 +3449,7 @@
           <w:rStyle w:val="ng-star-inserted"/>
         </w:rPr>
       </w:pPr>
-      <w:bookmarkStart w:id="8" w:name="_Toc138802296"/>
+      <w:bookmarkStart w:id="32" w:name="_Toc138916049"/>
       <w:r>
         <w:t>B2</w:t>
       </w:r>
@@ -3158,7 +3471,7 @@
         </w:rPr>
         <w:t>DEMONSTRATE DASHBOARD FUNCTIONALITY</w:t>
       </w:r>
-      <w:bookmarkEnd w:id="8"/>
+      <w:bookmarkEnd w:id="32"/>
     </w:p>
     <w:p>
       <w:pPr>
@@ -3182,7 +3495,7 @@
           <w:rStyle w:val="ng-star-inserted"/>
         </w:rPr>
       </w:pPr>
-      <w:bookmarkStart w:id="9" w:name="_Toc138802297"/>
+      <w:bookmarkStart w:id="33" w:name="_Toc138916050"/>
       <w:r>
         <w:t>B3</w:t>
       </w:r>
@@ -3204,7 +3517,7 @@
         </w:rPr>
         <w:t>SQL SCRIPTS</w:t>
       </w:r>
-      <w:bookmarkEnd w:id="9"/>
+      <w:bookmarkEnd w:id="33"/>
     </w:p>
     <w:p>
       <w:pPr>
@@ -3228,7 +3541,7 @@
           <w:rStyle w:val="ng-star-inserted"/>
         </w:rPr>
       </w:pPr>
-      <w:bookmarkStart w:id="10" w:name="_Toc138802298"/>
+      <w:bookmarkStart w:id="34" w:name="_Toc138916051"/>
       <w:r>
         <w:t>B4</w:t>
       </w:r>
@@ -3250,7 +3563,7 @@
         </w:rPr>
         <w:t>DATA STREAMS</w:t>
       </w:r>
-      <w:bookmarkEnd w:id="10"/>
+      <w:bookmarkEnd w:id="34"/>
     </w:p>
     <w:p>
       <w:pPr>
@@ -3274,7 +3587,7 @@
           <w:rStyle w:val="ng-star-inserted"/>
         </w:rPr>
       </w:pPr>
-      <w:bookmarkStart w:id="11" w:name="_Toc138802299"/>
+      <w:bookmarkStart w:id="35" w:name="_Toc138916052"/>
       <w:r>
         <w:t>B5</w:t>
       </w:r>
@@ -3296,7 +3609,7 @@
         </w:rPr>
         <w:t>DATA POINTS</w:t>
       </w:r>
-      <w:bookmarkEnd w:id="11"/>
+      <w:bookmarkEnd w:id="35"/>
     </w:p>
     <w:p>
       <w:pPr>
@@ -3320,7 +3633,7 @@
           <w:rStyle w:val="ng-star-inserted"/>
         </w:rPr>
       </w:pPr>
-      <w:bookmarkStart w:id="12" w:name="_Toc138802300"/>
+      <w:bookmarkStart w:id="36" w:name="_Toc138916053"/>
       <w:r>
         <w:lastRenderedPageBreak/>
         <w:t>B6</w:t>
@@ -3343,7 +3656,7 @@
         </w:rPr>
         <w:t>DATABASE CREATION</w:t>
       </w:r>
-      <w:bookmarkEnd w:id="12"/>
+      <w:bookmarkEnd w:id="36"/>
     </w:p>
     <w:p>
       <w:pPr>
@@ -3367,7 +3680,7 @@
           <w:rStyle w:val="ng-star-inserted"/>
         </w:rPr>
       </w:pPr>
-      <w:bookmarkStart w:id="13" w:name="_Toc138802301"/>
+      <w:bookmarkStart w:id="37" w:name="_Toc138916054"/>
       <w:r>
         <w:t>B7</w:t>
       </w:r>
@@ -3389,7 +3702,7 @@
         </w:rPr>
         <w:t>REFERENTIAL INTEGRITY</w:t>
       </w:r>
-      <w:bookmarkEnd w:id="13"/>
+      <w:bookmarkEnd w:id="37"/>
     </w:p>
     <w:p>
       <w:pPr>
@@ -3412,7 +3725,7 @@
           <w:rStyle w:val="ng-star-inserted"/>
         </w:rPr>
       </w:pPr>
-      <w:bookmarkStart w:id="14" w:name="_Toc138802302"/>
+      <w:bookmarkStart w:id="38" w:name="_Toc138916055"/>
       <w:r>
         <w:t>C</w:t>
       </w:r>
@@ -3434,19 +3747,31 @@
         </w:rPr>
         <w:t>WRITTEN REPORT</w:t>
       </w:r>
-      <w:bookmarkEnd w:id="14"/>
-    </w:p>
-    <w:p>
-      <w:pPr>
-        <w:rPr>
-          <w:rStyle w:val="Emphasis"/>
-        </w:rPr>
-      </w:pPr>
-      <w:r>
-        <w:rPr>
-          <w:rStyle w:val="Emphasis"/>
-        </w:rPr>
-        <w:t>The written accurately outlines the data exploration, the use of advanced SQL operations, and the analysis of the data.</w:t>
+      <w:bookmarkEnd w:id="38"/>
+    </w:p>
+    <w:p>
+      <w:pPr>
+        <w:rPr>
+          <w:rStyle w:val="Emphasis"/>
+        </w:rPr>
+      </w:pPr>
+      <w:r>
+        <w:rPr>
+          <w:rStyle w:val="Emphasis"/>
+        </w:rPr>
+        <w:t xml:space="preserve">The </w:t>
+      </w:r>
+      <w:r>
+        <w:rPr>
+          <w:rStyle w:val="Emphasis"/>
+        </w:rPr>
+        <w:t>writing</w:t>
+      </w:r>
+      <w:r>
+        <w:rPr>
+          <w:rStyle w:val="Emphasis"/>
+        </w:rPr>
+        <w:t xml:space="preserve"> accurately outlines the data exploration, the use of advanced SQL operations, and the analysis of the data.</w:t>
       </w:r>
     </w:p>
     <w:p>
@@ -3457,7 +3782,7 @@
           <w:rStyle w:val="ng-star-inserted"/>
         </w:rPr>
       </w:pPr>
-      <w:bookmarkStart w:id="15" w:name="_Toc138802303"/>
+      <w:bookmarkStart w:id="39" w:name="_Toc138916056"/>
       <w:r>
         <w:t>C1</w:t>
       </w:r>
@@ -3479,7 +3804,7 @@
         </w:rPr>
         <w:t>DASHBOARD ALIGNMENT</w:t>
       </w:r>
-      <w:bookmarkEnd w:id="15"/>
+      <w:bookmarkEnd w:id="39"/>
     </w:p>
     <w:p>
       <w:pPr>
@@ -3503,7 +3828,7 @@
           <w:rStyle w:val="ng-star-inserted"/>
         </w:rPr>
       </w:pPr>
-      <w:bookmarkStart w:id="16" w:name="_Toc138802304"/>
+      <w:bookmarkStart w:id="40" w:name="_Toc138916057"/>
       <w:r>
         <w:t>C2</w:t>
       </w:r>
@@ -3525,7 +3850,7 @@
         </w:rPr>
         <w:t>BUSINESS INTELLIGENCE TOOL</w:t>
       </w:r>
-      <w:bookmarkEnd w:id="16"/>
+      <w:bookmarkEnd w:id="40"/>
     </w:p>
     <w:p>
       <w:pPr>
@@ -3549,7 +3874,7 @@
           <w:rStyle w:val="ng-star-inserted"/>
         </w:rPr>
       </w:pPr>
-      <w:bookmarkStart w:id="17" w:name="_Toc138802305"/>
+      <w:bookmarkStart w:id="41" w:name="_Toc138916058"/>
       <w:r>
         <w:t>C3</w:t>
       </w:r>
@@ -3571,7 +3896,7 @@
         </w:rPr>
         <w:t>DATA CLEANING</w:t>
       </w:r>
-      <w:bookmarkEnd w:id="17"/>
+      <w:bookmarkEnd w:id="41"/>
     </w:p>
     <w:p>
       <w:pPr>
@@ -3595,7 +3920,7 @@
           <w:rStyle w:val="ng-star-inserted"/>
         </w:rPr>
       </w:pPr>
-      <w:bookmarkStart w:id="18" w:name="_Toc138802306"/>
+      <w:bookmarkStart w:id="42" w:name="_Toc138916059"/>
       <w:r>
         <w:t>C4</w:t>
       </w:r>
@@ -3617,7 +3942,7 @@
         </w:rPr>
         <w:t>DASHBOARD CREATION</w:t>
       </w:r>
-      <w:bookmarkEnd w:id="18"/>
+      <w:bookmarkEnd w:id="42"/>
     </w:p>
     <w:p>
       <w:pPr>
@@ -3641,7 +3966,7 @@
           <w:rStyle w:val="ng-star-inserted"/>
         </w:rPr>
       </w:pPr>
-      <w:bookmarkStart w:id="19" w:name="_Toc138802307"/>
+      <w:bookmarkStart w:id="43" w:name="_Toc138916060"/>
       <w:r>
         <w:t>C5</w:t>
       </w:r>
@@ -3663,7 +3988,7 @@
         </w:rPr>
         <w:t>DATA ANALYSIS RESULTS</w:t>
       </w:r>
-      <w:bookmarkEnd w:id="19"/>
+      <w:bookmarkEnd w:id="43"/>
     </w:p>
     <w:p>
       <w:pPr>
@@ -3687,7 +4012,7 @@
           <w:rStyle w:val="ng-star-inserted"/>
         </w:rPr>
       </w:pPr>
-      <w:bookmarkStart w:id="20" w:name="_Toc138802308"/>
+      <w:bookmarkStart w:id="44" w:name="_Toc138916061"/>
       <w:r>
         <w:t>C6</w:t>
       </w:r>
@@ -3709,7 +4034,7 @@
         </w:rPr>
         <w:t>ANALYSIS LIMITATIONS</w:t>
       </w:r>
-      <w:bookmarkEnd w:id="20"/>
+      <w:bookmarkEnd w:id="44"/>
     </w:p>
     <w:p>
       <w:pPr>
@@ -3734,7 +4059,7 @@
           <w:rStyle w:val="ng-star-inserted"/>
         </w:rPr>
       </w:pPr>
-      <w:bookmarkStart w:id="21" w:name="_Toc138802309"/>
+      <w:bookmarkStart w:id="45" w:name="_Toc138916062"/>
       <w:r>
         <w:t>D</w:t>
       </w:r>
@@ -3756,7 +4081,7 @@
         </w:rPr>
         <w:t>WEB SOURCES</w:t>
       </w:r>
-      <w:bookmarkEnd w:id="21"/>
+      <w:bookmarkEnd w:id="45"/>
     </w:p>
     <w:p>
       <w:pPr>
@@ -3775,7 +4100,7 @@
       <w:pPr>
         <w:pStyle w:val="Heading1"/>
       </w:pPr>
-      <w:bookmarkStart w:id="22" w:name="_Toc138802310"/>
+      <w:bookmarkStart w:id="46" w:name="_Toc138916063"/>
       <w:r>
         <w:t>E</w:t>
       </w:r>
@@ -3800,7 +4125,7 @@
           </w:rPr>
           <w:t>SOURCES</w:t>
         </w:r>
-        <w:bookmarkEnd w:id="22"/>
+        <w:bookmarkEnd w:id="46"/>
       </w:hyperlink>
     </w:p>
     <w:p>
@@ -3846,8 +4171,13 @@
         <w:pStyle w:val="NormalWeb"/>
         <w:ind w:left="567" w:hanging="567"/>
       </w:pPr>
-      <w:r>
-        <w:t xml:space="preserve">ABeyer. (2021, May 26). </w:t>
+      <w:proofErr w:type="spellStart"/>
+      <w:r>
+        <w:t>ABeyer</w:t>
+      </w:r>
+      <w:proofErr w:type="spellEnd"/>
+      <w:r>
+        <w:t xml:space="preserve">. (2021, May 26). </w:t>
       </w:r>
       <w:r>
         <w:rPr>
@@ -3876,38 +4206,49 @@
       <w:r>
         <w:t xml:space="preserve"> </w:t>
       </w:r>
-    </w:p>
-    <w:p>
-      <w:pPr>
-        <w:pStyle w:val="NormalWeb"/>
-        <w:ind w:left="567" w:hanging="567"/>
-      </w:pPr>
-      <w:r>
+      <w:r>
+        <w:rPr>
+          <w:i/>
+          <w:iCs/>
+        </w:rPr>
+        <w:t>Reference materials</w:t>
+      </w:r>
+      <w:r>
+        <w:t xml:space="preserve">. Tableau. (n.d.). </w:t>
+      </w:r>
+      <w:r>
+        <w:br/>
+      </w:r>
+      <w:hyperlink r:id="rId21" w:history="1">
+        <w:r>
+          <w:rPr>
+            <w:rStyle w:val="Hyperlink"/>
+          </w:rPr>
+          <w:t>https://www.tableau.com/resources/reference-materials</w:t>
+        </w:r>
+      </w:hyperlink>
+    </w:p>
+    <w:p>
+      <w:pPr>
+        <w:pStyle w:val="Heading1"/>
+      </w:pPr>
+      <w:bookmarkStart w:id="47" w:name="_Toc138916064"/>
+      <w:r>
+        <w:t>F</w:t>
+      </w:r>
+      <w:r>
+        <w:rPr>
+          <w:rStyle w:val="ng-star-inserted"/>
+        </w:rPr>
+        <w:t>:</w:t>
+      </w:r>
+      <w:r>
+        <w:rPr>
+          <w:rStyle w:val="ng-star-inserted"/>
+        </w:rPr>
         <w:t xml:space="preserve"> </w:t>
       </w:r>
-    </w:p>
-    <w:p/>
-    <w:p>
-      <w:pPr>
-        <w:pStyle w:val="Heading1"/>
-      </w:pPr>
-      <w:bookmarkStart w:id="23" w:name="_Toc138802311"/>
-      <w:r>
-        <w:t>F</w:t>
-      </w:r>
-      <w:r>
-        <w:rPr>
-          <w:rStyle w:val="ng-star-inserted"/>
-        </w:rPr>
-        <w:t>:</w:t>
-      </w:r>
-      <w:r>
-        <w:rPr>
-          <w:rStyle w:val="ng-star-inserted"/>
-        </w:rPr>
-        <w:t xml:space="preserve"> </w:t>
-      </w:r>
-      <w:hyperlink r:id="rId21" w:tgtFrame="_blank" w:tooltip="https://lrps.wgu.edu/provision/27641407" w:history="1">
+      <w:hyperlink r:id="rId22" w:tgtFrame="_blank" w:tooltip="https://lrps.wgu.edu/provision/27641407" w:history="1">
         <w:r>
           <w:rPr>
             <w:rStyle w:val="Hyperlink"/>
@@ -3916,7 +4257,7 @@
           </w:rPr>
           <w:t>PROFESSIONAL COMMUNICATION</w:t>
         </w:r>
-        <w:bookmarkEnd w:id="23"/>
+        <w:bookmarkEnd w:id="47"/>
       </w:hyperlink>
     </w:p>
     <w:p>
@@ -3933,8 +4274,8 @@
       </w:r>
     </w:p>
     <w:sectPr>
-      <w:headerReference w:type="default" r:id="rId22"/>
-      <w:footerReference w:type="default" r:id="rId23"/>
+      <w:headerReference w:type="default" r:id="rId23"/>
+      <w:footerReference w:type="default" r:id="rId24"/>
       <w:pgSz w:w="12240" w:h="15840"/>
       <w:pgMar w:top="1440" w:right="1440" w:bottom="1440" w:left="1440" w:header="720" w:footer="720" w:gutter="0"/>
       <w:cols w:space="720"/>

</xml_diff>

<commit_message>
Adding more to the paper.
1. File rename for misspelling
2. Adding Script guide to the Panopto section of the paper
</commit_message>
<xml_diff>
--- a/Classes/D211 - Advanced Data Acquisition/D211-advanced-data-aquisition-task1-slm1-data-analysis.docx
+++ b/Classes/D211 - Advanced Data Acquisition/D211-advanced-data-aquisition-task1-slm1-data-analysis.docx
@@ -135,7 +135,21 @@
           <w:rStyle w:val="SubtleEmphasis"/>
         </w:rPr>
         <w:br/>
-        <w:t>4033.2.1 : Storytelling with Data</w:t>
+        <w:t>4033.2.</w:t>
+      </w:r>
+      <w:proofErr w:type="gramStart"/>
+      <w:r>
+        <w:rPr>
+          <w:rStyle w:val="SubtleEmphasis"/>
+        </w:rPr>
+        <w:t>1 :</w:t>
+      </w:r>
+      <w:proofErr w:type="gramEnd"/>
+      <w:r>
+        <w:rPr>
+          <w:rStyle w:val="SubtleEmphasis"/>
+        </w:rPr>
+        <w:t xml:space="preserve"> Storytelling with Data</w:t>
       </w:r>
       <w:r>
         <w:rPr>
@@ -152,11 +166,19 @@
           <w:rStyle w:val="SubtleEmphasis"/>
         </w:rPr>
       </w:pPr>
+      <w:proofErr w:type="gramStart"/>
       <w:r>
         <w:rPr>
           <w:rStyle w:val="SubtleEmphasis"/>
         </w:rPr>
-        <w:t>4033.2.2 : Data Visualizations and Representations</w:t>
+        <w:t>4033.2.2 :</w:t>
+      </w:r>
+      <w:proofErr w:type="gramEnd"/>
+      <w:r>
+        <w:rPr>
+          <w:rStyle w:val="SubtleEmphasis"/>
+        </w:rPr>
+        <w:t xml:space="preserve"> Data Visualizations and Representations</w:t>
       </w:r>
       <w:r>
         <w:rPr>
@@ -173,11 +195,19 @@
           <w:rStyle w:val="SubtleEmphasis"/>
         </w:rPr>
       </w:pPr>
+      <w:proofErr w:type="gramStart"/>
       <w:r>
         <w:rPr>
           <w:rStyle w:val="SubtleEmphasis"/>
         </w:rPr>
-        <w:t>4033.2.3 : Dashboards</w:t>
+        <w:t>4033.2.3 :</w:t>
+      </w:r>
+      <w:proofErr w:type="gramEnd"/>
+      <w:r>
+        <w:rPr>
+          <w:rStyle w:val="SubtleEmphasis"/>
+        </w:rPr>
+        <w:t xml:space="preserve"> Dashboards</w:t>
       </w:r>
       <w:r>
         <w:rPr>
@@ -2145,7 +2175,43 @@
           <w:i w:val="0"/>
           <w:iCs w:val="0"/>
         </w:rPr>
-        <w:t xml:space="preserve"> has provided two datasets, namely "churn" and "medical_data," available within PostgreSQL pgAdmin. From these datasets, I have selected the "medical_data" database to establish a data connection with Tableau Professional for the purpose of creating my dashboards.</w:t>
+        <w:t xml:space="preserve"> has provided two datasets, namely "churn" and "</w:t>
+      </w:r>
+      <w:proofErr w:type="spellStart"/>
+      <w:r>
+        <w:rPr>
+          <w:rStyle w:val="Emphasis"/>
+          <w:i w:val="0"/>
+          <w:iCs w:val="0"/>
+        </w:rPr>
+        <w:t>medical_data</w:t>
+      </w:r>
+      <w:proofErr w:type="spellEnd"/>
+      <w:r>
+        <w:rPr>
+          <w:rStyle w:val="Emphasis"/>
+          <w:i w:val="0"/>
+          <w:iCs w:val="0"/>
+        </w:rPr>
+        <w:t>," available within PostgreSQL pgAdmin. From these datasets, I have selected the "</w:t>
+      </w:r>
+      <w:proofErr w:type="spellStart"/>
+      <w:r>
+        <w:rPr>
+          <w:rStyle w:val="Emphasis"/>
+          <w:i w:val="0"/>
+          <w:iCs w:val="0"/>
+        </w:rPr>
+        <w:t>medical_data</w:t>
+      </w:r>
+      <w:proofErr w:type="spellEnd"/>
+      <w:r>
+        <w:rPr>
+          <w:rStyle w:val="Emphasis"/>
+          <w:i w:val="0"/>
+          <w:iCs w:val="0"/>
+        </w:rPr>
+        <w:t>" database to establish a data connection with Tableau Professional for the purpose of creating my dashboards.</w:t>
       </w:r>
       <w:r>
         <w:rPr>
@@ -2185,7 +2251,25 @@
           <w:i w:val="0"/>
           <w:iCs w:val="0"/>
         </w:rPr>
-        <w:t xml:space="preserve">' (ABeyer, 2021), can be accessed on </w:t>
+        <w:t>' (</w:t>
+      </w:r>
+      <w:proofErr w:type="spellStart"/>
+      <w:r>
+        <w:rPr>
+          <w:rStyle w:val="Emphasis"/>
+          <w:i w:val="0"/>
+          <w:iCs w:val="0"/>
+        </w:rPr>
+        <w:t>ABeyer</w:t>
+      </w:r>
+      <w:proofErr w:type="spellEnd"/>
+      <w:r>
+        <w:rPr>
+          <w:rStyle w:val="Emphasis"/>
+          <w:i w:val="0"/>
+          <w:iCs w:val="0"/>
+        </w:rPr>
+        <w:t xml:space="preserve">, 2021), can be accessed on </w:t>
       </w:r>
       <w:hyperlink r:id="rId9" w:history="1">
         <w:r>
@@ -2247,7 +2331,21 @@
         <w:rPr>
           <w:rStyle w:val="Emphasis"/>
         </w:rPr>
-        <w:t>The step-by-step instructions to guide users through the dashboard installation process is logical and accurate, and the instructions include all steps in the dashboard installation process.</w:t>
+        <w:t xml:space="preserve">The step-by-step instructions to guide users through the dashboard installation process </w:t>
+      </w:r>
+      <w:proofErr w:type="gramStart"/>
+      <w:r>
+        <w:rPr>
+          <w:rStyle w:val="Emphasis"/>
+        </w:rPr>
+        <w:t>is</w:t>
+      </w:r>
+      <w:proofErr w:type="gramEnd"/>
+      <w:r>
+        <w:rPr>
+          <w:rStyle w:val="Emphasis"/>
+        </w:rPr>
+        <w:t xml:space="preserve"> logical and accurate, and the instructions include all steps in the dashboard installation process.</w:t>
       </w:r>
     </w:p>
     <w:p>
@@ -2738,7 +2836,15 @@
         <w:t>Run the following commands, replacing</w:t>
       </w:r>
       <w:r>
-        <w:t xml:space="preserve"> &lt;clipboard content from step C:ii&gt;::</w:t>
+        <w:t xml:space="preserve"> &lt;clipboard content from step </w:t>
+      </w:r>
+      <w:proofErr w:type="gramStart"/>
+      <w:r>
+        <w:t>C:ii</w:t>
+      </w:r>
+      <w:proofErr w:type="gramEnd"/>
+      <w:r>
+        <w:t>&gt;::</w:t>
       </w:r>
       <w:bookmarkEnd w:id="13"/>
       <w:r>
@@ -2813,8 +2919,13 @@
               <w:pStyle w:val="Heading3"/>
             </w:pPr>
             <w:bookmarkStart w:id="17" w:name="_Toc138916034"/>
-            <w:r>
-              <w:t>python.exe .\setup-additional-data-housing_ratings.py u:postgres p:Passw0rd!</w:t>
+            <w:proofErr w:type="gramStart"/>
+            <w:r>
+              <w:t>python.exe .</w:t>
+            </w:r>
+            <w:proofErr w:type="gramEnd"/>
+            <w:r>
+              <w:t>\setup-additional-data-housing_ratings.py u:postgres p:Passw0rd!</w:t>
             </w:r>
             <w:bookmarkEnd w:id="17"/>
           </w:p>
@@ -2920,7 +3031,23 @@
       </w:pPr>
       <w:bookmarkStart w:id="21" w:name="_Toc138916038"/>
       <w:r>
-        <w:t>Navigate to hospital_ratings  -&gt; ratings and show all rows.</w:t>
+        <w:t xml:space="preserve">Navigate to </w:t>
+      </w:r>
+      <w:proofErr w:type="spellStart"/>
+      <w:r>
+        <w:t>hospital_</w:t>
+      </w:r>
+      <w:proofErr w:type="gramStart"/>
+      <w:r>
+        <w:t>ratings</w:t>
+      </w:r>
+      <w:proofErr w:type="spellEnd"/>
+      <w:r>
+        <w:t xml:space="preserve">  -</w:t>
+      </w:r>
+      <w:proofErr w:type="gramEnd"/>
+      <w:r>
+        <w:t>&gt; ratings and show all rows.</w:t>
       </w:r>
       <w:r>
         <w:br/>
@@ -3068,7 +3195,21 @@
         <w:rPr>
           <w:rStyle w:val="Emphasis"/>
         </w:rPr>
-        <w:t>‘WGU Medical Data &amp; Hospital Ratings (2016 - 2020).hyper’</w:t>
+        <w:t>‘WGU Medical Data &amp; Hospital Ratings (2016 - 2020</w:t>
+      </w:r>
+      <w:proofErr w:type="gramStart"/>
+      <w:r>
+        <w:rPr>
+          <w:rStyle w:val="Emphasis"/>
+        </w:rPr>
+        <w:t>).hyper</w:t>
+      </w:r>
+      <w:proofErr w:type="gramEnd"/>
+      <w:r>
+        <w:rPr>
+          <w:rStyle w:val="Emphasis"/>
+        </w:rPr>
+        <w:t>’</w:t>
       </w:r>
       <w:bookmarkEnd w:id="25"/>
     </w:p>
@@ -3088,7 +3229,29 @@
         <w:rPr>
           <w:rStyle w:val="Emphasis"/>
         </w:rPr>
-        <w:t>‘D211-PA-SLM1 -TASK 1- DATA ANALYSIS (André Davis).twb’</w:t>
+        <w:t>‘D211-PA-SLM1 -TASK 1- DATA ANALYSIS (André Davis</w:t>
+      </w:r>
+      <w:proofErr w:type="gramStart"/>
+      <w:r>
+        <w:rPr>
+          <w:rStyle w:val="Emphasis"/>
+        </w:rPr>
+        <w:t>).</w:t>
+      </w:r>
+      <w:proofErr w:type="spellStart"/>
+      <w:r>
+        <w:rPr>
+          <w:rStyle w:val="Emphasis"/>
+        </w:rPr>
+        <w:t>twb</w:t>
+      </w:r>
+      <w:proofErr w:type="spellEnd"/>
+      <w:proofErr w:type="gramEnd"/>
+      <w:r>
+        <w:rPr>
+          <w:rStyle w:val="Emphasis"/>
+        </w:rPr>
+        <w:t>’</w:t>
       </w:r>
       <w:bookmarkEnd w:id="26"/>
     </w:p>
@@ -3100,13 +3263,27 @@
           <w:numId w:val="2"/>
         </w:numPr>
         <w:rPr>
-          <w:rStyle w:val="Emphasis"/>
+          <w:i/>
+          <w:iCs/>
         </w:rPr>
       </w:pPr>
       <w:bookmarkStart w:id="27" w:name="_Toc138916044"/>
       <w:r>
         <w:lastRenderedPageBreak/>
-        <w:t>Double-click ‘D211-PA-SLM1 -TASK 1- DATA ANALYSIS (André Davis).twb’ to launch</w:t>
+        <w:t>Double-click ‘D211-PA-SLM1 -TASK 1- DATA ANALYSIS (André Davis</w:t>
+      </w:r>
+      <w:proofErr w:type="gramStart"/>
+      <w:r>
+        <w:t>).</w:t>
+      </w:r>
+      <w:proofErr w:type="spellStart"/>
+      <w:r>
+        <w:t>twb</w:t>
+      </w:r>
+      <w:proofErr w:type="spellEnd"/>
+      <w:proofErr w:type="gramEnd"/>
+      <w:r>
+        <w:t>’ to launch</w:t>
       </w:r>
       <w:r>
         <w:rPr>
@@ -3124,7 +3301,6 @@
         <w:br/>
       </w:r>
     </w:p>
-    <w:p/>
     <w:p/>
     <w:p>
       <w:pPr>
@@ -3501,6 +3677,260 @@
     </w:p>
     <w:p>
       <w:pPr>
+        <w:pStyle w:val="ListParagraph"/>
+        <w:numPr>
+          <w:ilvl w:val="0"/>
+          <w:numId w:val="5"/>
+        </w:numPr>
+        <w:rPr>
+          <w:rStyle w:val="Emphasis"/>
+          <w:i w:val="0"/>
+          <w:iCs w:val="0"/>
+        </w:rPr>
+      </w:pPr>
+      <w:r>
+        <w:rPr>
+          <w:rStyle w:val="Emphasis"/>
+          <w:i w:val="0"/>
+          <w:iCs w:val="0"/>
+        </w:rPr>
+        <w:lastRenderedPageBreak/>
+        <w:t xml:space="preserve">After running the </w:t>
+      </w:r>
+      <w:r>
+        <w:rPr>
+          <w:rStyle w:val="Emphasis"/>
+          <w:i w:val="0"/>
+          <w:iCs w:val="0"/>
+        </w:rPr>
+        <w:t>`</w:t>
+      </w:r>
+      <w:r>
+        <w:t xml:space="preserve"> </w:t>
+      </w:r>
+      <w:r>
+        <w:rPr>
+          <w:i/>
+          <w:iCs/>
+        </w:rPr>
+        <w:t>setup-additional-data-housing_ratings.py</w:t>
+      </w:r>
+      <w:r>
+        <w:rPr>
+          <w:rStyle w:val="Emphasis"/>
+          <w:i w:val="0"/>
+          <w:iCs w:val="0"/>
+        </w:rPr>
+        <w:t>` it will produce a SQL file called `</w:t>
+      </w:r>
+      <w:r>
+        <w:t xml:space="preserve"> </w:t>
+      </w:r>
+      <w:proofErr w:type="spellStart"/>
+      <w:r>
+        <w:rPr>
+          <w:rStyle w:val="Emphasis"/>
+        </w:rPr>
+        <w:t>wgu</w:t>
+      </w:r>
+      <w:proofErr w:type="spellEnd"/>
+      <w:r>
+        <w:rPr>
+          <w:rStyle w:val="Emphasis"/>
+        </w:rPr>
+        <w:t>-generated-</w:t>
+      </w:r>
+      <w:proofErr w:type="spellStart"/>
+      <w:r>
+        <w:rPr>
+          <w:rStyle w:val="Emphasis"/>
+        </w:rPr>
+        <w:t>sql</w:t>
+      </w:r>
+      <w:proofErr w:type="spellEnd"/>
+      <w:r>
+        <w:rPr>
+          <w:rStyle w:val="Emphasis"/>
+        </w:rPr>
+        <w:t>-for-additional-</w:t>
+      </w:r>
+      <w:proofErr w:type="spellStart"/>
+      <w:r>
+        <w:rPr>
+          <w:rStyle w:val="Emphasis"/>
+        </w:rPr>
+        <w:t>dataset.sql</w:t>
+      </w:r>
+      <w:proofErr w:type="spellEnd"/>
+      <w:r>
+        <w:rPr>
+          <w:rStyle w:val="Emphasis"/>
+        </w:rPr>
+        <w:t xml:space="preserve"> </w:t>
+      </w:r>
+      <w:r>
+        <w:rPr>
+          <w:rStyle w:val="Emphasis"/>
+          <w:i w:val="0"/>
+          <w:iCs w:val="0"/>
+        </w:rPr>
+        <w:t>` for review of the code used to create the PostgreSQL Database, Table, and the data insertion.</w:t>
+      </w:r>
+      <w:r>
+        <w:rPr>
+          <w:rStyle w:val="Emphasis"/>
+          <w:i w:val="0"/>
+          <w:iCs w:val="0"/>
+        </w:rPr>
+        <w:br/>
+      </w:r>
+    </w:p>
+    <w:p>
+      <w:pPr>
+        <w:pStyle w:val="ListParagraph"/>
+        <w:numPr>
+          <w:ilvl w:val="0"/>
+          <w:numId w:val="5"/>
+        </w:numPr>
+        <w:rPr>
+          <w:rStyle w:val="Emphasis"/>
+          <w:i w:val="0"/>
+          <w:iCs w:val="0"/>
+        </w:rPr>
+      </w:pPr>
+      <w:r>
+        <w:rPr>
+          <w:rStyle w:val="Emphasis"/>
+          <w:i w:val="0"/>
+          <w:iCs w:val="0"/>
+        </w:rPr>
+        <w:t>There are three SQL files that contain the Custom</w:t>
+      </w:r>
+      <w:r>
+        <w:rPr>
+          <w:rStyle w:val="Emphasis"/>
+          <w:i w:val="0"/>
+          <w:iCs w:val="0"/>
+        </w:rPr>
+        <w:t xml:space="preserve"> </w:t>
+      </w:r>
+      <w:r>
+        <w:rPr>
+          <w:rStyle w:val="Emphasis"/>
+          <w:i w:val="0"/>
+          <w:iCs w:val="0"/>
+        </w:rPr>
+        <w:t>SQL used in Tableau they are:</w:t>
+      </w:r>
+    </w:p>
+    <w:p>
+      <w:pPr>
+        <w:pStyle w:val="ListParagraph"/>
+        <w:numPr>
+          <w:ilvl w:val="1"/>
+          <w:numId w:val="5"/>
+        </w:numPr>
+        <w:rPr>
+          <w:rStyle w:val="Emphasis"/>
+          <w:i w:val="0"/>
+          <w:iCs w:val="0"/>
+        </w:rPr>
+      </w:pPr>
+      <w:r>
+        <w:rPr>
+          <w:rStyle w:val="Emphasis"/>
+          <w:i w:val="0"/>
+          <w:iCs w:val="0"/>
+        </w:rPr>
+        <w:t>patient-count-by-state-with-</w:t>
+      </w:r>
+      <w:proofErr w:type="spellStart"/>
+      <w:r>
+        <w:rPr>
+          <w:rStyle w:val="Emphasis"/>
+          <w:i w:val="0"/>
+          <w:iCs w:val="0"/>
+        </w:rPr>
+        <w:t>ranking.sql</w:t>
+      </w:r>
+      <w:proofErr w:type="spellEnd"/>
+    </w:p>
+    <w:p>
+      <w:pPr>
+        <w:pStyle w:val="ListParagraph"/>
+        <w:numPr>
+          <w:ilvl w:val="1"/>
+          <w:numId w:val="5"/>
+        </w:numPr>
+        <w:rPr>
+          <w:rStyle w:val="Emphasis"/>
+          <w:i w:val="0"/>
+          <w:iCs w:val="0"/>
+        </w:rPr>
+      </w:pPr>
+      <w:r>
+        <w:rPr>
+          <w:rStyle w:val="Emphasis"/>
+          <w:i w:val="0"/>
+          <w:iCs w:val="0"/>
+        </w:rPr>
+        <w:t>emergency-services-count-by-state-</w:t>
+      </w:r>
+      <w:proofErr w:type="spellStart"/>
+      <w:r>
+        <w:rPr>
+          <w:rStyle w:val="Emphasis"/>
+          <w:i w:val="0"/>
+          <w:iCs w:val="0"/>
+        </w:rPr>
+        <w:t>ranked.sql</w:t>
+      </w:r>
+      <w:proofErr w:type="spellEnd"/>
+    </w:p>
+    <w:p>
+      <w:pPr>
+        <w:pStyle w:val="ListParagraph"/>
+        <w:numPr>
+          <w:ilvl w:val="1"/>
+          <w:numId w:val="5"/>
+        </w:numPr>
+        <w:rPr>
+          <w:rStyle w:val="Emphasis"/>
+          <w:i w:val="0"/>
+          <w:iCs w:val="0"/>
+        </w:rPr>
+      </w:pPr>
+      <w:proofErr w:type="spellStart"/>
+      <w:r>
+        <w:rPr>
+          <w:rStyle w:val="Emphasis"/>
+          <w:i w:val="0"/>
+          <w:iCs w:val="0"/>
+        </w:rPr>
+        <w:t>hopsitaloverallranking</w:t>
+      </w:r>
+      <w:proofErr w:type="spellEnd"/>
+      <w:r>
+        <w:rPr>
+          <w:rStyle w:val="Emphasis"/>
+          <w:i w:val="0"/>
+          <w:iCs w:val="0"/>
+        </w:rPr>
+        <w:t>-per-state-and-</w:t>
+      </w:r>
+      <w:proofErr w:type="spellStart"/>
+      <w:r>
+        <w:rPr>
+          <w:rStyle w:val="Emphasis"/>
+          <w:i w:val="0"/>
+          <w:iCs w:val="0"/>
+        </w:rPr>
+        <w:t>rank.sql</w:t>
+      </w:r>
+      <w:proofErr w:type="spellEnd"/>
+    </w:p>
+    <w:p>
+      <w:pPr>
         <w:pStyle w:val="Heading2"/>
         <w:ind w:left="720"/>
         <w:rPr>
@@ -3509,7 +3939,6 @@
       </w:pPr>
       <w:bookmarkStart w:id="34" w:name="_Toc138916051"/>
       <w:r>
-        <w:lastRenderedPageBreak/>
         <w:br/>
       </w:r>
       <w:r>
@@ -3743,13 +4172,23 @@
           <w:iCs w:val="0"/>
         </w:rPr>
       </w:pPr>
+      <w:proofErr w:type="spellStart"/>
       <w:r>
         <w:rPr>
           <w:rStyle w:val="Emphasis"/>
           <w:i w:val="0"/>
           <w:iCs w:val="0"/>
         </w:rPr>
-        <w:t xml:space="preserve">medical_data </w:t>
+        <w:t>medical_data</w:t>
+      </w:r>
+      <w:proofErr w:type="spellEnd"/>
+      <w:r>
+        <w:rPr>
+          <w:rStyle w:val="Emphasis"/>
+          <w:i w:val="0"/>
+          <w:iCs w:val="0"/>
+        </w:rPr>
+        <w:t xml:space="preserve"> </w:t>
       </w:r>
       <w:r>
         <w:rPr>
@@ -3998,6 +4437,7 @@
       </w:pPr>
       <w:bookmarkStart w:id="39" w:name="_Toc138916056"/>
       <w:r>
+        <w:lastRenderedPageBreak/>
         <w:t>C1</w:t>
       </w:r>
       <w:r>
@@ -4090,7 +4530,6 @@
       </w:pPr>
       <w:bookmarkStart w:id="41" w:name="_Toc138916058"/>
       <w:r>
-        <w:lastRenderedPageBreak/>
         <w:t>C3</w:t>
       </w:r>
       <w:r>
@@ -4385,8 +4824,13 @@
         <w:pStyle w:val="NormalWeb"/>
         <w:ind w:left="567" w:hanging="567"/>
       </w:pPr>
-      <w:r>
-        <w:t xml:space="preserve">ABeyer. (2021, May 26). </w:t>
+      <w:proofErr w:type="spellStart"/>
+      <w:r>
+        <w:t>ABeyer</w:t>
+      </w:r>
+      <w:proofErr w:type="spellEnd"/>
+      <w:r>
+        <w:t xml:space="preserve">. (2021, May 26). </w:t>
       </w:r>
       <w:r>
         <w:rPr>
@@ -4443,6 +4887,7 @@
       </w:pPr>
       <w:bookmarkStart w:id="47" w:name="_Toc138916064"/>
       <w:r>
+        <w:lastRenderedPageBreak/>
         <w:t>F</w:t>
       </w:r>
       <w:r>
@@ -4717,6 +5162,92 @@
 <file path=word/numbering.xml><?xml version="1.0" encoding="utf-8"?>
 <w:numbering xmlns:wpc="http://schemas.microsoft.com/office/word/2010/wordprocessingCanvas" xmlns:cx="http://schemas.microsoft.com/office/drawing/2014/chartex" xmlns:cx1="http://schemas.microsoft.com/office/drawing/2015/9/8/chartex" xmlns:cx2="http://schemas.microsoft.com/office/drawing/2015/10/21/chartex" xmlns:cx3="http://schemas.microsoft.com/office/drawing/2016/5/9/chartex" xmlns:cx4="http://schemas.microsoft.com/office/drawing/2016/5/10/chartex" xmlns:cx5="http://schemas.microsoft.com/office/drawing/2016/5/11/chartex" xmlns:cx6="http://schemas.microsoft.com/office/drawing/2016/5/12/chartex" xmlns:cx7="http://schemas.microsoft.com/office/drawing/2016/5/13/chartex" xmlns:cx8="http://schemas.microsoft.com/office/drawing/2016/5/14/chartex" xmlns:mc="http://schemas.openxmlformats.org/markup-compatibility/2006" xmlns:aink="http://schemas.microsoft.com/office/drawing/2016/ink" xmlns:am3d="http://schemas.microsoft.com/office/drawing/2017/model3d" xmlns:o="urn:schemas-microsoft-com:office:office" xmlns:oel="http://schemas.microsoft.com/office/2019/extlst" xmlns:r="http://schemas.openxmlformats.org/officeDocument/2006/relationships" xmlns:m="http://schemas.openxmlformats.org/officeDocument/2006/math" xmlns:v="urn:schemas-microsoft-com:vml" xmlns:wp14="http://schemas.microsoft.com/office/word/2010/wordprocessingDrawing" xmlns:wp="http://schemas.openxmlformats.org/drawingml/2006/wordprocessingDrawing" xmlns:w10="urn:schemas-microsoft-com:office:word" xmlns:w="http://schemas.openxmlformats.org/wordprocessingml/2006/main" xmlns:w14="http://schemas.microsoft.com/office/word/2010/wordml" xmlns:w15="http://schemas.microsoft.com/office/word/2012/wordml" xmlns:w16cex="http://schemas.microsoft.com/office/word/2018/wordml/cex" xmlns:w16cid="http://schemas.microsoft.com/office/word/2016/wordml/cid" xmlns:w16="http://schemas.microsoft.com/office/word/2018/wordml" xmlns:w16sdtdh="http://schemas.microsoft.com/office/word/2020/wordml/sdtdatahash" xmlns:w16se="http://schemas.microsoft.com/office/word/2015/wordml/symex" xmlns:wpg="http://schemas.microsoft.com/office/word/2010/wordprocessingGroup" xmlns:wpi="http://schemas.microsoft.com/office/word/2010/wordprocessingInk" xmlns:wne="http://schemas.microsoft.com/office/word/2006/wordml" xmlns:wps="http://schemas.microsoft.com/office/word/2010/wordprocessingShape" mc:Ignorable="w14 w15 w16se w16cid w16 w16cex w16sdtdh wp14">
   <w:abstractNum w:abstractNumId="0" w15:restartNumberingAfterBreak="0">
+    <w:nsid w:val="12766314"/>
+    <w:multiLevelType w:val="hybridMultilevel"/>
+    <w:tmpl w:val="A7D0486E"/>
+    <w:lvl w:ilvl="0" w:tplc="0409000F">
+      <w:start w:val="1"/>
+      <w:numFmt w:val="decimal"/>
+      <w:lvlText w:val="%1."/>
+      <w:lvlJc w:val="left"/>
+      <w:pPr>
+        <w:ind w:left="1440" w:hanging="360"/>
+      </w:pPr>
+    </w:lvl>
+    <w:lvl w:ilvl="1" w:tplc="04090019">
+      <w:start w:val="1"/>
+      <w:numFmt w:val="lowerLetter"/>
+      <w:lvlText w:val="%2."/>
+      <w:lvlJc w:val="left"/>
+      <w:pPr>
+        <w:ind w:left="2160" w:hanging="360"/>
+      </w:pPr>
+    </w:lvl>
+    <w:lvl w:ilvl="2" w:tplc="0409001B" w:tentative="1">
+      <w:start w:val="1"/>
+      <w:numFmt w:val="lowerRoman"/>
+      <w:lvlText w:val="%3."/>
+      <w:lvlJc w:val="right"/>
+      <w:pPr>
+        <w:ind w:left="2880" w:hanging="180"/>
+      </w:pPr>
+    </w:lvl>
+    <w:lvl w:ilvl="3" w:tplc="0409000F" w:tentative="1">
+      <w:start w:val="1"/>
+      <w:numFmt w:val="decimal"/>
+      <w:lvlText w:val="%4."/>
+      <w:lvlJc w:val="left"/>
+      <w:pPr>
+        <w:ind w:left="3600" w:hanging="360"/>
+      </w:pPr>
+    </w:lvl>
+    <w:lvl w:ilvl="4" w:tplc="04090019" w:tentative="1">
+      <w:start w:val="1"/>
+      <w:numFmt w:val="lowerLetter"/>
+      <w:lvlText w:val="%5."/>
+      <w:lvlJc w:val="left"/>
+      <w:pPr>
+        <w:ind w:left="4320" w:hanging="360"/>
+      </w:pPr>
+    </w:lvl>
+    <w:lvl w:ilvl="5" w:tplc="0409001B" w:tentative="1">
+      <w:start w:val="1"/>
+      <w:numFmt w:val="lowerRoman"/>
+      <w:lvlText w:val="%6."/>
+      <w:lvlJc w:val="right"/>
+      <w:pPr>
+        <w:ind w:left="5040" w:hanging="180"/>
+      </w:pPr>
+    </w:lvl>
+    <w:lvl w:ilvl="6" w:tplc="0409000F" w:tentative="1">
+      <w:start w:val="1"/>
+      <w:numFmt w:val="decimal"/>
+      <w:lvlText w:val="%7."/>
+      <w:lvlJc w:val="left"/>
+      <w:pPr>
+        <w:ind w:left="5760" w:hanging="360"/>
+      </w:pPr>
+    </w:lvl>
+    <w:lvl w:ilvl="7" w:tplc="04090019" w:tentative="1">
+      <w:start w:val="1"/>
+      <w:numFmt w:val="lowerLetter"/>
+      <w:lvlText w:val="%8."/>
+      <w:lvlJc w:val="left"/>
+      <w:pPr>
+        <w:ind w:left="6480" w:hanging="360"/>
+      </w:pPr>
+    </w:lvl>
+    <w:lvl w:ilvl="8" w:tplc="0409001B" w:tentative="1">
+      <w:start w:val="1"/>
+      <w:numFmt w:val="lowerRoman"/>
+      <w:lvlText w:val="%9."/>
+      <w:lvlJc w:val="right"/>
+      <w:pPr>
+        <w:ind w:left="7200" w:hanging="180"/>
+      </w:pPr>
+    </w:lvl>
+  </w:abstractNum>
+  <w:abstractNum w:abstractNumId="1" w15:restartNumberingAfterBreak="0">
     <w:nsid w:val="3E975FEA"/>
     <w:multiLevelType w:val="hybridMultilevel"/>
     <w:tmpl w:val="D35AB072"/>
@@ -4802,7 +5333,7 @@
       </w:pPr>
     </w:lvl>
   </w:abstractNum>
-  <w:abstractNum w:abstractNumId="1" w15:restartNumberingAfterBreak="0">
+  <w:abstractNum w:abstractNumId="2" w15:restartNumberingAfterBreak="0">
     <w:nsid w:val="44F41566"/>
     <w:multiLevelType w:val="hybridMultilevel"/>
     <w:tmpl w:val="32F42942"/>
@@ -4888,7 +5419,7 @@
       </w:pPr>
     </w:lvl>
   </w:abstractNum>
-  <w:abstractNum w:abstractNumId="2" w15:restartNumberingAfterBreak="0">
+  <w:abstractNum w:abstractNumId="3" w15:restartNumberingAfterBreak="0">
     <w:nsid w:val="5FBA3AF5"/>
     <w:multiLevelType w:val="hybridMultilevel"/>
     <w:tmpl w:val="07709236"/>
@@ -4974,7 +5505,7 @@
       </w:pPr>
     </w:lvl>
   </w:abstractNum>
-  <w:abstractNum w:abstractNumId="3" w15:restartNumberingAfterBreak="0">
+  <w:abstractNum w:abstractNumId="4" w15:restartNumberingAfterBreak="0">
     <w:nsid w:val="753C4CC1"/>
     <w:multiLevelType w:val="hybridMultilevel"/>
     <w:tmpl w:val="BD247F34"/>
@@ -5061,15 +5592,18 @@
     </w:lvl>
   </w:abstractNum>
   <w:num w:numId="1" w16cid:durableId="1039671763">
+    <w:abstractNumId w:val="3"/>
+  </w:num>
+  <w:num w:numId="2" w16cid:durableId="1750496720">
+    <w:abstractNumId w:val="4"/>
+  </w:num>
+  <w:num w:numId="3" w16cid:durableId="147937487">
     <w:abstractNumId w:val="2"/>
   </w:num>
-  <w:num w:numId="2" w16cid:durableId="1750496720">
-    <w:abstractNumId w:val="3"/>
-  </w:num>
-  <w:num w:numId="3" w16cid:durableId="147937487">
+  <w:num w:numId="4" w16cid:durableId="1729569895">
     <w:abstractNumId w:val="1"/>
   </w:num>
-  <w:num w:numId="4" w16cid:durableId="1729569895">
+  <w:num w:numId="5" w16cid:durableId="1769812061">
     <w:abstractNumId w:val="0"/>
   </w:num>
 </w:numbering>

</xml_diff>

<commit_message>
More work on the D211 paper.
</commit_message>
<xml_diff>
--- a/Classes/D211 - Advanced Data Acquisition/D211-advanced-data-aquisition-task1-slm1-data-analysis.docx
+++ b/Classes/D211 - Advanced Data Acquisition/D211-advanced-data-aquisition-task1-slm1-data-analysis.docx
@@ -744,7 +744,7 @@
                 <w:noProof/>
                 <w:webHidden/>
               </w:rPr>
-              <w:t>9</w:t>
+              <w:t>12</w:t>
             </w:r>
             <w:r>
               <w:rPr>
@@ -814,7 +814,7 @@
                 <w:noProof/>
                 <w:webHidden/>
               </w:rPr>
-              <w:t>9</w:t>
+              <w:t>12</w:t>
             </w:r>
             <w:r>
               <w:rPr>
@@ -883,7 +883,7 @@
                 <w:noProof/>
                 <w:webHidden/>
               </w:rPr>
-              <w:t>9</w:t>
+              <w:t>12</w:t>
             </w:r>
             <w:r>
               <w:rPr>
@@ -952,7 +952,7 @@
                 <w:noProof/>
                 <w:webHidden/>
               </w:rPr>
-              <w:t>9</w:t>
+              <w:t>13</w:t>
             </w:r>
             <w:r>
               <w:rPr>
@@ -1021,7 +1021,7 @@
                 <w:noProof/>
                 <w:webHidden/>
               </w:rPr>
-              <w:t>9</w:t>
+              <w:t>13</w:t>
             </w:r>
             <w:r>
               <w:rPr>
@@ -1090,7 +1090,7 @@
                 <w:noProof/>
                 <w:webHidden/>
               </w:rPr>
-              <w:t>9</w:t>
+              <w:t>13</w:t>
             </w:r>
             <w:r>
               <w:rPr>
@@ -1159,7 +1159,7 @@
                 <w:noProof/>
                 <w:webHidden/>
               </w:rPr>
-              <w:t>9</w:t>
+              <w:t>14</w:t>
             </w:r>
             <w:r>
               <w:rPr>
@@ -1228,7 +1228,7 @@
                 <w:noProof/>
                 <w:webHidden/>
               </w:rPr>
-              <w:t>10</w:t>
+              <w:t>14</w:t>
             </w:r>
             <w:r>
               <w:rPr>
@@ -1297,7 +1297,7 @@
                 <w:noProof/>
                 <w:webHidden/>
               </w:rPr>
-              <w:t>10</w:t>
+              <w:t>14</w:t>
             </w:r>
             <w:r>
               <w:rPr>
@@ -1366,7 +1366,7 @@
                 <w:noProof/>
                 <w:webHidden/>
               </w:rPr>
-              <w:t>10</w:t>
+              <w:t>14</w:t>
             </w:r>
             <w:r>
               <w:rPr>
@@ -1435,7 +1435,7 @@
                 <w:noProof/>
                 <w:webHidden/>
               </w:rPr>
-              <w:t>10</w:t>
+              <w:t>15</w:t>
             </w:r>
             <w:r>
               <w:rPr>
@@ -1504,7 +1504,7 @@
                 <w:noProof/>
                 <w:webHidden/>
               </w:rPr>
-              <w:t>10</w:t>
+              <w:t>15</w:t>
             </w:r>
             <w:r>
               <w:rPr>
@@ -1573,7 +1573,7 @@
                 <w:noProof/>
                 <w:webHidden/>
               </w:rPr>
-              <w:t>10</w:t>
+              <w:t>15</w:t>
             </w:r>
             <w:r>
               <w:rPr>
@@ -1642,7 +1642,7 @@
                 <w:noProof/>
                 <w:webHidden/>
               </w:rPr>
-              <w:t>10</w:t>
+              <w:t>15</w:t>
             </w:r>
             <w:r>
               <w:rPr>
@@ -1711,7 +1711,7 @@
                 <w:noProof/>
                 <w:webHidden/>
               </w:rPr>
-              <w:t>10</w:t>
+              <w:t>15</w:t>
             </w:r>
             <w:r>
               <w:rPr>
@@ -1780,7 +1780,7 @@
                 <w:noProof/>
                 <w:webHidden/>
               </w:rPr>
-              <w:t>10</w:t>
+              <w:t>15</w:t>
             </w:r>
             <w:r>
               <w:rPr>
@@ -1849,7 +1849,7 @@
                 <w:noProof/>
                 <w:webHidden/>
               </w:rPr>
-              <w:t>10</w:t>
+              <w:t>15</w:t>
             </w:r>
             <w:r>
               <w:rPr>
@@ -1918,7 +1918,7 @@
                 <w:noProof/>
                 <w:webHidden/>
               </w:rPr>
-              <w:t>10</w:t>
+              <w:t>15</w:t>
             </w:r>
             <w:r>
               <w:rPr>
@@ -1987,7 +1987,7 @@
                 <w:noProof/>
                 <w:webHidden/>
               </w:rPr>
-              <w:t>11</w:t>
+              <w:t>16</w:t>
             </w:r>
             <w:r>
               <w:rPr>
@@ -2844,7 +2844,7 @@
       </w:r>
       <w:proofErr w:type="gramEnd"/>
       <w:r>
-        <w:t>&gt;::</w:t>
+        <w:t>&gt;:</w:t>
       </w:r>
       <w:bookmarkEnd w:id="13"/>
       <w:r>
@@ -3195,16 +3195,28 @@
         <w:rPr>
           <w:rStyle w:val="Emphasis"/>
         </w:rPr>
-        <w:t>‘WGU Medical Data &amp; Hospital Ratings (2016 - 2020</w:t>
-      </w:r>
-      <w:proofErr w:type="gramStart"/>
-      <w:r>
-        <w:rPr>
-          <w:rStyle w:val="Emphasis"/>
-        </w:rPr>
-        <w:t>).hyper</w:t>
-      </w:r>
-      <w:proofErr w:type="gramEnd"/>
+        <w:t>‘</w:t>
+      </w:r>
+      <w:r>
+        <w:rPr>
+          <w:rStyle w:val="Emphasis"/>
+        </w:rPr>
+        <w:t xml:space="preserve">Medical Data and </w:t>
+      </w:r>
+      <w:proofErr w:type="spellStart"/>
+      <w:r>
+        <w:rPr>
+          <w:rStyle w:val="Emphasis"/>
+        </w:rPr>
+        <w:t>Ratings</w:t>
+      </w:r>
+      <w:r>
+        <w:rPr>
+          <w:rStyle w:val="Emphasis"/>
+        </w:rPr>
+        <w:t>.hyper</w:t>
+      </w:r>
+      <w:proofErr w:type="spellEnd"/>
       <w:r>
         <w:rPr>
           <w:rStyle w:val="Emphasis"/>
@@ -3350,6 +3362,668 @@
     </w:p>
     <w:p>
       <w:pPr>
+        <w:ind w:left="720"/>
+        <w:rPr>
+          <w:rStyle w:val="Emphasis"/>
+          <w:i w:val="0"/>
+          <w:iCs w:val="0"/>
+        </w:rPr>
+      </w:pPr>
+      <w:r>
+        <w:rPr>
+          <w:rStyle w:val="Emphasis"/>
+          <w:i w:val="0"/>
+          <w:iCs w:val="0"/>
+        </w:rPr>
+        <w:t>To facilitate navigation through the Dashboards, they have been consolidated into a Tableau Story titled 'Follow-Up Charts to WGU D210'. Within this screen, there are three Tableau Story Points that provide access to the Dashboards. These points are labeled as 'Number of Patients per State, Ranked by State', 'Number of Emergency Services by State, Ranked by State', and 'Hospital Overall-Rating Ranked per State'.</w:t>
+      </w:r>
+    </w:p>
+    <w:p>
+      <w:pPr>
+        <w:ind w:left="720"/>
+        <w:rPr>
+          <w:rStyle w:val="Emphasis"/>
+          <w:i w:val="0"/>
+          <w:iCs w:val="0"/>
+        </w:rPr>
+      </w:pPr>
+      <w:r>
+        <w:rPr>
+          <w:rStyle w:val="Emphasis"/>
+          <w:i w:val="0"/>
+          <w:iCs w:val="0"/>
+        </w:rPr>
+        <w:t>The purpose of this Tableau Story/Dashboard is to follow up with the executive team who attended the previous presentation on re-admissions. During that session, there were questions seeking clarification regarding patient counts, the number of emergency services, and hospital overall-ratings per state. The executive team desired additional details to assist them in further investigations, specifically to determine if areas with higher admission rates exhibited any correlation with these three factors and their geographical distribution.</w:t>
+      </w:r>
+      <w:r>
+        <w:rPr>
+          <w:rStyle w:val="Emphasis"/>
+          <w:i w:val="0"/>
+          <w:iCs w:val="0"/>
+        </w:rPr>
+        <w:br/>
+      </w:r>
+    </w:p>
+    <w:p>
+      <w:pPr>
+        <w:ind w:left="720"/>
+        <w:rPr>
+          <w:rStyle w:val="BookTitle"/>
+        </w:rPr>
+      </w:pPr>
+      <w:r>
+        <w:rPr>
+          <w:rStyle w:val="BookTitle"/>
+          <w:u w:val="single"/>
+        </w:rPr>
+        <w:t>Tableau Story /Dashboard Navigation</w:t>
+      </w:r>
+      <w:r>
+        <w:rPr>
+          <w:rStyle w:val="Emphasis"/>
+          <w:i w:val="0"/>
+          <w:iCs w:val="0"/>
+        </w:rPr>
+        <w:br/>
+      </w:r>
+      <w:r>
+        <w:rPr>
+          <w:rStyle w:val="Emphasis"/>
+          <w:i w:val="0"/>
+          <w:iCs w:val="0"/>
+        </w:rPr>
+        <w:drawing>
+          <wp:inline distT="0" distB="0" distL="0" distR="0" wp14:anchorId="6494E871" wp14:editId="507DBC37">
+            <wp:extent cx="3998344" cy="2943225"/>
+            <wp:effectExtent l="0" t="0" r="2540" b="0"/>
+            <wp:docPr id="1445244511" name="Picture 1" descr="An image that is depicting the Tableau Story/Dashboard and the available story points to the user."/>
+            <wp:cNvGraphicFramePr>
+              <a:graphicFrameLocks xmlns:a="http://schemas.openxmlformats.org/drawingml/2006/main" noChangeAspect="1"/>
+            </wp:cNvGraphicFramePr>
+            <a:graphic xmlns:a="http://schemas.openxmlformats.org/drawingml/2006/main">
+              <a:graphicData uri="http://schemas.openxmlformats.org/drawingml/2006/picture">
+                <pic:pic xmlns:pic="http://schemas.openxmlformats.org/drawingml/2006/picture">
+                  <pic:nvPicPr>
+                    <pic:cNvPr id="1445244511" name="Picture 1" descr="An image that is depicting the Tableau Story/Dashboard and the available story points to the user."/>
+                    <pic:cNvPicPr/>
+                  </pic:nvPicPr>
+                  <pic:blipFill>
+                    <a:blip r:embed="rId18"/>
+                    <a:stretch>
+                      <a:fillRect/>
+                    </a:stretch>
+                  </pic:blipFill>
+                  <pic:spPr>
+                    <a:xfrm>
+                      <a:off x="0" y="0"/>
+                      <a:ext cx="4003730" cy="2947189"/>
+                    </a:xfrm>
+                    <a:prstGeom prst="rect">
+                      <a:avLst/>
+                    </a:prstGeom>
+                  </pic:spPr>
+                </pic:pic>
+              </a:graphicData>
+            </a:graphic>
+          </wp:inline>
+        </w:drawing>
+      </w:r>
+    </w:p>
+    <w:p>
+      <w:pPr>
+        <w:rPr>
+          <w:rStyle w:val="BookTitle"/>
+        </w:rPr>
+      </w:pPr>
+      <w:r>
+        <w:rPr>
+          <w:rStyle w:val="BookTitle"/>
+        </w:rPr>
+        <w:br w:type="page"/>
+      </w:r>
+    </w:p>
+    <w:p>
+      <w:pPr>
+        <w:ind w:left="720"/>
+        <w:rPr>
+          <w:rStyle w:val="BookTitle"/>
+          <w:i w:val="0"/>
+          <w:iCs w:val="0"/>
+          <w:u w:val="single"/>
+        </w:rPr>
+      </w:pPr>
+      <w:r>
+        <w:rPr>
+          <w:rStyle w:val="BookTitle"/>
+          <w:i w:val="0"/>
+          <w:iCs w:val="0"/>
+          <w:u w:val="single"/>
+        </w:rPr>
+        <w:lastRenderedPageBreak/>
+        <w:t>Number of Patients per State, Ranked by State</w:t>
+      </w:r>
+    </w:p>
+    <w:p>
+      <w:pPr>
+        <w:ind w:left="720"/>
+        <w:rPr>
+          <w:rStyle w:val="Emphasis"/>
+          <w:i w:val="0"/>
+          <w:iCs w:val="0"/>
+        </w:rPr>
+      </w:pPr>
+      <w:r>
+        <w:rPr>
+          <w:rStyle w:val="Emphasis"/>
+          <w:i w:val="0"/>
+          <w:iCs w:val="0"/>
+        </w:rPr>
+        <w:t xml:space="preserve">Interacting with this dashboard is intuitively straightforward. To obtain more information about a specific state, simply hover the mouse over the corresponding data-bubble displaying the state rank. As demonstrated in the example below, hovering the mouse cursor over the data-bubble triggers the appearance of a </w:t>
+      </w:r>
+      <w:r>
+        <w:rPr>
+          <w:rStyle w:val="Emphasis"/>
+          <w:i w:val="0"/>
+          <w:iCs w:val="0"/>
+        </w:rPr>
+        <w:t>tooltip</w:t>
+      </w:r>
+      <w:r>
+        <w:rPr>
+          <w:rStyle w:val="Emphasis"/>
+          <w:i w:val="0"/>
+          <w:iCs w:val="0"/>
+        </w:rPr>
+        <w:t xml:space="preserve">. This </w:t>
+      </w:r>
+      <w:r>
+        <w:rPr>
+          <w:rStyle w:val="Emphasis"/>
+          <w:i w:val="0"/>
+          <w:iCs w:val="0"/>
+        </w:rPr>
+        <w:t>tooltip</w:t>
+      </w:r>
+      <w:r>
+        <w:rPr>
+          <w:rStyle w:val="Emphasis"/>
+          <w:i w:val="0"/>
+          <w:iCs w:val="0"/>
+        </w:rPr>
+        <w:t xml:space="preserve"> provides details such as the state name, state rank, and the corresponding patient count. In the illustration, we observe that California is currently being viewed, ranked 3rd with a patient count of 534.</w:t>
+      </w:r>
+      <w:r>
+        <w:rPr>
+          <w:rStyle w:val="Emphasis"/>
+          <w:i w:val="0"/>
+          <w:iCs w:val="0"/>
+        </w:rPr>
+        <w:t xml:space="preserve"> It is to be noted that a higher rank signifies that there </w:t>
+      </w:r>
+      <w:proofErr w:type="gramStart"/>
+      <w:r>
+        <w:rPr>
+          <w:rStyle w:val="Emphasis"/>
+          <w:i w:val="0"/>
+          <w:iCs w:val="0"/>
+        </w:rPr>
+        <w:t>is</w:t>
+      </w:r>
+      <w:proofErr w:type="gramEnd"/>
+      <w:r>
+        <w:rPr>
+          <w:rStyle w:val="Emphasis"/>
+          <w:i w:val="0"/>
+          <w:iCs w:val="0"/>
+        </w:rPr>
+        <w:t xml:space="preserve"> a more patients in that state.</w:t>
+      </w:r>
+    </w:p>
+    <w:p>
+      <w:pPr>
+        <w:ind w:left="720"/>
+        <w:rPr>
+          <w:rStyle w:val="Emphasis"/>
+          <w:i w:val="0"/>
+          <w:iCs w:val="0"/>
+        </w:rPr>
+      </w:pPr>
+      <w:r>
+        <w:rPr>
+          <w:noProof/>
+        </w:rPr>
+        <w:drawing>
+          <wp:inline distT="0" distB="0" distL="0" distR="0" wp14:anchorId="3D5B302D" wp14:editId="25D1ECED">
+            <wp:extent cx="5943600" cy="3364865"/>
+            <wp:effectExtent l="0" t="0" r="0" b="6985"/>
+            <wp:docPr id="1983569542" name="Picture 1" descr="This is the 1st story point of the Tableau Story Board. It's called Number of Patients per State, Ranked by State"/>
+            <wp:cNvGraphicFramePr>
+              <a:graphicFrameLocks xmlns:a="http://schemas.openxmlformats.org/drawingml/2006/main" noChangeAspect="1"/>
+            </wp:cNvGraphicFramePr>
+            <a:graphic xmlns:a="http://schemas.openxmlformats.org/drawingml/2006/main">
+              <a:graphicData uri="http://schemas.openxmlformats.org/drawingml/2006/picture">
+                <pic:pic xmlns:pic="http://schemas.openxmlformats.org/drawingml/2006/picture">
+                  <pic:nvPicPr>
+                    <pic:cNvPr id="1983569542" name="Picture 1" descr="This is the 1st story point of the Tableau Story Board. It's called Number of Patients per State, Ranked by State"/>
+                    <pic:cNvPicPr/>
+                  </pic:nvPicPr>
+                  <pic:blipFill>
+                    <a:blip r:embed="rId19"/>
+                    <a:stretch>
+                      <a:fillRect/>
+                    </a:stretch>
+                  </pic:blipFill>
+                  <pic:spPr>
+                    <a:xfrm>
+                      <a:off x="0" y="0"/>
+                      <a:ext cx="5943600" cy="3364865"/>
+                    </a:xfrm>
+                    <a:prstGeom prst="rect">
+                      <a:avLst/>
+                    </a:prstGeom>
+                  </pic:spPr>
+                </pic:pic>
+              </a:graphicData>
+            </a:graphic>
+          </wp:inline>
+        </w:drawing>
+      </w:r>
+    </w:p>
+    <w:p>
+      <w:pPr>
+        <w:ind w:left="720"/>
+        <w:rPr>
+          <w:rStyle w:val="BookTitle"/>
+          <w:i w:val="0"/>
+          <w:iCs w:val="0"/>
+          <w:u w:val="single"/>
+        </w:rPr>
+      </w:pPr>
+      <w:r>
+        <w:rPr>
+          <w:rStyle w:val="BookTitle"/>
+          <w:i w:val="0"/>
+          <w:iCs w:val="0"/>
+          <w:u w:val="single"/>
+        </w:rPr>
+        <w:t>Number of Emergency Services by State, Ranked by State</w:t>
+      </w:r>
+    </w:p>
+    <w:p>
+      <w:pPr>
+        <w:ind w:left="720"/>
+        <w:rPr>
+          <w:rStyle w:val="Emphasis"/>
+          <w:i w:val="0"/>
+          <w:iCs w:val="0"/>
+        </w:rPr>
+      </w:pPr>
+      <w:r>
+        <w:rPr>
+          <w:rStyle w:val="Emphasis"/>
+          <w:i w:val="0"/>
+          <w:iCs w:val="0"/>
+        </w:rPr>
+        <w:t xml:space="preserve">Interacting with this dashboard is </w:t>
+      </w:r>
+      <w:r>
+        <w:rPr>
+          <w:rStyle w:val="Emphasis"/>
+          <w:i w:val="0"/>
+          <w:iCs w:val="0"/>
+        </w:rPr>
+        <w:t xml:space="preserve">also </w:t>
+      </w:r>
+      <w:r>
+        <w:rPr>
+          <w:rStyle w:val="Emphasis"/>
+          <w:i w:val="0"/>
+          <w:iCs w:val="0"/>
+        </w:rPr>
+        <w:t xml:space="preserve">intuitively straightforward. To obtain more information about a specific state, simply hover the mouse over the corresponding data-bubble displaying the state rank. As demonstrated in the example below, hovering the mouse cursor over the data-bubble triggers the appearance of a tooltip. This tooltip provides details such as the state name, state rank, and the corresponding </w:t>
+      </w:r>
+      <w:r>
+        <w:rPr>
+          <w:rStyle w:val="Emphasis"/>
+          <w:i w:val="0"/>
+          <w:iCs w:val="0"/>
+        </w:rPr>
+        <w:t>emergency services</w:t>
+      </w:r>
+      <w:r>
+        <w:rPr>
+          <w:rStyle w:val="Emphasis"/>
+          <w:i w:val="0"/>
+          <w:iCs w:val="0"/>
+        </w:rPr>
+        <w:t xml:space="preserve"> count. In the illustration, we observe that </w:t>
+      </w:r>
+      <w:r>
+        <w:rPr>
+          <w:rStyle w:val="Emphasis"/>
+          <w:i w:val="0"/>
+          <w:iCs w:val="0"/>
+        </w:rPr>
+        <w:t>Texas</w:t>
+      </w:r>
+      <w:r>
+        <w:rPr>
+          <w:rStyle w:val="Emphasis"/>
+          <w:i w:val="0"/>
+          <w:iCs w:val="0"/>
+        </w:rPr>
+        <w:t xml:space="preserve"> is currently being viewed, ranked </w:t>
+      </w:r>
+      <w:r>
+        <w:rPr>
+          <w:rStyle w:val="Emphasis"/>
+          <w:i w:val="0"/>
+          <w:iCs w:val="0"/>
+        </w:rPr>
+        <w:t>40</w:t>
+      </w:r>
+      <w:r>
+        <w:rPr>
+          <w:rStyle w:val="Emphasis"/>
+          <w:i w:val="0"/>
+          <w:iCs w:val="0"/>
+          <w:vertAlign w:val="superscript"/>
+        </w:rPr>
+        <w:t>th</w:t>
+      </w:r>
+      <w:r>
+        <w:rPr>
+          <w:rStyle w:val="Emphasis"/>
+          <w:i w:val="0"/>
+          <w:iCs w:val="0"/>
+        </w:rPr>
+        <w:t xml:space="preserve"> with</w:t>
+      </w:r>
+      <w:r>
+        <w:rPr>
+          <w:rStyle w:val="Emphasis"/>
+          <w:i w:val="0"/>
+          <w:iCs w:val="0"/>
+        </w:rPr>
+        <w:t xml:space="preserve"> a</w:t>
+      </w:r>
+      <w:r>
+        <w:rPr>
+          <w:rStyle w:val="Emphasis"/>
+          <w:i w:val="0"/>
+          <w:iCs w:val="0"/>
+        </w:rPr>
+        <w:t>n</w:t>
+      </w:r>
+      <w:r>
+        <w:rPr>
+          <w:rStyle w:val="Emphasis"/>
+          <w:i w:val="0"/>
+          <w:iCs w:val="0"/>
+        </w:rPr>
+        <w:t xml:space="preserve"> </w:t>
+      </w:r>
+      <w:r>
+        <w:rPr>
+          <w:rStyle w:val="Emphasis"/>
+          <w:i w:val="0"/>
+          <w:iCs w:val="0"/>
+        </w:rPr>
+        <w:t>emergency services</w:t>
+      </w:r>
+      <w:r>
+        <w:rPr>
+          <w:rStyle w:val="Emphasis"/>
+          <w:i w:val="0"/>
+          <w:iCs w:val="0"/>
+        </w:rPr>
+        <w:t xml:space="preserve"> count of</w:t>
+      </w:r>
+      <w:r>
+        <w:rPr>
+          <w:rStyle w:val="Emphasis"/>
+          <w:i w:val="0"/>
+          <w:iCs w:val="0"/>
+        </w:rPr>
+        <w:t xml:space="preserve"> 2,139</w:t>
+      </w:r>
+      <w:r>
+        <w:rPr>
+          <w:rStyle w:val="Emphasis"/>
+          <w:i w:val="0"/>
+          <w:iCs w:val="0"/>
+        </w:rPr>
+        <w:t>.</w:t>
+      </w:r>
+      <w:r>
+        <w:rPr>
+          <w:rStyle w:val="Emphasis"/>
+          <w:i w:val="0"/>
+          <w:iCs w:val="0"/>
+        </w:rPr>
+        <w:t xml:space="preserve"> It is to be noted that a higher rank signifies that </w:t>
+      </w:r>
+      <w:r>
+        <w:rPr>
+          <w:rStyle w:val="Emphasis"/>
+          <w:i w:val="0"/>
+          <w:iCs w:val="0"/>
+        </w:rPr>
+        <w:t xml:space="preserve">the state has </w:t>
+      </w:r>
+      <w:r>
+        <w:rPr>
+          <w:rStyle w:val="Emphasis"/>
+          <w:i w:val="0"/>
+          <w:iCs w:val="0"/>
+        </w:rPr>
+        <w:t>more emergency services available</w:t>
+      </w:r>
+      <w:r>
+        <w:rPr>
+          <w:rStyle w:val="Emphasis"/>
+          <w:i w:val="0"/>
+          <w:iCs w:val="0"/>
+        </w:rPr>
+        <w:t>.</w:t>
+      </w:r>
+    </w:p>
+    <w:p>
+      <w:pPr>
+        <w:ind w:left="720"/>
+        <w:rPr>
+          <w:rStyle w:val="Emphasis"/>
+          <w:i w:val="0"/>
+          <w:iCs w:val="0"/>
+        </w:rPr>
+      </w:pPr>
+    </w:p>
+    <w:p>
+      <w:pPr>
+        <w:ind w:left="720"/>
+        <w:rPr>
+          <w:rStyle w:val="Emphasis"/>
+          <w:i w:val="0"/>
+          <w:iCs w:val="0"/>
+        </w:rPr>
+      </w:pPr>
+      <w:r>
+        <w:rPr>
+          <w:noProof/>
+        </w:rPr>
+        <w:lastRenderedPageBreak/>
+        <w:drawing>
+          <wp:inline distT="0" distB="0" distL="0" distR="0" wp14:anchorId="09EB5A06" wp14:editId="3BE77FC6">
+            <wp:extent cx="5943600" cy="3110230"/>
+            <wp:effectExtent l="0" t="0" r="0" b="0"/>
+            <wp:docPr id="1509758624" name="Picture 1" descr="2nd story point of the Tableau Story Dashboard. It's called Number of Emergency Services by State, Ranked by State."/>
+            <wp:cNvGraphicFramePr>
+              <a:graphicFrameLocks xmlns:a="http://schemas.openxmlformats.org/drawingml/2006/main" noChangeAspect="1"/>
+            </wp:cNvGraphicFramePr>
+            <a:graphic xmlns:a="http://schemas.openxmlformats.org/drawingml/2006/main">
+              <a:graphicData uri="http://schemas.openxmlformats.org/drawingml/2006/picture">
+                <pic:pic xmlns:pic="http://schemas.openxmlformats.org/drawingml/2006/picture">
+                  <pic:nvPicPr>
+                    <pic:cNvPr id="1509758624" name="Picture 1" descr="2nd story point of the Tableau Story Dashboard. It's called Number of Emergency Services by State, Ranked by State."/>
+                    <pic:cNvPicPr/>
+                  </pic:nvPicPr>
+                  <pic:blipFill>
+                    <a:blip r:embed="rId20"/>
+                    <a:stretch>
+                      <a:fillRect/>
+                    </a:stretch>
+                  </pic:blipFill>
+                  <pic:spPr>
+                    <a:xfrm>
+                      <a:off x="0" y="0"/>
+                      <a:ext cx="5943600" cy="3110230"/>
+                    </a:xfrm>
+                    <a:prstGeom prst="rect">
+                      <a:avLst/>
+                    </a:prstGeom>
+                  </pic:spPr>
+                </pic:pic>
+              </a:graphicData>
+            </a:graphic>
+          </wp:inline>
+        </w:drawing>
+      </w:r>
+    </w:p>
+    <w:p>
+      <w:pPr>
+        <w:ind w:left="720"/>
+        <w:rPr>
+          <w:rStyle w:val="Emphasis"/>
+          <w:i w:val="0"/>
+          <w:iCs w:val="0"/>
+        </w:rPr>
+      </w:pPr>
+    </w:p>
+    <w:p>
+      <w:pPr>
+        <w:ind w:left="720"/>
+        <w:rPr>
+          <w:rStyle w:val="Emphasis"/>
+          <w:i w:val="0"/>
+          <w:iCs w:val="0"/>
+        </w:rPr>
+      </w:pPr>
+      <w:r>
+        <w:rPr>
+          <w:rStyle w:val="Emphasis"/>
+          <w:i w:val="0"/>
+          <w:iCs w:val="0"/>
+        </w:rPr>
+        <w:t>Hospital Overall-Rating Ranked per State</w:t>
+      </w:r>
+    </w:p>
+    <w:p>
+      <w:pPr>
+        <w:ind w:left="720"/>
+        <w:rPr>
+          <w:rStyle w:val="Emphasis"/>
+          <w:i w:val="0"/>
+          <w:iCs w:val="0"/>
+        </w:rPr>
+      </w:pPr>
+      <w:r>
+        <w:rPr>
+          <w:rStyle w:val="Emphasis"/>
+          <w:i w:val="0"/>
+          <w:iCs w:val="0"/>
+        </w:rPr>
+        <w:t xml:space="preserve">This </w:t>
+      </w:r>
+      <w:proofErr w:type="gramStart"/>
+      <w:r>
+        <w:rPr>
+          <w:rStyle w:val="Emphasis"/>
+          <w:i w:val="0"/>
+          <w:iCs w:val="0"/>
+        </w:rPr>
+        <w:t>particular dashboard</w:t>
+      </w:r>
+      <w:proofErr w:type="gramEnd"/>
+      <w:r>
+        <w:rPr>
+          <w:rStyle w:val="Emphasis"/>
+          <w:i w:val="0"/>
+          <w:iCs w:val="0"/>
+        </w:rPr>
+        <w:t xml:space="preserve"> utilizes a more complex SQL query to generate its content. The dashboard offers the ability to apply filters based on Hospital Ratings ranging from 1 to 5, as well as "Not Available". Once a filter has been applied, a histogram chart is displayed, with each state represented by a line. This chart showcases the individual state rankings for Hospital Overall-Ratings. In other words, it reflects how each state's hospitals are rated by individuals, who can assign ratings from 1 to 5 or choose not to provide a rating. Each state then determines its own ranking based on the received ratings. For instance, if a rating of 5 is selected in the filter and we hover over Indiana (IN), we would observe that the Rating of 5 is the third </w:t>
+      </w:r>
+      <w:proofErr w:type="gramStart"/>
+      <w:r>
+        <w:rPr>
+          <w:rStyle w:val="Emphasis"/>
+          <w:i w:val="0"/>
+          <w:iCs w:val="0"/>
+        </w:rPr>
+        <w:t>most commonly assigned</w:t>
+      </w:r>
+      <w:proofErr w:type="gramEnd"/>
+      <w:r>
+        <w:rPr>
+          <w:rStyle w:val="Emphasis"/>
+          <w:i w:val="0"/>
+          <w:iCs w:val="0"/>
+        </w:rPr>
+        <w:t xml:space="preserve"> rating for that state.</w:t>
+      </w:r>
+    </w:p>
+    <w:p>
+      <w:pPr>
+        <w:ind w:left="720"/>
+        <w:rPr>
+          <w:rStyle w:val="Emphasis"/>
+          <w:i w:val="0"/>
+          <w:iCs w:val="0"/>
+        </w:rPr>
+      </w:pPr>
+      <w:r>
+        <w:rPr>
+          <w:noProof/>
+        </w:rPr>
+        <w:lastRenderedPageBreak/>
+        <w:drawing>
+          <wp:inline distT="0" distB="0" distL="0" distR="0" wp14:anchorId="3552B352" wp14:editId="19BC1290">
+            <wp:extent cx="5943600" cy="3058160"/>
+            <wp:effectExtent l="0" t="0" r="0" b="8890"/>
+            <wp:docPr id="1169066915" name="Picture 1" descr="A screenshot of a graph&#10;&#10;Description automatically generated"/>
+            <wp:cNvGraphicFramePr>
+              <a:graphicFrameLocks xmlns:a="http://schemas.openxmlformats.org/drawingml/2006/main" noChangeAspect="1"/>
+            </wp:cNvGraphicFramePr>
+            <a:graphic xmlns:a="http://schemas.openxmlformats.org/drawingml/2006/main">
+              <a:graphicData uri="http://schemas.openxmlformats.org/drawingml/2006/picture">
+                <pic:pic xmlns:pic="http://schemas.openxmlformats.org/drawingml/2006/picture">
+                  <pic:nvPicPr>
+                    <pic:cNvPr id="1169066915" name="Picture 1" descr="A screenshot of a graph&#10;&#10;Description automatically generated"/>
+                    <pic:cNvPicPr/>
+                  </pic:nvPicPr>
+                  <pic:blipFill>
+                    <a:blip r:embed="rId21"/>
+                    <a:stretch>
+                      <a:fillRect/>
+                    </a:stretch>
+                  </pic:blipFill>
+                  <pic:spPr>
+                    <a:xfrm>
+                      <a:off x="0" y="0"/>
+                      <a:ext cx="5943600" cy="3058160"/>
+                    </a:xfrm>
+                    <a:prstGeom prst="rect">
+                      <a:avLst/>
+                    </a:prstGeom>
+                  </pic:spPr>
+                </pic:pic>
+              </a:graphicData>
+            </a:graphic>
+          </wp:inline>
+        </w:drawing>
+      </w:r>
+    </w:p>
+    <w:p>
+      <w:pPr>
         <w:pStyle w:val="Heading2"/>
         <w:ind w:left="720"/>
         <w:rPr>
@@ -3590,6 +4264,7 @@
       </w:pPr>
       <w:bookmarkStart w:id="32" w:name="_Toc138916049"/>
       <w:r>
+        <w:lastRenderedPageBreak/>
         <w:t>B2</w:t>
       </w:r>
       <w:r>
@@ -3624,6 +4299,270 @@
           <w:rStyle w:val="Emphasis"/>
         </w:rPr>
         <w:t>The submission fully demonstrates the functionality of each dashboard.</w:t>
+      </w:r>
+    </w:p>
+    <w:p>
+      <w:pPr>
+        <w:ind w:left="720"/>
+        <w:rPr>
+          <w:rStyle w:val="Emphasis"/>
+          <w:i w:val="0"/>
+          <w:iCs w:val="0"/>
+        </w:rPr>
+      </w:pPr>
+      <w:r>
+        <w:rPr>
+          <w:rStyle w:val="Emphasis"/>
+          <w:i w:val="0"/>
+          <w:iCs w:val="0"/>
+        </w:rPr>
+        <w:t>Dashboards include:</w:t>
+      </w:r>
+    </w:p>
+    <w:p>
+      <w:pPr>
+        <w:pStyle w:val="ListParagraph"/>
+        <w:numPr>
+          <w:ilvl w:val="0"/>
+          <w:numId w:val="7"/>
+        </w:numPr>
+        <w:rPr>
+          <w:rStyle w:val="Emphasis"/>
+          <w:i w:val="0"/>
+          <w:iCs w:val="0"/>
+        </w:rPr>
+      </w:pPr>
+      <w:r>
+        <w:rPr>
+          <w:rStyle w:val="Emphasis"/>
+          <w:i w:val="0"/>
+          <w:iCs w:val="0"/>
+        </w:rPr>
+        <w:t xml:space="preserve">Patient Count and Rank </w:t>
+      </w:r>
+      <w:proofErr w:type="gramStart"/>
+      <w:r>
+        <w:rPr>
+          <w:rStyle w:val="Emphasis"/>
+          <w:i w:val="0"/>
+          <w:iCs w:val="0"/>
+        </w:rPr>
+        <w:t>By</w:t>
+      </w:r>
+      <w:proofErr w:type="gramEnd"/>
+      <w:r>
+        <w:rPr>
+          <w:rStyle w:val="Emphasis"/>
+          <w:i w:val="0"/>
+          <w:iCs w:val="0"/>
+        </w:rPr>
+        <w:t xml:space="preserve"> State</w:t>
+      </w:r>
+    </w:p>
+    <w:p>
+      <w:pPr>
+        <w:pStyle w:val="ListParagraph"/>
+        <w:numPr>
+          <w:ilvl w:val="0"/>
+          <w:numId w:val="7"/>
+        </w:numPr>
+        <w:rPr>
+          <w:rStyle w:val="Emphasis"/>
+          <w:i w:val="0"/>
+          <w:iCs w:val="0"/>
+        </w:rPr>
+      </w:pPr>
+      <w:r>
+        <w:rPr>
+          <w:rStyle w:val="Emphasis"/>
+          <w:i w:val="0"/>
+          <w:iCs w:val="0"/>
+        </w:rPr>
+        <w:t xml:space="preserve">Emergency Services </w:t>
+      </w:r>
+      <w:proofErr w:type="gramStart"/>
+      <w:r>
+        <w:rPr>
+          <w:rStyle w:val="Emphasis"/>
+          <w:i w:val="0"/>
+          <w:iCs w:val="0"/>
+        </w:rPr>
+        <w:t>By</w:t>
+      </w:r>
+      <w:proofErr w:type="gramEnd"/>
+      <w:r>
+        <w:rPr>
+          <w:rStyle w:val="Emphasis"/>
+          <w:i w:val="0"/>
+          <w:iCs w:val="0"/>
+        </w:rPr>
+        <w:t xml:space="preserve"> State and Rank</w:t>
+      </w:r>
+    </w:p>
+    <w:p>
+      <w:pPr>
+        <w:pStyle w:val="ListParagraph"/>
+        <w:numPr>
+          <w:ilvl w:val="0"/>
+          <w:numId w:val="7"/>
+        </w:numPr>
+        <w:rPr>
+          <w:rStyle w:val="Emphasis"/>
+          <w:i w:val="0"/>
+          <w:iCs w:val="0"/>
+        </w:rPr>
+      </w:pPr>
+      <w:r>
+        <w:rPr>
+          <w:rStyle w:val="Emphasis"/>
+          <w:i w:val="0"/>
+          <w:iCs w:val="0"/>
+        </w:rPr>
+        <w:t>Hospital Overall Ratings Ranked Per State</w:t>
+      </w:r>
+    </w:p>
+    <w:p>
+      <w:pPr>
+        <w:ind w:left="720"/>
+        <w:rPr>
+          <w:rStyle w:val="Emphasis"/>
+          <w:i w:val="0"/>
+          <w:iCs w:val="0"/>
+        </w:rPr>
+      </w:pPr>
+      <w:r>
+        <w:rPr>
+          <w:rStyle w:val="Emphasis"/>
+          <w:i w:val="0"/>
+          <w:iCs w:val="0"/>
+        </w:rPr>
+        <w:t>St</w:t>
+      </w:r>
+      <w:r>
+        <w:rPr>
+          <w:rStyle w:val="Emphasis"/>
+          <w:i w:val="0"/>
+          <w:iCs w:val="0"/>
+        </w:rPr>
+        <w:t>ory:</w:t>
+      </w:r>
+    </w:p>
+    <w:p>
+      <w:pPr>
+        <w:pStyle w:val="ListParagraph"/>
+        <w:numPr>
+          <w:ilvl w:val="0"/>
+          <w:numId w:val="8"/>
+        </w:numPr>
+        <w:rPr>
+          <w:rStyle w:val="Emphasis"/>
+          <w:i w:val="0"/>
+          <w:iCs w:val="0"/>
+        </w:rPr>
+      </w:pPr>
+      <w:r>
+        <w:rPr>
+          <w:rStyle w:val="Emphasis"/>
+          <w:i w:val="0"/>
+          <w:iCs w:val="0"/>
+        </w:rPr>
+        <w:t>Follow-Up Charts to WGU D210</w:t>
+      </w:r>
+    </w:p>
+    <w:p>
+      <w:pPr>
+        <w:pStyle w:val="ListParagraph"/>
+        <w:numPr>
+          <w:ilvl w:val="1"/>
+          <w:numId w:val="8"/>
+        </w:numPr>
+        <w:rPr>
+          <w:rStyle w:val="Emphasis"/>
+          <w:i w:val="0"/>
+          <w:iCs w:val="0"/>
+        </w:rPr>
+      </w:pPr>
+      <w:r>
+        <w:rPr>
+          <w:rStyle w:val="Emphasis"/>
+          <w:i w:val="0"/>
+          <w:iCs w:val="0"/>
+        </w:rPr>
+        <w:t>Tabs</w:t>
+      </w:r>
+    </w:p>
+    <w:p>
+      <w:pPr>
+        <w:pStyle w:val="ListParagraph"/>
+        <w:numPr>
+          <w:ilvl w:val="2"/>
+          <w:numId w:val="8"/>
+        </w:numPr>
+        <w:rPr>
+          <w:rStyle w:val="Emphasis"/>
+          <w:i w:val="0"/>
+          <w:iCs w:val="0"/>
+        </w:rPr>
+      </w:pPr>
+      <w:r>
+        <w:rPr>
+          <w:rStyle w:val="Emphasis"/>
+          <w:i w:val="0"/>
+          <w:iCs w:val="0"/>
+        </w:rPr>
+        <w:t>Number of Patient per State, Ranked by State</w:t>
+      </w:r>
+    </w:p>
+    <w:p>
+      <w:pPr>
+        <w:pStyle w:val="ListParagraph"/>
+        <w:numPr>
+          <w:ilvl w:val="2"/>
+          <w:numId w:val="8"/>
+        </w:numPr>
+        <w:rPr>
+          <w:rStyle w:val="Emphasis"/>
+          <w:i w:val="0"/>
+          <w:iCs w:val="0"/>
+        </w:rPr>
+      </w:pPr>
+      <w:r>
+        <w:rPr>
+          <w:rStyle w:val="Emphasis"/>
+          <w:i w:val="0"/>
+          <w:iCs w:val="0"/>
+        </w:rPr>
+        <w:t>Number of Emergency</w:t>
+      </w:r>
+      <w:r>
+        <w:rPr>
+          <w:rStyle w:val="Emphasis"/>
+          <w:i w:val="0"/>
+          <w:iCs w:val="0"/>
+        </w:rPr>
+        <w:t xml:space="preserve"> Services by State, Ranked by State</w:t>
+      </w:r>
+    </w:p>
+    <w:p>
+      <w:pPr>
+        <w:pStyle w:val="ListParagraph"/>
+        <w:numPr>
+          <w:ilvl w:val="2"/>
+          <w:numId w:val="8"/>
+        </w:numPr>
+        <w:rPr>
+          <w:rStyle w:val="Emphasis"/>
+          <w:i w:val="0"/>
+          <w:iCs w:val="0"/>
+        </w:rPr>
+      </w:pPr>
+      <w:r>
+        <w:rPr>
+          <w:rStyle w:val="Emphasis"/>
+          <w:i w:val="0"/>
+          <w:iCs w:val="0"/>
+        </w:rPr>
+        <w:t>Hospital Overall Rating Ranked Per State</w:t>
       </w:r>
     </w:p>
     <w:p>
@@ -3694,7 +4633,6 @@
           <w:i w:val="0"/>
           <w:iCs w:val="0"/>
         </w:rPr>
-        <w:lastRenderedPageBreak/>
         <w:t xml:space="preserve">After running the </w:t>
       </w:r>
       <w:r>
@@ -3969,6 +4907,8 @@
         <w:ind w:left="720"/>
         <w:rPr>
           <w:rStyle w:val="Emphasis"/>
+          <w:i w:val="0"/>
+          <w:iCs w:val="0"/>
         </w:rPr>
       </w:pPr>
       <w:r>
@@ -3983,6 +4923,377 @@
         </w:rPr>
         <w:br/>
       </w:r>
+    </w:p>
+    <w:tbl>
+      <w:tblPr>
+        <w:tblStyle w:val="TableGrid"/>
+        <w:tblW w:w="0" w:type="auto"/>
+        <w:tblInd w:w="720" w:type="dxa"/>
+        <w:tblLook w:val="04A0" w:firstRow="1" w:lastRow="0" w:firstColumn="1" w:lastColumn="0" w:noHBand="0" w:noVBand="1"/>
+      </w:tblPr>
+      <w:tblGrid>
+        <w:gridCol w:w="4369"/>
+        <w:gridCol w:w="4261"/>
+      </w:tblGrid>
+      <w:tr>
+        <w:tc>
+          <w:tcPr>
+            <w:tcW w:w="3145" w:type="dxa"/>
+          </w:tcPr>
+          <w:p>
+            <w:pPr>
+              <w:rPr>
+                <w:rStyle w:val="IntenseReference"/>
+              </w:rPr>
+            </w:pPr>
+            <w:r>
+              <w:rPr>
+                <w:rStyle w:val="IntenseReference"/>
+              </w:rPr>
+              <w:t>Data Stream</w:t>
+            </w:r>
+          </w:p>
+        </w:tc>
+        <w:tc>
+          <w:tcPr>
+            <w:tcW w:w="5485" w:type="dxa"/>
+          </w:tcPr>
+          <w:p>
+            <w:pPr>
+              <w:rPr>
+                <w:rStyle w:val="IntenseReference"/>
+              </w:rPr>
+            </w:pPr>
+            <w:r>
+              <w:rPr>
+                <w:rStyle w:val="IntenseReference"/>
+              </w:rPr>
+              <w:t>Preparation</w:t>
+            </w:r>
+          </w:p>
+        </w:tc>
+      </w:tr>
+      <w:tr>
+        <w:tc>
+          <w:tcPr>
+            <w:tcW w:w="3145" w:type="dxa"/>
+          </w:tcPr>
+          <w:p>
+            <w:pPr>
+              <w:rPr>
+                <w:rStyle w:val="Emphasis"/>
+                <w:i w:val="0"/>
+                <w:iCs w:val="0"/>
+              </w:rPr>
+            </w:pPr>
+            <w:r>
+              <w:rPr>
+                <w:rStyle w:val="Emphasis"/>
+                <w:i w:val="0"/>
+                <w:iCs w:val="0"/>
+              </w:rPr>
+              <w:t>P</w:t>
+            </w:r>
+            <w:r>
+              <w:rPr>
+                <w:rStyle w:val="Emphasis"/>
+              </w:rPr>
+              <w:t xml:space="preserve">ostgreSQL – </w:t>
+            </w:r>
+            <w:proofErr w:type="spellStart"/>
+            <w:r>
+              <w:rPr>
+                <w:rStyle w:val="Emphasis"/>
+              </w:rPr>
+              <w:t>medical_data</w:t>
+            </w:r>
+            <w:proofErr w:type="spellEnd"/>
+          </w:p>
+        </w:tc>
+        <w:tc>
+          <w:tcPr>
+            <w:tcW w:w="5485" w:type="dxa"/>
+          </w:tcPr>
+          <w:p>
+            <w:pPr>
+              <w:rPr>
+                <w:rStyle w:val="Emphasis"/>
+                <w:i w:val="0"/>
+                <w:iCs w:val="0"/>
+              </w:rPr>
+            </w:pPr>
+            <w:r>
+              <w:rPr>
+                <w:rStyle w:val="Emphasis"/>
+                <w:i w:val="0"/>
+                <w:iCs w:val="0"/>
+              </w:rPr>
+              <w:t xml:space="preserve">The WGU - Lab </w:t>
+            </w:r>
+            <w:proofErr w:type="gramStart"/>
+            <w:r>
+              <w:rPr>
+                <w:rStyle w:val="Emphasis"/>
+                <w:i w:val="0"/>
+                <w:iCs w:val="0"/>
+              </w:rPr>
+              <w:t>On</w:t>
+            </w:r>
+            <w:proofErr w:type="gramEnd"/>
+            <w:r>
+              <w:rPr>
+                <w:rStyle w:val="Emphasis"/>
+                <w:i w:val="0"/>
+                <w:iCs w:val="0"/>
+              </w:rPr>
+              <w:t xml:space="preserve"> Demand environment is equipped with the pre-installed </w:t>
+            </w:r>
+            <w:proofErr w:type="spellStart"/>
+            <w:r>
+              <w:rPr>
+                <w:rStyle w:val="Emphasis"/>
+                <w:i w:val="0"/>
+                <w:iCs w:val="0"/>
+              </w:rPr>
+              <w:t>medical_data</w:t>
+            </w:r>
+            <w:proofErr w:type="spellEnd"/>
+            <w:r>
+              <w:rPr>
+                <w:rStyle w:val="Emphasis"/>
+                <w:i w:val="0"/>
+                <w:iCs w:val="0"/>
+              </w:rPr>
+              <w:t xml:space="preserve"> database. This database contains the same data that I have utilized in previous WGU courses. In the previous courses, the data was presented in a CSV file format, whereas now it is organized in a </w:t>
+            </w:r>
+            <w:r>
+              <w:rPr>
+                <w:rStyle w:val="Emphasis"/>
+                <w:i w:val="0"/>
+                <w:iCs w:val="0"/>
+              </w:rPr>
+              <w:lastRenderedPageBreak/>
+              <w:t>Relational Database, ensuring appropriate referential integrity.</w:t>
+            </w:r>
+          </w:p>
+        </w:tc>
+      </w:tr>
+      <w:tr>
+        <w:tc>
+          <w:tcPr>
+            <w:tcW w:w="3145" w:type="dxa"/>
+          </w:tcPr>
+          <w:p>
+            <w:pPr>
+              <w:rPr>
+                <w:rStyle w:val="Emphasis"/>
+                <w:i w:val="0"/>
+                <w:iCs w:val="0"/>
+              </w:rPr>
+            </w:pPr>
+            <w:r>
+              <w:rPr>
+                <w:rStyle w:val="Emphasis"/>
+                <w:i w:val="0"/>
+                <w:iCs w:val="0"/>
+              </w:rPr>
+              <w:lastRenderedPageBreak/>
+              <w:t>Kaggle – Hospital_General_Information_2016_2020.csv</w:t>
+            </w:r>
+          </w:p>
+        </w:tc>
+        <w:tc>
+          <w:tcPr>
+            <w:tcW w:w="5485" w:type="dxa"/>
+          </w:tcPr>
+          <w:p>
+            <w:pPr>
+              <w:pStyle w:val="ListParagraph"/>
+              <w:numPr>
+                <w:ilvl w:val="0"/>
+                <w:numId w:val="6"/>
+              </w:numPr>
+              <w:rPr>
+                <w:rStyle w:val="Emphasis"/>
+                <w:i w:val="0"/>
+                <w:iCs w:val="0"/>
+              </w:rPr>
+            </w:pPr>
+            <w:r>
+              <w:rPr>
+                <w:rStyle w:val="Emphasis"/>
+                <w:i w:val="0"/>
+                <w:iCs w:val="0"/>
+              </w:rPr>
+              <w:t xml:space="preserve">Download the CSV dataset from kaggle.com </w:t>
+            </w:r>
+            <w:hyperlink r:id="rId22" w:history="1">
+              <w:r>
+                <w:rPr>
+                  <w:rStyle w:val="Hyperlink"/>
+                </w:rPr>
+                <w:t>here</w:t>
+              </w:r>
+            </w:hyperlink>
+            <w:r>
+              <w:rPr>
+                <w:rStyle w:val="Emphasis"/>
+                <w:i w:val="0"/>
+                <w:iCs w:val="0"/>
+              </w:rPr>
+              <w:t>.</w:t>
+            </w:r>
+            <w:r>
+              <w:rPr>
+                <w:rStyle w:val="Emphasis"/>
+                <w:i w:val="0"/>
+                <w:iCs w:val="0"/>
+              </w:rPr>
+              <w:br/>
+            </w:r>
+          </w:p>
+          <w:p>
+            <w:pPr>
+              <w:pStyle w:val="ListParagraph"/>
+              <w:numPr>
+                <w:ilvl w:val="0"/>
+                <w:numId w:val="6"/>
+              </w:numPr>
+              <w:rPr>
+                <w:rStyle w:val="Emphasis"/>
+                <w:i w:val="0"/>
+                <w:iCs w:val="0"/>
+              </w:rPr>
+            </w:pPr>
+            <w:r>
+              <w:rPr>
+                <w:rStyle w:val="Emphasis"/>
+                <w:i w:val="0"/>
+                <w:iCs w:val="0"/>
+              </w:rPr>
+              <w:t xml:space="preserve">Created a Python script that cleaned the data in a Pandas </w:t>
+            </w:r>
+            <w:r>
+              <w:rPr>
+                <w:rStyle w:val="Emphasis"/>
+                <w:i w:val="0"/>
+                <w:iCs w:val="0"/>
+              </w:rPr>
+              <w:t>D</w:t>
+            </w:r>
+            <w:r>
+              <w:rPr>
+                <w:rStyle w:val="Emphasis"/>
+                <w:i w:val="0"/>
+                <w:iCs w:val="0"/>
+              </w:rPr>
+              <w:t>ata</w:t>
+            </w:r>
+            <w:r>
+              <w:rPr>
+                <w:rStyle w:val="Emphasis"/>
+                <w:i w:val="0"/>
+                <w:iCs w:val="0"/>
+              </w:rPr>
+              <w:t>F</w:t>
+            </w:r>
+            <w:r>
+              <w:rPr>
+                <w:rStyle w:val="Emphasis"/>
+                <w:i w:val="0"/>
+                <w:iCs w:val="0"/>
+              </w:rPr>
+              <w:t xml:space="preserve">rame </w:t>
+            </w:r>
+            <w:r>
+              <w:rPr>
+                <w:rStyle w:val="Emphasis"/>
+                <w:i w:val="0"/>
+                <w:iCs w:val="0"/>
+              </w:rPr>
+              <w:br/>
+            </w:r>
+          </w:p>
+          <w:p>
+            <w:pPr>
+              <w:pStyle w:val="ListParagraph"/>
+              <w:numPr>
+                <w:ilvl w:val="0"/>
+                <w:numId w:val="6"/>
+              </w:numPr>
+              <w:rPr>
+                <w:rStyle w:val="Emphasis"/>
+                <w:i w:val="0"/>
+                <w:iCs w:val="0"/>
+              </w:rPr>
+            </w:pPr>
+            <w:r>
+              <w:rPr>
+                <w:rStyle w:val="Emphasis"/>
+                <w:i w:val="0"/>
+                <w:iCs w:val="0"/>
+              </w:rPr>
+              <w:t>Used the Python package ‘</w:t>
+            </w:r>
+            <w:hyperlink r:id="rId23" w:history="1">
+              <w:r>
+                <w:rPr>
+                  <w:rStyle w:val="Hyperlink"/>
+                </w:rPr>
+                <w:t>psycopg2</w:t>
+              </w:r>
+            </w:hyperlink>
+            <w:r>
+              <w:rPr>
+                <w:rStyle w:val="Emphasis"/>
+                <w:i w:val="0"/>
+                <w:iCs w:val="0"/>
+              </w:rPr>
+              <w:t>’ to connect to PostgreSQL and use SQL commands to create the database, table, and insert the data.</w:t>
+            </w:r>
+            <w:r>
+              <w:rPr>
+                <w:rStyle w:val="Emphasis"/>
+                <w:i w:val="0"/>
+                <w:iCs w:val="0"/>
+              </w:rPr>
+              <w:br/>
+            </w:r>
+          </w:p>
+          <w:p>
+            <w:pPr>
+              <w:pStyle w:val="ListParagraph"/>
+              <w:numPr>
+                <w:ilvl w:val="0"/>
+                <w:numId w:val="6"/>
+              </w:numPr>
+              <w:rPr>
+                <w:rStyle w:val="Emphasis"/>
+                <w:i w:val="0"/>
+                <w:iCs w:val="0"/>
+              </w:rPr>
+            </w:pPr>
+            <w:r>
+              <w:rPr>
+                <w:rStyle w:val="Emphasis"/>
+                <w:i w:val="0"/>
+                <w:iCs w:val="0"/>
+              </w:rPr>
+              <w:t>Saved generated SQL to a file for review within this paper.</w:t>
+            </w:r>
+          </w:p>
+        </w:tc>
+      </w:tr>
+    </w:tbl>
+    <w:p>
+      <w:pPr>
+        <w:ind w:left="720"/>
+        <w:rPr>
+          <w:rStyle w:val="Emphasis"/>
+          <w:i w:val="0"/>
+          <w:iCs w:val="0"/>
+        </w:rPr>
+      </w:pPr>
     </w:p>
     <w:p>
       <w:pPr>
@@ -4240,7 +5551,7 @@
         </w:rPr>
         <w:t xml:space="preserve">The additional dataset that was selected is from </w:t>
       </w:r>
-      <w:hyperlink r:id="rId18" w:history="1">
+      <w:hyperlink r:id="rId24" w:history="1">
         <w:r>
           <w:rPr>
             <w:rStyle w:val="Hyperlink"/>
@@ -4256,7 +5567,7 @@
         </w:rPr>
         <w:t xml:space="preserve"> called ‘</w:t>
       </w:r>
-      <w:hyperlink r:id="rId19" w:history="1">
+      <w:hyperlink r:id="rId25" w:history="1">
         <w:r>
           <w:rPr>
             <w:rStyle w:val="Hyperlink"/>
@@ -4770,7 +6081,7 @@
         </w:rPr>
         <w:t xml:space="preserve"> </w:t>
       </w:r>
-      <w:hyperlink r:id="rId20" w:tgtFrame="_blank" w:tooltip="https://lrps.wgu.edu/provision/147882373" w:history="1">
+      <w:hyperlink r:id="rId26" w:tgtFrame="_blank" w:tooltip="https://lrps.wgu.edu/provision/147882373" w:history="1">
         <w:r>
           <w:rPr>
             <w:rStyle w:val="Hyperlink"/>
@@ -4810,7 +6121,7 @@
       <w:r>
         <w:t xml:space="preserve">. PostgreSQL Documentation. (2023, May 11). </w:t>
       </w:r>
-      <w:hyperlink r:id="rId21" w:history="1">
+      <w:hyperlink r:id="rId27" w:history="1">
         <w:r>
           <w:rPr>
             <w:rStyle w:val="Hyperlink"/>
@@ -4842,7 +6153,7 @@
       <w:r>
         <w:t xml:space="preserve">. Kaggle. </w:t>
       </w:r>
-      <w:hyperlink r:id="rId22" w:history="1">
+      <w:hyperlink r:id="rId28" w:history="1">
         <w:r>
           <w:rPr>
             <w:rStyle w:val="Hyperlink"/>
@@ -4872,7 +6183,7 @@
       <w:r>
         <w:br/>
       </w:r>
-      <w:hyperlink r:id="rId23" w:history="1">
+      <w:hyperlink r:id="rId29" w:history="1">
         <w:r>
           <w:rPr>
             <w:rStyle w:val="Hyperlink"/>
@@ -4902,7 +6213,7 @@
         </w:rPr>
         <w:t xml:space="preserve"> </w:t>
       </w:r>
-      <w:hyperlink r:id="rId24" w:tgtFrame="_blank" w:tooltip="https://lrps.wgu.edu/provision/27641407" w:history="1">
+      <w:hyperlink r:id="rId30" w:tgtFrame="_blank" w:tooltip="https://lrps.wgu.edu/provision/27641407" w:history="1">
         <w:r>
           <w:rPr>
             <w:rStyle w:val="Hyperlink"/>
@@ -4928,8 +6239,8 @@
       </w:r>
     </w:p>
     <w:sectPr>
-      <w:headerReference w:type="default" r:id="rId25"/>
-      <w:footerReference w:type="default" r:id="rId26"/>
+      <w:headerReference w:type="default" r:id="rId31"/>
+      <w:footerReference w:type="default" r:id="rId32"/>
       <w:pgSz w:w="12240" w:h="15840"/>
       <w:pgMar w:top="1440" w:right="1440" w:bottom="1440" w:left="1440" w:header="720" w:footer="720" w:gutter="0"/>
       <w:cols w:space="720"/>
@@ -5162,6 +6473,92 @@
 <file path=word/numbering.xml><?xml version="1.0" encoding="utf-8"?>
 <w:numbering xmlns:wpc="http://schemas.microsoft.com/office/word/2010/wordprocessingCanvas" xmlns:cx="http://schemas.microsoft.com/office/drawing/2014/chartex" xmlns:cx1="http://schemas.microsoft.com/office/drawing/2015/9/8/chartex" xmlns:cx2="http://schemas.microsoft.com/office/drawing/2015/10/21/chartex" xmlns:cx3="http://schemas.microsoft.com/office/drawing/2016/5/9/chartex" xmlns:cx4="http://schemas.microsoft.com/office/drawing/2016/5/10/chartex" xmlns:cx5="http://schemas.microsoft.com/office/drawing/2016/5/11/chartex" xmlns:cx6="http://schemas.microsoft.com/office/drawing/2016/5/12/chartex" xmlns:cx7="http://schemas.microsoft.com/office/drawing/2016/5/13/chartex" xmlns:cx8="http://schemas.microsoft.com/office/drawing/2016/5/14/chartex" xmlns:mc="http://schemas.openxmlformats.org/markup-compatibility/2006" xmlns:aink="http://schemas.microsoft.com/office/drawing/2016/ink" xmlns:am3d="http://schemas.microsoft.com/office/drawing/2017/model3d" xmlns:o="urn:schemas-microsoft-com:office:office" xmlns:oel="http://schemas.microsoft.com/office/2019/extlst" xmlns:r="http://schemas.openxmlformats.org/officeDocument/2006/relationships" xmlns:m="http://schemas.openxmlformats.org/officeDocument/2006/math" xmlns:v="urn:schemas-microsoft-com:vml" xmlns:wp14="http://schemas.microsoft.com/office/word/2010/wordprocessingDrawing" xmlns:wp="http://schemas.openxmlformats.org/drawingml/2006/wordprocessingDrawing" xmlns:w10="urn:schemas-microsoft-com:office:word" xmlns:w="http://schemas.openxmlformats.org/wordprocessingml/2006/main" xmlns:w14="http://schemas.microsoft.com/office/word/2010/wordml" xmlns:w15="http://schemas.microsoft.com/office/word/2012/wordml" xmlns:w16cex="http://schemas.microsoft.com/office/word/2018/wordml/cex" xmlns:w16cid="http://schemas.microsoft.com/office/word/2016/wordml/cid" xmlns:w16="http://schemas.microsoft.com/office/word/2018/wordml" xmlns:w16sdtdh="http://schemas.microsoft.com/office/word/2020/wordml/sdtdatahash" xmlns:w16se="http://schemas.microsoft.com/office/word/2015/wordml/symex" xmlns:wpg="http://schemas.microsoft.com/office/word/2010/wordprocessingGroup" xmlns:wpi="http://schemas.microsoft.com/office/word/2010/wordprocessingInk" xmlns:wne="http://schemas.microsoft.com/office/word/2006/wordml" xmlns:wps="http://schemas.microsoft.com/office/word/2010/wordprocessingShape" mc:Ignorable="w14 w15 w16se w16cid w16 w16cex w16sdtdh wp14">
   <w:abstractNum w:abstractNumId="0" w15:restartNumberingAfterBreak="0">
+    <w:nsid w:val="116348F1"/>
+    <w:multiLevelType w:val="hybridMultilevel"/>
+    <w:tmpl w:val="FA1C99CA"/>
+    <w:lvl w:ilvl="0" w:tplc="0409000F">
+      <w:start w:val="1"/>
+      <w:numFmt w:val="decimal"/>
+      <w:lvlText w:val="%1."/>
+      <w:lvlJc w:val="left"/>
+      <w:pPr>
+        <w:ind w:left="1440" w:hanging="360"/>
+      </w:pPr>
+    </w:lvl>
+    <w:lvl w:ilvl="1" w:tplc="04090019" w:tentative="1">
+      <w:start w:val="1"/>
+      <w:numFmt w:val="lowerLetter"/>
+      <w:lvlText w:val="%2."/>
+      <w:lvlJc w:val="left"/>
+      <w:pPr>
+        <w:ind w:left="2160" w:hanging="360"/>
+      </w:pPr>
+    </w:lvl>
+    <w:lvl w:ilvl="2" w:tplc="0409001B" w:tentative="1">
+      <w:start w:val="1"/>
+      <w:numFmt w:val="lowerRoman"/>
+      <w:lvlText w:val="%3."/>
+      <w:lvlJc w:val="right"/>
+      <w:pPr>
+        <w:ind w:left="2880" w:hanging="180"/>
+      </w:pPr>
+    </w:lvl>
+    <w:lvl w:ilvl="3" w:tplc="0409000F" w:tentative="1">
+      <w:start w:val="1"/>
+      <w:numFmt w:val="decimal"/>
+      <w:lvlText w:val="%4."/>
+      <w:lvlJc w:val="left"/>
+      <w:pPr>
+        <w:ind w:left="3600" w:hanging="360"/>
+      </w:pPr>
+    </w:lvl>
+    <w:lvl w:ilvl="4" w:tplc="04090019" w:tentative="1">
+      <w:start w:val="1"/>
+      <w:numFmt w:val="lowerLetter"/>
+      <w:lvlText w:val="%5."/>
+      <w:lvlJc w:val="left"/>
+      <w:pPr>
+        <w:ind w:left="4320" w:hanging="360"/>
+      </w:pPr>
+    </w:lvl>
+    <w:lvl w:ilvl="5" w:tplc="0409001B" w:tentative="1">
+      <w:start w:val="1"/>
+      <w:numFmt w:val="lowerRoman"/>
+      <w:lvlText w:val="%6."/>
+      <w:lvlJc w:val="right"/>
+      <w:pPr>
+        <w:ind w:left="5040" w:hanging="180"/>
+      </w:pPr>
+    </w:lvl>
+    <w:lvl w:ilvl="6" w:tplc="0409000F" w:tentative="1">
+      <w:start w:val="1"/>
+      <w:numFmt w:val="decimal"/>
+      <w:lvlText w:val="%7."/>
+      <w:lvlJc w:val="left"/>
+      <w:pPr>
+        <w:ind w:left="5760" w:hanging="360"/>
+      </w:pPr>
+    </w:lvl>
+    <w:lvl w:ilvl="7" w:tplc="04090019" w:tentative="1">
+      <w:start w:val="1"/>
+      <w:numFmt w:val="lowerLetter"/>
+      <w:lvlText w:val="%8."/>
+      <w:lvlJc w:val="left"/>
+      <w:pPr>
+        <w:ind w:left="6480" w:hanging="360"/>
+      </w:pPr>
+    </w:lvl>
+    <w:lvl w:ilvl="8" w:tplc="0409001B" w:tentative="1">
+      <w:start w:val="1"/>
+      <w:numFmt w:val="lowerRoman"/>
+      <w:lvlText w:val="%9."/>
+      <w:lvlJc w:val="right"/>
+      <w:pPr>
+        <w:ind w:left="7200" w:hanging="180"/>
+      </w:pPr>
+    </w:lvl>
+  </w:abstractNum>
+  <w:abstractNum w:abstractNumId="1" w15:restartNumberingAfterBreak="0">
     <w:nsid w:val="12766314"/>
     <w:multiLevelType w:val="hybridMultilevel"/>
     <w:tmpl w:val="A7D0486E"/>
@@ -5247,7 +6644,93 @@
       </w:pPr>
     </w:lvl>
   </w:abstractNum>
-  <w:abstractNum w:abstractNumId="1" w15:restartNumberingAfterBreak="0">
+  <w:abstractNum w:abstractNumId="2" w15:restartNumberingAfterBreak="0">
+    <w:nsid w:val="1F094772"/>
+    <w:multiLevelType w:val="hybridMultilevel"/>
+    <w:tmpl w:val="28EC5B7A"/>
+    <w:lvl w:ilvl="0" w:tplc="0409000F">
+      <w:start w:val="1"/>
+      <w:numFmt w:val="decimal"/>
+      <w:lvlText w:val="%1."/>
+      <w:lvlJc w:val="left"/>
+      <w:pPr>
+        <w:ind w:left="720" w:hanging="360"/>
+      </w:pPr>
+    </w:lvl>
+    <w:lvl w:ilvl="1" w:tplc="04090019" w:tentative="1">
+      <w:start w:val="1"/>
+      <w:numFmt w:val="lowerLetter"/>
+      <w:lvlText w:val="%2."/>
+      <w:lvlJc w:val="left"/>
+      <w:pPr>
+        <w:ind w:left="1440" w:hanging="360"/>
+      </w:pPr>
+    </w:lvl>
+    <w:lvl w:ilvl="2" w:tplc="0409001B" w:tentative="1">
+      <w:start w:val="1"/>
+      <w:numFmt w:val="lowerRoman"/>
+      <w:lvlText w:val="%3."/>
+      <w:lvlJc w:val="right"/>
+      <w:pPr>
+        <w:ind w:left="2160" w:hanging="180"/>
+      </w:pPr>
+    </w:lvl>
+    <w:lvl w:ilvl="3" w:tplc="0409000F" w:tentative="1">
+      <w:start w:val="1"/>
+      <w:numFmt w:val="decimal"/>
+      <w:lvlText w:val="%4."/>
+      <w:lvlJc w:val="left"/>
+      <w:pPr>
+        <w:ind w:left="2880" w:hanging="360"/>
+      </w:pPr>
+    </w:lvl>
+    <w:lvl w:ilvl="4" w:tplc="04090019" w:tentative="1">
+      <w:start w:val="1"/>
+      <w:numFmt w:val="lowerLetter"/>
+      <w:lvlText w:val="%5."/>
+      <w:lvlJc w:val="left"/>
+      <w:pPr>
+        <w:ind w:left="3600" w:hanging="360"/>
+      </w:pPr>
+    </w:lvl>
+    <w:lvl w:ilvl="5" w:tplc="0409001B" w:tentative="1">
+      <w:start w:val="1"/>
+      <w:numFmt w:val="lowerRoman"/>
+      <w:lvlText w:val="%6."/>
+      <w:lvlJc w:val="right"/>
+      <w:pPr>
+        <w:ind w:left="4320" w:hanging="180"/>
+      </w:pPr>
+    </w:lvl>
+    <w:lvl w:ilvl="6" w:tplc="0409000F" w:tentative="1">
+      <w:start w:val="1"/>
+      <w:numFmt w:val="decimal"/>
+      <w:lvlText w:val="%7."/>
+      <w:lvlJc w:val="left"/>
+      <w:pPr>
+        <w:ind w:left="5040" w:hanging="360"/>
+      </w:pPr>
+    </w:lvl>
+    <w:lvl w:ilvl="7" w:tplc="04090019" w:tentative="1">
+      <w:start w:val="1"/>
+      <w:numFmt w:val="lowerLetter"/>
+      <w:lvlText w:val="%8."/>
+      <w:lvlJc w:val="left"/>
+      <w:pPr>
+        <w:ind w:left="5760" w:hanging="360"/>
+      </w:pPr>
+    </w:lvl>
+    <w:lvl w:ilvl="8" w:tplc="0409001B" w:tentative="1">
+      <w:start w:val="1"/>
+      <w:numFmt w:val="lowerRoman"/>
+      <w:lvlText w:val="%9."/>
+      <w:lvlJc w:val="right"/>
+      <w:pPr>
+        <w:ind w:left="6480" w:hanging="180"/>
+      </w:pPr>
+    </w:lvl>
+  </w:abstractNum>
+  <w:abstractNum w:abstractNumId="3" w15:restartNumberingAfterBreak="0">
     <w:nsid w:val="3E975FEA"/>
     <w:multiLevelType w:val="hybridMultilevel"/>
     <w:tmpl w:val="D35AB072"/>
@@ -5333,7 +6816,7 @@
       </w:pPr>
     </w:lvl>
   </w:abstractNum>
-  <w:abstractNum w:abstractNumId="2" w15:restartNumberingAfterBreak="0">
+  <w:abstractNum w:abstractNumId="4" w15:restartNumberingAfterBreak="0">
     <w:nsid w:val="44F41566"/>
     <w:multiLevelType w:val="hybridMultilevel"/>
     <w:tmpl w:val="32F42942"/>
@@ -5419,7 +6902,93 @@
       </w:pPr>
     </w:lvl>
   </w:abstractNum>
-  <w:abstractNum w:abstractNumId="3" w15:restartNumberingAfterBreak="0">
+  <w:abstractNum w:abstractNumId="5" w15:restartNumberingAfterBreak="0">
+    <w:nsid w:val="5B9C4119"/>
+    <w:multiLevelType w:val="hybridMultilevel"/>
+    <w:tmpl w:val="4FCA502C"/>
+    <w:lvl w:ilvl="0" w:tplc="0409000F">
+      <w:start w:val="1"/>
+      <w:numFmt w:val="decimal"/>
+      <w:lvlText w:val="%1."/>
+      <w:lvlJc w:val="left"/>
+      <w:pPr>
+        <w:ind w:left="1440" w:hanging="360"/>
+      </w:pPr>
+    </w:lvl>
+    <w:lvl w:ilvl="1" w:tplc="04090019">
+      <w:start w:val="1"/>
+      <w:numFmt w:val="lowerLetter"/>
+      <w:lvlText w:val="%2."/>
+      <w:lvlJc w:val="left"/>
+      <w:pPr>
+        <w:ind w:left="2160" w:hanging="360"/>
+      </w:pPr>
+    </w:lvl>
+    <w:lvl w:ilvl="2" w:tplc="0409001B">
+      <w:start w:val="1"/>
+      <w:numFmt w:val="lowerRoman"/>
+      <w:lvlText w:val="%3."/>
+      <w:lvlJc w:val="right"/>
+      <w:pPr>
+        <w:ind w:left="2880" w:hanging="180"/>
+      </w:pPr>
+    </w:lvl>
+    <w:lvl w:ilvl="3" w:tplc="0409000F" w:tentative="1">
+      <w:start w:val="1"/>
+      <w:numFmt w:val="decimal"/>
+      <w:lvlText w:val="%4."/>
+      <w:lvlJc w:val="left"/>
+      <w:pPr>
+        <w:ind w:left="3600" w:hanging="360"/>
+      </w:pPr>
+    </w:lvl>
+    <w:lvl w:ilvl="4" w:tplc="04090019" w:tentative="1">
+      <w:start w:val="1"/>
+      <w:numFmt w:val="lowerLetter"/>
+      <w:lvlText w:val="%5."/>
+      <w:lvlJc w:val="left"/>
+      <w:pPr>
+        <w:ind w:left="4320" w:hanging="360"/>
+      </w:pPr>
+    </w:lvl>
+    <w:lvl w:ilvl="5" w:tplc="0409001B" w:tentative="1">
+      <w:start w:val="1"/>
+      <w:numFmt w:val="lowerRoman"/>
+      <w:lvlText w:val="%6."/>
+      <w:lvlJc w:val="right"/>
+      <w:pPr>
+        <w:ind w:left="5040" w:hanging="180"/>
+      </w:pPr>
+    </w:lvl>
+    <w:lvl w:ilvl="6" w:tplc="0409000F" w:tentative="1">
+      <w:start w:val="1"/>
+      <w:numFmt w:val="decimal"/>
+      <w:lvlText w:val="%7."/>
+      <w:lvlJc w:val="left"/>
+      <w:pPr>
+        <w:ind w:left="5760" w:hanging="360"/>
+      </w:pPr>
+    </w:lvl>
+    <w:lvl w:ilvl="7" w:tplc="04090019" w:tentative="1">
+      <w:start w:val="1"/>
+      <w:numFmt w:val="lowerLetter"/>
+      <w:lvlText w:val="%8."/>
+      <w:lvlJc w:val="left"/>
+      <w:pPr>
+        <w:ind w:left="6480" w:hanging="360"/>
+      </w:pPr>
+    </w:lvl>
+    <w:lvl w:ilvl="8" w:tplc="0409001B" w:tentative="1">
+      <w:start w:val="1"/>
+      <w:numFmt w:val="lowerRoman"/>
+      <w:lvlText w:val="%9."/>
+      <w:lvlJc w:val="right"/>
+      <w:pPr>
+        <w:ind w:left="7200" w:hanging="180"/>
+      </w:pPr>
+    </w:lvl>
+  </w:abstractNum>
+  <w:abstractNum w:abstractNumId="6" w15:restartNumberingAfterBreak="0">
     <w:nsid w:val="5FBA3AF5"/>
     <w:multiLevelType w:val="hybridMultilevel"/>
     <w:tmpl w:val="07709236"/>
@@ -5505,7 +7074,7 @@
       </w:pPr>
     </w:lvl>
   </w:abstractNum>
-  <w:abstractNum w:abstractNumId="4" w15:restartNumberingAfterBreak="0">
+  <w:abstractNum w:abstractNumId="7" w15:restartNumberingAfterBreak="0">
     <w:nsid w:val="753C4CC1"/>
     <w:multiLevelType w:val="hybridMultilevel"/>
     <w:tmpl w:val="BD247F34"/>
@@ -5592,19 +7161,28 @@
     </w:lvl>
   </w:abstractNum>
   <w:num w:numId="1" w16cid:durableId="1039671763">
+    <w:abstractNumId w:val="6"/>
+  </w:num>
+  <w:num w:numId="2" w16cid:durableId="1750496720">
+    <w:abstractNumId w:val="7"/>
+  </w:num>
+  <w:num w:numId="3" w16cid:durableId="147937487">
+    <w:abstractNumId w:val="4"/>
+  </w:num>
+  <w:num w:numId="4" w16cid:durableId="1729569895">
     <w:abstractNumId w:val="3"/>
   </w:num>
-  <w:num w:numId="2" w16cid:durableId="1750496720">
-    <w:abstractNumId w:val="4"/>
+  <w:num w:numId="5" w16cid:durableId="1769812061">
+    <w:abstractNumId w:val="1"/>
   </w:num>
-  <w:num w:numId="3" w16cid:durableId="147937487">
+  <w:num w:numId="6" w16cid:durableId="203251595">
     <w:abstractNumId w:val="2"/>
   </w:num>
-  <w:num w:numId="4" w16cid:durableId="1729569895">
-    <w:abstractNumId w:val="1"/>
+  <w:num w:numId="7" w16cid:durableId="1537154440">
+    <w:abstractNumId w:val="0"/>
   </w:num>
-  <w:num w:numId="5" w16cid:durableId="1769812061">
-    <w:abstractNumId w:val="0"/>
+  <w:num w:numId="8" w16cid:durableId="1519657000">
+    <w:abstractNumId w:val="5"/>
   </w:num>
 </w:numbering>
 </file>
@@ -6009,6 +7587,7 @@
   <w:style w:type="paragraph" w:default="1" w:styleId="Normal">
     <w:name w:val="Normal"/>
     <w:qFormat/>
+    <w:rsid w:val="0004717E"/>
   </w:style>
   <w:style w:type="paragraph" w:styleId="Heading1">
     <w:name w:val="heading 1"/>
@@ -6408,6 +7987,34 @@
       </w:tblBorders>
     </w:tblPr>
   </w:style>
+  <w:style w:type="character" w:styleId="IntenseReference">
+    <w:name w:val="Intense Reference"/>
+    <w:basedOn w:val="DefaultParagraphFont"/>
+    <w:uiPriority w:val="32"/>
+    <w:qFormat/>
+    <w:rsid w:val="00BB4E47"/>
+    <w:rPr>
+      <w:b/>
+      <w:bCs/>
+      <w:smallCaps/>
+      <w:color w:val="4472C4" w:themeColor="accent1"/>
+      <w:spacing w:val="5"/>
+    </w:rPr>
+  </w:style>
+  <w:style w:type="character" w:styleId="BookTitle">
+    <w:name w:val="Book Title"/>
+    <w:basedOn w:val="DefaultParagraphFont"/>
+    <w:uiPriority w:val="33"/>
+    <w:qFormat/>
+    <w:rsid w:val="00F87543"/>
+    <w:rPr>
+      <w:b/>
+      <w:bCs/>
+      <w:i/>
+      <w:iCs/>
+      <w:spacing w:val="5"/>
+    </w:rPr>
+  </w:style>
 </w:styles>
 </file>
 

</xml_diff>

<commit_message>
Adding SQL code to the paper.
</commit_message>
<xml_diff>
--- a/Classes/D211 - Advanced Data Acquisition/D211-advanced-data-aquisition-task1-slm1-data-analysis.docx
+++ b/Classes/D211 - Advanced Data Acquisition/D211-advanced-data-aquisition-task1-slm1-data-analysis.docx
@@ -3431,6 +3431,7 @@
           <w:rStyle w:val="Emphasis"/>
           <w:i w:val="0"/>
           <w:iCs w:val="0"/>
+          <w:noProof/>
         </w:rPr>
         <w:drawing>
           <wp:inline distT="0" distB="0" distL="0" distR="0" wp14:anchorId="6494E871" wp14:editId="507DBC37">
@@ -3518,39 +3519,7 @@
           <w:i w:val="0"/>
           <w:iCs w:val="0"/>
         </w:rPr>
-        <w:t xml:space="preserve">Interacting with this dashboard is intuitively straightforward. To obtain more information about a specific state, simply hover the mouse over the corresponding data-bubble displaying the state rank. As demonstrated in the example below, hovering the mouse cursor over the data-bubble triggers the appearance of a </w:t>
-      </w:r>
-      <w:r>
-        <w:rPr>
-          <w:rStyle w:val="Emphasis"/>
-          <w:i w:val="0"/>
-          <w:iCs w:val="0"/>
-        </w:rPr>
-        <w:t>tooltip</w:t>
-      </w:r>
-      <w:r>
-        <w:rPr>
-          <w:rStyle w:val="Emphasis"/>
-          <w:i w:val="0"/>
-          <w:iCs w:val="0"/>
-        </w:rPr>
-        <w:t xml:space="preserve">. This </w:t>
-      </w:r>
-      <w:r>
-        <w:rPr>
-          <w:rStyle w:val="Emphasis"/>
-          <w:i w:val="0"/>
-          <w:iCs w:val="0"/>
-        </w:rPr>
-        <w:t>tooltip</w:t>
-      </w:r>
-      <w:r>
-        <w:rPr>
-          <w:rStyle w:val="Emphasis"/>
-          <w:i w:val="0"/>
-          <w:iCs w:val="0"/>
-        </w:rPr>
-        <w:t xml:space="preserve"> provides details such as the state name, state rank, and the corresponding patient count. In the illustration, we observe that California is currently being viewed, ranked 3rd with a patient count of 534.</w:t>
+        <w:t>Interacting with this dashboard is intuitively straightforward. To obtain more information about a specific state, simply hover the mouse over the corresponding data-bubble displaying the state rank. As demonstrated in the example below, hovering the mouse cursor over the data-bubble triggers the appearance of a tooltip. This tooltip provides details such as the state name, state rank, and the corresponding patient count. In the illustration, we observe that California is currently being viewed, ranked 3rd with a patient count of 534.</w:t>
       </w:r>
       <w:r>
         <w:rPr>
@@ -4070,6 +4039,4492 @@
     </w:p>
     <w:p>
       <w:pPr>
+        <w:pStyle w:val="Heading3"/>
+        <w:rPr>
+          <w:rStyle w:val="Emphasis"/>
+        </w:rPr>
+      </w:pPr>
+      <w:r>
+        <w:rPr>
+          <w:rStyle w:val="Emphasis"/>
+        </w:rPr>
+        <w:tab/>
+        <w:t>SQL Generated by Python Script ‘</w:t>
+      </w:r>
+      <w:r>
+        <w:rPr>
+          <w:rStyle w:val="Emphasis"/>
+        </w:rPr>
+        <w:t>setup-additional-data-housing_ratings.py</w:t>
+      </w:r>
+      <w:r>
+        <w:rPr>
+          <w:rStyle w:val="Emphasis"/>
+        </w:rPr>
+        <w:t>’</w:t>
+      </w:r>
+    </w:p>
+    <w:p>
+      <w:pPr>
+        <w:ind w:left="720"/>
+        <w:rPr>
+          <w:rStyle w:val="Emphasis"/>
+          <w:i w:val="0"/>
+          <w:iCs w:val="0"/>
+        </w:rPr>
+      </w:pPr>
+      <w:r>
+        <w:rPr>
+          <w:rStyle w:val="Emphasis"/>
+          <w:i w:val="0"/>
+          <w:iCs w:val="0"/>
+        </w:rPr>
+        <w:br/>
+      </w:r>
+      <w:r>
+        <w:rPr>
+          <w:rStyle w:val="Emphasis"/>
+          <w:i w:val="0"/>
+          <w:iCs w:val="0"/>
+        </w:rPr>
+        <w:t xml:space="preserve">NOTE: Because this code generates the insert statement for each </w:t>
+      </w:r>
+      <w:r>
+        <w:rPr>
+          <w:rStyle w:val="Emphasis"/>
+          <w:i w:val="0"/>
+          <w:iCs w:val="0"/>
+        </w:rPr>
+        <w:t>row,</w:t>
+      </w:r>
+      <w:r>
+        <w:rPr>
+          <w:rStyle w:val="Emphasis"/>
+          <w:i w:val="0"/>
+          <w:iCs w:val="0"/>
+        </w:rPr>
+        <w:t xml:space="preserve"> I will give the first example of it and</w:t>
+      </w:r>
+      <w:r>
+        <w:rPr>
+          <w:rStyle w:val="Emphasis"/>
+          <w:i w:val="0"/>
+          <w:iCs w:val="0"/>
+        </w:rPr>
+        <w:t xml:space="preserve"> cutout the rest to not make this paper massive. The file ‘</w:t>
+      </w:r>
+      <w:proofErr w:type="spellStart"/>
+      <w:r>
+        <w:rPr>
+          <w:rStyle w:val="Emphasis"/>
+          <w:i w:val="0"/>
+          <w:iCs w:val="0"/>
+        </w:rPr>
+        <w:t>wgu</w:t>
+      </w:r>
+      <w:proofErr w:type="spellEnd"/>
+      <w:r>
+        <w:rPr>
+          <w:rStyle w:val="Emphasis"/>
+          <w:i w:val="0"/>
+          <w:iCs w:val="0"/>
+        </w:rPr>
+        <w:t>-generated-</w:t>
+      </w:r>
+      <w:proofErr w:type="spellStart"/>
+      <w:r>
+        <w:rPr>
+          <w:rStyle w:val="Emphasis"/>
+          <w:i w:val="0"/>
+          <w:iCs w:val="0"/>
+        </w:rPr>
+        <w:t>sql</w:t>
+      </w:r>
+      <w:proofErr w:type="spellEnd"/>
+      <w:r>
+        <w:rPr>
+          <w:rStyle w:val="Emphasis"/>
+          <w:i w:val="0"/>
+          <w:iCs w:val="0"/>
+        </w:rPr>
+        <w:t>-for-additional-</w:t>
+      </w:r>
+      <w:proofErr w:type="spellStart"/>
+      <w:r>
+        <w:rPr>
+          <w:rStyle w:val="Emphasis"/>
+          <w:i w:val="0"/>
+          <w:iCs w:val="0"/>
+        </w:rPr>
+        <w:t>dataset.sql</w:t>
+      </w:r>
+      <w:proofErr w:type="spellEnd"/>
+      <w:r>
+        <w:rPr>
+          <w:rStyle w:val="Emphasis"/>
+          <w:i w:val="0"/>
+          <w:iCs w:val="0"/>
+        </w:rPr>
+        <w:t>’ is submitted with the Performance Assessment.</w:t>
+      </w:r>
+    </w:p>
+    <w:p>
+      <w:pPr>
+        <w:pStyle w:val="NoSpacing"/>
+        <w:ind w:left="720"/>
+        <w:rPr>
+          <w:rStyle w:val="IntenseEmphasis"/>
+          <w:color w:val="538135" w:themeColor="accent6" w:themeShade="BF"/>
+        </w:rPr>
+      </w:pPr>
+      <w:r>
+        <w:rPr>
+          <w:rStyle w:val="IntenseEmphasis"/>
+          <w:color w:val="538135" w:themeColor="accent6" w:themeShade="BF"/>
+        </w:rPr>
+        <w:t>\*</w:t>
+      </w:r>
+    </w:p>
+    <w:p>
+      <w:pPr>
+        <w:pStyle w:val="NoSpacing"/>
+        <w:ind w:left="720"/>
+        <w:rPr>
+          <w:rStyle w:val="IntenseEmphasis"/>
+          <w:color w:val="538135" w:themeColor="accent6" w:themeShade="BF"/>
+        </w:rPr>
+      </w:pPr>
+      <w:r>
+        <w:rPr>
+          <w:rStyle w:val="IntenseEmphasis"/>
+          <w:color w:val="538135" w:themeColor="accent6" w:themeShade="BF"/>
+        </w:rPr>
+        <w:t>D211 - Generated SQL from script setup-additional-data-housing_ratings.py</w:t>
+      </w:r>
+    </w:p>
+    <w:p>
+      <w:pPr>
+        <w:pStyle w:val="NoSpacing"/>
+        <w:ind w:left="720"/>
+        <w:rPr>
+          <w:rStyle w:val="IntenseEmphasis"/>
+          <w:color w:val="538135" w:themeColor="accent6" w:themeShade="BF"/>
+        </w:rPr>
+      </w:pPr>
+      <w:r>
+        <w:rPr>
+          <w:rStyle w:val="IntenseEmphasis"/>
+          <w:color w:val="538135" w:themeColor="accent6" w:themeShade="BF"/>
+        </w:rPr>
+        <w:t>*/</w:t>
+      </w:r>
+    </w:p>
+    <w:p>
+      <w:pPr>
+        <w:pStyle w:val="NoSpacing"/>
+        <w:ind w:left="720"/>
+        <w:rPr>
+          <w:rStyle w:val="IntenseEmphasis"/>
+        </w:rPr>
+      </w:pPr>
+    </w:p>
+    <w:p>
+      <w:pPr>
+        <w:pStyle w:val="NoSpacing"/>
+        <w:ind w:left="720"/>
+        <w:rPr>
+          <w:rStyle w:val="IntenseEmphasis"/>
+        </w:rPr>
+      </w:pPr>
+      <w:r>
+        <w:rPr>
+          <w:rStyle w:val="IntenseEmphasis"/>
+        </w:rPr>
+        <w:t xml:space="preserve">DROP DATABASE IF EXISTS </w:t>
+      </w:r>
+      <w:proofErr w:type="spellStart"/>
+      <w:r>
+        <w:rPr>
+          <w:rStyle w:val="IntenseEmphasis"/>
+        </w:rPr>
+        <w:t>hospital_</w:t>
+      </w:r>
+      <w:proofErr w:type="gramStart"/>
+      <w:r>
+        <w:rPr>
+          <w:rStyle w:val="IntenseEmphasis"/>
+        </w:rPr>
+        <w:t>ratings</w:t>
+      </w:r>
+      <w:proofErr w:type="spellEnd"/>
+      <w:r>
+        <w:rPr>
+          <w:rStyle w:val="IntenseEmphasis"/>
+        </w:rPr>
+        <w:t>;</w:t>
+      </w:r>
+      <w:proofErr w:type="gramEnd"/>
+    </w:p>
+    <w:p>
+      <w:pPr>
+        <w:pStyle w:val="NoSpacing"/>
+        <w:ind w:left="720"/>
+        <w:rPr>
+          <w:rStyle w:val="IntenseEmphasis"/>
+        </w:rPr>
+      </w:pPr>
+    </w:p>
+    <w:p>
+      <w:pPr>
+        <w:pStyle w:val="NoSpacing"/>
+        <w:ind w:left="720"/>
+        <w:rPr>
+          <w:rStyle w:val="IntenseEmphasis"/>
+        </w:rPr>
+      </w:pPr>
+    </w:p>
+    <w:p>
+      <w:pPr>
+        <w:pStyle w:val="NoSpacing"/>
+        <w:ind w:left="720"/>
+        <w:rPr>
+          <w:rStyle w:val="IntenseEmphasis"/>
+        </w:rPr>
+      </w:pPr>
+      <w:r>
+        <w:rPr>
+          <w:rStyle w:val="IntenseEmphasis"/>
+        </w:rPr>
+        <w:t xml:space="preserve">CREATE DATABASE </w:t>
+      </w:r>
+      <w:proofErr w:type="spellStart"/>
+      <w:r>
+        <w:rPr>
+          <w:rStyle w:val="IntenseEmphasis"/>
+        </w:rPr>
+        <w:t>hospital_</w:t>
+      </w:r>
+      <w:proofErr w:type="gramStart"/>
+      <w:r>
+        <w:rPr>
+          <w:rStyle w:val="IntenseEmphasis"/>
+        </w:rPr>
+        <w:t>ratings</w:t>
+      </w:r>
+      <w:proofErr w:type="spellEnd"/>
+      <w:proofErr w:type="gramEnd"/>
+    </w:p>
+    <w:p>
+      <w:pPr>
+        <w:pStyle w:val="NoSpacing"/>
+        <w:ind w:left="720"/>
+        <w:rPr>
+          <w:rStyle w:val="IntenseEmphasis"/>
+        </w:rPr>
+      </w:pPr>
+      <w:r>
+        <w:rPr>
+          <w:rStyle w:val="IntenseEmphasis"/>
+        </w:rPr>
+        <w:t xml:space="preserve">    WITH</w:t>
+      </w:r>
+    </w:p>
+    <w:p>
+      <w:pPr>
+        <w:pStyle w:val="NoSpacing"/>
+        <w:ind w:left="720"/>
+        <w:rPr>
+          <w:rStyle w:val="IntenseEmphasis"/>
+        </w:rPr>
+      </w:pPr>
+      <w:r>
+        <w:rPr>
+          <w:rStyle w:val="IntenseEmphasis"/>
+        </w:rPr>
+        <w:t xml:space="preserve">    OWNER = </w:t>
+      </w:r>
+      <w:proofErr w:type="spellStart"/>
+      <w:r>
+        <w:rPr>
+          <w:rStyle w:val="IntenseEmphasis"/>
+        </w:rPr>
+        <w:t>postgres</w:t>
+      </w:r>
+      <w:proofErr w:type="spellEnd"/>
+    </w:p>
+    <w:p>
+      <w:pPr>
+        <w:pStyle w:val="NoSpacing"/>
+        <w:ind w:left="720"/>
+        <w:rPr>
+          <w:rStyle w:val="IntenseEmphasis"/>
+        </w:rPr>
+      </w:pPr>
+      <w:r>
+        <w:rPr>
+          <w:rStyle w:val="IntenseEmphasis"/>
+        </w:rPr>
+        <w:t xml:space="preserve">    ENCODING = 'UTF8'</w:t>
+      </w:r>
+    </w:p>
+    <w:p>
+      <w:pPr>
+        <w:pStyle w:val="NoSpacing"/>
+        <w:ind w:left="720"/>
+        <w:rPr>
+          <w:rStyle w:val="IntenseEmphasis"/>
+        </w:rPr>
+      </w:pPr>
+      <w:r>
+        <w:rPr>
+          <w:rStyle w:val="IntenseEmphasis"/>
+        </w:rPr>
+        <w:t xml:space="preserve">    LC_COLLATE = '</w:t>
+      </w:r>
+      <w:proofErr w:type="spellStart"/>
+      <w:r>
+        <w:rPr>
+          <w:rStyle w:val="IntenseEmphasis"/>
+        </w:rPr>
+        <w:t>English_United</w:t>
+      </w:r>
+      <w:proofErr w:type="spellEnd"/>
+      <w:r>
+        <w:rPr>
+          <w:rStyle w:val="IntenseEmphasis"/>
+        </w:rPr>
+        <w:t xml:space="preserve"> States.1252'</w:t>
+      </w:r>
+    </w:p>
+    <w:p>
+      <w:pPr>
+        <w:pStyle w:val="NoSpacing"/>
+        <w:ind w:left="720"/>
+        <w:rPr>
+          <w:rStyle w:val="IntenseEmphasis"/>
+        </w:rPr>
+      </w:pPr>
+      <w:r>
+        <w:rPr>
+          <w:rStyle w:val="IntenseEmphasis"/>
+        </w:rPr>
+        <w:t xml:space="preserve">    LC_CTYPE = '</w:t>
+      </w:r>
+      <w:proofErr w:type="spellStart"/>
+      <w:r>
+        <w:rPr>
+          <w:rStyle w:val="IntenseEmphasis"/>
+        </w:rPr>
+        <w:t>English_United</w:t>
+      </w:r>
+      <w:proofErr w:type="spellEnd"/>
+      <w:r>
+        <w:rPr>
+          <w:rStyle w:val="IntenseEmphasis"/>
+        </w:rPr>
+        <w:t xml:space="preserve"> States.1252'</w:t>
+      </w:r>
+    </w:p>
+    <w:p>
+      <w:pPr>
+        <w:pStyle w:val="NoSpacing"/>
+        <w:ind w:left="720"/>
+        <w:rPr>
+          <w:rStyle w:val="IntenseEmphasis"/>
+        </w:rPr>
+      </w:pPr>
+      <w:r>
+        <w:rPr>
+          <w:rStyle w:val="IntenseEmphasis"/>
+        </w:rPr>
+        <w:t xml:space="preserve">    TABLESPACE = </w:t>
+      </w:r>
+      <w:proofErr w:type="spellStart"/>
+      <w:r>
+        <w:rPr>
+          <w:rStyle w:val="IntenseEmphasis"/>
+        </w:rPr>
+        <w:t>pg_default</w:t>
+      </w:r>
+      <w:proofErr w:type="spellEnd"/>
+    </w:p>
+    <w:p>
+      <w:pPr>
+        <w:pStyle w:val="NoSpacing"/>
+        <w:ind w:left="720"/>
+        <w:rPr>
+          <w:rStyle w:val="IntenseEmphasis"/>
+        </w:rPr>
+      </w:pPr>
+      <w:r>
+        <w:rPr>
+          <w:rStyle w:val="IntenseEmphasis"/>
+        </w:rPr>
+        <w:t xml:space="preserve">    CONNECTION LIMIT = -1</w:t>
+      </w:r>
+    </w:p>
+    <w:p>
+      <w:pPr>
+        <w:pStyle w:val="NoSpacing"/>
+        <w:ind w:left="720"/>
+        <w:rPr>
+          <w:rStyle w:val="IntenseEmphasis"/>
+        </w:rPr>
+      </w:pPr>
+      <w:r>
+        <w:rPr>
+          <w:rStyle w:val="IntenseEmphasis"/>
+        </w:rPr>
+        <w:t xml:space="preserve">    IS_TEMPLATE = </w:t>
+      </w:r>
+      <w:proofErr w:type="gramStart"/>
+      <w:r>
+        <w:rPr>
+          <w:rStyle w:val="IntenseEmphasis"/>
+        </w:rPr>
+        <w:t>False;</w:t>
+      </w:r>
+      <w:proofErr w:type="gramEnd"/>
+    </w:p>
+    <w:p>
+      <w:pPr>
+        <w:pStyle w:val="NoSpacing"/>
+        <w:ind w:left="720"/>
+        <w:rPr>
+          <w:rStyle w:val="IntenseEmphasis"/>
+        </w:rPr>
+      </w:pPr>
+    </w:p>
+    <w:p>
+      <w:pPr>
+        <w:pStyle w:val="NoSpacing"/>
+        <w:ind w:left="720"/>
+        <w:rPr>
+          <w:rStyle w:val="IntenseEmphasis"/>
+        </w:rPr>
+      </w:pPr>
+      <w:r>
+        <w:rPr>
+          <w:rStyle w:val="IntenseEmphasis"/>
+        </w:rPr>
+        <w:lastRenderedPageBreak/>
+        <w:t xml:space="preserve">    </w:t>
+      </w:r>
+    </w:p>
+    <w:p>
+      <w:pPr>
+        <w:pStyle w:val="NoSpacing"/>
+        <w:ind w:left="720"/>
+        <w:rPr>
+          <w:rStyle w:val="IntenseEmphasis"/>
+        </w:rPr>
+      </w:pPr>
+      <w:r>
+        <w:rPr>
+          <w:rStyle w:val="IntenseEmphasis"/>
+        </w:rPr>
+        <w:t xml:space="preserve">DROP TABLE IF EXISTS </w:t>
+      </w:r>
+      <w:proofErr w:type="gramStart"/>
+      <w:r>
+        <w:rPr>
+          <w:rStyle w:val="IntenseEmphasis"/>
+        </w:rPr>
+        <w:t>ratings;</w:t>
+      </w:r>
+      <w:proofErr w:type="gramEnd"/>
+    </w:p>
+    <w:p>
+      <w:pPr>
+        <w:pStyle w:val="NoSpacing"/>
+        <w:ind w:left="720"/>
+        <w:rPr>
+          <w:rStyle w:val="IntenseEmphasis"/>
+        </w:rPr>
+      </w:pPr>
+    </w:p>
+    <w:p>
+      <w:pPr>
+        <w:pStyle w:val="NoSpacing"/>
+        <w:ind w:left="720"/>
+        <w:rPr>
+          <w:rStyle w:val="IntenseEmphasis"/>
+        </w:rPr>
+      </w:pPr>
+      <w:r>
+        <w:rPr>
+          <w:rStyle w:val="IntenseEmphasis"/>
+        </w:rPr>
+        <w:t xml:space="preserve">CREATE TABLE </w:t>
+      </w:r>
+      <w:proofErr w:type="gramStart"/>
+      <w:r>
+        <w:rPr>
+          <w:rStyle w:val="IntenseEmphasis"/>
+        </w:rPr>
+        <w:t>ratings(</w:t>
+      </w:r>
+      <w:proofErr w:type="gramEnd"/>
+      <w:r>
+        <w:rPr>
+          <w:rStyle w:val="IntenseEmphasis"/>
+        </w:rPr>
+        <w:t>"</w:t>
+      </w:r>
+      <w:proofErr w:type="spellStart"/>
+      <w:r>
+        <w:rPr>
+          <w:rStyle w:val="IntenseEmphasis"/>
+        </w:rPr>
+        <w:t>FacilityID</w:t>
+      </w:r>
+      <w:proofErr w:type="spellEnd"/>
+      <w:r>
+        <w:rPr>
+          <w:rStyle w:val="IntenseEmphasis"/>
+        </w:rPr>
+        <w:t xml:space="preserve">" VARCHAR(50) NOT NULL, </w:t>
+      </w:r>
+    </w:p>
+    <w:p>
+      <w:pPr>
+        <w:pStyle w:val="NoSpacing"/>
+        <w:ind w:left="720"/>
+        <w:rPr>
+          <w:rStyle w:val="IntenseEmphasis"/>
+        </w:rPr>
+      </w:pPr>
+      <w:r>
+        <w:rPr>
+          <w:rStyle w:val="IntenseEmphasis"/>
+        </w:rPr>
+        <w:t>"</w:t>
+      </w:r>
+      <w:proofErr w:type="spellStart"/>
+      <w:r>
+        <w:rPr>
+          <w:rStyle w:val="IntenseEmphasis"/>
+        </w:rPr>
+        <w:t>FacilityName</w:t>
+      </w:r>
+      <w:proofErr w:type="spellEnd"/>
+      <w:r>
+        <w:rPr>
+          <w:rStyle w:val="IntenseEmphasis"/>
+        </w:rPr>
+        <w:t xml:space="preserve">" </w:t>
+      </w:r>
+      <w:proofErr w:type="gramStart"/>
+      <w:r>
+        <w:rPr>
+          <w:rStyle w:val="IntenseEmphasis"/>
+        </w:rPr>
+        <w:t>VARCHAR(</w:t>
+      </w:r>
+      <w:proofErr w:type="gramEnd"/>
+      <w:r>
+        <w:rPr>
+          <w:rStyle w:val="IntenseEmphasis"/>
+        </w:rPr>
+        <w:t xml:space="preserve">500) NOT NULL, </w:t>
+      </w:r>
+    </w:p>
+    <w:p>
+      <w:pPr>
+        <w:pStyle w:val="NoSpacing"/>
+        <w:ind w:left="720"/>
+        <w:rPr>
+          <w:rStyle w:val="IntenseEmphasis"/>
+        </w:rPr>
+      </w:pPr>
+      <w:r>
+        <w:rPr>
+          <w:rStyle w:val="IntenseEmphasis"/>
+        </w:rPr>
+        <w:t xml:space="preserve">"Address" </w:t>
+      </w:r>
+      <w:proofErr w:type="gramStart"/>
+      <w:r>
+        <w:rPr>
+          <w:rStyle w:val="IntenseEmphasis"/>
+        </w:rPr>
+        <w:t>VARCHAR(</w:t>
+      </w:r>
+      <w:proofErr w:type="gramEnd"/>
+      <w:r>
+        <w:rPr>
+          <w:rStyle w:val="IntenseEmphasis"/>
+        </w:rPr>
+        <w:t xml:space="preserve">250) NOT NULL, </w:t>
+      </w:r>
+    </w:p>
+    <w:p>
+      <w:pPr>
+        <w:pStyle w:val="NoSpacing"/>
+        <w:ind w:left="720"/>
+        <w:rPr>
+          <w:rStyle w:val="IntenseEmphasis"/>
+        </w:rPr>
+      </w:pPr>
+      <w:r>
+        <w:rPr>
+          <w:rStyle w:val="IntenseEmphasis"/>
+        </w:rPr>
+        <w:t xml:space="preserve">"City" </w:t>
+      </w:r>
+      <w:proofErr w:type="gramStart"/>
+      <w:r>
+        <w:rPr>
+          <w:rStyle w:val="IntenseEmphasis"/>
+        </w:rPr>
+        <w:t>VARCHAR(</w:t>
+      </w:r>
+      <w:proofErr w:type="gramEnd"/>
+      <w:r>
+        <w:rPr>
+          <w:rStyle w:val="IntenseEmphasis"/>
+        </w:rPr>
+        <w:t xml:space="preserve">100) NOT NULL, </w:t>
+      </w:r>
+    </w:p>
+    <w:p>
+      <w:pPr>
+        <w:pStyle w:val="NoSpacing"/>
+        <w:ind w:left="720"/>
+        <w:rPr>
+          <w:rStyle w:val="IntenseEmphasis"/>
+        </w:rPr>
+      </w:pPr>
+      <w:r>
+        <w:rPr>
+          <w:rStyle w:val="IntenseEmphasis"/>
+        </w:rPr>
+        <w:t xml:space="preserve">"State" </w:t>
+      </w:r>
+      <w:proofErr w:type="gramStart"/>
+      <w:r>
+        <w:rPr>
+          <w:rStyle w:val="IntenseEmphasis"/>
+        </w:rPr>
+        <w:t>VARCHAR(</w:t>
+      </w:r>
+      <w:proofErr w:type="gramEnd"/>
+      <w:r>
+        <w:rPr>
+          <w:rStyle w:val="IntenseEmphasis"/>
+        </w:rPr>
+        <w:t xml:space="preserve">2) NOT NULL, </w:t>
+      </w:r>
+    </w:p>
+    <w:p>
+      <w:pPr>
+        <w:pStyle w:val="NoSpacing"/>
+        <w:ind w:left="720"/>
+        <w:rPr>
+          <w:rStyle w:val="IntenseEmphasis"/>
+        </w:rPr>
+      </w:pPr>
+      <w:r>
+        <w:rPr>
+          <w:rStyle w:val="IntenseEmphasis"/>
+        </w:rPr>
+        <w:t>"</w:t>
+      </w:r>
+      <w:proofErr w:type="spellStart"/>
+      <w:r>
+        <w:rPr>
+          <w:rStyle w:val="IntenseEmphasis"/>
+        </w:rPr>
+        <w:t>ZipCode</w:t>
+      </w:r>
+      <w:proofErr w:type="spellEnd"/>
+      <w:r>
+        <w:rPr>
+          <w:rStyle w:val="IntenseEmphasis"/>
+        </w:rPr>
+        <w:t xml:space="preserve">" </w:t>
+      </w:r>
+      <w:proofErr w:type="gramStart"/>
+      <w:r>
+        <w:rPr>
+          <w:rStyle w:val="IntenseEmphasis"/>
+        </w:rPr>
+        <w:t>VARCHAR(</w:t>
+      </w:r>
+      <w:proofErr w:type="gramEnd"/>
+      <w:r>
+        <w:rPr>
+          <w:rStyle w:val="IntenseEmphasis"/>
+        </w:rPr>
+        <w:t xml:space="preserve">10) NOT NULL, </w:t>
+      </w:r>
+    </w:p>
+    <w:p>
+      <w:pPr>
+        <w:pStyle w:val="NoSpacing"/>
+        <w:ind w:left="720"/>
+        <w:rPr>
+          <w:rStyle w:val="IntenseEmphasis"/>
+        </w:rPr>
+      </w:pPr>
+      <w:r>
+        <w:rPr>
+          <w:rStyle w:val="IntenseEmphasis"/>
+        </w:rPr>
+        <w:t>"</w:t>
+      </w:r>
+      <w:proofErr w:type="spellStart"/>
+      <w:r>
+        <w:rPr>
+          <w:rStyle w:val="IntenseEmphasis"/>
+        </w:rPr>
+        <w:t>CountyName</w:t>
+      </w:r>
+      <w:proofErr w:type="spellEnd"/>
+      <w:r>
+        <w:rPr>
+          <w:rStyle w:val="IntenseEmphasis"/>
+        </w:rPr>
+        <w:t xml:space="preserve">" </w:t>
+      </w:r>
+      <w:proofErr w:type="gramStart"/>
+      <w:r>
+        <w:rPr>
+          <w:rStyle w:val="IntenseEmphasis"/>
+        </w:rPr>
+        <w:t>VARCHAR(</w:t>
+      </w:r>
+      <w:proofErr w:type="gramEnd"/>
+      <w:r>
+        <w:rPr>
+          <w:rStyle w:val="IntenseEmphasis"/>
+        </w:rPr>
+        <w:t xml:space="preserve">50) NULL, </w:t>
+      </w:r>
+    </w:p>
+    <w:p>
+      <w:pPr>
+        <w:pStyle w:val="NoSpacing"/>
+        <w:ind w:left="720"/>
+        <w:rPr>
+          <w:rStyle w:val="IntenseEmphasis"/>
+        </w:rPr>
+      </w:pPr>
+      <w:r>
+        <w:rPr>
+          <w:rStyle w:val="IntenseEmphasis"/>
+        </w:rPr>
+        <w:t xml:space="preserve">"Phone" </w:t>
+      </w:r>
+      <w:proofErr w:type="gramStart"/>
+      <w:r>
+        <w:rPr>
+          <w:rStyle w:val="IntenseEmphasis"/>
+        </w:rPr>
+        <w:t>VARCHAR(</w:t>
+      </w:r>
+      <w:proofErr w:type="gramEnd"/>
+      <w:r>
+        <w:rPr>
+          <w:rStyle w:val="IntenseEmphasis"/>
+        </w:rPr>
+        <w:t xml:space="preserve">15) NOT NULL, </w:t>
+      </w:r>
+    </w:p>
+    <w:p>
+      <w:pPr>
+        <w:pStyle w:val="NoSpacing"/>
+        <w:ind w:left="720"/>
+        <w:rPr>
+          <w:rStyle w:val="IntenseEmphasis"/>
+        </w:rPr>
+      </w:pPr>
+      <w:r>
+        <w:rPr>
+          <w:rStyle w:val="IntenseEmphasis"/>
+        </w:rPr>
+        <w:t>"</w:t>
+      </w:r>
+      <w:proofErr w:type="spellStart"/>
+      <w:r>
+        <w:rPr>
+          <w:rStyle w:val="IntenseEmphasis"/>
+        </w:rPr>
+        <w:t>HospitalType</w:t>
+      </w:r>
+      <w:proofErr w:type="spellEnd"/>
+      <w:r>
+        <w:rPr>
+          <w:rStyle w:val="IntenseEmphasis"/>
+        </w:rPr>
+        <w:t xml:space="preserve">" </w:t>
+      </w:r>
+      <w:proofErr w:type="gramStart"/>
+      <w:r>
+        <w:rPr>
+          <w:rStyle w:val="IntenseEmphasis"/>
+        </w:rPr>
+        <w:t>VARCHAR(</w:t>
+      </w:r>
+      <w:proofErr w:type="gramEnd"/>
+      <w:r>
+        <w:rPr>
+          <w:rStyle w:val="IntenseEmphasis"/>
+        </w:rPr>
+        <w:t xml:space="preserve">250) NOT NULL, </w:t>
+      </w:r>
+    </w:p>
+    <w:p>
+      <w:pPr>
+        <w:pStyle w:val="NoSpacing"/>
+        <w:ind w:left="720"/>
+        <w:rPr>
+          <w:rStyle w:val="IntenseEmphasis"/>
+        </w:rPr>
+      </w:pPr>
+      <w:r>
+        <w:rPr>
+          <w:rStyle w:val="IntenseEmphasis"/>
+        </w:rPr>
+        <w:t>"</w:t>
+      </w:r>
+      <w:proofErr w:type="spellStart"/>
+      <w:r>
+        <w:rPr>
+          <w:rStyle w:val="IntenseEmphasis"/>
+        </w:rPr>
+        <w:t>HospitalOwnership</w:t>
+      </w:r>
+      <w:proofErr w:type="spellEnd"/>
+      <w:r>
+        <w:rPr>
+          <w:rStyle w:val="IntenseEmphasis"/>
+        </w:rPr>
+        <w:t xml:space="preserve">" </w:t>
+      </w:r>
+      <w:proofErr w:type="gramStart"/>
+      <w:r>
+        <w:rPr>
+          <w:rStyle w:val="IntenseEmphasis"/>
+        </w:rPr>
+        <w:t>VARCHAR(</w:t>
+      </w:r>
+      <w:proofErr w:type="gramEnd"/>
+      <w:r>
+        <w:rPr>
+          <w:rStyle w:val="IntenseEmphasis"/>
+        </w:rPr>
+        <w:t xml:space="preserve">250) , </w:t>
+      </w:r>
+    </w:p>
+    <w:p>
+      <w:pPr>
+        <w:pStyle w:val="NoSpacing"/>
+        <w:ind w:left="720"/>
+        <w:rPr>
+          <w:rStyle w:val="IntenseEmphasis"/>
+        </w:rPr>
+      </w:pPr>
+      <w:r>
+        <w:rPr>
+          <w:rStyle w:val="IntenseEmphasis"/>
+        </w:rPr>
+        <w:t>"</w:t>
+      </w:r>
+      <w:proofErr w:type="spellStart"/>
+      <w:r>
+        <w:rPr>
+          <w:rStyle w:val="IntenseEmphasis"/>
+        </w:rPr>
+        <w:t>EmergencyServices</w:t>
+      </w:r>
+      <w:proofErr w:type="spellEnd"/>
+      <w:r>
+        <w:rPr>
+          <w:rStyle w:val="IntenseEmphasis"/>
+        </w:rPr>
+        <w:t xml:space="preserve">" BOOLEAN NOT NULL, </w:t>
+      </w:r>
+    </w:p>
+    <w:p>
+      <w:pPr>
+        <w:pStyle w:val="NoSpacing"/>
+        <w:ind w:left="720"/>
+        <w:rPr>
+          <w:rStyle w:val="IntenseEmphasis"/>
+        </w:rPr>
+      </w:pPr>
+      <w:r>
+        <w:rPr>
+          <w:rStyle w:val="IntenseEmphasis"/>
+        </w:rPr>
+        <w:t>"</w:t>
+      </w:r>
+      <w:proofErr w:type="spellStart"/>
+      <w:r>
+        <w:rPr>
+          <w:rStyle w:val="IntenseEmphasis"/>
+        </w:rPr>
+        <w:t>MeetsCriteriaForInteropEHRs</w:t>
+      </w:r>
+      <w:proofErr w:type="spellEnd"/>
+      <w:r>
+        <w:rPr>
+          <w:rStyle w:val="IntenseEmphasis"/>
+        </w:rPr>
+        <w:t xml:space="preserve">" BOOLEAN NOT NULL, </w:t>
+      </w:r>
+    </w:p>
+    <w:p>
+      <w:pPr>
+        <w:pStyle w:val="NoSpacing"/>
+        <w:ind w:left="720"/>
+        <w:rPr>
+          <w:rStyle w:val="IntenseEmphasis"/>
+        </w:rPr>
+      </w:pPr>
+      <w:r>
+        <w:rPr>
+          <w:rStyle w:val="IntenseEmphasis"/>
+        </w:rPr>
+        <w:t>"</w:t>
+      </w:r>
+      <w:proofErr w:type="spellStart"/>
+      <w:r>
+        <w:rPr>
+          <w:rStyle w:val="IntenseEmphasis"/>
+        </w:rPr>
+        <w:t>HospitalOverallRating</w:t>
+      </w:r>
+      <w:proofErr w:type="spellEnd"/>
+      <w:r>
+        <w:rPr>
+          <w:rStyle w:val="IntenseEmphasis"/>
+        </w:rPr>
+        <w:t xml:space="preserve">" </w:t>
+      </w:r>
+      <w:proofErr w:type="gramStart"/>
+      <w:r>
+        <w:rPr>
+          <w:rStyle w:val="IntenseEmphasis"/>
+        </w:rPr>
+        <w:t>VARCHAR(</w:t>
+      </w:r>
+      <w:proofErr w:type="gramEnd"/>
+      <w:r>
+        <w:rPr>
+          <w:rStyle w:val="IntenseEmphasis"/>
+        </w:rPr>
+        <w:t xml:space="preserve">14) NOT NULL, </w:t>
+      </w:r>
+    </w:p>
+    <w:p>
+      <w:pPr>
+        <w:pStyle w:val="NoSpacing"/>
+        <w:ind w:left="720"/>
+        <w:rPr>
+          <w:rStyle w:val="IntenseEmphasis"/>
+        </w:rPr>
+      </w:pPr>
+      <w:r>
+        <w:rPr>
+          <w:rStyle w:val="IntenseEmphasis"/>
+        </w:rPr>
+        <w:t>"</w:t>
+      </w:r>
+      <w:proofErr w:type="spellStart"/>
+      <w:r>
+        <w:rPr>
+          <w:rStyle w:val="IntenseEmphasis"/>
+        </w:rPr>
+        <w:t>MortalityNationalComparison</w:t>
+      </w:r>
+      <w:proofErr w:type="spellEnd"/>
+      <w:r>
+        <w:rPr>
+          <w:rStyle w:val="IntenseEmphasis"/>
+        </w:rPr>
+        <w:t xml:space="preserve">" </w:t>
+      </w:r>
+      <w:proofErr w:type="gramStart"/>
+      <w:r>
+        <w:rPr>
+          <w:rStyle w:val="IntenseEmphasis"/>
+        </w:rPr>
+        <w:t>VARCHAR(</w:t>
+      </w:r>
+      <w:proofErr w:type="gramEnd"/>
+      <w:r>
+        <w:rPr>
+          <w:rStyle w:val="IntenseEmphasis"/>
+        </w:rPr>
+        <w:t xml:space="preserve">30) NOT NULL, </w:t>
+      </w:r>
+    </w:p>
+    <w:p>
+      <w:pPr>
+        <w:pStyle w:val="NoSpacing"/>
+        <w:ind w:left="720"/>
+        <w:rPr>
+          <w:rStyle w:val="IntenseEmphasis"/>
+        </w:rPr>
+      </w:pPr>
+      <w:r>
+        <w:rPr>
+          <w:rStyle w:val="IntenseEmphasis"/>
+        </w:rPr>
+        <w:t>"</w:t>
+      </w:r>
+      <w:proofErr w:type="spellStart"/>
+      <w:r>
+        <w:rPr>
+          <w:rStyle w:val="IntenseEmphasis"/>
+        </w:rPr>
+        <w:t>SafetyOfCareNationalComparison</w:t>
+      </w:r>
+      <w:proofErr w:type="spellEnd"/>
+      <w:r>
+        <w:rPr>
+          <w:rStyle w:val="IntenseEmphasis"/>
+        </w:rPr>
+        <w:t xml:space="preserve">" </w:t>
+      </w:r>
+      <w:proofErr w:type="gramStart"/>
+      <w:r>
+        <w:rPr>
+          <w:rStyle w:val="IntenseEmphasis"/>
+        </w:rPr>
+        <w:t>VARCHAR(</w:t>
+      </w:r>
+      <w:proofErr w:type="gramEnd"/>
+      <w:r>
+        <w:rPr>
+          <w:rStyle w:val="IntenseEmphasis"/>
+        </w:rPr>
+        <w:t xml:space="preserve">30) NOT NULL, </w:t>
+      </w:r>
+    </w:p>
+    <w:p>
+      <w:pPr>
+        <w:pStyle w:val="NoSpacing"/>
+        <w:ind w:left="720"/>
+        <w:rPr>
+          <w:rStyle w:val="IntenseEmphasis"/>
+        </w:rPr>
+      </w:pPr>
+      <w:r>
+        <w:rPr>
+          <w:rStyle w:val="IntenseEmphasis"/>
+        </w:rPr>
+        <w:t>"</w:t>
+      </w:r>
+      <w:proofErr w:type="spellStart"/>
+      <w:r>
+        <w:rPr>
+          <w:rStyle w:val="IntenseEmphasis"/>
+        </w:rPr>
+        <w:t>ReadmissionNationalComparison</w:t>
+      </w:r>
+      <w:proofErr w:type="spellEnd"/>
+      <w:r>
+        <w:rPr>
+          <w:rStyle w:val="IntenseEmphasis"/>
+        </w:rPr>
+        <w:t xml:space="preserve">" </w:t>
+      </w:r>
+      <w:proofErr w:type="gramStart"/>
+      <w:r>
+        <w:rPr>
+          <w:rStyle w:val="IntenseEmphasis"/>
+        </w:rPr>
+        <w:t>VARCHAR(</w:t>
+      </w:r>
+      <w:proofErr w:type="gramEnd"/>
+      <w:r>
+        <w:rPr>
+          <w:rStyle w:val="IntenseEmphasis"/>
+        </w:rPr>
+        <w:t xml:space="preserve">30) NOT NULL, </w:t>
+      </w:r>
+    </w:p>
+    <w:p>
+      <w:pPr>
+        <w:pStyle w:val="NoSpacing"/>
+        <w:ind w:left="720"/>
+        <w:rPr>
+          <w:rStyle w:val="IntenseEmphasis"/>
+        </w:rPr>
+      </w:pPr>
+      <w:r>
+        <w:rPr>
+          <w:rStyle w:val="IntenseEmphasis"/>
+        </w:rPr>
+        <w:t>"</w:t>
+      </w:r>
+      <w:proofErr w:type="spellStart"/>
+      <w:r>
+        <w:rPr>
+          <w:rStyle w:val="IntenseEmphasis"/>
+        </w:rPr>
+        <w:t>PatientExperienceNationalComparison</w:t>
+      </w:r>
+      <w:proofErr w:type="spellEnd"/>
+      <w:r>
+        <w:rPr>
+          <w:rStyle w:val="IntenseEmphasis"/>
+        </w:rPr>
+        <w:t xml:space="preserve">" </w:t>
+      </w:r>
+      <w:proofErr w:type="gramStart"/>
+      <w:r>
+        <w:rPr>
+          <w:rStyle w:val="IntenseEmphasis"/>
+        </w:rPr>
+        <w:t>VARCHAR(</w:t>
+      </w:r>
+      <w:proofErr w:type="gramEnd"/>
+      <w:r>
+        <w:rPr>
+          <w:rStyle w:val="IntenseEmphasis"/>
+        </w:rPr>
+        <w:t xml:space="preserve">30) NOT NULL, </w:t>
+      </w:r>
+    </w:p>
+    <w:p>
+      <w:pPr>
+        <w:pStyle w:val="NoSpacing"/>
+        <w:ind w:left="720"/>
+        <w:rPr>
+          <w:rStyle w:val="IntenseEmphasis"/>
+        </w:rPr>
+      </w:pPr>
+      <w:r>
+        <w:rPr>
+          <w:rStyle w:val="IntenseEmphasis"/>
+        </w:rPr>
+        <w:t>"</w:t>
+      </w:r>
+      <w:proofErr w:type="spellStart"/>
+      <w:r>
+        <w:rPr>
+          <w:rStyle w:val="IntenseEmphasis"/>
+        </w:rPr>
+        <w:t>EffectivenessOfCareNationalComparison</w:t>
+      </w:r>
+      <w:proofErr w:type="spellEnd"/>
+      <w:r>
+        <w:rPr>
+          <w:rStyle w:val="IntenseEmphasis"/>
+        </w:rPr>
+        <w:t xml:space="preserve">" </w:t>
+      </w:r>
+      <w:proofErr w:type="gramStart"/>
+      <w:r>
+        <w:rPr>
+          <w:rStyle w:val="IntenseEmphasis"/>
+        </w:rPr>
+        <w:t>VARCHAR(</w:t>
+      </w:r>
+      <w:proofErr w:type="gramEnd"/>
+      <w:r>
+        <w:rPr>
+          <w:rStyle w:val="IntenseEmphasis"/>
+        </w:rPr>
+        <w:t xml:space="preserve">30) NOT NULL, </w:t>
+      </w:r>
+    </w:p>
+    <w:p>
+      <w:pPr>
+        <w:pStyle w:val="NoSpacing"/>
+        <w:ind w:left="720"/>
+        <w:rPr>
+          <w:rStyle w:val="IntenseEmphasis"/>
+        </w:rPr>
+      </w:pPr>
+      <w:r>
+        <w:rPr>
+          <w:rStyle w:val="IntenseEmphasis"/>
+        </w:rPr>
+        <w:t>"</w:t>
+      </w:r>
+      <w:proofErr w:type="spellStart"/>
+      <w:r>
+        <w:rPr>
+          <w:rStyle w:val="IntenseEmphasis"/>
+        </w:rPr>
+        <w:t>TimelinessOfCareNationalComparison</w:t>
+      </w:r>
+      <w:proofErr w:type="spellEnd"/>
+      <w:r>
+        <w:rPr>
+          <w:rStyle w:val="IntenseEmphasis"/>
+        </w:rPr>
+        <w:t xml:space="preserve">" </w:t>
+      </w:r>
+      <w:proofErr w:type="gramStart"/>
+      <w:r>
+        <w:rPr>
+          <w:rStyle w:val="IntenseEmphasis"/>
+        </w:rPr>
+        <w:t>VARCHAR(</w:t>
+      </w:r>
+      <w:proofErr w:type="gramEnd"/>
+      <w:r>
+        <w:rPr>
+          <w:rStyle w:val="IntenseEmphasis"/>
+        </w:rPr>
+        <w:t xml:space="preserve">30) NOT NULL, </w:t>
+      </w:r>
+    </w:p>
+    <w:p>
+      <w:pPr>
+        <w:pStyle w:val="NoSpacing"/>
+        <w:ind w:left="720"/>
+        <w:rPr>
+          <w:rStyle w:val="IntenseEmphasis"/>
+        </w:rPr>
+      </w:pPr>
+      <w:r>
+        <w:rPr>
+          <w:rStyle w:val="IntenseEmphasis"/>
+        </w:rPr>
+        <w:t>"</w:t>
+      </w:r>
+      <w:proofErr w:type="spellStart"/>
+      <w:r>
+        <w:rPr>
+          <w:rStyle w:val="IntenseEmphasis"/>
+        </w:rPr>
+        <w:t>EfficientUseOfMedicalImagingNationalComparison</w:t>
+      </w:r>
+      <w:proofErr w:type="spellEnd"/>
+      <w:r>
+        <w:rPr>
+          <w:rStyle w:val="IntenseEmphasis"/>
+        </w:rPr>
+        <w:t xml:space="preserve">" </w:t>
+      </w:r>
+      <w:proofErr w:type="gramStart"/>
+      <w:r>
+        <w:rPr>
+          <w:rStyle w:val="IntenseEmphasis"/>
+        </w:rPr>
+        <w:t>VARCHAR(</w:t>
+      </w:r>
+      <w:proofErr w:type="gramEnd"/>
+      <w:r>
+        <w:rPr>
+          <w:rStyle w:val="IntenseEmphasis"/>
+        </w:rPr>
+        <w:t xml:space="preserve">30) NOT NULL, </w:t>
+      </w:r>
+    </w:p>
+    <w:p>
+      <w:pPr>
+        <w:pStyle w:val="NoSpacing"/>
+        <w:ind w:left="720"/>
+        <w:rPr>
+          <w:rStyle w:val="IntenseEmphasis"/>
+        </w:rPr>
+      </w:pPr>
+      <w:r>
+        <w:rPr>
+          <w:rStyle w:val="IntenseEmphasis"/>
+        </w:rPr>
+        <w:t xml:space="preserve">"Year" </w:t>
+      </w:r>
+      <w:proofErr w:type="gramStart"/>
+      <w:r>
+        <w:rPr>
+          <w:rStyle w:val="IntenseEmphasis"/>
+        </w:rPr>
+        <w:t>VARCHAR(</w:t>
+      </w:r>
+      <w:proofErr w:type="gramEnd"/>
+      <w:r>
+        <w:rPr>
+          <w:rStyle w:val="IntenseEmphasis"/>
+        </w:rPr>
+        <w:t>4));</w:t>
+      </w:r>
+    </w:p>
+    <w:p>
+      <w:pPr>
+        <w:ind w:left="720"/>
+        <w:rPr>
+          <w:rStyle w:val="IntenseEmphasis"/>
+        </w:rPr>
+      </w:pPr>
+    </w:p>
+    <w:p>
+      <w:pPr>
+        <w:ind w:left="720"/>
+        <w:rPr>
+          <w:rStyle w:val="IntenseEmphasis"/>
+        </w:rPr>
+      </w:pPr>
+      <w:r>
+        <w:rPr>
+          <w:rStyle w:val="IntenseEmphasis"/>
+        </w:rPr>
+        <w:t>INSERT INTO ratings("</w:t>
+      </w:r>
+      <w:proofErr w:type="spellStart"/>
+      <w:r>
+        <w:rPr>
+          <w:rStyle w:val="IntenseEmphasis"/>
+        </w:rPr>
+        <w:t>FacilityID</w:t>
+      </w:r>
+      <w:proofErr w:type="spellEnd"/>
+      <w:r>
+        <w:rPr>
+          <w:rStyle w:val="IntenseEmphasis"/>
+        </w:rPr>
+        <w:t>", "</w:t>
+      </w:r>
+      <w:proofErr w:type="spellStart"/>
+      <w:r>
+        <w:rPr>
+          <w:rStyle w:val="IntenseEmphasis"/>
+        </w:rPr>
+        <w:t>FacilityName</w:t>
+      </w:r>
+      <w:proofErr w:type="spellEnd"/>
+      <w:r>
+        <w:rPr>
+          <w:rStyle w:val="IntenseEmphasis"/>
+        </w:rPr>
+        <w:t>", "Address", "City", "State", "</w:t>
+      </w:r>
+      <w:proofErr w:type="spellStart"/>
+      <w:r>
+        <w:rPr>
+          <w:rStyle w:val="IntenseEmphasis"/>
+        </w:rPr>
+        <w:t>ZipCode</w:t>
+      </w:r>
+      <w:proofErr w:type="spellEnd"/>
+      <w:r>
+        <w:rPr>
+          <w:rStyle w:val="IntenseEmphasis"/>
+        </w:rPr>
+        <w:t>", "</w:t>
+      </w:r>
+      <w:proofErr w:type="spellStart"/>
+      <w:r>
+        <w:rPr>
+          <w:rStyle w:val="IntenseEmphasis"/>
+        </w:rPr>
+        <w:t>CountyName</w:t>
+      </w:r>
+      <w:proofErr w:type="spellEnd"/>
+      <w:r>
+        <w:rPr>
+          <w:rStyle w:val="IntenseEmphasis"/>
+        </w:rPr>
+        <w:t>", "Phone", "</w:t>
+      </w:r>
+      <w:proofErr w:type="spellStart"/>
+      <w:r>
+        <w:rPr>
+          <w:rStyle w:val="IntenseEmphasis"/>
+        </w:rPr>
+        <w:t>HospitalType</w:t>
+      </w:r>
+      <w:proofErr w:type="spellEnd"/>
+      <w:r>
+        <w:rPr>
+          <w:rStyle w:val="IntenseEmphasis"/>
+        </w:rPr>
+        <w:t>", "</w:t>
+      </w:r>
+      <w:proofErr w:type="spellStart"/>
+      <w:r>
+        <w:rPr>
+          <w:rStyle w:val="IntenseEmphasis"/>
+        </w:rPr>
+        <w:t>HospitalOwnership</w:t>
+      </w:r>
+      <w:proofErr w:type="spellEnd"/>
+      <w:r>
+        <w:rPr>
+          <w:rStyle w:val="IntenseEmphasis"/>
+        </w:rPr>
+        <w:t>", "</w:t>
+      </w:r>
+      <w:proofErr w:type="spellStart"/>
+      <w:r>
+        <w:rPr>
+          <w:rStyle w:val="IntenseEmphasis"/>
+        </w:rPr>
+        <w:t>EmergencyServices</w:t>
+      </w:r>
+      <w:proofErr w:type="spellEnd"/>
+      <w:r>
+        <w:rPr>
+          <w:rStyle w:val="IntenseEmphasis"/>
+        </w:rPr>
+        <w:t>", "</w:t>
+      </w:r>
+      <w:proofErr w:type="spellStart"/>
+      <w:r>
+        <w:rPr>
+          <w:rStyle w:val="IntenseEmphasis"/>
+        </w:rPr>
+        <w:t>MeetsCriteriaForInteropEHRs</w:t>
+      </w:r>
+      <w:proofErr w:type="spellEnd"/>
+      <w:r>
+        <w:rPr>
+          <w:rStyle w:val="IntenseEmphasis"/>
+        </w:rPr>
+        <w:t>", "</w:t>
+      </w:r>
+      <w:proofErr w:type="spellStart"/>
+      <w:r>
+        <w:rPr>
+          <w:rStyle w:val="IntenseEmphasis"/>
+        </w:rPr>
+        <w:t>HospitalOverallRating</w:t>
+      </w:r>
+      <w:proofErr w:type="spellEnd"/>
+      <w:r>
+        <w:rPr>
+          <w:rStyle w:val="IntenseEmphasis"/>
+        </w:rPr>
+        <w:t>", "</w:t>
+      </w:r>
+      <w:proofErr w:type="spellStart"/>
+      <w:r>
+        <w:rPr>
+          <w:rStyle w:val="IntenseEmphasis"/>
+        </w:rPr>
+        <w:t>MortalityNationalComparison</w:t>
+      </w:r>
+      <w:proofErr w:type="spellEnd"/>
+      <w:r>
+        <w:rPr>
+          <w:rStyle w:val="IntenseEmphasis"/>
+        </w:rPr>
+        <w:t>", "</w:t>
+      </w:r>
+      <w:proofErr w:type="spellStart"/>
+      <w:r>
+        <w:rPr>
+          <w:rStyle w:val="IntenseEmphasis"/>
+        </w:rPr>
+        <w:t>SafetyOfCareNationalComparison</w:t>
+      </w:r>
+      <w:proofErr w:type="spellEnd"/>
+      <w:r>
+        <w:rPr>
+          <w:rStyle w:val="IntenseEmphasis"/>
+        </w:rPr>
+        <w:t>", "</w:t>
+      </w:r>
+      <w:proofErr w:type="spellStart"/>
+      <w:r>
+        <w:rPr>
+          <w:rStyle w:val="IntenseEmphasis"/>
+        </w:rPr>
+        <w:t>ReadmissionNationalComparison</w:t>
+      </w:r>
+      <w:proofErr w:type="spellEnd"/>
+      <w:r>
+        <w:rPr>
+          <w:rStyle w:val="IntenseEmphasis"/>
+        </w:rPr>
+        <w:t>", "</w:t>
+      </w:r>
+      <w:proofErr w:type="spellStart"/>
+      <w:r>
+        <w:rPr>
+          <w:rStyle w:val="IntenseEmphasis"/>
+        </w:rPr>
+        <w:t>PatientExperienceNationalComparison</w:t>
+      </w:r>
+      <w:proofErr w:type="spellEnd"/>
+      <w:r>
+        <w:rPr>
+          <w:rStyle w:val="IntenseEmphasis"/>
+        </w:rPr>
+        <w:t>", "</w:t>
+      </w:r>
+      <w:proofErr w:type="spellStart"/>
+      <w:r>
+        <w:rPr>
+          <w:rStyle w:val="IntenseEmphasis"/>
+        </w:rPr>
+        <w:t>EffectivenessOfCareNationalComparison</w:t>
+      </w:r>
+      <w:proofErr w:type="spellEnd"/>
+      <w:r>
+        <w:rPr>
+          <w:rStyle w:val="IntenseEmphasis"/>
+        </w:rPr>
+        <w:t>", "</w:t>
+      </w:r>
+      <w:proofErr w:type="spellStart"/>
+      <w:r>
+        <w:rPr>
+          <w:rStyle w:val="IntenseEmphasis"/>
+        </w:rPr>
+        <w:t>TimelinessOfCareNationalComparison</w:t>
+      </w:r>
+      <w:proofErr w:type="spellEnd"/>
+      <w:r>
+        <w:rPr>
+          <w:rStyle w:val="IntenseEmphasis"/>
+        </w:rPr>
+        <w:t>", "</w:t>
+      </w:r>
+      <w:proofErr w:type="spellStart"/>
+      <w:r>
+        <w:rPr>
+          <w:rStyle w:val="IntenseEmphasis"/>
+        </w:rPr>
+        <w:t>EfficientUseOfMedicalImagingNationalComparison</w:t>
+      </w:r>
+      <w:proofErr w:type="spellEnd"/>
+      <w:r>
+        <w:rPr>
+          <w:rStyle w:val="IntenseEmphasis"/>
+        </w:rPr>
+        <w:t>", "Year")</w:t>
+      </w:r>
+      <w:r>
+        <w:rPr>
+          <w:rStyle w:val="IntenseEmphasis"/>
+        </w:rPr>
+        <w:br/>
+      </w:r>
+      <w:r>
+        <w:rPr>
+          <w:rStyle w:val="IntenseEmphasis"/>
+        </w:rPr>
+        <w:t>VALUES(010001, 'SOUTHEAST ALABAMA MEDICAL CENTER', '1108 ROSS CLARK CIRCLE', 'DOTHAN',  'AL', 36301,  'HOUSTON',  '(334) 793-8701',  'Acute Care Hospitals',  'Government - Hospital District or Authority',  True,  True,  '2',  'Below the national average',  'Same as the national average',  'Below the national average',  'Below the national average',  'Same as the national average',  'Same as the national average',  'Same as the national average',  2020);</w:t>
+      </w:r>
+    </w:p>
+    <w:p>
+      <w:pPr>
+        <w:ind w:left="720"/>
+        <w:rPr>
+          <w:rStyle w:val="IntenseEmphasis"/>
+        </w:rPr>
+      </w:pPr>
+      <w:r>
+        <w:rPr>
+          <w:rStyle w:val="IntenseEmphasis"/>
+        </w:rPr>
+        <w:t>… rest of the inserts are removed for brevity</w:t>
+      </w:r>
+      <w:r>
+        <w:rPr>
+          <w:rStyle w:val="IntenseEmphasis"/>
+        </w:rPr>
+        <w:t>, see submitted file ‘</w:t>
+      </w:r>
+      <w:proofErr w:type="spellStart"/>
+      <w:r>
+        <w:rPr>
+          <w:rStyle w:val="IntenseEmphasis"/>
+        </w:rPr>
+        <w:t>wgu</w:t>
+      </w:r>
+      <w:proofErr w:type="spellEnd"/>
+      <w:r>
+        <w:rPr>
+          <w:rStyle w:val="IntenseEmphasis"/>
+        </w:rPr>
+        <w:t>-generated-</w:t>
+      </w:r>
+      <w:proofErr w:type="spellStart"/>
+      <w:r>
+        <w:rPr>
+          <w:rStyle w:val="IntenseEmphasis"/>
+        </w:rPr>
+        <w:t>sql</w:t>
+      </w:r>
+      <w:proofErr w:type="spellEnd"/>
+      <w:r>
+        <w:rPr>
+          <w:rStyle w:val="IntenseEmphasis"/>
+        </w:rPr>
+        <w:t>-for-additional-</w:t>
+      </w:r>
+      <w:proofErr w:type="spellStart"/>
+      <w:r>
+        <w:rPr>
+          <w:rStyle w:val="IntenseEmphasis"/>
+        </w:rPr>
+        <w:t>dataset.sql</w:t>
+      </w:r>
+      <w:proofErr w:type="spellEnd"/>
+      <w:r>
+        <w:rPr>
+          <w:rStyle w:val="IntenseEmphasis"/>
+        </w:rPr>
+        <w:t>’ for rest of insert statements.</w:t>
+      </w:r>
+    </w:p>
+    <w:p>
+      <w:pPr>
+        <w:ind w:left="720"/>
+        <w:rPr>
+          <w:rStyle w:val="IntenseEmphasis"/>
+        </w:rPr>
+      </w:pPr>
+    </w:p>
+    <w:p>
+      <w:pPr>
+        <w:ind w:left="720"/>
+        <w:rPr>
+          <w:rStyle w:val="IntenseEmphasis"/>
+        </w:rPr>
+      </w:pPr>
+    </w:p>
+    <w:p>
+      <w:pPr>
+        <w:pStyle w:val="Heading3"/>
+        <w:ind w:firstLine="720"/>
+        <w:rPr>
+          <w:rStyle w:val="IntenseEmphasis"/>
+        </w:rPr>
+      </w:pPr>
+      <w:r>
+        <w:rPr>
+          <w:rStyle w:val="IntenseEmphasis"/>
+        </w:rPr>
+        <w:lastRenderedPageBreak/>
+        <w:t>SQL Script: ‘patient-count-by-state-with-</w:t>
+      </w:r>
+      <w:proofErr w:type="spellStart"/>
+      <w:r>
+        <w:rPr>
+          <w:rStyle w:val="IntenseEmphasis"/>
+        </w:rPr>
+        <w:t>ranking.sql</w:t>
+      </w:r>
+      <w:proofErr w:type="spellEnd"/>
+      <w:r>
+        <w:rPr>
+          <w:rStyle w:val="IntenseEmphasis"/>
+        </w:rPr>
+        <w:t>’</w:t>
+      </w:r>
+    </w:p>
+    <w:p/>
+    <w:p>
+      <w:pPr>
+        <w:pStyle w:val="NoSpacing"/>
+        <w:rPr>
+          <w:rStyle w:val="IntenseEmphasis"/>
+          <w:color w:val="538135" w:themeColor="accent6" w:themeShade="BF"/>
+        </w:rPr>
+      </w:pPr>
+      <w:r>
+        <w:tab/>
+      </w:r>
+      <w:r>
+        <w:rPr>
+          <w:rStyle w:val="IntenseEmphasis"/>
+          <w:color w:val="538135" w:themeColor="accent6" w:themeShade="BF"/>
+        </w:rPr>
+        <w:t>/*</w:t>
+      </w:r>
+    </w:p>
+    <w:p>
+      <w:pPr>
+        <w:pStyle w:val="NoSpacing"/>
+        <w:ind w:left="720"/>
+        <w:rPr>
+          <w:rStyle w:val="IntenseEmphasis"/>
+          <w:color w:val="538135" w:themeColor="accent6" w:themeShade="BF"/>
+        </w:rPr>
+      </w:pPr>
+      <w:r>
+        <w:rPr>
+          <w:rStyle w:val="IntenseEmphasis"/>
+          <w:color w:val="538135" w:themeColor="accent6" w:themeShade="BF"/>
+        </w:rPr>
+        <w:t xml:space="preserve"> File: patient-count-by-state-with-</w:t>
+      </w:r>
+      <w:proofErr w:type="spellStart"/>
+      <w:r>
+        <w:rPr>
+          <w:rStyle w:val="IntenseEmphasis"/>
+          <w:color w:val="538135" w:themeColor="accent6" w:themeShade="BF"/>
+        </w:rPr>
+        <w:t>ranking.sql</w:t>
+      </w:r>
+      <w:proofErr w:type="spellEnd"/>
+    </w:p>
+    <w:p>
+      <w:pPr>
+        <w:pStyle w:val="NoSpacing"/>
+        <w:ind w:left="720"/>
+        <w:rPr>
+          <w:rStyle w:val="IntenseEmphasis"/>
+          <w:color w:val="538135" w:themeColor="accent6" w:themeShade="BF"/>
+        </w:rPr>
+      </w:pPr>
+      <w:r>
+        <w:rPr>
+          <w:rStyle w:val="IntenseEmphasis"/>
+          <w:color w:val="538135" w:themeColor="accent6" w:themeShade="BF"/>
+        </w:rPr>
+        <w:t xml:space="preserve"> Student: André Davis</w:t>
+      </w:r>
+    </w:p>
+    <w:p>
+      <w:pPr>
+        <w:pStyle w:val="NoSpacing"/>
+        <w:ind w:left="720"/>
+        <w:rPr>
+          <w:rStyle w:val="IntenseEmphasis"/>
+          <w:color w:val="538135" w:themeColor="accent6" w:themeShade="BF"/>
+        </w:rPr>
+      </w:pPr>
+      <w:r>
+        <w:rPr>
+          <w:rStyle w:val="IntenseEmphasis"/>
+          <w:color w:val="538135" w:themeColor="accent6" w:themeShade="BF"/>
+        </w:rPr>
+        <w:t xml:space="preserve"> Student ID: 010630641</w:t>
+      </w:r>
+    </w:p>
+    <w:p>
+      <w:pPr>
+        <w:pStyle w:val="NoSpacing"/>
+        <w:ind w:left="720"/>
+        <w:rPr>
+          <w:rStyle w:val="IntenseEmphasis"/>
+          <w:color w:val="538135" w:themeColor="accent6" w:themeShade="BF"/>
+        </w:rPr>
+      </w:pPr>
+      <w:r>
+        <w:rPr>
+          <w:rStyle w:val="IntenseEmphasis"/>
+          <w:color w:val="538135" w:themeColor="accent6" w:themeShade="BF"/>
+        </w:rPr>
+        <w:t xml:space="preserve"> Performance </w:t>
+      </w:r>
+      <w:proofErr w:type="spellStart"/>
+      <w:r>
+        <w:rPr>
+          <w:rStyle w:val="IntenseEmphasis"/>
+          <w:color w:val="538135" w:themeColor="accent6" w:themeShade="BF"/>
+        </w:rPr>
+        <w:t>Assesment</w:t>
+      </w:r>
+      <w:proofErr w:type="spellEnd"/>
+      <w:r>
+        <w:rPr>
+          <w:rStyle w:val="IntenseEmphasis"/>
+          <w:color w:val="538135" w:themeColor="accent6" w:themeShade="BF"/>
+        </w:rPr>
+        <w:t>: SLM1 — TASK 1: DATA ANALYSIS - Advanced Acquisition - D211</w:t>
+      </w:r>
+    </w:p>
+    <w:p>
+      <w:pPr>
+        <w:pStyle w:val="NoSpacing"/>
+        <w:ind w:left="720"/>
+        <w:rPr>
+          <w:rStyle w:val="IntenseEmphasis"/>
+          <w:color w:val="538135" w:themeColor="accent6" w:themeShade="BF"/>
+        </w:rPr>
+      </w:pPr>
+      <w:r>
+        <w:rPr>
+          <w:rStyle w:val="IntenseEmphasis"/>
+          <w:color w:val="538135" w:themeColor="accent6" w:themeShade="BF"/>
+        </w:rPr>
+        <w:t xml:space="preserve"> Description:</w:t>
+      </w:r>
+    </w:p>
+    <w:p>
+      <w:pPr>
+        <w:pStyle w:val="NoSpacing"/>
+        <w:ind w:left="720"/>
+        <w:rPr>
+          <w:rStyle w:val="IntenseEmphasis"/>
+          <w:color w:val="538135" w:themeColor="accent6" w:themeShade="BF"/>
+        </w:rPr>
+      </w:pPr>
+      <w:r>
+        <w:rPr>
+          <w:rStyle w:val="IntenseEmphasis"/>
+          <w:color w:val="538135" w:themeColor="accent6" w:themeShade="BF"/>
+        </w:rPr>
+        <w:t xml:space="preserve"> </w:t>
+      </w:r>
+      <w:r>
+        <w:rPr>
+          <w:rStyle w:val="IntenseEmphasis"/>
+          <w:color w:val="538135" w:themeColor="accent6" w:themeShade="BF"/>
+        </w:rPr>
+        <w:tab/>
+        <w:t>This script will count the number of patients per state and rank them.</w:t>
+      </w:r>
+    </w:p>
+    <w:p>
+      <w:pPr>
+        <w:pStyle w:val="NoSpacing"/>
+        <w:ind w:left="720"/>
+        <w:rPr>
+          <w:rStyle w:val="IntenseEmphasis"/>
+          <w:color w:val="538135" w:themeColor="accent6" w:themeShade="BF"/>
+        </w:rPr>
+      </w:pPr>
+      <w:r>
+        <w:rPr>
+          <w:rStyle w:val="IntenseEmphasis"/>
+          <w:color w:val="538135" w:themeColor="accent6" w:themeShade="BF"/>
+        </w:rPr>
+        <w:t>*/</w:t>
+      </w:r>
+    </w:p>
+    <w:p>
+      <w:pPr>
+        <w:pStyle w:val="NoSpacing"/>
+        <w:ind w:left="720"/>
+        <w:rPr>
+          <w:rStyle w:val="IntenseEmphasis"/>
+        </w:rPr>
+      </w:pPr>
+      <w:r>
+        <w:rPr>
+          <w:rStyle w:val="IntenseEmphasis"/>
+        </w:rPr>
+        <w:t xml:space="preserve">WITH </w:t>
+      </w:r>
+      <w:proofErr w:type="spellStart"/>
+      <w:r>
+        <w:rPr>
+          <w:rStyle w:val="IntenseEmphasis"/>
+        </w:rPr>
+        <w:t>Patient_Count_By_States</w:t>
+      </w:r>
+      <w:proofErr w:type="spellEnd"/>
+      <w:r>
+        <w:rPr>
+          <w:rStyle w:val="IntenseEmphasis"/>
+        </w:rPr>
+        <w:t xml:space="preserve"> AS (</w:t>
+      </w:r>
+    </w:p>
+    <w:p>
+      <w:pPr>
+        <w:pStyle w:val="NoSpacing"/>
+        <w:ind w:left="720"/>
+        <w:rPr>
+          <w:rStyle w:val="IntenseEmphasis"/>
+        </w:rPr>
+      </w:pPr>
+      <w:r>
+        <w:rPr>
+          <w:rStyle w:val="IntenseEmphasis"/>
+        </w:rPr>
+        <w:tab/>
+        <w:t xml:space="preserve">SELECT </w:t>
+      </w:r>
+      <w:proofErr w:type="spellStart"/>
+      <w:proofErr w:type="gramStart"/>
+      <w:r>
+        <w:rPr>
+          <w:rStyle w:val="IntenseEmphasis"/>
+        </w:rPr>
+        <w:t>l.state</w:t>
+      </w:r>
+      <w:proofErr w:type="spellEnd"/>
+      <w:proofErr w:type="gramEnd"/>
+    </w:p>
+    <w:p>
+      <w:pPr>
+        <w:pStyle w:val="NoSpacing"/>
+        <w:ind w:left="720"/>
+        <w:rPr>
+          <w:rStyle w:val="IntenseEmphasis"/>
+        </w:rPr>
+      </w:pPr>
+      <w:r>
+        <w:rPr>
+          <w:rStyle w:val="IntenseEmphasis"/>
+        </w:rPr>
+        <w:tab/>
+      </w:r>
+      <w:r>
+        <w:rPr>
+          <w:rStyle w:val="IntenseEmphasis"/>
+        </w:rPr>
+        <w:tab/>
+        <w:t xml:space="preserve">  </w:t>
+      </w:r>
+      <w:proofErr w:type="gramStart"/>
+      <w:r>
+        <w:rPr>
+          <w:rStyle w:val="IntenseEmphasis"/>
+        </w:rPr>
+        <w:t>,COUNT</w:t>
+      </w:r>
+      <w:proofErr w:type="gramEnd"/>
+      <w:r>
+        <w:rPr>
+          <w:rStyle w:val="IntenseEmphasis"/>
+        </w:rPr>
+        <w:t xml:space="preserve">(p.*) AS </w:t>
+      </w:r>
+      <w:proofErr w:type="spellStart"/>
+      <w:r>
+        <w:rPr>
+          <w:rStyle w:val="IntenseEmphasis"/>
+        </w:rPr>
+        <w:t>PatientCount</w:t>
+      </w:r>
+      <w:proofErr w:type="spellEnd"/>
+    </w:p>
+    <w:p>
+      <w:pPr>
+        <w:pStyle w:val="NoSpacing"/>
+        <w:ind w:left="720"/>
+        <w:rPr>
+          <w:rStyle w:val="IntenseEmphasis"/>
+        </w:rPr>
+      </w:pPr>
+      <w:r>
+        <w:rPr>
+          <w:rStyle w:val="IntenseEmphasis"/>
+        </w:rPr>
+        <w:tab/>
+        <w:t>FROM patient AS p</w:t>
+      </w:r>
+    </w:p>
+    <w:p>
+      <w:pPr>
+        <w:pStyle w:val="NoSpacing"/>
+        <w:ind w:left="720"/>
+        <w:rPr>
+          <w:rStyle w:val="IntenseEmphasis"/>
+        </w:rPr>
+      </w:pPr>
+      <w:r>
+        <w:rPr>
+          <w:rStyle w:val="IntenseEmphasis"/>
+        </w:rPr>
+        <w:tab/>
+      </w:r>
+      <w:r>
+        <w:rPr>
+          <w:rStyle w:val="IntenseEmphasis"/>
+        </w:rPr>
+        <w:tab/>
+        <w:t xml:space="preserve">INNER JOIN location AS l ON </w:t>
+      </w:r>
+      <w:proofErr w:type="spellStart"/>
+      <w:proofErr w:type="gramStart"/>
+      <w:r>
+        <w:rPr>
+          <w:rStyle w:val="IntenseEmphasis"/>
+        </w:rPr>
+        <w:t>l.location</w:t>
+      </w:r>
+      <w:proofErr w:type="gramEnd"/>
+      <w:r>
+        <w:rPr>
+          <w:rStyle w:val="IntenseEmphasis"/>
+        </w:rPr>
+        <w:t>_id</w:t>
+      </w:r>
+      <w:proofErr w:type="spellEnd"/>
+      <w:r>
+        <w:rPr>
+          <w:rStyle w:val="IntenseEmphasis"/>
+        </w:rPr>
+        <w:t xml:space="preserve"> = </w:t>
+      </w:r>
+      <w:proofErr w:type="spellStart"/>
+      <w:r>
+        <w:rPr>
+          <w:rStyle w:val="IntenseEmphasis"/>
+        </w:rPr>
+        <w:t>p.location_id</w:t>
+      </w:r>
+      <w:proofErr w:type="spellEnd"/>
+    </w:p>
+    <w:p>
+      <w:pPr>
+        <w:pStyle w:val="NoSpacing"/>
+        <w:ind w:left="720"/>
+        <w:rPr>
+          <w:rStyle w:val="IntenseEmphasis"/>
+        </w:rPr>
+      </w:pPr>
+      <w:r>
+        <w:rPr>
+          <w:rStyle w:val="IntenseEmphasis"/>
+        </w:rPr>
+        <w:tab/>
+        <w:t xml:space="preserve">GROUP BY </w:t>
+      </w:r>
+      <w:proofErr w:type="spellStart"/>
+      <w:proofErr w:type="gramStart"/>
+      <w:r>
+        <w:rPr>
+          <w:rStyle w:val="IntenseEmphasis"/>
+        </w:rPr>
+        <w:t>l.State</w:t>
+      </w:r>
+      <w:proofErr w:type="spellEnd"/>
+      <w:proofErr w:type="gramEnd"/>
+    </w:p>
+    <w:p>
+      <w:pPr>
+        <w:pStyle w:val="NoSpacing"/>
+        <w:ind w:left="720"/>
+        <w:rPr>
+          <w:rStyle w:val="IntenseEmphasis"/>
+        </w:rPr>
+      </w:pPr>
+      <w:r>
+        <w:rPr>
+          <w:rStyle w:val="IntenseEmphasis"/>
+        </w:rPr>
+        <w:tab/>
+        <w:t xml:space="preserve">ORDER BY </w:t>
+      </w:r>
+      <w:proofErr w:type="spellStart"/>
+      <w:proofErr w:type="gramStart"/>
+      <w:r>
+        <w:rPr>
+          <w:rStyle w:val="IntenseEmphasis"/>
+        </w:rPr>
+        <w:t>l.State</w:t>
+      </w:r>
+      <w:proofErr w:type="spellEnd"/>
+      <w:proofErr w:type="gramEnd"/>
+    </w:p>
+    <w:p>
+      <w:pPr>
+        <w:pStyle w:val="NoSpacing"/>
+        <w:ind w:left="720"/>
+        <w:rPr>
+          <w:rStyle w:val="IntenseEmphasis"/>
+        </w:rPr>
+      </w:pPr>
+      <w:r>
+        <w:rPr>
+          <w:rStyle w:val="IntenseEmphasis"/>
+        </w:rPr>
+        <w:t>)</w:t>
+      </w:r>
+    </w:p>
+    <w:p>
+      <w:pPr>
+        <w:pStyle w:val="NoSpacing"/>
+        <w:ind w:left="720"/>
+        <w:rPr>
+          <w:rStyle w:val="IntenseEmphasis"/>
+        </w:rPr>
+      </w:pPr>
+    </w:p>
+    <w:p>
+      <w:pPr>
+        <w:pStyle w:val="NoSpacing"/>
+        <w:ind w:left="720"/>
+        <w:rPr>
+          <w:rStyle w:val="IntenseEmphasis"/>
+        </w:rPr>
+      </w:pPr>
+      <w:r>
+        <w:rPr>
+          <w:rStyle w:val="IntenseEmphasis"/>
+        </w:rPr>
+        <w:t>SELECT</w:t>
+      </w:r>
+    </w:p>
+    <w:p>
+      <w:pPr>
+        <w:pStyle w:val="NoSpacing"/>
+        <w:ind w:left="720"/>
+        <w:rPr>
+          <w:rStyle w:val="IntenseEmphasis"/>
+        </w:rPr>
+      </w:pPr>
+      <w:r>
+        <w:rPr>
+          <w:rStyle w:val="IntenseEmphasis"/>
+        </w:rPr>
+        <w:tab/>
+      </w:r>
+      <w:proofErr w:type="spellStart"/>
+      <w:proofErr w:type="gramStart"/>
+      <w:r>
+        <w:rPr>
+          <w:rStyle w:val="IntenseEmphasis"/>
+        </w:rPr>
+        <w:t>pcbs.state</w:t>
+      </w:r>
+      <w:proofErr w:type="spellEnd"/>
+      <w:proofErr w:type="gramEnd"/>
+    </w:p>
+    <w:p>
+      <w:pPr>
+        <w:pStyle w:val="NoSpacing"/>
+        <w:ind w:left="720"/>
+        <w:rPr>
+          <w:rStyle w:val="IntenseEmphasis"/>
+        </w:rPr>
+      </w:pPr>
+      <w:r>
+        <w:rPr>
+          <w:rStyle w:val="IntenseEmphasis"/>
+        </w:rPr>
+        <w:t xml:space="preserve">   </w:t>
+      </w:r>
+      <w:proofErr w:type="gramStart"/>
+      <w:r>
+        <w:rPr>
+          <w:rStyle w:val="IntenseEmphasis"/>
+        </w:rPr>
+        <w:t>,</w:t>
+      </w:r>
+      <w:proofErr w:type="spellStart"/>
+      <w:r>
+        <w:rPr>
+          <w:rStyle w:val="IntenseEmphasis"/>
+        </w:rPr>
+        <w:t>pcbs</w:t>
+      </w:r>
+      <w:proofErr w:type="gramEnd"/>
+      <w:r>
+        <w:rPr>
+          <w:rStyle w:val="IntenseEmphasis"/>
+        </w:rPr>
+        <w:t>.PatientCount</w:t>
+      </w:r>
+      <w:proofErr w:type="spellEnd"/>
+    </w:p>
+    <w:p>
+      <w:pPr>
+        <w:pStyle w:val="NoSpacing"/>
+        <w:ind w:left="720"/>
+        <w:rPr>
+          <w:rStyle w:val="IntenseEmphasis"/>
+        </w:rPr>
+      </w:pPr>
+      <w:r>
+        <w:rPr>
+          <w:rStyle w:val="IntenseEmphasis"/>
+        </w:rPr>
+        <w:t xml:space="preserve">   </w:t>
+      </w:r>
+      <w:proofErr w:type="gramStart"/>
+      <w:r>
+        <w:rPr>
+          <w:rStyle w:val="IntenseEmphasis"/>
+        </w:rPr>
+        <w:t>,DENSE</w:t>
+      </w:r>
+      <w:proofErr w:type="gramEnd"/>
+      <w:r>
+        <w:rPr>
+          <w:rStyle w:val="IntenseEmphasis"/>
+        </w:rPr>
+        <w:t xml:space="preserve">_RANK() OVER (ORDER BY </w:t>
+      </w:r>
+      <w:proofErr w:type="spellStart"/>
+      <w:r>
+        <w:rPr>
+          <w:rStyle w:val="IntenseEmphasis"/>
+        </w:rPr>
+        <w:t>pcbs.PatientCount</w:t>
+      </w:r>
+      <w:proofErr w:type="spellEnd"/>
+      <w:r>
+        <w:rPr>
+          <w:rStyle w:val="IntenseEmphasis"/>
+        </w:rPr>
+        <w:t xml:space="preserve"> DESC) AS Ranking</w:t>
+      </w:r>
+    </w:p>
+    <w:p>
+      <w:pPr>
+        <w:pStyle w:val="NoSpacing"/>
+        <w:ind w:left="720"/>
+        <w:rPr>
+          <w:rStyle w:val="IntenseEmphasis"/>
+        </w:rPr>
+      </w:pPr>
+      <w:r>
+        <w:rPr>
+          <w:rStyle w:val="IntenseEmphasis"/>
+        </w:rPr>
+        <w:t xml:space="preserve">FROM </w:t>
+      </w:r>
+      <w:proofErr w:type="spellStart"/>
+      <w:r>
+        <w:rPr>
+          <w:rStyle w:val="IntenseEmphasis"/>
+        </w:rPr>
+        <w:t>Patient_Count_By_States</w:t>
+      </w:r>
+      <w:proofErr w:type="spellEnd"/>
+      <w:r>
+        <w:rPr>
+          <w:rStyle w:val="IntenseEmphasis"/>
+        </w:rPr>
+        <w:t xml:space="preserve"> AS </w:t>
+      </w:r>
+      <w:proofErr w:type="spellStart"/>
+      <w:r>
+        <w:rPr>
+          <w:rStyle w:val="IntenseEmphasis"/>
+        </w:rPr>
+        <w:t>pcbs</w:t>
+      </w:r>
+      <w:proofErr w:type="spellEnd"/>
+    </w:p>
+    <w:p>
+      <w:pPr>
+        <w:pStyle w:val="NoSpacing"/>
+        <w:ind w:left="720"/>
+      </w:pPr>
+      <w:r>
+        <w:rPr>
+          <w:rStyle w:val="IntenseEmphasis"/>
+        </w:rPr>
+        <w:t xml:space="preserve">ORDER BY state ASC, Ranking </w:t>
+      </w:r>
+      <w:proofErr w:type="gramStart"/>
+      <w:r>
+        <w:rPr>
+          <w:rStyle w:val="IntenseEmphasis"/>
+        </w:rPr>
+        <w:t>DESC;</w:t>
+      </w:r>
+      <w:proofErr w:type="gramEnd"/>
+    </w:p>
+    <w:p>
+      <w:pPr>
+        <w:ind w:left="720"/>
+        <w:rPr>
+          <w:rStyle w:val="Emphasis"/>
+          <w:i w:val="0"/>
+          <w:iCs w:val="0"/>
+        </w:rPr>
+      </w:pPr>
+    </w:p>
+    <w:p>
+      <w:pPr>
+        <w:ind w:left="720"/>
+        <w:rPr>
+          <w:rStyle w:val="Emphasis"/>
+          <w:i w:val="0"/>
+          <w:iCs w:val="0"/>
+        </w:rPr>
+      </w:pPr>
+      <w:r>
+        <w:rPr>
+          <w:rStyle w:val="Emphasis"/>
+          <w:i w:val="0"/>
+          <w:iCs w:val="0"/>
+        </w:rPr>
+        <w:t xml:space="preserve">    </w:t>
+      </w:r>
+    </w:p>
+    <w:p>
+      <w:pPr>
+        <w:pStyle w:val="Heading3"/>
+        <w:ind w:left="720"/>
+        <w:rPr>
+          <w:rStyle w:val="IntenseEmphasis"/>
+          <w:color w:val="538135" w:themeColor="accent6" w:themeShade="BF"/>
+        </w:rPr>
+      </w:pPr>
+      <w:r>
+        <w:rPr>
+          <w:rStyle w:val="Heading3Char"/>
+        </w:rPr>
+        <w:t>SQL Script: ‘emergency-services-count-by-state-</w:t>
+      </w:r>
+      <w:proofErr w:type="spellStart"/>
+      <w:r>
+        <w:rPr>
+          <w:rStyle w:val="Heading3Char"/>
+        </w:rPr>
+        <w:t>ranked.sql</w:t>
+      </w:r>
+      <w:proofErr w:type="spellEnd"/>
+      <w:r>
+        <w:rPr>
+          <w:rStyle w:val="Heading3Char"/>
+        </w:rPr>
+        <w:t>’:</w:t>
+      </w:r>
+      <w:r>
+        <w:rPr>
+          <w:rStyle w:val="Emphasis"/>
+          <w:i w:val="0"/>
+          <w:iCs w:val="0"/>
+        </w:rPr>
+        <w:br/>
+      </w:r>
+      <w:r>
+        <w:rPr>
+          <w:rStyle w:val="Emphasis"/>
+          <w:i w:val="0"/>
+          <w:iCs w:val="0"/>
+        </w:rPr>
+        <w:br/>
+      </w:r>
+      <w:r>
+        <w:rPr>
+          <w:rStyle w:val="IntenseEmphasis"/>
+          <w:color w:val="538135" w:themeColor="accent6" w:themeShade="BF"/>
+        </w:rPr>
+        <w:t>/*</w:t>
+      </w:r>
+    </w:p>
+    <w:p>
+      <w:pPr>
+        <w:pStyle w:val="NoSpacing"/>
+        <w:ind w:left="720"/>
+        <w:rPr>
+          <w:rStyle w:val="IntenseEmphasis"/>
+          <w:color w:val="538135" w:themeColor="accent6" w:themeShade="BF"/>
+        </w:rPr>
+      </w:pPr>
+      <w:r>
+        <w:rPr>
+          <w:rStyle w:val="IntenseEmphasis"/>
+          <w:color w:val="538135" w:themeColor="accent6" w:themeShade="BF"/>
+        </w:rPr>
+        <w:t xml:space="preserve"> File: emergency-services-count-by-state-</w:t>
+      </w:r>
+      <w:proofErr w:type="spellStart"/>
+      <w:r>
+        <w:rPr>
+          <w:rStyle w:val="IntenseEmphasis"/>
+          <w:color w:val="538135" w:themeColor="accent6" w:themeShade="BF"/>
+        </w:rPr>
+        <w:t>ranked.sql</w:t>
+      </w:r>
+      <w:proofErr w:type="spellEnd"/>
+    </w:p>
+    <w:p>
+      <w:pPr>
+        <w:pStyle w:val="NoSpacing"/>
+        <w:ind w:left="720"/>
+        <w:rPr>
+          <w:rStyle w:val="IntenseEmphasis"/>
+          <w:color w:val="538135" w:themeColor="accent6" w:themeShade="BF"/>
+        </w:rPr>
+      </w:pPr>
+      <w:r>
+        <w:rPr>
+          <w:rStyle w:val="IntenseEmphasis"/>
+          <w:color w:val="538135" w:themeColor="accent6" w:themeShade="BF"/>
+        </w:rPr>
+        <w:t xml:space="preserve"> Student: André Davis</w:t>
+      </w:r>
+    </w:p>
+    <w:p>
+      <w:pPr>
+        <w:pStyle w:val="NoSpacing"/>
+        <w:ind w:left="720"/>
+        <w:rPr>
+          <w:rStyle w:val="IntenseEmphasis"/>
+          <w:color w:val="538135" w:themeColor="accent6" w:themeShade="BF"/>
+        </w:rPr>
+      </w:pPr>
+      <w:r>
+        <w:rPr>
+          <w:rStyle w:val="IntenseEmphasis"/>
+          <w:color w:val="538135" w:themeColor="accent6" w:themeShade="BF"/>
+        </w:rPr>
+        <w:t xml:space="preserve"> Student ID: 010630641</w:t>
+      </w:r>
+    </w:p>
+    <w:p>
+      <w:pPr>
+        <w:pStyle w:val="NoSpacing"/>
+        <w:ind w:left="720"/>
+        <w:rPr>
+          <w:rStyle w:val="IntenseEmphasis"/>
+          <w:color w:val="538135" w:themeColor="accent6" w:themeShade="BF"/>
+        </w:rPr>
+      </w:pPr>
+      <w:r>
+        <w:rPr>
+          <w:rStyle w:val="IntenseEmphasis"/>
+          <w:color w:val="538135" w:themeColor="accent6" w:themeShade="BF"/>
+        </w:rPr>
+        <w:t xml:space="preserve"> Performance </w:t>
+      </w:r>
+      <w:proofErr w:type="spellStart"/>
+      <w:r>
+        <w:rPr>
+          <w:rStyle w:val="IntenseEmphasis"/>
+          <w:color w:val="538135" w:themeColor="accent6" w:themeShade="BF"/>
+        </w:rPr>
+        <w:t>Assesment</w:t>
+      </w:r>
+      <w:proofErr w:type="spellEnd"/>
+      <w:r>
+        <w:rPr>
+          <w:rStyle w:val="IntenseEmphasis"/>
+          <w:color w:val="538135" w:themeColor="accent6" w:themeShade="BF"/>
+        </w:rPr>
+        <w:t>: SLM1 — TASK 1: DATA ANALYSIS - Advanced Acquisition - D211</w:t>
+      </w:r>
+    </w:p>
+    <w:p>
+      <w:pPr>
+        <w:pStyle w:val="NoSpacing"/>
+        <w:ind w:left="720"/>
+        <w:rPr>
+          <w:rStyle w:val="IntenseEmphasis"/>
+          <w:color w:val="538135" w:themeColor="accent6" w:themeShade="BF"/>
+        </w:rPr>
+      </w:pPr>
+      <w:r>
+        <w:rPr>
+          <w:rStyle w:val="IntenseEmphasis"/>
+          <w:color w:val="538135" w:themeColor="accent6" w:themeShade="BF"/>
+        </w:rPr>
+        <w:t xml:space="preserve"> Description:</w:t>
+      </w:r>
+    </w:p>
+    <w:p>
+      <w:pPr>
+        <w:pStyle w:val="NoSpacing"/>
+        <w:ind w:left="720"/>
+        <w:rPr>
+          <w:rStyle w:val="IntenseEmphasis"/>
+          <w:color w:val="538135" w:themeColor="accent6" w:themeShade="BF"/>
+        </w:rPr>
+      </w:pPr>
+      <w:r>
+        <w:rPr>
+          <w:rStyle w:val="IntenseEmphasis"/>
+          <w:color w:val="538135" w:themeColor="accent6" w:themeShade="BF"/>
+        </w:rPr>
+        <w:t xml:space="preserve"> </w:t>
+      </w:r>
+      <w:r>
+        <w:rPr>
+          <w:rStyle w:val="IntenseEmphasis"/>
+          <w:color w:val="538135" w:themeColor="accent6" w:themeShade="BF"/>
+        </w:rPr>
+        <w:tab/>
+        <w:t>This script will count the number of emergencies service count per state and rank them.</w:t>
+      </w:r>
+    </w:p>
+    <w:p>
+      <w:pPr>
+        <w:pStyle w:val="NoSpacing"/>
+        <w:ind w:left="720"/>
+        <w:rPr>
+          <w:rStyle w:val="IntenseEmphasis"/>
+          <w:color w:val="538135" w:themeColor="accent6" w:themeShade="BF"/>
+        </w:rPr>
+      </w:pPr>
+      <w:r>
+        <w:rPr>
+          <w:rStyle w:val="IntenseEmphasis"/>
+          <w:color w:val="538135" w:themeColor="accent6" w:themeShade="BF"/>
+        </w:rPr>
+        <w:tab/>
+      </w:r>
+    </w:p>
+    <w:p>
+      <w:pPr>
+        <w:pStyle w:val="NoSpacing"/>
+        <w:ind w:left="720"/>
+        <w:rPr>
+          <w:rStyle w:val="IntenseEmphasis"/>
+          <w:color w:val="538135" w:themeColor="accent6" w:themeShade="BF"/>
+        </w:rPr>
+      </w:pPr>
+      <w:r>
+        <w:rPr>
+          <w:rStyle w:val="IntenseEmphasis"/>
+          <w:color w:val="538135" w:themeColor="accent6" w:themeShade="BF"/>
+        </w:rPr>
+        <w:tab/>
+        <w:t>NOTE: This will be excluding U.S. territories.</w:t>
+      </w:r>
+    </w:p>
+    <w:p>
+      <w:pPr>
+        <w:pStyle w:val="NoSpacing"/>
+        <w:ind w:left="720"/>
+        <w:rPr>
+          <w:rStyle w:val="IntenseEmphasis"/>
+          <w:color w:val="538135" w:themeColor="accent6" w:themeShade="BF"/>
+        </w:rPr>
+      </w:pPr>
+      <w:r>
+        <w:rPr>
+          <w:rStyle w:val="IntenseEmphasis"/>
+          <w:color w:val="538135" w:themeColor="accent6" w:themeShade="BF"/>
+        </w:rPr>
+        <w:t>*/</w:t>
+      </w:r>
+    </w:p>
+    <w:p>
+      <w:pPr>
+        <w:pStyle w:val="NoSpacing"/>
+        <w:ind w:left="720"/>
+        <w:rPr>
+          <w:rStyle w:val="IntenseEmphasis"/>
+        </w:rPr>
+      </w:pPr>
+      <w:r>
+        <w:rPr>
+          <w:rStyle w:val="IntenseEmphasis"/>
+        </w:rPr>
+        <w:t xml:space="preserve">WITH </w:t>
+      </w:r>
+      <w:proofErr w:type="spellStart"/>
+      <w:r>
+        <w:rPr>
+          <w:rStyle w:val="IntenseEmphasis"/>
+        </w:rPr>
+        <w:t>Emergency_Counts_By_State</w:t>
+      </w:r>
+      <w:proofErr w:type="spellEnd"/>
+      <w:r>
+        <w:rPr>
+          <w:rStyle w:val="IntenseEmphasis"/>
+        </w:rPr>
+        <w:t xml:space="preserve"> AS (</w:t>
+      </w:r>
+    </w:p>
+    <w:p>
+      <w:pPr>
+        <w:pStyle w:val="NoSpacing"/>
+        <w:ind w:left="720"/>
+        <w:rPr>
+          <w:rStyle w:val="IntenseEmphasis"/>
+        </w:rPr>
+      </w:pPr>
+      <w:r>
+        <w:rPr>
+          <w:rStyle w:val="IntenseEmphasis"/>
+        </w:rPr>
+        <w:tab/>
+        <w:t xml:space="preserve">SELECT </w:t>
+      </w:r>
+    </w:p>
+    <w:p>
+      <w:pPr>
+        <w:pStyle w:val="NoSpacing"/>
+        <w:ind w:left="720"/>
+        <w:rPr>
+          <w:rStyle w:val="IntenseEmphasis"/>
+        </w:rPr>
+      </w:pPr>
+      <w:r>
+        <w:rPr>
+          <w:rStyle w:val="IntenseEmphasis"/>
+        </w:rPr>
+        <w:tab/>
+      </w:r>
+      <w:r>
+        <w:rPr>
+          <w:rStyle w:val="IntenseEmphasis"/>
+        </w:rPr>
+        <w:tab/>
+        <w:t xml:space="preserve"> </w:t>
+      </w:r>
+      <w:proofErr w:type="spellStart"/>
+      <w:r>
+        <w:rPr>
+          <w:rStyle w:val="IntenseEmphasis"/>
+        </w:rPr>
+        <w:t>rating."State</w:t>
+      </w:r>
+      <w:proofErr w:type="spellEnd"/>
+      <w:r>
+        <w:rPr>
+          <w:rStyle w:val="IntenseEmphasis"/>
+        </w:rPr>
+        <w:t>" AS State</w:t>
+      </w:r>
+    </w:p>
+    <w:p>
+      <w:pPr>
+        <w:pStyle w:val="NoSpacing"/>
+        <w:ind w:left="720"/>
+        <w:rPr>
+          <w:rStyle w:val="IntenseEmphasis"/>
+        </w:rPr>
+      </w:pPr>
+      <w:r>
+        <w:rPr>
+          <w:rStyle w:val="IntenseEmphasis"/>
+        </w:rPr>
+        <w:tab/>
+      </w:r>
+      <w:r>
+        <w:rPr>
+          <w:rStyle w:val="IntenseEmphasis"/>
+        </w:rPr>
+        <w:tab/>
+      </w:r>
+      <w:proofErr w:type="gramStart"/>
+      <w:r>
+        <w:rPr>
+          <w:rStyle w:val="IntenseEmphasis"/>
+        </w:rPr>
+        <w:t>,COUNT</w:t>
+      </w:r>
+      <w:proofErr w:type="gramEnd"/>
+      <w:r>
+        <w:rPr>
+          <w:rStyle w:val="IntenseEmphasis"/>
+        </w:rPr>
+        <w:t xml:space="preserve">(*) AS </w:t>
+      </w:r>
+      <w:proofErr w:type="spellStart"/>
+      <w:r>
+        <w:rPr>
+          <w:rStyle w:val="IntenseEmphasis"/>
+        </w:rPr>
+        <w:t>EmergencyServiceCount</w:t>
+      </w:r>
+      <w:proofErr w:type="spellEnd"/>
+    </w:p>
+    <w:p>
+      <w:pPr>
+        <w:pStyle w:val="NoSpacing"/>
+        <w:ind w:left="720"/>
+        <w:rPr>
+          <w:rStyle w:val="IntenseEmphasis"/>
+        </w:rPr>
+      </w:pPr>
+      <w:r>
+        <w:rPr>
+          <w:rStyle w:val="IntenseEmphasis"/>
+        </w:rPr>
+        <w:lastRenderedPageBreak/>
+        <w:tab/>
+        <w:t xml:space="preserve">FROM </w:t>
+      </w:r>
+      <w:proofErr w:type="spellStart"/>
+      <w:proofErr w:type="gramStart"/>
+      <w:r>
+        <w:rPr>
+          <w:rStyle w:val="IntenseEmphasis"/>
+        </w:rPr>
+        <w:t>public.ratings</w:t>
+      </w:r>
+      <w:proofErr w:type="spellEnd"/>
+      <w:proofErr w:type="gramEnd"/>
+      <w:r>
+        <w:rPr>
+          <w:rStyle w:val="IntenseEmphasis"/>
+        </w:rPr>
+        <w:t xml:space="preserve"> AS rating</w:t>
+      </w:r>
+    </w:p>
+    <w:p>
+      <w:pPr>
+        <w:pStyle w:val="NoSpacing"/>
+        <w:ind w:left="720"/>
+        <w:rPr>
+          <w:rStyle w:val="IntenseEmphasis"/>
+        </w:rPr>
+      </w:pPr>
+      <w:r>
+        <w:rPr>
+          <w:rStyle w:val="IntenseEmphasis"/>
+        </w:rPr>
+        <w:tab/>
+        <w:t xml:space="preserve">GROUP BY </w:t>
+      </w:r>
+      <w:proofErr w:type="spellStart"/>
+      <w:r>
+        <w:rPr>
+          <w:rStyle w:val="IntenseEmphasis"/>
+        </w:rPr>
+        <w:t>rating."State</w:t>
+      </w:r>
+      <w:proofErr w:type="spellEnd"/>
+      <w:r>
+        <w:rPr>
+          <w:rStyle w:val="IntenseEmphasis"/>
+        </w:rPr>
+        <w:t>", rating."</w:t>
+      </w:r>
+      <w:proofErr w:type="spellStart"/>
+      <w:r>
+        <w:rPr>
+          <w:rStyle w:val="IntenseEmphasis"/>
+        </w:rPr>
+        <w:t>EmergencyServices</w:t>
+      </w:r>
+      <w:proofErr w:type="spellEnd"/>
+      <w:r>
+        <w:rPr>
+          <w:rStyle w:val="IntenseEmphasis"/>
+        </w:rPr>
+        <w:t>"</w:t>
+      </w:r>
+    </w:p>
+    <w:p>
+      <w:pPr>
+        <w:pStyle w:val="NoSpacing"/>
+        <w:ind w:left="720"/>
+        <w:rPr>
+          <w:rStyle w:val="IntenseEmphasis"/>
+        </w:rPr>
+      </w:pPr>
+      <w:r>
+        <w:rPr>
+          <w:rStyle w:val="IntenseEmphasis"/>
+        </w:rPr>
+        <w:tab/>
+        <w:t xml:space="preserve">ORDER BY </w:t>
+      </w:r>
+      <w:proofErr w:type="spellStart"/>
+      <w:r>
+        <w:rPr>
+          <w:rStyle w:val="IntenseEmphasis"/>
+        </w:rPr>
+        <w:t>rating."State</w:t>
+      </w:r>
+      <w:proofErr w:type="spellEnd"/>
+      <w:r>
+        <w:rPr>
+          <w:rStyle w:val="IntenseEmphasis"/>
+        </w:rPr>
+        <w:t>"</w:t>
+      </w:r>
+    </w:p>
+    <w:p>
+      <w:pPr>
+        <w:pStyle w:val="NoSpacing"/>
+        <w:ind w:left="720"/>
+        <w:rPr>
+          <w:rStyle w:val="IntenseEmphasis"/>
+        </w:rPr>
+      </w:pPr>
+      <w:r>
+        <w:rPr>
+          <w:rStyle w:val="IntenseEmphasis"/>
+        </w:rPr>
+        <w:t>)</w:t>
+      </w:r>
+    </w:p>
+    <w:p>
+      <w:pPr>
+        <w:pStyle w:val="NoSpacing"/>
+        <w:ind w:left="720"/>
+        <w:rPr>
+          <w:rStyle w:val="IntenseEmphasis"/>
+        </w:rPr>
+      </w:pPr>
+    </w:p>
+    <w:p>
+      <w:pPr>
+        <w:pStyle w:val="NoSpacing"/>
+        <w:ind w:left="720"/>
+        <w:rPr>
+          <w:rStyle w:val="IntenseEmphasis"/>
+        </w:rPr>
+      </w:pPr>
+      <w:r>
+        <w:rPr>
+          <w:rStyle w:val="IntenseEmphasis"/>
+        </w:rPr>
+        <w:t xml:space="preserve">SELECT </w:t>
+      </w:r>
+      <w:proofErr w:type="spellStart"/>
+      <w:proofErr w:type="gramStart"/>
+      <w:r>
+        <w:rPr>
+          <w:rStyle w:val="IntenseEmphasis"/>
+        </w:rPr>
+        <w:t>ecbs.State</w:t>
+      </w:r>
+      <w:proofErr w:type="spellEnd"/>
+      <w:proofErr w:type="gramEnd"/>
+    </w:p>
+    <w:p>
+      <w:pPr>
+        <w:pStyle w:val="NoSpacing"/>
+        <w:ind w:left="720"/>
+        <w:rPr>
+          <w:rStyle w:val="IntenseEmphasis"/>
+        </w:rPr>
+      </w:pPr>
+      <w:r>
+        <w:rPr>
+          <w:rStyle w:val="IntenseEmphasis"/>
+        </w:rPr>
+        <w:t xml:space="preserve">      </w:t>
+      </w:r>
+      <w:proofErr w:type="gramStart"/>
+      <w:r>
+        <w:rPr>
+          <w:rStyle w:val="IntenseEmphasis"/>
+        </w:rPr>
+        <w:t>,</w:t>
+      </w:r>
+      <w:proofErr w:type="spellStart"/>
+      <w:r>
+        <w:rPr>
+          <w:rStyle w:val="IntenseEmphasis"/>
+        </w:rPr>
+        <w:t>ecbs</w:t>
+      </w:r>
+      <w:proofErr w:type="gramEnd"/>
+      <w:r>
+        <w:rPr>
+          <w:rStyle w:val="IntenseEmphasis"/>
+        </w:rPr>
+        <w:t>.EmergencyServiceCount</w:t>
+      </w:r>
+      <w:proofErr w:type="spellEnd"/>
+    </w:p>
+    <w:p>
+      <w:pPr>
+        <w:pStyle w:val="NoSpacing"/>
+        <w:ind w:left="720"/>
+        <w:rPr>
+          <w:rStyle w:val="IntenseEmphasis"/>
+        </w:rPr>
+      </w:pPr>
+      <w:r>
+        <w:rPr>
+          <w:rStyle w:val="IntenseEmphasis"/>
+        </w:rPr>
+        <w:tab/>
+        <w:t xml:space="preserve">  </w:t>
+      </w:r>
+      <w:proofErr w:type="gramStart"/>
+      <w:r>
+        <w:rPr>
+          <w:rStyle w:val="IntenseEmphasis"/>
+        </w:rPr>
+        <w:t>,DENSE</w:t>
+      </w:r>
+      <w:proofErr w:type="gramEnd"/>
+      <w:r>
+        <w:rPr>
+          <w:rStyle w:val="IntenseEmphasis"/>
+        </w:rPr>
+        <w:t xml:space="preserve">_RANK() OVER(ORDER BY </w:t>
+      </w:r>
+      <w:proofErr w:type="spellStart"/>
+      <w:r>
+        <w:rPr>
+          <w:rStyle w:val="IntenseEmphasis"/>
+        </w:rPr>
+        <w:t>ecbs.EmergencyServiceCount</w:t>
+      </w:r>
+      <w:proofErr w:type="spellEnd"/>
+      <w:r>
+        <w:rPr>
+          <w:rStyle w:val="IntenseEmphasis"/>
+        </w:rPr>
+        <w:t xml:space="preserve"> DESC) AS Rank</w:t>
+      </w:r>
+    </w:p>
+    <w:p>
+      <w:pPr>
+        <w:pStyle w:val="NoSpacing"/>
+        <w:ind w:left="720"/>
+        <w:rPr>
+          <w:rStyle w:val="IntenseEmphasis"/>
+        </w:rPr>
+      </w:pPr>
+      <w:r>
+        <w:rPr>
+          <w:rStyle w:val="IntenseEmphasis"/>
+        </w:rPr>
+        <w:t xml:space="preserve">FROM </w:t>
+      </w:r>
+      <w:proofErr w:type="spellStart"/>
+      <w:r>
+        <w:rPr>
+          <w:rStyle w:val="IntenseEmphasis"/>
+        </w:rPr>
+        <w:t>Emergency_Counts_By_State</w:t>
+      </w:r>
+      <w:proofErr w:type="spellEnd"/>
+      <w:r>
+        <w:rPr>
+          <w:rStyle w:val="IntenseEmphasis"/>
+        </w:rPr>
+        <w:t xml:space="preserve"> AS </w:t>
+      </w:r>
+      <w:proofErr w:type="spellStart"/>
+      <w:r>
+        <w:rPr>
+          <w:rStyle w:val="IntenseEmphasis"/>
+        </w:rPr>
+        <w:t>ecbs</w:t>
+      </w:r>
+      <w:proofErr w:type="spellEnd"/>
+    </w:p>
+    <w:p>
+      <w:pPr>
+        <w:pStyle w:val="NoSpacing"/>
+        <w:ind w:left="720"/>
+        <w:rPr>
+          <w:rStyle w:val="IntenseEmphasis"/>
+        </w:rPr>
+      </w:pPr>
+      <w:r>
+        <w:rPr>
+          <w:rStyle w:val="IntenseEmphasis"/>
+        </w:rPr>
+        <w:t xml:space="preserve">WHERE </w:t>
+      </w:r>
+      <w:proofErr w:type="spellStart"/>
+      <w:proofErr w:type="gramStart"/>
+      <w:r>
+        <w:rPr>
+          <w:rStyle w:val="IntenseEmphasis"/>
+        </w:rPr>
+        <w:t>ecbs.State</w:t>
+      </w:r>
+      <w:proofErr w:type="spellEnd"/>
+      <w:proofErr w:type="gramEnd"/>
+      <w:r>
+        <w:rPr>
+          <w:rStyle w:val="IntenseEmphasis"/>
+        </w:rPr>
+        <w:t xml:space="preserve"> NOT IN ('GU', 'PR', 'VI', 'MP', 'AS') --Exclude Territories</w:t>
+      </w:r>
+    </w:p>
+    <w:p>
+      <w:pPr>
+        <w:pStyle w:val="NoSpacing"/>
+        <w:ind w:left="720"/>
+        <w:rPr>
+          <w:rStyle w:val="Emphasis"/>
+          <w:i w:val="0"/>
+          <w:iCs w:val="0"/>
+        </w:rPr>
+      </w:pPr>
+      <w:r>
+        <w:rPr>
+          <w:rStyle w:val="IntenseEmphasis"/>
+        </w:rPr>
+        <w:t xml:space="preserve">ORDER BY </w:t>
+      </w:r>
+      <w:proofErr w:type="spellStart"/>
+      <w:proofErr w:type="gramStart"/>
+      <w:r>
+        <w:rPr>
+          <w:rStyle w:val="IntenseEmphasis"/>
+        </w:rPr>
+        <w:t>ecbs.State</w:t>
+      </w:r>
+      <w:proofErr w:type="spellEnd"/>
+      <w:proofErr w:type="gramEnd"/>
+      <w:r>
+        <w:rPr>
+          <w:rStyle w:val="IntenseEmphasis"/>
+        </w:rPr>
+        <w:t>, Rank</w:t>
+      </w:r>
+      <w:r>
+        <w:rPr>
+          <w:rStyle w:val="Emphasis"/>
+          <w:i w:val="0"/>
+          <w:iCs w:val="0"/>
+        </w:rPr>
+        <w:br/>
+      </w:r>
+    </w:p>
+    <w:p>
+      <w:pPr>
+        <w:pStyle w:val="NoSpacing"/>
+        <w:ind w:left="720"/>
+        <w:rPr>
+          <w:rStyle w:val="Emphasis"/>
+          <w:i w:val="0"/>
+          <w:iCs w:val="0"/>
+        </w:rPr>
+      </w:pPr>
+      <w:r>
+        <w:rPr>
+          <w:rStyle w:val="Heading3Char"/>
+        </w:rPr>
+        <w:t>SQL Script: ‘</w:t>
+      </w:r>
+      <w:proofErr w:type="spellStart"/>
+      <w:r>
+        <w:rPr>
+          <w:rStyle w:val="Heading3Char"/>
+        </w:rPr>
+        <w:t>hopsitaloverallranking</w:t>
+      </w:r>
+      <w:proofErr w:type="spellEnd"/>
+      <w:r>
+        <w:rPr>
+          <w:rStyle w:val="Heading3Char"/>
+        </w:rPr>
+        <w:t>-per-state-and-</w:t>
+      </w:r>
+      <w:proofErr w:type="spellStart"/>
+      <w:r>
+        <w:rPr>
+          <w:rStyle w:val="Heading3Char"/>
+        </w:rPr>
+        <w:t>rank.sql</w:t>
+      </w:r>
+      <w:proofErr w:type="spellEnd"/>
+      <w:r>
+        <w:rPr>
+          <w:rStyle w:val="Heading3Char"/>
+        </w:rPr>
+        <w:t>’</w:t>
+      </w:r>
+      <w:r>
+        <w:rPr>
+          <w:rStyle w:val="Emphasis"/>
+          <w:i w:val="0"/>
+          <w:iCs w:val="0"/>
+        </w:rPr>
+        <w:t>:</w:t>
+      </w:r>
+    </w:p>
+    <w:p>
+      <w:pPr>
+        <w:pStyle w:val="NoSpacing"/>
+        <w:ind w:left="720"/>
+        <w:rPr>
+          <w:rStyle w:val="Emphasis"/>
+          <w:i w:val="0"/>
+          <w:iCs w:val="0"/>
+        </w:rPr>
+      </w:pPr>
+    </w:p>
+    <w:p>
+      <w:pPr>
+        <w:pStyle w:val="NoSpacing"/>
+        <w:ind w:left="720"/>
+        <w:rPr>
+          <w:rStyle w:val="IntenseEmphasis"/>
+          <w:color w:val="538135" w:themeColor="accent6" w:themeShade="BF"/>
+        </w:rPr>
+      </w:pPr>
+      <w:r>
+        <w:rPr>
+          <w:rStyle w:val="IntenseEmphasis"/>
+          <w:color w:val="538135" w:themeColor="accent6" w:themeShade="BF"/>
+        </w:rPr>
+        <w:t>/*</w:t>
+      </w:r>
+    </w:p>
+    <w:p>
+      <w:pPr>
+        <w:pStyle w:val="NoSpacing"/>
+        <w:ind w:left="720"/>
+        <w:rPr>
+          <w:rStyle w:val="IntenseEmphasis"/>
+          <w:color w:val="538135" w:themeColor="accent6" w:themeShade="BF"/>
+        </w:rPr>
+      </w:pPr>
+      <w:r>
+        <w:rPr>
+          <w:rStyle w:val="IntenseEmphasis"/>
+          <w:color w:val="538135" w:themeColor="accent6" w:themeShade="BF"/>
+        </w:rPr>
+        <w:t xml:space="preserve"> File: </w:t>
+      </w:r>
+      <w:proofErr w:type="spellStart"/>
+      <w:r>
+        <w:rPr>
+          <w:rStyle w:val="IntenseEmphasis"/>
+          <w:color w:val="538135" w:themeColor="accent6" w:themeShade="BF"/>
+        </w:rPr>
+        <w:t>hospitaloverallranking</w:t>
+      </w:r>
+      <w:proofErr w:type="spellEnd"/>
+      <w:r>
+        <w:rPr>
+          <w:rStyle w:val="IntenseEmphasis"/>
+          <w:color w:val="538135" w:themeColor="accent6" w:themeShade="BF"/>
+        </w:rPr>
+        <w:t>-per-state-and-</w:t>
+      </w:r>
+      <w:proofErr w:type="spellStart"/>
+      <w:r>
+        <w:rPr>
+          <w:rStyle w:val="IntenseEmphasis"/>
+          <w:color w:val="538135" w:themeColor="accent6" w:themeShade="BF"/>
+        </w:rPr>
+        <w:t>rank.sql</w:t>
+      </w:r>
+      <w:proofErr w:type="spellEnd"/>
+    </w:p>
+    <w:p>
+      <w:pPr>
+        <w:pStyle w:val="NoSpacing"/>
+        <w:ind w:left="720"/>
+        <w:rPr>
+          <w:rStyle w:val="IntenseEmphasis"/>
+          <w:color w:val="538135" w:themeColor="accent6" w:themeShade="BF"/>
+        </w:rPr>
+      </w:pPr>
+      <w:r>
+        <w:rPr>
+          <w:rStyle w:val="IntenseEmphasis"/>
+          <w:color w:val="538135" w:themeColor="accent6" w:themeShade="BF"/>
+        </w:rPr>
+        <w:t xml:space="preserve"> Student: André Davis</w:t>
+      </w:r>
+    </w:p>
+    <w:p>
+      <w:pPr>
+        <w:pStyle w:val="NoSpacing"/>
+        <w:ind w:left="720"/>
+        <w:rPr>
+          <w:rStyle w:val="IntenseEmphasis"/>
+          <w:color w:val="538135" w:themeColor="accent6" w:themeShade="BF"/>
+        </w:rPr>
+      </w:pPr>
+      <w:r>
+        <w:rPr>
+          <w:rStyle w:val="IntenseEmphasis"/>
+          <w:color w:val="538135" w:themeColor="accent6" w:themeShade="BF"/>
+        </w:rPr>
+        <w:t xml:space="preserve"> Student ID: 010630641</w:t>
+      </w:r>
+    </w:p>
+    <w:p>
+      <w:pPr>
+        <w:pStyle w:val="NoSpacing"/>
+        <w:ind w:left="720"/>
+        <w:rPr>
+          <w:rStyle w:val="IntenseEmphasis"/>
+          <w:color w:val="538135" w:themeColor="accent6" w:themeShade="BF"/>
+        </w:rPr>
+      </w:pPr>
+      <w:r>
+        <w:rPr>
+          <w:rStyle w:val="IntenseEmphasis"/>
+          <w:color w:val="538135" w:themeColor="accent6" w:themeShade="BF"/>
+        </w:rPr>
+        <w:t xml:space="preserve"> Performance </w:t>
+      </w:r>
+      <w:proofErr w:type="spellStart"/>
+      <w:r>
+        <w:rPr>
+          <w:rStyle w:val="IntenseEmphasis"/>
+          <w:color w:val="538135" w:themeColor="accent6" w:themeShade="BF"/>
+        </w:rPr>
+        <w:t>Assesment</w:t>
+      </w:r>
+      <w:proofErr w:type="spellEnd"/>
+      <w:r>
+        <w:rPr>
+          <w:rStyle w:val="IntenseEmphasis"/>
+          <w:color w:val="538135" w:themeColor="accent6" w:themeShade="BF"/>
+        </w:rPr>
+        <w:t>: SLM1 — TASK 1: DATA ANALYSIS - Advanced Acquisition - D211</w:t>
+      </w:r>
+    </w:p>
+    <w:p>
+      <w:pPr>
+        <w:pStyle w:val="NoSpacing"/>
+        <w:ind w:left="720"/>
+        <w:rPr>
+          <w:rStyle w:val="IntenseEmphasis"/>
+          <w:color w:val="538135" w:themeColor="accent6" w:themeShade="BF"/>
+        </w:rPr>
+      </w:pPr>
+      <w:r>
+        <w:rPr>
+          <w:rStyle w:val="IntenseEmphasis"/>
+          <w:color w:val="538135" w:themeColor="accent6" w:themeShade="BF"/>
+        </w:rPr>
+        <w:t xml:space="preserve"> Description:</w:t>
+      </w:r>
+    </w:p>
+    <w:p>
+      <w:pPr>
+        <w:pStyle w:val="NoSpacing"/>
+        <w:ind w:left="720"/>
+        <w:rPr>
+          <w:rStyle w:val="IntenseEmphasis"/>
+          <w:color w:val="538135" w:themeColor="accent6" w:themeShade="BF"/>
+        </w:rPr>
+      </w:pPr>
+      <w:r>
+        <w:rPr>
+          <w:rStyle w:val="IntenseEmphasis"/>
+          <w:color w:val="538135" w:themeColor="accent6" w:themeShade="BF"/>
+        </w:rPr>
+        <w:t xml:space="preserve"> </w:t>
+      </w:r>
+      <w:r>
+        <w:rPr>
+          <w:rStyle w:val="IntenseEmphasis"/>
+          <w:color w:val="538135" w:themeColor="accent6" w:themeShade="BF"/>
+        </w:rPr>
+        <w:tab/>
+        <w:t xml:space="preserve">Each state has </w:t>
+      </w:r>
+      <w:proofErr w:type="gramStart"/>
+      <w:r>
+        <w:rPr>
+          <w:rStyle w:val="IntenseEmphasis"/>
+          <w:color w:val="538135" w:themeColor="accent6" w:themeShade="BF"/>
+        </w:rPr>
+        <w:t>an</w:t>
+      </w:r>
+      <w:proofErr w:type="gramEnd"/>
+      <w:r>
+        <w:rPr>
+          <w:rStyle w:val="IntenseEmphasis"/>
+          <w:color w:val="538135" w:themeColor="accent6" w:themeShade="BF"/>
+        </w:rPr>
+        <w:t xml:space="preserve"> Hospital Overall Ranking which is on a scale of 1-5 or "Not Available".</w:t>
+      </w:r>
+    </w:p>
+    <w:p>
+      <w:pPr>
+        <w:pStyle w:val="NoSpacing"/>
+        <w:ind w:left="720"/>
+        <w:rPr>
+          <w:rStyle w:val="IntenseEmphasis"/>
+          <w:color w:val="538135" w:themeColor="accent6" w:themeShade="BF"/>
+        </w:rPr>
+      </w:pPr>
+      <w:r>
+        <w:rPr>
+          <w:rStyle w:val="IntenseEmphasis"/>
+          <w:color w:val="538135" w:themeColor="accent6" w:themeShade="BF"/>
+        </w:rPr>
+        <w:tab/>
+      </w:r>
+    </w:p>
+    <w:p>
+      <w:pPr>
+        <w:pStyle w:val="NoSpacing"/>
+        <w:ind w:left="720"/>
+        <w:rPr>
+          <w:rStyle w:val="IntenseEmphasis"/>
+          <w:color w:val="538135" w:themeColor="accent6" w:themeShade="BF"/>
+        </w:rPr>
+      </w:pPr>
+      <w:r>
+        <w:rPr>
+          <w:rStyle w:val="IntenseEmphasis"/>
+          <w:color w:val="538135" w:themeColor="accent6" w:themeShade="BF"/>
+        </w:rPr>
+        <w:tab/>
+        <w:t xml:space="preserve">This query groups the Hospital </w:t>
+      </w:r>
+      <w:proofErr w:type="spellStart"/>
+      <w:r>
+        <w:rPr>
+          <w:rStyle w:val="IntenseEmphasis"/>
+          <w:color w:val="538135" w:themeColor="accent6" w:themeShade="BF"/>
+        </w:rPr>
+        <w:t>OVer</w:t>
+      </w:r>
+      <w:proofErr w:type="spellEnd"/>
+      <w:r>
+        <w:rPr>
+          <w:rStyle w:val="IntenseEmphasis"/>
+          <w:color w:val="538135" w:themeColor="accent6" w:themeShade="BF"/>
+        </w:rPr>
+        <w:t xml:space="preserve"> All Rankings into their state buckets. From there with </w:t>
+      </w:r>
+      <w:proofErr w:type="spellStart"/>
+      <w:r>
+        <w:rPr>
+          <w:rStyle w:val="IntenseEmphasis"/>
+          <w:color w:val="538135" w:themeColor="accent6" w:themeShade="BF"/>
+        </w:rPr>
+        <w:t>Paritioning</w:t>
+      </w:r>
+      <w:proofErr w:type="spellEnd"/>
+    </w:p>
+    <w:p>
+      <w:pPr>
+        <w:pStyle w:val="NoSpacing"/>
+        <w:ind w:left="720"/>
+        <w:rPr>
+          <w:rStyle w:val="IntenseEmphasis"/>
+          <w:color w:val="538135" w:themeColor="accent6" w:themeShade="BF"/>
+        </w:rPr>
+      </w:pPr>
+      <w:r>
+        <w:rPr>
+          <w:rStyle w:val="IntenseEmphasis"/>
+          <w:color w:val="538135" w:themeColor="accent6" w:themeShade="BF"/>
+        </w:rPr>
+        <w:tab/>
+      </w:r>
+      <w:proofErr w:type="gramStart"/>
+      <w:r>
+        <w:rPr>
+          <w:rStyle w:val="IntenseEmphasis"/>
+          <w:color w:val="538135" w:themeColor="accent6" w:themeShade="BF"/>
+        </w:rPr>
+        <w:t>the</w:t>
+      </w:r>
+      <w:proofErr w:type="gramEnd"/>
+      <w:r>
+        <w:rPr>
+          <w:rStyle w:val="IntenseEmphasis"/>
+          <w:color w:val="538135" w:themeColor="accent6" w:themeShade="BF"/>
+        </w:rPr>
+        <w:t xml:space="preserve"> Rankings are applied to the Hospital Overall Rankings to Rank the scaling.</w:t>
+      </w:r>
+    </w:p>
+    <w:p>
+      <w:pPr>
+        <w:pStyle w:val="NoSpacing"/>
+        <w:ind w:left="720"/>
+        <w:rPr>
+          <w:rStyle w:val="IntenseEmphasis"/>
+          <w:color w:val="538135" w:themeColor="accent6" w:themeShade="BF"/>
+        </w:rPr>
+      </w:pPr>
+    </w:p>
+    <w:p>
+      <w:pPr>
+        <w:pStyle w:val="NoSpacing"/>
+        <w:ind w:left="720"/>
+        <w:rPr>
+          <w:rStyle w:val="IntenseEmphasis"/>
+          <w:color w:val="538135" w:themeColor="accent6" w:themeShade="BF"/>
+        </w:rPr>
+      </w:pPr>
+      <w:r>
+        <w:rPr>
+          <w:rStyle w:val="IntenseEmphasis"/>
+          <w:color w:val="538135" w:themeColor="accent6" w:themeShade="BF"/>
+        </w:rPr>
+        <w:tab/>
+        <w:t>Example:</w:t>
+      </w:r>
+    </w:p>
+    <w:p>
+      <w:pPr>
+        <w:pStyle w:val="NoSpacing"/>
+        <w:ind w:left="720"/>
+        <w:rPr>
+          <w:rStyle w:val="IntenseEmphasis"/>
+          <w:color w:val="538135" w:themeColor="accent6" w:themeShade="BF"/>
+        </w:rPr>
+      </w:pPr>
+      <w:r>
+        <w:rPr>
+          <w:rStyle w:val="IntenseEmphasis"/>
+          <w:color w:val="538135" w:themeColor="accent6" w:themeShade="BF"/>
+        </w:rPr>
+        <w:tab/>
+      </w:r>
+    </w:p>
+    <w:p>
+      <w:pPr>
+        <w:pStyle w:val="NoSpacing"/>
+        <w:ind w:left="720"/>
+        <w:rPr>
+          <w:rStyle w:val="IntenseEmphasis"/>
+          <w:color w:val="538135" w:themeColor="accent6" w:themeShade="BF"/>
+        </w:rPr>
+      </w:pPr>
+      <w:r>
+        <w:rPr>
+          <w:rStyle w:val="IntenseEmphasis"/>
+          <w:color w:val="538135" w:themeColor="accent6" w:themeShade="BF"/>
+        </w:rPr>
+        <w:tab/>
+        <w:t>Alaska Hospital Overall Rating Scores:</w:t>
+      </w:r>
+    </w:p>
+    <w:p>
+      <w:pPr>
+        <w:pStyle w:val="NoSpacing"/>
+        <w:ind w:left="720"/>
+        <w:rPr>
+          <w:rStyle w:val="IntenseEmphasis"/>
+          <w:color w:val="538135" w:themeColor="accent6" w:themeShade="BF"/>
+        </w:rPr>
+      </w:pPr>
+      <w:r>
+        <w:rPr>
+          <w:rStyle w:val="IntenseEmphasis"/>
+          <w:color w:val="538135" w:themeColor="accent6" w:themeShade="BF"/>
+        </w:rPr>
+        <w:tab/>
+      </w:r>
+    </w:p>
+    <w:p>
+      <w:pPr>
+        <w:pStyle w:val="NoSpacing"/>
+        <w:ind w:left="720"/>
+        <w:rPr>
+          <w:rStyle w:val="IntenseEmphasis"/>
+          <w:color w:val="538135" w:themeColor="accent6" w:themeShade="BF"/>
+        </w:rPr>
+      </w:pPr>
+      <w:r>
+        <w:rPr>
+          <w:rStyle w:val="IntenseEmphasis"/>
+          <w:color w:val="538135" w:themeColor="accent6" w:themeShade="BF"/>
+        </w:rPr>
+        <w:tab/>
+        <w:t>Scale:</w:t>
+      </w:r>
+      <w:r>
+        <w:rPr>
+          <w:rStyle w:val="IntenseEmphasis"/>
+          <w:color w:val="538135" w:themeColor="accent6" w:themeShade="BF"/>
+        </w:rPr>
+        <w:tab/>
+      </w:r>
+      <w:r>
+        <w:rPr>
+          <w:rStyle w:val="IntenseEmphasis"/>
+          <w:color w:val="538135" w:themeColor="accent6" w:themeShade="BF"/>
+        </w:rPr>
+        <w:tab/>
+      </w:r>
+      <w:r>
+        <w:rPr>
+          <w:rStyle w:val="IntenseEmphasis"/>
+          <w:color w:val="538135" w:themeColor="accent6" w:themeShade="BF"/>
+        </w:rPr>
+        <w:tab/>
+      </w:r>
+      <w:r>
+        <w:rPr>
+          <w:rStyle w:val="IntenseEmphasis"/>
+          <w:color w:val="538135" w:themeColor="accent6" w:themeShade="BF"/>
+        </w:rPr>
+        <w:tab/>
+        <w:t xml:space="preserve">Rank </w:t>
+      </w:r>
+      <w:proofErr w:type="gramStart"/>
+      <w:r>
+        <w:rPr>
+          <w:rStyle w:val="IntenseEmphasis"/>
+          <w:color w:val="538135" w:themeColor="accent6" w:themeShade="BF"/>
+        </w:rPr>
+        <w:t>For</w:t>
+      </w:r>
+      <w:proofErr w:type="gramEnd"/>
+      <w:r>
+        <w:rPr>
+          <w:rStyle w:val="IntenseEmphasis"/>
+          <w:color w:val="538135" w:themeColor="accent6" w:themeShade="BF"/>
+        </w:rPr>
+        <w:t xml:space="preserve"> State:</w:t>
+      </w:r>
+    </w:p>
+    <w:p>
+      <w:pPr>
+        <w:pStyle w:val="NoSpacing"/>
+        <w:ind w:left="720"/>
+        <w:rPr>
+          <w:rStyle w:val="IntenseEmphasis"/>
+          <w:color w:val="538135" w:themeColor="accent6" w:themeShade="BF"/>
+        </w:rPr>
+      </w:pPr>
+      <w:r>
+        <w:rPr>
+          <w:rStyle w:val="IntenseEmphasis"/>
+          <w:color w:val="538135" w:themeColor="accent6" w:themeShade="BF"/>
+        </w:rPr>
+        <w:tab/>
+        <w:t>------</w:t>
+      </w:r>
+      <w:r>
+        <w:rPr>
+          <w:rStyle w:val="IntenseEmphasis"/>
+          <w:color w:val="538135" w:themeColor="accent6" w:themeShade="BF"/>
+        </w:rPr>
+        <w:tab/>
+      </w:r>
+      <w:r>
+        <w:rPr>
+          <w:rStyle w:val="IntenseEmphasis"/>
+          <w:color w:val="538135" w:themeColor="accent6" w:themeShade="BF"/>
+        </w:rPr>
+        <w:tab/>
+      </w:r>
+      <w:r>
+        <w:rPr>
+          <w:rStyle w:val="IntenseEmphasis"/>
+          <w:color w:val="538135" w:themeColor="accent6" w:themeShade="BF"/>
+        </w:rPr>
+        <w:tab/>
+      </w:r>
+      <w:r>
+        <w:rPr>
+          <w:rStyle w:val="IntenseEmphasis"/>
+          <w:color w:val="538135" w:themeColor="accent6" w:themeShade="BF"/>
+        </w:rPr>
+        <w:tab/>
+        <w:t>---------------</w:t>
+      </w:r>
+    </w:p>
+    <w:p>
+      <w:pPr>
+        <w:pStyle w:val="NoSpacing"/>
+        <w:ind w:left="720"/>
+        <w:rPr>
+          <w:rStyle w:val="IntenseEmphasis"/>
+          <w:color w:val="538135" w:themeColor="accent6" w:themeShade="BF"/>
+        </w:rPr>
+      </w:pPr>
+      <w:r>
+        <w:rPr>
+          <w:rStyle w:val="IntenseEmphasis"/>
+          <w:color w:val="538135" w:themeColor="accent6" w:themeShade="BF"/>
+        </w:rPr>
+        <w:tab/>
+        <w:t>1</w:t>
+      </w:r>
+      <w:r>
+        <w:rPr>
+          <w:rStyle w:val="IntenseEmphasis"/>
+          <w:color w:val="538135" w:themeColor="accent6" w:themeShade="BF"/>
+        </w:rPr>
+        <w:tab/>
+      </w:r>
+      <w:r>
+        <w:rPr>
+          <w:rStyle w:val="IntenseEmphasis"/>
+          <w:color w:val="538135" w:themeColor="accent6" w:themeShade="BF"/>
+        </w:rPr>
+        <w:tab/>
+      </w:r>
+      <w:r>
+        <w:rPr>
+          <w:rStyle w:val="IntenseEmphasis"/>
+          <w:color w:val="538135" w:themeColor="accent6" w:themeShade="BF"/>
+        </w:rPr>
+        <w:tab/>
+      </w:r>
+      <w:r>
+        <w:rPr>
+          <w:rStyle w:val="IntenseEmphasis"/>
+          <w:color w:val="538135" w:themeColor="accent6" w:themeShade="BF"/>
+        </w:rPr>
+        <w:tab/>
+      </w:r>
+      <w:r>
+        <w:rPr>
+          <w:rStyle w:val="IntenseEmphasis"/>
+          <w:color w:val="538135" w:themeColor="accent6" w:themeShade="BF"/>
+        </w:rPr>
+        <w:tab/>
+        <w:t>1</w:t>
+      </w:r>
+    </w:p>
+    <w:p>
+      <w:pPr>
+        <w:pStyle w:val="NoSpacing"/>
+        <w:ind w:left="720"/>
+        <w:rPr>
+          <w:rStyle w:val="IntenseEmphasis"/>
+          <w:color w:val="538135" w:themeColor="accent6" w:themeShade="BF"/>
+        </w:rPr>
+      </w:pPr>
+      <w:r>
+        <w:rPr>
+          <w:rStyle w:val="IntenseEmphasis"/>
+          <w:color w:val="538135" w:themeColor="accent6" w:themeShade="BF"/>
+        </w:rPr>
+        <w:tab/>
+        <w:t>2</w:t>
+      </w:r>
+      <w:r>
+        <w:rPr>
+          <w:rStyle w:val="IntenseEmphasis"/>
+          <w:color w:val="538135" w:themeColor="accent6" w:themeShade="BF"/>
+        </w:rPr>
+        <w:tab/>
+      </w:r>
+      <w:r>
+        <w:rPr>
+          <w:rStyle w:val="IntenseEmphasis"/>
+          <w:color w:val="538135" w:themeColor="accent6" w:themeShade="BF"/>
+        </w:rPr>
+        <w:tab/>
+      </w:r>
+      <w:r>
+        <w:rPr>
+          <w:rStyle w:val="IntenseEmphasis"/>
+          <w:color w:val="538135" w:themeColor="accent6" w:themeShade="BF"/>
+        </w:rPr>
+        <w:tab/>
+      </w:r>
+      <w:r>
+        <w:rPr>
+          <w:rStyle w:val="IntenseEmphasis"/>
+          <w:color w:val="538135" w:themeColor="accent6" w:themeShade="BF"/>
+        </w:rPr>
+        <w:tab/>
+      </w:r>
+      <w:r>
+        <w:rPr>
+          <w:rStyle w:val="IntenseEmphasis"/>
+          <w:color w:val="538135" w:themeColor="accent6" w:themeShade="BF"/>
+        </w:rPr>
+        <w:tab/>
+        <w:t>5</w:t>
+      </w:r>
+    </w:p>
+    <w:p>
+      <w:pPr>
+        <w:pStyle w:val="NoSpacing"/>
+        <w:ind w:left="720"/>
+        <w:rPr>
+          <w:rStyle w:val="IntenseEmphasis"/>
+          <w:color w:val="538135" w:themeColor="accent6" w:themeShade="BF"/>
+        </w:rPr>
+      </w:pPr>
+      <w:r>
+        <w:rPr>
+          <w:rStyle w:val="IntenseEmphasis"/>
+          <w:color w:val="538135" w:themeColor="accent6" w:themeShade="BF"/>
+        </w:rPr>
+        <w:tab/>
+        <w:t>3</w:t>
+      </w:r>
+      <w:r>
+        <w:rPr>
+          <w:rStyle w:val="IntenseEmphasis"/>
+          <w:color w:val="538135" w:themeColor="accent6" w:themeShade="BF"/>
+        </w:rPr>
+        <w:tab/>
+      </w:r>
+      <w:r>
+        <w:rPr>
+          <w:rStyle w:val="IntenseEmphasis"/>
+          <w:color w:val="538135" w:themeColor="accent6" w:themeShade="BF"/>
+        </w:rPr>
+        <w:tab/>
+      </w:r>
+      <w:r>
+        <w:rPr>
+          <w:rStyle w:val="IntenseEmphasis"/>
+          <w:color w:val="538135" w:themeColor="accent6" w:themeShade="BF"/>
+        </w:rPr>
+        <w:tab/>
+      </w:r>
+      <w:r>
+        <w:rPr>
+          <w:rStyle w:val="IntenseEmphasis"/>
+          <w:color w:val="538135" w:themeColor="accent6" w:themeShade="BF"/>
+        </w:rPr>
+        <w:tab/>
+      </w:r>
+      <w:r>
+        <w:rPr>
+          <w:rStyle w:val="IntenseEmphasis"/>
+          <w:color w:val="538135" w:themeColor="accent6" w:themeShade="BF"/>
+        </w:rPr>
+        <w:tab/>
+        <w:t>6</w:t>
+      </w:r>
+    </w:p>
+    <w:p>
+      <w:pPr>
+        <w:pStyle w:val="NoSpacing"/>
+        <w:ind w:left="720"/>
+        <w:rPr>
+          <w:rStyle w:val="IntenseEmphasis"/>
+          <w:color w:val="538135" w:themeColor="accent6" w:themeShade="BF"/>
+        </w:rPr>
+      </w:pPr>
+      <w:r>
+        <w:rPr>
+          <w:rStyle w:val="IntenseEmphasis"/>
+          <w:color w:val="538135" w:themeColor="accent6" w:themeShade="BF"/>
+        </w:rPr>
+        <w:tab/>
+        <w:t>4</w:t>
+      </w:r>
+      <w:r>
+        <w:rPr>
+          <w:rStyle w:val="IntenseEmphasis"/>
+          <w:color w:val="538135" w:themeColor="accent6" w:themeShade="BF"/>
+        </w:rPr>
+        <w:tab/>
+      </w:r>
+      <w:r>
+        <w:rPr>
+          <w:rStyle w:val="IntenseEmphasis"/>
+          <w:color w:val="538135" w:themeColor="accent6" w:themeShade="BF"/>
+        </w:rPr>
+        <w:tab/>
+      </w:r>
+      <w:r>
+        <w:rPr>
+          <w:rStyle w:val="IntenseEmphasis"/>
+          <w:color w:val="538135" w:themeColor="accent6" w:themeShade="BF"/>
+        </w:rPr>
+        <w:tab/>
+      </w:r>
+      <w:r>
+        <w:rPr>
+          <w:rStyle w:val="IntenseEmphasis"/>
+          <w:color w:val="538135" w:themeColor="accent6" w:themeShade="BF"/>
+        </w:rPr>
+        <w:tab/>
+      </w:r>
+      <w:r>
+        <w:rPr>
+          <w:rStyle w:val="IntenseEmphasis"/>
+          <w:color w:val="538135" w:themeColor="accent6" w:themeShade="BF"/>
+        </w:rPr>
+        <w:tab/>
+        <w:t>4</w:t>
+      </w:r>
+    </w:p>
+    <w:p>
+      <w:pPr>
+        <w:pStyle w:val="NoSpacing"/>
+        <w:ind w:left="720"/>
+        <w:rPr>
+          <w:rStyle w:val="IntenseEmphasis"/>
+          <w:color w:val="538135" w:themeColor="accent6" w:themeShade="BF"/>
+        </w:rPr>
+      </w:pPr>
+      <w:r>
+        <w:rPr>
+          <w:rStyle w:val="IntenseEmphasis"/>
+          <w:color w:val="538135" w:themeColor="accent6" w:themeShade="BF"/>
+        </w:rPr>
+        <w:tab/>
+        <w:t>5</w:t>
+      </w:r>
+      <w:r>
+        <w:rPr>
+          <w:rStyle w:val="IntenseEmphasis"/>
+          <w:color w:val="538135" w:themeColor="accent6" w:themeShade="BF"/>
+        </w:rPr>
+        <w:tab/>
+      </w:r>
+      <w:r>
+        <w:rPr>
+          <w:rStyle w:val="IntenseEmphasis"/>
+          <w:color w:val="538135" w:themeColor="accent6" w:themeShade="BF"/>
+        </w:rPr>
+        <w:tab/>
+      </w:r>
+      <w:r>
+        <w:rPr>
+          <w:rStyle w:val="IntenseEmphasis"/>
+          <w:color w:val="538135" w:themeColor="accent6" w:themeShade="BF"/>
+        </w:rPr>
+        <w:tab/>
+      </w:r>
+      <w:r>
+        <w:rPr>
+          <w:rStyle w:val="IntenseEmphasis"/>
+          <w:color w:val="538135" w:themeColor="accent6" w:themeShade="BF"/>
+        </w:rPr>
+        <w:tab/>
+      </w:r>
+      <w:r>
+        <w:rPr>
+          <w:rStyle w:val="IntenseEmphasis"/>
+          <w:color w:val="538135" w:themeColor="accent6" w:themeShade="BF"/>
+        </w:rPr>
+        <w:tab/>
+        <w:t>2</w:t>
+      </w:r>
+    </w:p>
+    <w:p>
+      <w:pPr>
+        <w:pStyle w:val="NoSpacing"/>
+        <w:ind w:left="720"/>
+        <w:rPr>
+          <w:rStyle w:val="IntenseEmphasis"/>
+          <w:color w:val="538135" w:themeColor="accent6" w:themeShade="BF"/>
+        </w:rPr>
+      </w:pPr>
+      <w:r>
+        <w:rPr>
+          <w:rStyle w:val="IntenseEmphasis"/>
+          <w:color w:val="538135" w:themeColor="accent6" w:themeShade="BF"/>
+        </w:rPr>
+        <w:tab/>
+        <w:t>"Not Available"</w:t>
+      </w:r>
+      <w:r>
+        <w:rPr>
+          <w:rStyle w:val="IntenseEmphasis"/>
+          <w:color w:val="538135" w:themeColor="accent6" w:themeShade="BF"/>
+        </w:rPr>
+        <w:tab/>
+      </w:r>
+      <w:r>
+        <w:rPr>
+          <w:rStyle w:val="IntenseEmphasis"/>
+          <w:color w:val="538135" w:themeColor="accent6" w:themeShade="BF"/>
+        </w:rPr>
+        <w:tab/>
+      </w:r>
+      <w:r>
+        <w:rPr>
+          <w:rStyle w:val="IntenseEmphasis"/>
+          <w:color w:val="538135" w:themeColor="accent6" w:themeShade="BF"/>
+        </w:rPr>
+        <w:tab/>
+      </w:r>
+      <w:r>
+        <w:rPr>
+          <w:rStyle w:val="IntenseEmphasis"/>
+          <w:color w:val="538135" w:themeColor="accent6" w:themeShade="BF"/>
+        </w:rPr>
+        <w:tab/>
+      </w:r>
+      <w:r>
+        <w:rPr>
+          <w:rStyle w:val="IntenseEmphasis"/>
+          <w:color w:val="538135" w:themeColor="accent6" w:themeShade="BF"/>
+        </w:rPr>
+        <w:t>3</w:t>
+      </w:r>
+    </w:p>
+    <w:p>
+      <w:pPr>
+        <w:pStyle w:val="NoSpacing"/>
+        <w:ind w:left="720"/>
+        <w:rPr>
+          <w:rStyle w:val="IntenseEmphasis"/>
+          <w:color w:val="538135" w:themeColor="accent6" w:themeShade="BF"/>
+        </w:rPr>
+      </w:pPr>
+      <w:r>
+        <w:rPr>
+          <w:rStyle w:val="IntenseEmphasis"/>
+          <w:color w:val="538135" w:themeColor="accent6" w:themeShade="BF"/>
+        </w:rPr>
+        <w:tab/>
+      </w:r>
+    </w:p>
+    <w:p>
+      <w:pPr>
+        <w:pStyle w:val="NoSpacing"/>
+        <w:ind w:left="720"/>
+        <w:rPr>
+          <w:rStyle w:val="IntenseEmphasis"/>
+          <w:color w:val="538135" w:themeColor="accent6" w:themeShade="BF"/>
+        </w:rPr>
+      </w:pPr>
+      <w:r>
+        <w:rPr>
+          <w:rStyle w:val="IntenseEmphasis"/>
+          <w:color w:val="538135" w:themeColor="accent6" w:themeShade="BF"/>
+        </w:rPr>
+        <w:tab/>
+        <w:t>In this example a score of 1 took the Rank of 1 meaning that their top score is a Hospital Overall Raking of 1.</w:t>
+      </w:r>
+    </w:p>
+    <w:p>
+      <w:pPr>
+        <w:pStyle w:val="NoSpacing"/>
+        <w:ind w:left="720"/>
+        <w:rPr>
+          <w:rStyle w:val="IntenseEmphasis"/>
+          <w:color w:val="538135" w:themeColor="accent6" w:themeShade="BF"/>
+        </w:rPr>
+      </w:pPr>
+      <w:r>
+        <w:rPr>
+          <w:rStyle w:val="IntenseEmphasis"/>
+          <w:color w:val="538135" w:themeColor="accent6" w:themeShade="BF"/>
+        </w:rPr>
+        <w:tab/>
+        <w:t xml:space="preserve">This means </w:t>
+      </w:r>
+      <w:proofErr w:type="gramStart"/>
+      <w:r>
+        <w:rPr>
+          <w:rStyle w:val="IntenseEmphasis"/>
+          <w:color w:val="538135" w:themeColor="accent6" w:themeShade="BF"/>
+        </w:rPr>
+        <w:t>they</w:t>
+      </w:r>
+      <w:proofErr w:type="gramEnd"/>
+      <w:r>
+        <w:rPr>
+          <w:rStyle w:val="IntenseEmphasis"/>
+          <w:color w:val="538135" w:themeColor="accent6" w:themeShade="BF"/>
+        </w:rPr>
+        <w:t xml:space="preserve"> worst score is their most selected rating and that should be </w:t>
+      </w:r>
+      <w:proofErr w:type="gramStart"/>
+      <w:r>
+        <w:rPr>
+          <w:rStyle w:val="IntenseEmphasis"/>
+          <w:color w:val="538135" w:themeColor="accent6" w:themeShade="BF"/>
+        </w:rPr>
+        <w:t>looked into</w:t>
+      </w:r>
+      <w:proofErr w:type="gramEnd"/>
+      <w:r>
+        <w:rPr>
+          <w:rStyle w:val="IntenseEmphasis"/>
+          <w:color w:val="538135" w:themeColor="accent6" w:themeShade="BF"/>
+        </w:rPr>
+        <w:t>.</w:t>
+      </w:r>
+    </w:p>
+    <w:p>
+      <w:pPr>
+        <w:pStyle w:val="NoSpacing"/>
+        <w:ind w:left="720"/>
+        <w:rPr>
+          <w:rStyle w:val="IntenseEmphasis"/>
+          <w:color w:val="538135" w:themeColor="accent6" w:themeShade="BF"/>
+        </w:rPr>
+      </w:pPr>
+      <w:r>
+        <w:rPr>
+          <w:rStyle w:val="IntenseEmphasis"/>
+          <w:color w:val="538135" w:themeColor="accent6" w:themeShade="BF"/>
+        </w:rPr>
+        <w:t>*/</w:t>
+      </w:r>
+    </w:p>
+    <w:p>
+      <w:pPr>
+        <w:pStyle w:val="NoSpacing"/>
+        <w:ind w:left="720"/>
+        <w:rPr>
+          <w:rStyle w:val="IntenseEmphasis"/>
+        </w:rPr>
+      </w:pPr>
+      <w:r>
+        <w:rPr>
+          <w:rStyle w:val="IntenseEmphasis"/>
+        </w:rPr>
+        <w:t xml:space="preserve">WITH </w:t>
+      </w:r>
+      <w:proofErr w:type="spellStart"/>
+      <w:r>
+        <w:rPr>
+          <w:rStyle w:val="IntenseEmphasis"/>
+        </w:rPr>
+        <w:t>State_OverallRanking_By_State_And_Rating</w:t>
+      </w:r>
+      <w:proofErr w:type="spellEnd"/>
+      <w:r>
+        <w:rPr>
+          <w:rStyle w:val="IntenseEmphasis"/>
+        </w:rPr>
+        <w:t xml:space="preserve"> AS (</w:t>
+      </w:r>
+    </w:p>
+    <w:p>
+      <w:pPr>
+        <w:pStyle w:val="NoSpacing"/>
+        <w:ind w:left="720"/>
+        <w:rPr>
+          <w:rStyle w:val="IntenseEmphasis"/>
+        </w:rPr>
+      </w:pPr>
+      <w:r>
+        <w:rPr>
+          <w:rStyle w:val="IntenseEmphasis"/>
+        </w:rPr>
+        <w:tab/>
+        <w:t xml:space="preserve">SELECT </w:t>
+      </w:r>
+      <w:proofErr w:type="spellStart"/>
+      <w:r>
+        <w:rPr>
+          <w:rStyle w:val="IntenseEmphasis"/>
+        </w:rPr>
+        <w:t>rating."State</w:t>
+      </w:r>
+      <w:proofErr w:type="spellEnd"/>
+      <w:r>
+        <w:rPr>
+          <w:rStyle w:val="IntenseEmphasis"/>
+        </w:rPr>
+        <w:t>" AS State</w:t>
+      </w:r>
+    </w:p>
+    <w:p>
+      <w:pPr>
+        <w:pStyle w:val="NoSpacing"/>
+        <w:ind w:left="720"/>
+        <w:rPr>
+          <w:rStyle w:val="IntenseEmphasis"/>
+        </w:rPr>
+      </w:pPr>
+      <w:r>
+        <w:rPr>
+          <w:rStyle w:val="IntenseEmphasis"/>
+        </w:rPr>
+        <w:tab/>
+      </w:r>
+      <w:r>
+        <w:rPr>
+          <w:rStyle w:val="IntenseEmphasis"/>
+        </w:rPr>
+        <w:tab/>
+        <w:t xml:space="preserve">  </w:t>
+      </w:r>
+      <w:proofErr w:type="gramStart"/>
+      <w:r>
+        <w:rPr>
+          <w:rStyle w:val="IntenseEmphasis"/>
+        </w:rPr>
+        <w:t>,rating</w:t>
+      </w:r>
+      <w:proofErr w:type="gramEnd"/>
+      <w:r>
+        <w:rPr>
+          <w:rStyle w:val="IntenseEmphasis"/>
+        </w:rPr>
+        <w:t>."</w:t>
+      </w:r>
+      <w:proofErr w:type="spellStart"/>
+      <w:r>
+        <w:rPr>
+          <w:rStyle w:val="IntenseEmphasis"/>
+        </w:rPr>
+        <w:t>HospitalOverallRating</w:t>
+      </w:r>
+      <w:proofErr w:type="spellEnd"/>
+      <w:r>
+        <w:rPr>
+          <w:rStyle w:val="IntenseEmphasis"/>
+        </w:rPr>
+        <w:t xml:space="preserve">" AS </w:t>
+      </w:r>
+      <w:proofErr w:type="spellStart"/>
+      <w:r>
+        <w:rPr>
+          <w:rStyle w:val="IntenseEmphasis"/>
+        </w:rPr>
+        <w:t>HospitalOverallRating</w:t>
+      </w:r>
+      <w:proofErr w:type="spellEnd"/>
+    </w:p>
+    <w:p>
+      <w:pPr>
+        <w:pStyle w:val="NoSpacing"/>
+        <w:ind w:left="720"/>
+        <w:rPr>
+          <w:rStyle w:val="IntenseEmphasis"/>
+        </w:rPr>
+      </w:pPr>
+      <w:r>
+        <w:rPr>
+          <w:rStyle w:val="IntenseEmphasis"/>
+        </w:rPr>
+        <w:lastRenderedPageBreak/>
+        <w:tab/>
+      </w:r>
+      <w:r>
+        <w:rPr>
+          <w:rStyle w:val="IntenseEmphasis"/>
+        </w:rPr>
+        <w:tab/>
+        <w:t xml:space="preserve">  </w:t>
+      </w:r>
+      <w:proofErr w:type="gramStart"/>
+      <w:r>
+        <w:rPr>
+          <w:rStyle w:val="IntenseEmphasis"/>
+        </w:rPr>
+        <w:t>,COUNT</w:t>
+      </w:r>
+      <w:proofErr w:type="gramEnd"/>
+      <w:r>
+        <w:rPr>
+          <w:rStyle w:val="IntenseEmphasis"/>
+        </w:rPr>
+        <w:t>(rating."</w:t>
+      </w:r>
+      <w:proofErr w:type="spellStart"/>
+      <w:r>
+        <w:rPr>
+          <w:rStyle w:val="IntenseEmphasis"/>
+        </w:rPr>
+        <w:t>HospitalOverallRating</w:t>
+      </w:r>
+      <w:proofErr w:type="spellEnd"/>
+      <w:r>
+        <w:rPr>
+          <w:rStyle w:val="IntenseEmphasis"/>
+        </w:rPr>
+        <w:t xml:space="preserve">") AS </w:t>
+      </w:r>
+      <w:proofErr w:type="spellStart"/>
+      <w:r>
+        <w:rPr>
+          <w:rStyle w:val="IntenseEmphasis"/>
+        </w:rPr>
+        <w:t>HospitalOverallRatingCount</w:t>
+      </w:r>
+      <w:proofErr w:type="spellEnd"/>
+    </w:p>
+    <w:p>
+      <w:pPr>
+        <w:pStyle w:val="NoSpacing"/>
+        <w:ind w:left="720"/>
+        <w:rPr>
+          <w:rStyle w:val="IntenseEmphasis"/>
+        </w:rPr>
+      </w:pPr>
+      <w:r>
+        <w:rPr>
+          <w:rStyle w:val="IntenseEmphasis"/>
+        </w:rPr>
+        <w:tab/>
+        <w:t xml:space="preserve">FROM </w:t>
+      </w:r>
+      <w:proofErr w:type="spellStart"/>
+      <w:proofErr w:type="gramStart"/>
+      <w:r>
+        <w:rPr>
+          <w:rStyle w:val="IntenseEmphasis"/>
+        </w:rPr>
+        <w:t>public.ratings</w:t>
+      </w:r>
+      <w:proofErr w:type="spellEnd"/>
+      <w:proofErr w:type="gramEnd"/>
+      <w:r>
+        <w:rPr>
+          <w:rStyle w:val="IntenseEmphasis"/>
+        </w:rPr>
+        <w:t xml:space="preserve"> AS rating</w:t>
+      </w:r>
+    </w:p>
+    <w:p>
+      <w:pPr>
+        <w:pStyle w:val="NoSpacing"/>
+        <w:ind w:left="720"/>
+        <w:rPr>
+          <w:rStyle w:val="IntenseEmphasis"/>
+        </w:rPr>
+      </w:pPr>
+      <w:r>
+        <w:rPr>
+          <w:rStyle w:val="IntenseEmphasis"/>
+        </w:rPr>
+        <w:tab/>
+        <w:t xml:space="preserve">GROUP </w:t>
+      </w:r>
+      <w:proofErr w:type="gramStart"/>
+      <w:r>
+        <w:rPr>
+          <w:rStyle w:val="IntenseEmphasis"/>
+        </w:rPr>
+        <w:t xml:space="preserve">BY  </w:t>
+      </w:r>
+      <w:proofErr w:type="spellStart"/>
+      <w:r>
+        <w:rPr>
+          <w:rStyle w:val="IntenseEmphasis"/>
+        </w:rPr>
+        <w:t>rating</w:t>
+      </w:r>
+      <w:proofErr w:type="gramEnd"/>
+      <w:r>
+        <w:rPr>
+          <w:rStyle w:val="IntenseEmphasis"/>
+        </w:rPr>
+        <w:t>."State</w:t>
+      </w:r>
+      <w:proofErr w:type="spellEnd"/>
+      <w:r>
+        <w:rPr>
+          <w:rStyle w:val="IntenseEmphasis"/>
+        </w:rPr>
+        <w:t>", rating."</w:t>
+      </w:r>
+      <w:proofErr w:type="spellStart"/>
+      <w:r>
+        <w:rPr>
+          <w:rStyle w:val="IntenseEmphasis"/>
+        </w:rPr>
+        <w:t>HospitalOverallRating</w:t>
+      </w:r>
+      <w:proofErr w:type="spellEnd"/>
+      <w:r>
+        <w:rPr>
+          <w:rStyle w:val="IntenseEmphasis"/>
+        </w:rPr>
+        <w:t>"</w:t>
+      </w:r>
+    </w:p>
+    <w:p>
+      <w:pPr>
+        <w:pStyle w:val="NoSpacing"/>
+        <w:ind w:left="720"/>
+        <w:rPr>
+          <w:rStyle w:val="IntenseEmphasis"/>
+        </w:rPr>
+      </w:pPr>
+      <w:r>
+        <w:rPr>
+          <w:rStyle w:val="IntenseEmphasis"/>
+        </w:rPr>
+        <w:tab/>
+        <w:t xml:space="preserve">ORDER BY </w:t>
+      </w:r>
+      <w:proofErr w:type="spellStart"/>
+      <w:r>
+        <w:rPr>
+          <w:rStyle w:val="IntenseEmphasis"/>
+        </w:rPr>
+        <w:t>rating."State</w:t>
+      </w:r>
+      <w:proofErr w:type="spellEnd"/>
+      <w:r>
+        <w:rPr>
+          <w:rStyle w:val="IntenseEmphasis"/>
+        </w:rPr>
+        <w:t>"</w:t>
+      </w:r>
+    </w:p>
+    <w:p>
+      <w:pPr>
+        <w:pStyle w:val="NoSpacing"/>
+        <w:ind w:left="720"/>
+        <w:rPr>
+          <w:rStyle w:val="IntenseEmphasis"/>
+        </w:rPr>
+      </w:pPr>
+      <w:r>
+        <w:rPr>
+          <w:rStyle w:val="IntenseEmphasis"/>
+        </w:rPr>
+        <w:t>)</w:t>
+      </w:r>
+    </w:p>
+    <w:p>
+      <w:pPr>
+        <w:pStyle w:val="NoSpacing"/>
+        <w:ind w:left="720"/>
+        <w:rPr>
+          <w:rStyle w:val="IntenseEmphasis"/>
+        </w:rPr>
+      </w:pPr>
+    </w:p>
+    <w:p>
+      <w:pPr>
+        <w:pStyle w:val="NoSpacing"/>
+        <w:ind w:left="720"/>
+        <w:rPr>
+          <w:rStyle w:val="IntenseEmphasis"/>
+        </w:rPr>
+      </w:pPr>
+      <w:r>
+        <w:rPr>
+          <w:rStyle w:val="IntenseEmphasis"/>
+        </w:rPr>
+        <w:t xml:space="preserve">SELECT </w:t>
+      </w:r>
+    </w:p>
+    <w:p>
+      <w:pPr>
+        <w:pStyle w:val="NoSpacing"/>
+        <w:ind w:left="720"/>
+        <w:rPr>
+          <w:rStyle w:val="IntenseEmphasis"/>
+        </w:rPr>
+      </w:pPr>
+      <w:r>
+        <w:rPr>
+          <w:rStyle w:val="IntenseEmphasis"/>
+        </w:rPr>
+        <w:tab/>
+        <w:t xml:space="preserve"> </w:t>
+      </w:r>
+      <w:proofErr w:type="spellStart"/>
+      <w:proofErr w:type="gramStart"/>
+      <w:r>
+        <w:rPr>
+          <w:rStyle w:val="IntenseEmphasis"/>
+        </w:rPr>
+        <w:t>sobsar.State</w:t>
+      </w:r>
+      <w:proofErr w:type="spellEnd"/>
+      <w:proofErr w:type="gramEnd"/>
+    </w:p>
+    <w:p>
+      <w:pPr>
+        <w:pStyle w:val="NoSpacing"/>
+        <w:ind w:left="720"/>
+        <w:rPr>
+          <w:rStyle w:val="IntenseEmphasis"/>
+        </w:rPr>
+      </w:pPr>
+      <w:r>
+        <w:rPr>
+          <w:rStyle w:val="IntenseEmphasis"/>
+        </w:rPr>
+        <w:tab/>
+      </w:r>
+      <w:proofErr w:type="gramStart"/>
+      <w:r>
+        <w:rPr>
+          <w:rStyle w:val="IntenseEmphasis"/>
+        </w:rPr>
+        <w:t>,</w:t>
+      </w:r>
+      <w:proofErr w:type="spellStart"/>
+      <w:r>
+        <w:rPr>
+          <w:rStyle w:val="IntenseEmphasis"/>
+        </w:rPr>
+        <w:t>sobsar</w:t>
+      </w:r>
+      <w:proofErr w:type="gramEnd"/>
+      <w:r>
+        <w:rPr>
+          <w:rStyle w:val="IntenseEmphasis"/>
+        </w:rPr>
+        <w:t>.HospitalOverallRating</w:t>
+      </w:r>
+      <w:proofErr w:type="spellEnd"/>
+    </w:p>
+    <w:p>
+      <w:pPr>
+        <w:pStyle w:val="NoSpacing"/>
+        <w:ind w:left="720"/>
+        <w:rPr>
+          <w:rStyle w:val="IntenseEmphasis"/>
+        </w:rPr>
+      </w:pPr>
+      <w:r>
+        <w:rPr>
+          <w:rStyle w:val="IntenseEmphasis"/>
+        </w:rPr>
+        <w:tab/>
+      </w:r>
+      <w:proofErr w:type="gramStart"/>
+      <w:r>
+        <w:rPr>
+          <w:rStyle w:val="IntenseEmphasis"/>
+        </w:rPr>
+        <w:t>,RANK</w:t>
+      </w:r>
+      <w:proofErr w:type="gramEnd"/>
+      <w:r>
+        <w:rPr>
+          <w:rStyle w:val="IntenseEmphasis"/>
+        </w:rPr>
+        <w:t xml:space="preserve">() OVER (PARTITION BY </w:t>
+      </w:r>
+      <w:proofErr w:type="spellStart"/>
+      <w:r>
+        <w:rPr>
+          <w:rStyle w:val="IntenseEmphasis"/>
+        </w:rPr>
+        <w:t>sobsar.State</w:t>
+      </w:r>
+      <w:proofErr w:type="spellEnd"/>
+      <w:r>
+        <w:rPr>
+          <w:rStyle w:val="IntenseEmphasis"/>
+        </w:rPr>
+        <w:t xml:space="preserve"> ORDER BY </w:t>
+      </w:r>
+      <w:proofErr w:type="spellStart"/>
+      <w:r>
+        <w:rPr>
+          <w:rStyle w:val="IntenseEmphasis"/>
+        </w:rPr>
+        <w:t>sobsar.HospitalOverallRatingCount</w:t>
+      </w:r>
+      <w:proofErr w:type="spellEnd"/>
+      <w:r>
+        <w:rPr>
+          <w:rStyle w:val="IntenseEmphasis"/>
+        </w:rPr>
+        <w:t>) AS Ranking</w:t>
+      </w:r>
+    </w:p>
+    <w:p>
+      <w:pPr>
+        <w:pStyle w:val="NoSpacing"/>
+        <w:ind w:left="720"/>
+        <w:rPr>
+          <w:rStyle w:val="IntenseEmphasis"/>
+        </w:rPr>
+      </w:pPr>
+      <w:r>
+        <w:rPr>
+          <w:rStyle w:val="IntenseEmphasis"/>
+        </w:rPr>
+        <w:t xml:space="preserve">FROM </w:t>
+      </w:r>
+      <w:proofErr w:type="spellStart"/>
+      <w:r>
+        <w:rPr>
+          <w:rStyle w:val="IntenseEmphasis"/>
+        </w:rPr>
+        <w:t>State_OverallRanking_By_State_And_Rating</w:t>
+      </w:r>
+      <w:proofErr w:type="spellEnd"/>
+      <w:r>
+        <w:rPr>
+          <w:rStyle w:val="IntenseEmphasis"/>
+        </w:rPr>
+        <w:t xml:space="preserve"> AS </w:t>
+      </w:r>
+      <w:proofErr w:type="spellStart"/>
+      <w:r>
+        <w:rPr>
+          <w:rStyle w:val="IntenseEmphasis"/>
+        </w:rPr>
+        <w:t>sobsar</w:t>
+      </w:r>
+      <w:proofErr w:type="spellEnd"/>
+    </w:p>
+    <w:p>
+      <w:pPr>
+        <w:pStyle w:val="NoSpacing"/>
+        <w:ind w:left="720"/>
+        <w:rPr>
+          <w:rStyle w:val="IntenseEmphasis"/>
+        </w:rPr>
+      </w:pPr>
+      <w:r>
+        <w:rPr>
+          <w:rStyle w:val="IntenseEmphasis"/>
+        </w:rPr>
+        <w:t xml:space="preserve">ORDER BY </w:t>
+      </w:r>
+      <w:proofErr w:type="spellStart"/>
+      <w:proofErr w:type="gramStart"/>
+      <w:r>
+        <w:rPr>
+          <w:rStyle w:val="IntenseEmphasis"/>
+        </w:rPr>
+        <w:t>sobsar.State</w:t>
+      </w:r>
+      <w:proofErr w:type="spellEnd"/>
+      <w:proofErr w:type="gramEnd"/>
+      <w:r>
+        <w:rPr>
+          <w:rStyle w:val="IntenseEmphasis"/>
+        </w:rPr>
+        <w:t xml:space="preserve"> ASC, Ranking DESC</w:t>
+      </w:r>
+    </w:p>
+    <w:p>
+      <w:pPr>
         <w:ind w:left="720"/>
       </w:pPr>
     </w:p>
@@ -4264,7 +8719,6 @@
       </w:pPr>
       <w:bookmarkStart w:id="32" w:name="_Toc138916049"/>
       <w:r>
-        <w:lastRenderedPageBreak/>
         <w:t>B2</w:t>
       </w:r>
       <w:r>
@@ -4466,6 +8920,7 @@
           <w:i w:val="0"/>
           <w:iCs w:val="0"/>
         </w:rPr>
+        <w:lastRenderedPageBreak/>
         <w:t>Follow-Up Charts to WGU D210</w:t>
       </w:r>
     </w:p>
@@ -5064,16 +9519,7 @@
                 <w:i w:val="0"/>
                 <w:iCs w:val="0"/>
               </w:rPr>
-              <w:t xml:space="preserve"> database. This database contains the same data that I have utilized in previous WGU courses. In the previous courses, the data was presented in a CSV file format, whereas now it is organized in a </w:t>
-            </w:r>
-            <w:r>
-              <w:rPr>
-                <w:rStyle w:val="Emphasis"/>
-                <w:i w:val="0"/>
-                <w:iCs w:val="0"/>
-              </w:rPr>
-              <w:lastRenderedPageBreak/>
-              <w:t>Relational Database, ensuring appropriate referential integrity.</w:t>
+              <w:t xml:space="preserve"> database. This database contains the same data that I have utilized in previous WGU courses. In the previous courses, the data was presented in a CSV file format, whereas now it is organized in a Relational Database, ensuring appropriate referential integrity.</w:t>
             </w:r>
           </w:p>
         </w:tc>
@@ -5097,7 +9543,6 @@
                 <w:i w:val="0"/>
                 <w:iCs w:val="0"/>
               </w:rPr>
-              <w:lastRenderedPageBreak/>
               <w:t>Kaggle – Hospital_General_Information_2016_2020.csv</w:t>
             </w:r>
           </w:p>
@@ -5249,7 +9694,16 @@
                 <w:i w:val="0"/>
                 <w:iCs w:val="0"/>
               </w:rPr>
-              <w:t>’ to connect to PostgreSQL and use SQL commands to create the database, table, and insert the data.</w:t>
+              <w:t xml:space="preserve">’ to connect to PostgreSQL and use SQL commands to create the </w:t>
+            </w:r>
+            <w:r>
+              <w:rPr>
+                <w:rStyle w:val="Emphasis"/>
+                <w:i w:val="0"/>
+                <w:iCs w:val="0"/>
+              </w:rPr>
+              <w:lastRenderedPageBreak/>
+              <w:t>database, table, and insert the data.</w:t>
             </w:r>
             <w:r>
               <w:rPr>
@@ -5748,145 +10202,145 @@
       </w:pPr>
       <w:bookmarkStart w:id="39" w:name="_Toc138916056"/>
       <w:r>
+        <w:t>C1</w:t>
+      </w:r>
+      <w:r>
+        <w:rPr>
+          <w:rStyle w:val="ng-star-inserted"/>
+        </w:rPr>
+        <w:t>:</w:t>
+      </w:r>
+      <w:r>
+        <w:rPr>
+          <w:rStyle w:val="ng-star-inserted"/>
+        </w:rPr>
+        <w:t xml:space="preserve"> </w:t>
+      </w:r>
+      <w:r>
+        <w:rPr>
+          <w:rStyle w:val="ng-star-inserted"/>
+        </w:rPr>
+        <w:t>DASHBOARD ALIGNMENT</w:t>
+      </w:r>
+      <w:bookmarkEnd w:id="39"/>
+    </w:p>
+    <w:p>
+      <w:pPr>
+        <w:ind w:left="720"/>
+        <w:rPr>
+          <w:rStyle w:val="Emphasis"/>
+        </w:rPr>
+      </w:pPr>
+      <w:r>
+        <w:rPr>
+          <w:rStyle w:val="Emphasis"/>
+        </w:rPr>
+        <w:t>The explanation is accurate, logical, and complete.</w:t>
+      </w:r>
+    </w:p>
+    <w:p>
+      <w:pPr>
+        <w:pStyle w:val="Heading2"/>
+        <w:ind w:left="720"/>
+        <w:rPr>
+          <w:rStyle w:val="ng-star-inserted"/>
+        </w:rPr>
+      </w:pPr>
+      <w:bookmarkStart w:id="40" w:name="_Toc138916057"/>
+      <w:r>
+        <w:t>C2</w:t>
+      </w:r>
+      <w:r>
+        <w:rPr>
+          <w:rStyle w:val="ng-star-inserted"/>
+        </w:rPr>
+        <w:t>:</w:t>
+      </w:r>
+      <w:r>
+        <w:rPr>
+          <w:rStyle w:val="ng-star-inserted"/>
+        </w:rPr>
+        <w:t xml:space="preserve"> </w:t>
+      </w:r>
+      <w:r>
+        <w:rPr>
+          <w:rStyle w:val="ng-star-inserted"/>
+        </w:rPr>
+        <w:t>BUSINESS INTELLIGENCE TOOL</w:t>
+      </w:r>
+      <w:bookmarkEnd w:id="40"/>
+    </w:p>
+    <w:p>
+      <w:pPr>
+        <w:ind w:left="720"/>
+        <w:rPr>
+          <w:rStyle w:val="Emphasis"/>
+        </w:rPr>
+      </w:pPr>
+      <w:r>
+        <w:rPr>
+          <w:rStyle w:val="Emphasis"/>
+        </w:rPr>
+        <w:t>The justification of the selection of the business intelligence tool used is accurate, logical, and complete.</w:t>
+      </w:r>
+    </w:p>
+    <w:p>
+      <w:pPr>
+        <w:pStyle w:val="Heading2"/>
+        <w:ind w:left="720"/>
+        <w:rPr>
+          <w:rStyle w:val="ng-star-inserted"/>
+        </w:rPr>
+      </w:pPr>
+      <w:bookmarkStart w:id="41" w:name="_Toc138916058"/>
+      <w:r>
+        <w:t>C3</w:t>
+      </w:r>
+      <w:r>
+        <w:rPr>
+          <w:rStyle w:val="ng-star-inserted"/>
+        </w:rPr>
+        <w:t>:</w:t>
+      </w:r>
+      <w:r>
+        <w:rPr>
+          <w:rStyle w:val="ng-star-inserted"/>
+        </w:rPr>
+        <w:t xml:space="preserve"> </w:t>
+      </w:r>
+      <w:r>
+        <w:rPr>
+          <w:rStyle w:val="ng-star-inserted"/>
+        </w:rPr>
+        <w:t>DATA CLEANING</w:t>
+      </w:r>
+      <w:bookmarkEnd w:id="41"/>
+    </w:p>
+    <w:p>
+      <w:pPr>
+        <w:ind w:left="720"/>
+        <w:rPr>
+          <w:rStyle w:val="Emphasis"/>
+        </w:rPr>
+      </w:pPr>
+      <w:r>
+        <w:rPr>
+          <w:rStyle w:val="Emphasis"/>
+        </w:rPr>
+        <w:t>The explanation of the steps used to clean and prepare the data for the analysis is accurate, logical, and complete.</w:t>
+      </w:r>
+    </w:p>
+    <w:p>
+      <w:pPr>
+        <w:pStyle w:val="Heading2"/>
+        <w:ind w:left="720"/>
+        <w:rPr>
+          <w:rStyle w:val="ng-star-inserted"/>
+        </w:rPr>
+      </w:pPr>
+      <w:bookmarkStart w:id="42" w:name="_Toc138916059"/>
+      <w:r>
         <w:lastRenderedPageBreak/>
-        <w:t>C1</w:t>
-      </w:r>
-      <w:r>
-        <w:rPr>
-          <w:rStyle w:val="ng-star-inserted"/>
-        </w:rPr>
-        <w:t>:</w:t>
-      </w:r>
-      <w:r>
-        <w:rPr>
-          <w:rStyle w:val="ng-star-inserted"/>
-        </w:rPr>
-        <w:t xml:space="preserve"> </w:t>
-      </w:r>
-      <w:r>
-        <w:rPr>
-          <w:rStyle w:val="ng-star-inserted"/>
-        </w:rPr>
-        <w:t>DASHBOARD ALIGNMENT</w:t>
-      </w:r>
-      <w:bookmarkEnd w:id="39"/>
-    </w:p>
-    <w:p>
-      <w:pPr>
-        <w:ind w:left="720"/>
-        <w:rPr>
-          <w:rStyle w:val="Emphasis"/>
-        </w:rPr>
-      </w:pPr>
-      <w:r>
-        <w:rPr>
-          <w:rStyle w:val="Emphasis"/>
-        </w:rPr>
-        <w:t>The explanation is accurate, logical, and complete.</w:t>
-      </w:r>
-    </w:p>
-    <w:p>
-      <w:pPr>
-        <w:pStyle w:val="Heading2"/>
-        <w:ind w:left="720"/>
-        <w:rPr>
-          <w:rStyle w:val="ng-star-inserted"/>
-        </w:rPr>
-      </w:pPr>
-      <w:bookmarkStart w:id="40" w:name="_Toc138916057"/>
-      <w:r>
-        <w:t>C2</w:t>
-      </w:r>
-      <w:r>
-        <w:rPr>
-          <w:rStyle w:val="ng-star-inserted"/>
-        </w:rPr>
-        <w:t>:</w:t>
-      </w:r>
-      <w:r>
-        <w:rPr>
-          <w:rStyle w:val="ng-star-inserted"/>
-        </w:rPr>
-        <w:t xml:space="preserve"> </w:t>
-      </w:r>
-      <w:r>
-        <w:rPr>
-          <w:rStyle w:val="ng-star-inserted"/>
-        </w:rPr>
-        <w:t>BUSINESS INTELLIGENCE TOOL</w:t>
-      </w:r>
-      <w:bookmarkEnd w:id="40"/>
-    </w:p>
-    <w:p>
-      <w:pPr>
-        <w:ind w:left="720"/>
-        <w:rPr>
-          <w:rStyle w:val="Emphasis"/>
-        </w:rPr>
-      </w:pPr>
-      <w:r>
-        <w:rPr>
-          <w:rStyle w:val="Emphasis"/>
-        </w:rPr>
-        <w:t>The justification of the selection of the business intelligence tool used is accurate, logical, and complete.</w:t>
-      </w:r>
-    </w:p>
-    <w:p>
-      <w:pPr>
-        <w:pStyle w:val="Heading2"/>
-        <w:ind w:left="720"/>
-        <w:rPr>
-          <w:rStyle w:val="ng-star-inserted"/>
-        </w:rPr>
-      </w:pPr>
-      <w:bookmarkStart w:id="41" w:name="_Toc138916058"/>
-      <w:r>
-        <w:t>C3</w:t>
-      </w:r>
-      <w:r>
-        <w:rPr>
-          <w:rStyle w:val="ng-star-inserted"/>
-        </w:rPr>
-        <w:t>:</w:t>
-      </w:r>
-      <w:r>
-        <w:rPr>
-          <w:rStyle w:val="ng-star-inserted"/>
-        </w:rPr>
-        <w:t xml:space="preserve"> </w:t>
-      </w:r>
-      <w:r>
-        <w:rPr>
-          <w:rStyle w:val="ng-star-inserted"/>
-        </w:rPr>
-        <w:t>DATA CLEANING</w:t>
-      </w:r>
-      <w:bookmarkEnd w:id="41"/>
-    </w:p>
-    <w:p>
-      <w:pPr>
-        <w:ind w:left="720"/>
-        <w:rPr>
-          <w:rStyle w:val="Emphasis"/>
-        </w:rPr>
-      </w:pPr>
-      <w:r>
-        <w:rPr>
-          <w:rStyle w:val="Emphasis"/>
-        </w:rPr>
-        <w:t>The explanation of the steps used to clean and prepare the data for the analysis is accurate, logical, and complete.</w:t>
-      </w:r>
-    </w:p>
-    <w:p>
-      <w:pPr>
-        <w:pStyle w:val="Heading2"/>
-        <w:ind w:left="720"/>
-        <w:rPr>
-          <w:rStyle w:val="ng-star-inserted"/>
-        </w:rPr>
-      </w:pPr>
-      <w:bookmarkStart w:id="42" w:name="_Toc138916059"/>
-      <w:r>
         <w:t>C4</w:t>
       </w:r>
       <w:r>
@@ -6198,7 +10652,6 @@
       </w:pPr>
       <w:bookmarkStart w:id="47" w:name="_Toc138916064"/>
       <w:r>
-        <w:lastRenderedPageBreak/>
         <w:t>F</w:t>
       </w:r>
       <w:r>
@@ -8015,6 +12468,27 @@
       <w:spacing w:val="5"/>
     </w:rPr>
   </w:style>
+  <w:style w:type="paragraph" w:styleId="NoSpacing">
+    <w:name w:val="No Spacing"/>
+    <w:uiPriority w:val="1"/>
+    <w:qFormat/>
+    <w:rsid w:val="00D93E6D"/>
+    <w:pPr>
+      <w:spacing w:after="0" w:line="240" w:lineRule="auto"/>
+    </w:pPr>
+  </w:style>
+  <w:style w:type="character" w:styleId="IntenseEmphasis">
+    <w:name w:val="Intense Emphasis"/>
+    <w:basedOn w:val="DefaultParagraphFont"/>
+    <w:uiPriority w:val="21"/>
+    <w:qFormat/>
+    <w:rsid w:val="002C370A"/>
+    <w:rPr>
+      <w:i/>
+      <w:iCs/>
+      <w:color w:val="4472C4" w:themeColor="accent1"/>
+    </w:rPr>
+  </w:style>
 </w:styles>
 </file>
 

</xml_diff>